<commit_message>
Mainly added class diagram in the due record
</commit_message>
<xml_diff>
--- a/Livrables/rapport.docx
+++ b/Livrables/rapport.docx
@@ -1,6 +1,6 @@
 
 <file path=word/document.xml><?xml version="1.0" encoding="utf-8"?>
-<w:document xmlns:wpc="http://schemas.microsoft.com/office/word/2010/wordprocessingCanvas" xmlns:mo="http://schemas.microsoft.com/office/mac/office/2008/main" xmlns:mc="http://schemas.openxmlformats.org/markup-compatibility/2006" xmlns:mv="urn:schemas-microsoft-com:mac:vml" xmlns:o="urn:schemas-microsoft-com:office:office" xmlns:r="http://schemas.openxmlformats.org/officeDocument/2006/relationships" xmlns:m="http://schemas.openxmlformats.org/officeDocument/2006/math" xmlns:v="urn:schemas-microsoft-com:vml" xmlns:wp14="http://schemas.microsoft.com/office/word/2010/wordprocessingDrawing" xmlns:wp="http://schemas.openxmlformats.org/drawingml/2006/wordprocessingDrawing" xmlns:w10="urn:schemas-microsoft-com:office:word" xmlns:w="http://schemas.openxmlformats.org/wordprocessingml/2006/main" xmlns:w14="http://schemas.microsoft.com/office/word/2010/wordml" xmlns:w15="http://schemas.microsoft.com/office/word/2012/wordml" xmlns:wpg="http://schemas.microsoft.com/office/word/2010/wordprocessingGroup" xmlns:wpi="http://schemas.microsoft.com/office/word/2010/wordprocessingInk" xmlns:wne="http://schemas.microsoft.com/office/word/2006/wordml" xmlns:wps="http://schemas.microsoft.com/office/word/2010/wordprocessingShape" mc:Ignorable="w14 w15 wp14">
+<w:document xmlns:wpc="http://schemas.microsoft.com/office/word/2010/wordprocessingCanvas" xmlns:cx="http://schemas.microsoft.com/office/drawing/2014/chartex" xmlns:mc="http://schemas.openxmlformats.org/markup-compatibility/2006" xmlns:o="urn:schemas-microsoft-com:office:office" xmlns:r="http://schemas.openxmlformats.org/officeDocument/2006/relationships" xmlns:m="http://schemas.openxmlformats.org/officeDocument/2006/math" xmlns:v="urn:schemas-microsoft-com:vml" xmlns:wp14="http://schemas.microsoft.com/office/word/2010/wordprocessingDrawing" xmlns:wp="http://schemas.openxmlformats.org/drawingml/2006/wordprocessingDrawing" xmlns:w10="urn:schemas-microsoft-com:office:word" xmlns:w="http://schemas.openxmlformats.org/wordprocessingml/2006/main" xmlns:w14="http://schemas.microsoft.com/office/word/2010/wordml" xmlns:w15="http://schemas.microsoft.com/office/word/2012/wordml" xmlns:w16se="http://schemas.microsoft.com/office/word/2015/wordml/symex" xmlns:wpg="http://schemas.microsoft.com/office/word/2010/wordprocessingGroup" xmlns:wpi="http://schemas.microsoft.com/office/word/2010/wordprocessingInk" xmlns:wne="http://schemas.microsoft.com/office/word/2006/wordml" xmlns:wps="http://schemas.microsoft.com/office/word/2010/wordprocessingShape" mc:Ignorable="w14 w15 w16se wp14">
   <w:body>
     <w:p>
       <w:pPr>
@@ -361,7 +361,7 @@
     </w:p>
     <w:p>
       <w:pPr>
-        <w:pStyle w:val="Normalweb"/>
+        <w:pStyle w:val="NormalWeb"/>
         <w:shd w:val="clear" w:color="auto" w:fill="FFFFFF"/>
         <w:spacing w:before="120" w:beforeAutospacing="0" w:after="120" w:afterAutospacing="0"/>
         <w:rPr>
@@ -390,29 +390,7 @@
             <w:szCs w:val="21"/>
             <w:u w:val="none"/>
           </w:rPr>
-          <w:t>processus de déci</w:t>
-        </w:r>
-        <w:r>
-          <w:rPr>
-            <w:rStyle w:val="Lienhypertexte"/>
-            <w:rFonts w:ascii="Helvetica" w:hAnsi="Helvetica"/>
-            <w:color w:val="0B0080"/>
-            <w:sz w:val="21"/>
-            <w:szCs w:val="21"/>
-            <w:u w:val="none"/>
-          </w:rPr>
-          <w:t>s</w:t>
-        </w:r>
-        <w:r>
-          <w:rPr>
-            <w:rStyle w:val="Lienhypertexte"/>
-            <w:rFonts w:ascii="Helvetica" w:hAnsi="Helvetica"/>
-            <w:color w:val="0B0080"/>
-            <w:sz w:val="21"/>
-            <w:szCs w:val="21"/>
-            <w:u w:val="none"/>
-          </w:rPr>
-          <w:t>ion markovien</w:t>
+          <w:t>processus de décision markovien</w:t>
         </w:r>
       </w:hyperlink>
       <w:r>
@@ -449,7 +427,7 @@
     </w:p>
     <w:p>
       <w:pPr>
-        <w:pStyle w:val="Normalweb"/>
+        <w:pStyle w:val="NormalWeb"/>
         <w:shd w:val="clear" w:color="auto" w:fill="FFFFFF"/>
         <w:spacing w:before="120" w:beforeAutospacing="0" w:after="120" w:afterAutospacing="0"/>
         <w:rPr>
@@ -544,7 +522,7 @@
               </wp:inline>
             </w:drawing>
           </mc:Choice>
-          <mc:Fallback>
+          <mc:Fallback xmlns:mo="http://schemas.microsoft.com/office/mac/office/2008/main" xmlns:mv="urn:schemas-microsoft-com:mac:vml">
             <w:pict>
               <v:rect w14:anchorId="4FDAB99E" id="Rectangle 2" o:spid="_x0000_s1026" alt="https://wikimedia.org/api/rest_v1/media/math/render/svg/8752c7023b4b3286800fe3238271bbca681219ed" style="width:7.9pt;height:10.85pt;visibility:visible;mso-wrap-style:square;mso-left-percent:-10001;mso-top-percent:-10001;mso-position-horizontal:absolute;mso-position-horizontal-relative:char;mso-position-vertical:absolute;mso-position-vertical-relative:line;mso-left-percent:-10001;mso-top-percent:-10001;v-text-anchor:top" o:gfxdata="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" filled="f" stroked="f">
                 <o:lock v:ext="edit" aspectratio="t"/>
@@ -561,27 +539,7 @@
           <w:sz w:val="21"/>
           <w:szCs w:val="21"/>
         </w:rPr>
-        <w:t>-</w:t>
-      </w:r>
-      <w:proofErr w:type="spellStart"/>
-      <w:r>
-        <w:rPr>
-          <w:rFonts w:ascii="Helvetica" w:hAnsi="Helvetica"/>
-          <w:color w:val="222222"/>
-          <w:sz w:val="21"/>
-          <w:szCs w:val="21"/>
-        </w:rPr>
-        <w:t>learning</w:t>
-      </w:r>
-      <w:proofErr w:type="spellEnd"/>
-      <w:r>
-        <w:rPr>
-          <w:rFonts w:ascii="Helvetica" w:hAnsi="Helvetica"/>
-          <w:color w:val="222222"/>
-          <w:sz w:val="21"/>
-          <w:szCs w:val="21"/>
-        </w:rPr>
-        <w:t xml:space="preserve"> est qu'il permet de comparer les récompenses probables de prendre les actions accessibles sans avoir de connaissance initiale de l’environnement. Cette notion d’apprentissage par récompense a été introduite à l'origine dans la thèse de Watkins en 1989</w:t>
+        <w:t>-learning est qu'il permet de comparer les récompenses probables de prendre les actions accessibles sans avoir de connaissance initiale de l’environnement. Cette notion d’apprentissage par récompense a été introduite à l'origine dans la thèse de Watkins en 1989</w:t>
       </w:r>
       <w:hyperlink r:id="rId9" w:anchor="cite_note-2" w:history="1">
         <w:r>
@@ -705,7 +663,7 @@
               </wp:inline>
             </w:drawing>
           </mc:Choice>
-          <mc:Fallback>
+          <mc:Fallback xmlns:mo="http://schemas.microsoft.com/office/mac/office/2008/main" xmlns:mv="urn:schemas-microsoft-com:mac:vml">
             <w:pict>
               <v:rect w14:anchorId="2C11E514" id="Rectangle 1" o:spid="_x0000_s1026" alt="https://wikimedia.org/api/rest_v1/media/math/render/svg/8752c7023b4b3286800fe3238271bbca681219ed" style="width:7.9pt;height:10.85pt;visibility:visible;mso-wrap-style:square;mso-left-percent:-10001;mso-top-percent:-10001;mso-position-horizontal:absolute;mso-position-horizontal-relative:char;mso-position-vertical:absolute;mso-position-vertical-relative:line;mso-left-percent:-10001;mso-top-percent:-10001;v-text-anchor:top" o:gfxdata="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" filled="f" stroked="f">
                 <o:lock v:ext="edit" aspectratio="t"/>
@@ -722,27 +680,7 @@
           <w:sz w:val="21"/>
           <w:szCs w:val="21"/>
         </w:rPr>
-        <w:t>-</w:t>
-      </w:r>
-      <w:proofErr w:type="spellStart"/>
-      <w:r>
-        <w:rPr>
-          <w:rFonts w:ascii="Helvetica" w:hAnsi="Helvetica"/>
-          <w:color w:val="222222"/>
-          <w:sz w:val="21"/>
-          <w:szCs w:val="21"/>
-        </w:rPr>
-        <w:t>learning</w:t>
-      </w:r>
-      <w:proofErr w:type="spellEnd"/>
-      <w:r>
-        <w:rPr>
-          <w:rFonts w:ascii="Helvetica" w:hAnsi="Helvetica"/>
-          <w:color w:val="222222"/>
-          <w:sz w:val="21"/>
-          <w:szCs w:val="21"/>
-        </w:rPr>
-        <w:t xml:space="preserve"> converge vers une politique optimale, à comprendre dans le sens de maximiser la récompense totale des étapes successives</w:t>
+        <w:t>-learning converge vers une politique optimale, à comprendre dans le sens de maximiser la récompense totale des étapes successives</w:t>
       </w:r>
       <w:hyperlink r:id="rId11" w:anchor="cite_note-4" w:history="1">
         <w:r>
@@ -825,12 +763,22 @@
           <w:u w:val="single"/>
         </w:rPr>
       </w:pPr>
-      <w:r>
+    </w:p>
+    <w:p>
+      <w:pPr>
+        <w:jc w:val="both"/>
         <w:rPr>
           <w:b/>
           <w:sz w:val="36"/>
           <w:u w:val="single"/>
         </w:rPr>
+      </w:pPr>
+      <w:r>
+        <w:rPr>
+          <w:b/>
+          <w:sz w:val="36"/>
+          <w:u w:val="single"/>
+        </w:rPr>
         <w:t>Architecture</w:t>
       </w:r>
     </w:p>
@@ -847,11 +795,13 @@
         <w:jc w:val="both"/>
         <w:rPr>
           <w:sz w:val="28"/>
-        </w:rPr>
-      </w:pPr>
-      <w:r>
-        <w:rPr>
-          <w:sz w:val="28"/>
+          <w:u w:val="single"/>
+        </w:rPr>
+      </w:pPr>
+      <w:r>
+        <w:rPr>
+          <w:sz w:val="28"/>
+          <w:u w:val="single"/>
         </w:rPr>
         <w:t>Diagramme de classes</w:t>
       </w:r>
@@ -869,6 +819,232 @@
         <w:jc w:val="both"/>
         <w:rPr>
           <w:sz w:val="28"/>
+        </w:rPr>
+      </w:pPr>
+      <w:r>
+        <w:rPr>
+          <w:sz w:val="28"/>
+        </w:rPr>
+        <w:t>L’environnement est d’abord créé.</w:t>
+      </w:r>
+    </w:p>
+    <w:p>
+      <w:pPr>
+        <w:jc w:val="both"/>
+        <w:rPr>
+          <w:sz w:val="28"/>
+        </w:rPr>
+      </w:pPr>
+      <w:r>
+        <w:rPr>
+          <w:noProof/>
+          <w:sz w:val="28"/>
+          <w:lang w:eastAsia="fr-FR"/>
+        </w:rPr>
+        <w:lastRenderedPageBreak/>
+        <w:drawing>
+          <wp:inline distT="0" distB="0" distL="0" distR="0" wp14:anchorId="4046B204" wp14:editId="7B4CA42E">
+            <wp:extent cx="5756910" cy="3248025"/>
+            <wp:effectExtent l="0" t="0" r="0" b="9525"/>
+            <wp:docPr id="10" name="Image 10"/>
+            <wp:cNvGraphicFramePr>
+              <a:graphicFrameLocks xmlns:a="http://schemas.openxmlformats.org/drawingml/2006/main" noChangeAspect="1"/>
+            </wp:cNvGraphicFramePr>
+            <a:graphic xmlns:a="http://schemas.openxmlformats.org/drawingml/2006/main">
+              <a:graphicData uri="http://schemas.openxmlformats.org/drawingml/2006/picture">
+                <pic:pic xmlns:pic="http://schemas.openxmlformats.org/drawingml/2006/picture">
+                  <pic:nvPicPr>
+                    <pic:cNvPr id="10" name="labyrinthe.PNG"/>
+                    <pic:cNvPicPr/>
+                  </pic:nvPicPr>
+                  <pic:blipFill>
+                    <a:blip r:embed="rId12" cstate="print">
+                      <a:extLst>
+                        <a:ext uri="{28A0092B-C50C-407E-A947-70E740481C1C}">
+                          <a14:useLocalDpi xmlns:a14="http://schemas.microsoft.com/office/drawing/2010/main" val="0"/>
+                        </a:ext>
+                      </a:extLst>
+                    </a:blip>
+                    <a:stretch>
+                      <a:fillRect/>
+                    </a:stretch>
+                  </pic:blipFill>
+                  <pic:spPr>
+                    <a:xfrm>
+                      <a:off x="0" y="0"/>
+                      <a:ext cx="5756910" cy="3248025"/>
+                    </a:xfrm>
+                    <a:prstGeom prst="rect">
+                      <a:avLst/>
+                    </a:prstGeom>
+                  </pic:spPr>
+                </pic:pic>
+              </a:graphicData>
+            </a:graphic>
+          </wp:inline>
+        </w:drawing>
+      </w:r>
+    </w:p>
+    <w:p>
+      <w:pPr>
+        <w:jc w:val="both"/>
+        <w:rPr>
+          <w:sz w:val="28"/>
+        </w:rPr>
+      </w:pPr>
+      <w:r>
+        <w:rPr>
+          <w:sz w:val="28"/>
+        </w:rPr>
+        <w:t>Puis on construit les agents qui vont explorer l’environnement.</w:t>
+      </w:r>
+    </w:p>
+    <w:p>
+      <w:pPr>
+        <w:jc w:val="both"/>
+        <w:rPr>
+          <w:sz w:val="28"/>
+        </w:rPr>
+      </w:pPr>
+      <w:r>
+        <w:rPr>
+          <w:noProof/>
+          <w:sz w:val="28"/>
+          <w:lang w:eastAsia="fr-FR"/>
+        </w:rPr>
+        <w:drawing>
+          <wp:inline distT="0" distB="0" distL="0" distR="0" wp14:anchorId="07DCF087" wp14:editId="1484944D">
+            <wp:extent cx="5756910" cy="3258820"/>
+            <wp:effectExtent l="0" t="0" r="0" b="0"/>
+            <wp:docPr id="9" name="Image 9"/>
+            <wp:cNvGraphicFramePr>
+              <a:graphicFrameLocks xmlns:a="http://schemas.openxmlformats.org/drawingml/2006/main" noChangeAspect="1"/>
+            </wp:cNvGraphicFramePr>
+            <a:graphic xmlns:a="http://schemas.openxmlformats.org/drawingml/2006/main">
+              <a:graphicData uri="http://schemas.openxmlformats.org/drawingml/2006/picture">
+                <pic:pic xmlns:pic="http://schemas.openxmlformats.org/drawingml/2006/picture">
+                  <pic:nvPicPr>
+                    <pic:cNvPr id="9" name="agents.PNG"/>
+                    <pic:cNvPicPr/>
+                  </pic:nvPicPr>
+                  <pic:blipFill>
+                    <a:blip r:embed="rId13" cstate="print">
+                      <a:extLst>
+                        <a:ext uri="{28A0092B-C50C-407E-A947-70E740481C1C}">
+                          <a14:useLocalDpi xmlns:a14="http://schemas.microsoft.com/office/drawing/2010/main" val="0"/>
+                        </a:ext>
+                      </a:extLst>
+                    </a:blip>
+                    <a:stretch>
+                      <a:fillRect/>
+                    </a:stretch>
+                  </pic:blipFill>
+                  <pic:spPr>
+                    <a:xfrm>
+                      <a:off x="0" y="0"/>
+                      <a:ext cx="5756910" cy="3258820"/>
+                    </a:xfrm>
+                    <a:prstGeom prst="rect">
+                      <a:avLst/>
+                    </a:prstGeom>
+                  </pic:spPr>
+                </pic:pic>
+              </a:graphicData>
+            </a:graphic>
+          </wp:inline>
+        </w:drawing>
+      </w:r>
+    </w:p>
+    <w:p>
+      <w:pPr>
+        <w:jc w:val="both"/>
+        <w:rPr>
+          <w:sz w:val="28"/>
+        </w:rPr>
+      </w:pPr>
+    </w:p>
+    <w:p>
+      <w:pPr>
+        <w:jc w:val="both"/>
+        <w:rPr>
+          <w:sz w:val="28"/>
+        </w:rPr>
+      </w:pPr>
+      <w:r>
+        <w:rPr>
+          <w:sz w:val="28"/>
+        </w:rPr>
+        <w:t xml:space="preserve">Enfin le système, composé d’un agent et d’un environnement fixés, est prêt à </w:t>
+      </w:r>
+      <w:r>
+        <w:rPr>
+          <w:sz w:val="28"/>
+        </w:rPr>
+        <w:t>fonctionner.</w:t>
+      </w:r>
+    </w:p>
+    <w:p>
+      <w:pPr>
+        <w:jc w:val="both"/>
+        <w:rPr>
+          <w:sz w:val="28"/>
+        </w:rPr>
+      </w:pPr>
+      <w:r>
+        <w:rPr>
+          <w:noProof/>
+          <w:sz w:val="28"/>
+          <w:lang w:eastAsia="fr-FR"/>
+        </w:rPr>
+        <w:lastRenderedPageBreak/>
+        <w:drawing>
+          <wp:inline distT="0" distB="0" distL="0" distR="0" wp14:anchorId="1DAA1B5D" wp14:editId="18165728">
+            <wp:extent cx="2626659" cy="1973304"/>
+            <wp:effectExtent l="0" t="0" r="2540" b="8255"/>
+            <wp:docPr id="11" name="Image 11"/>
+            <wp:cNvGraphicFramePr>
+              <a:graphicFrameLocks xmlns:a="http://schemas.openxmlformats.org/drawingml/2006/main" noChangeAspect="1"/>
+            </wp:cNvGraphicFramePr>
+            <a:graphic xmlns:a="http://schemas.openxmlformats.org/drawingml/2006/main">
+              <a:graphicData uri="http://schemas.openxmlformats.org/drawingml/2006/picture">
+                <pic:pic xmlns:pic="http://schemas.openxmlformats.org/drawingml/2006/picture">
+                  <pic:nvPicPr>
+                    <pic:cNvPr id="11" name="system.PNG"/>
+                    <pic:cNvPicPr/>
+                  </pic:nvPicPr>
+                  <pic:blipFill>
+                    <a:blip r:embed="rId14">
+                      <a:extLst>
+                        <a:ext uri="{28A0092B-C50C-407E-A947-70E740481C1C}">
+                          <a14:useLocalDpi xmlns:a14="http://schemas.microsoft.com/office/drawing/2010/main" val="0"/>
+                        </a:ext>
+                      </a:extLst>
+                    </a:blip>
+                    <a:stretch>
+                      <a:fillRect/>
+                    </a:stretch>
+                  </pic:blipFill>
+                  <pic:spPr>
+                    <a:xfrm>
+                      <a:off x="0" y="0"/>
+                      <a:ext cx="2656907" cy="1996028"/>
+                    </a:xfrm>
+                    <a:prstGeom prst="rect">
+                      <a:avLst/>
+                    </a:prstGeom>
+                  </pic:spPr>
+                </pic:pic>
+              </a:graphicData>
+            </a:graphic>
+          </wp:inline>
+        </w:drawing>
+      </w:r>
+    </w:p>
+    <w:p>
+      <w:pPr>
+        <w:jc w:val="both"/>
+        <w:rPr>
+          <w:sz w:val="28"/>
           <w:u w:val="single"/>
         </w:rPr>
       </w:pPr>
@@ -900,49 +1076,21 @@
         <w:rPr>
           <w:sz w:val="28"/>
         </w:rPr>
-        <w:t xml:space="preserve">Le labyrinthe a été modélisé par une matrice </w:t>
-      </w:r>
-      <w:proofErr w:type="spellStart"/>
-      <w:r>
-        <w:rPr>
-          <w:sz w:val="28"/>
-        </w:rPr>
-        <w:t>numpy</w:t>
-      </w:r>
-      <w:proofErr w:type="spellEnd"/>
-      <w:r>
-        <w:rPr>
-          <w:sz w:val="28"/>
-        </w:rPr>
-        <w:t xml:space="preserve"> de taille fixe, où les différents états (« state ») des cases sont représentés par des entiers numérotés de 0 à 3,</w:t>
-      </w:r>
-    </w:p>
-    <w:p>
-      <w:pPr>
-        <w:jc w:val="both"/>
-        <w:rPr>
-          <w:sz w:val="28"/>
-        </w:rPr>
-      </w:pPr>
-      <w:r>
-        <w:rPr>
-          <w:sz w:val="28"/>
-        </w:rPr>
-        <w:t xml:space="preserve">La bibliothèque </w:t>
-      </w:r>
-      <w:proofErr w:type="spellStart"/>
-      <w:r>
-        <w:rPr>
-          <w:sz w:val="28"/>
-        </w:rPr>
-        <w:t>numpy</w:t>
-      </w:r>
-      <w:proofErr w:type="spellEnd"/>
-      <w:r>
-        <w:rPr>
-          <w:sz w:val="28"/>
-        </w:rPr>
-        <w:t xml:space="preserve"> a été utilisée afin d’optimiser la puissance de calcul   les correspondances étant décrites ci-dessous :</w:t>
+        <w:t>Le labyrinthe a été modélisé par une matrice numpy de taille fixe, où les différents états (« state ») des cases sont représentés par des entiers numérotés de 0 à 3,</w:t>
+      </w:r>
+    </w:p>
+    <w:p>
+      <w:pPr>
+        <w:jc w:val="both"/>
+        <w:rPr>
+          <w:sz w:val="28"/>
+        </w:rPr>
+      </w:pPr>
+      <w:r>
+        <w:rPr>
+          <w:sz w:val="28"/>
+        </w:rPr>
+        <w:t>La bibliothèque numpy a été utilisée afin d’optimiser la puissance de calcul   les correspondances étant décrites ci-dessous :</w:t>
       </w:r>
     </w:p>
     <w:p>
@@ -1180,21 +1328,7 @@
         <w:rPr>
           <w:sz w:val="28"/>
         </w:rPr>
-        <w:t>Cette matrice d’états « states » caractérise donc le labyrinthe mais ne possède pas la position de l’agent à chaque étape. Cette dernière est toutefois présente dans la classe par le biais de « </w:t>
-      </w:r>
-      <w:proofErr w:type="spellStart"/>
-      <w:r>
-        <w:rPr>
-          <w:sz w:val="28"/>
-        </w:rPr>
-        <w:t>current_position</w:t>
-      </w:r>
-      <w:proofErr w:type="spellEnd"/>
-      <w:r>
-        <w:rPr>
-          <w:sz w:val="28"/>
-        </w:rPr>
-        <w:t> ».</w:t>
+        <w:t>Cette matrice d’états « states » caractérise donc le labyrinthe mais ne possède pas la position de l’agent à chaque étape. Cette dernière est toutefois présente dans la classe par le biais de « current_position ».</w:t>
       </w:r>
     </w:p>
     <w:p>
@@ -1330,21 +1464,7 @@
         <w:rPr>
           <w:sz w:val="28"/>
         </w:rPr>
-        <w:t xml:space="preserve">Création de la classe « state » pour caractériser l’état d’une case dans le labyrinthe. Le labyrinthe sera modélisé par une matrice </w:t>
-      </w:r>
-      <w:proofErr w:type="spellStart"/>
-      <w:r>
-        <w:rPr>
-          <w:sz w:val="28"/>
-        </w:rPr>
-        <w:t>numpy</w:t>
-      </w:r>
-      <w:proofErr w:type="spellEnd"/>
-      <w:r>
-        <w:rPr>
-          <w:sz w:val="28"/>
-        </w:rPr>
-        <w:t xml:space="preserve"> de taille fixe, où les différents états (« state ») des cases sont représentés par des entiers numérotés de 0 à 3, les correspondances étant décrites ci-dessous :</w:t>
+        <w:t>Création de la classe « state » pour caractériser l’état d’une case dans le labyrinthe. Le labyrinthe sera modélisé par une matrice numpy de taille fixe, où les différents états (« state ») des cases sont représentés par des entiers numérotés de 0 à 3, les correspondances étant décrites ci-dessous :</w:t>
       </w:r>
     </w:p>
     <w:p>
@@ -1582,21 +1702,8 @@
         <w:rPr>
           <w:sz w:val="28"/>
         </w:rPr>
-        <w:t xml:space="preserve">Importation et adaptation d’une classe </w:t>
-      </w:r>
-      <w:proofErr w:type="spellStart"/>
-      <w:r>
-        <w:rPr>
-          <w:sz w:val="28"/>
-        </w:rPr>
-        <w:t>AgentRandom</w:t>
-      </w:r>
-      <w:proofErr w:type="spellEnd"/>
-      <w:r>
-        <w:rPr>
-          <w:sz w:val="28"/>
-        </w:rPr>
-        <w:t xml:space="preserve"> en prévision de futurs tests simples de notre environnement.</w:t>
+        <w:lastRenderedPageBreak/>
+        <w:t>Importation et adaptation d’une classe AgentRandom en prévision de futurs tests simples de notre environnement.</w:t>
       </w:r>
     </w:p>
     <w:p>
@@ -1698,117 +1805,51 @@
         <w:rPr>
           <w:sz w:val="28"/>
         </w:rPr>
-        <w:t>On réalise que toute la suite de notre projet ne peut avancer sans une méthode « </w:t>
-      </w:r>
-      <w:proofErr w:type="spellStart"/>
-      <w:r>
-        <w:rPr>
-          <w:sz w:val="28"/>
-        </w:rPr>
-        <w:t>possibleActions</w:t>
-      </w:r>
-      <w:proofErr w:type="spellEnd"/>
-      <w:r>
-        <w:rPr>
-          <w:sz w:val="28"/>
-        </w:rPr>
-        <w:t> » essentielle. On commence alors à implémenter cette méthode et on modélise les actions (Nord, Est, Sud et Ouest) par un couple (</w:t>
-      </w:r>
-      <w:proofErr w:type="spellStart"/>
-      <w:proofErr w:type="gramStart"/>
-      <w:r>
-        <w:rPr>
-          <w:sz w:val="28"/>
-        </w:rPr>
-        <w:t>i,j</w:t>
-      </w:r>
-      <w:proofErr w:type="spellEnd"/>
-      <w:proofErr w:type="gramEnd"/>
-      <w:r>
-        <w:rPr>
-          <w:sz w:val="28"/>
-        </w:rPr>
-        <w:t xml:space="preserve">) à ajouter à la position courante. </w:t>
-      </w:r>
-    </w:p>
-    <w:p>
-      <w:pPr>
-        <w:jc w:val="both"/>
-        <w:rPr>
-          <w:sz w:val="28"/>
-        </w:rPr>
-      </w:pPr>
-    </w:p>
-    <w:p>
-      <w:pPr>
-        <w:jc w:val="both"/>
-        <w:rPr>
-          <w:sz w:val="28"/>
-        </w:rPr>
-      </w:pPr>
-      <w:r>
-        <w:rPr>
-          <w:sz w:val="28"/>
-        </w:rPr>
-        <w:t>Implémentation de la méthode « show » afin de visualiser le labyrinthe. Détermination de la position de l’agent à l’aide de « </w:t>
-      </w:r>
-      <w:proofErr w:type="spellStart"/>
-      <w:r>
-        <w:rPr>
-          <w:sz w:val="28"/>
-        </w:rPr>
-        <w:t>current_position</w:t>
-      </w:r>
-      <w:proofErr w:type="spellEnd"/>
-      <w:r>
-        <w:rPr>
-          <w:sz w:val="28"/>
-        </w:rPr>
-        <w:t> » et on affiche un A pour cet agent à la place.</w:t>
-      </w:r>
-    </w:p>
-    <w:p>
-      <w:pPr>
-        <w:jc w:val="both"/>
-        <w:rPr>
-          <w:sz w:val="28"/>
-        </w:rPr>
-      </w:pPr>
-    </w:p>
-    <w:p>
-      <w:pPr>
-        <w:jc w:val="both"/>
-        <w:rPr>
-          <w:sz w:val="28"/>
-        </w:rPr>
-      </w:pPr>
-      <w:r>
-        <w:rPr>
-          <w:sz w:val="28"/>
-        </w:rPr>
-        <w:t xml:space="preserve">Ajout de l’architecture de </w:t>
-      </w:r>
-      <w:proofErr w:type="spellStart"/>
-      <w:proofErr w:type="gramStart"/>
-      <w:r>
-        <w:rPr>
-          <w:sz w:val="28"/>
-        </w:rPr>
-        <w:t>runStep</w:t>
-      </w:r>
-      <w:proofErr w:type="spellEnd"/>
-      <w:r>
-        <w:rPr>
-          <w:sz w:val="28"/>
-        </w:rPr>
-        <w:t>(</w:t>
-      </w:r>
-      <w:proofErr w:type="gramEnd"/>
-      <w:r>
-        <w:rPr>
-          <w:sz w:val="28"/>
-        </w:rPr>
-        <w:t>) et des récompenses dans l’environnement.</w:t>
+        <w:t xml:space="preserve">On réalise que toute la suite de notre projet ne peut avancer sans une méthode « possibleActions » essentielle. On commence alors à implémenter cette méthode et on modélise les actions (Nord, Est, Sud et Ouest) par un couple (i,j) à ajouter à la position courante. </w:t>
+      </w:r>
+    </w:p>
+    <w:p>
+      <w:pPr>
+        <w:jc w:val="both"/>
+        <w:rPr>
+          <w:sz w:val="28"/>
+        </w:rPr>
+      </w:pPr>
+    </w:p>
+    <w:p>
+      <w:pPr>
+        <w:jc w:val="both"/>
+        <w:rPr>
+          <w:sz w:val="28"/>
+        </w:rPr>
+      </w:pPr>
+      <w:r>
+        <w:rPr>
+          <w:sz w:val="28"/>
+        </w:rPr>
+        <w:t>Implémentation de la méthode « show » afin de visualiser le labyrinthe. Détermination de la position de l’agent à l’aide de « current_position » et on affiche un A pour cet agent à la place.</w:t>
+      </w:r>
+    </w:p>
+    <w:p>
+      <w:pPr>
+        <w:jc w:val="both"/>
+        <w:rPr>
+          <w:sz w:val="28"/>
+        </w:rPr>
+      </w:pPr>
+    </w:p>
+    <w:p>
+      <w:pPr>
+        <w:jc w:val="both"/>
+        <w:rPr>
+          <w:sz w:val="28"/>
+        </w:rPr>
+      </w:pPr>
+      <w:r>
+        <w:rPr>
+          <w:sz w:val="28"/>
+        </w:rPr>
+        <w:t>Ajout de l’architecture de runStep() et des récompenses dans l’environnement.</w:t>
       </w:r>
     </w:p>
     <w:p>
@@ -1921,27 +1962,13 @@
         <w:rPr>
           <w:sz w:val="28"/>
         </w:rPr>
-        <w:t xml:space="preserve">Finalisation de </w:t>
-      </w:r>
-      <w:proofErr w:type="spellStart"/>
-      <w:r>
-        <w:rPr>
-          <w:sz w:val="28"/>
-        </w:rPr>
-        <w:t>create_random_</w:t>
-      </w:r>
-      <w:r>
-        <w:rPr>
-          <w:sz w:val="28"/>
-        </w:rPr>
-        <w:t>environment</w:t>
-      </w:r>
-      <w:proofErr w:type="spellEnd"/>
-      <w:r>
-        <w:rPr>
-          <w:sz w:val="28"/>
-        </w:rPr>
-        <w:t xml:space="preserve"> et implémentation du caractère aléatoire et avec</w:t>
+        <w:t>Finalisation de create_random_</w:t>
+      </w:r>
+      <w:r>
+        <w:rPr>
+          <w:sz w:val="28"/>
+        </w:rPr>
+        <w:t>environment et implémentation du caractère aléatoire et avec</w:t>
       </w:r>
       <w:r>
         <w:rPr>
@@ -1961,43 +1988,21 @@
         <w:rPr>
           <w:sz w:val="28"/>
         </w:rPr>
-        <w:t xml:space="preserve">Finalisation du premier Agent </w:t>
-      </w:r>
-      <w:proofErr w:type="spellStart"/>
-      <w:r>
-        <w:rPr>
-          <w:sz w:val="28"/>
-        </w:rPr>
-        <w:t>Random</w:t>
-      </w:r>
-      <w:proofErr w:type="spellEnd"/>
-      <w:r>
-        <w:rPr>
-          <w:sz w:val="28"/>
-        </w:rPr>
-        <w:t xml:space="preserve"> et tests sur l’environnement aléatoire.</w:t>
-      </w:r>
-    </w:p>
-    <w:p>
-      <w:pPr>
-        <w:jc w:val="both"/>
-        <w:rPr>
-          <w:sz w:val="28"/>
-        </w:rPr>
-      </w:pPr>
-      <w:proofErr w:type="spellStart"/>
-      <w:r>
-        <w:rPr>
-          <w:sz w:val="28"/>
-        </w:rPr>
-        <w:t>Debugging</w:t>
-      </w:r>
-      <w:proofErr w:type="spellEnd"/>
-      <w:r>
-        <w:rPr>
-          <w:sz w:val="28"/>
-        </w:rPr>
-        <w:t xml:space="preserve"> et tests de l’environnement et des récompenses.</w:t>
+        <w:t>Finalisation du premier Agent Random et tests sur l’environnement aléatoire.</w:t>
+      </w:r>
+    </w:p>
+    <w:p>
+      <w:pPr>
+        <w:jc w:val="both"/>
+        <w:rPr>
+          <w:sz w:val="28"/>
+        </w:rPr>
+      </w:pPr>
+      <w:r>
+        <w:rPr>
+          <w:sz w:val="28"/>
+        </w:rPr>
+        <w:t>Debugging et tests de l’environnement et des récompenses.</w:t>
       </w:r>
     </w:p>
     <w:p>
@@ -2035,7 +2040,14 @@
         <w:rPr>
           <w:sz w:val="28"/>
         </w:rPr>
-        <w:t xml:space="preserve">Création de l’architecture de l’agent Q-Learning. Le précédent système de récompense n’était pas optimal ni adapté, on a donc revu le système en y ajoutant une matrice de récompense représentant les récompenses de chaque position. </w:t>
+        <w:t xml:space="preserve">Création de l’architecture de l’agent Q-Learning. Le précédent système de récompense n’était pas optimal ni adapté, on a donc revu le système en y </w:t>
+      </w:r>
+      <w:r>
+        <w:rPr>
+          <w:sz w:val="28"/>
+        </w:rPr>
+        <w:lastRenderedPageBreak/>
+        <w:t xml:space="preserve">ajoutant une matrice de récompense représentant les récompenses de chaque position. </w:t>
       </w:r>
     </w:p>
     <w:p>
@@ -2087,35 +2099,7 @@
         <w:rPr>
           <w:sz w:val="28"/>
         </w:rPr>
-        <w:t xml:space="preserve">Construction d’une classe Agent en général. Révision de la structure de la matrice de qualité, il s’agit désormais d’une matrice </w:t>
-      </w:r>
-      <w:proofErr w:type="spellStart"/>
-      <w:r>
-        <w:rPr>
-          <w:sz w:val="28"/>
-        </w:rPr>
-        <w:t>numpy</w:t>
-      </w:r>
-      <w:proofErr w:type="spellEnd"/>
-      <w:r>
-        <w:rPr>
-          <w:sz w:val="28"/>
-        </w:rPr>
-        <w:t xml:space="preserve"> à 3 dimensions afin d’utiliser les performances de calculs de </w:t>
-      </w:r>
-      <w:proofErr w:type="spellStart"/>
-      <w:r>
-        <w:rPr>
-          <w:sz w:val="28"/>
-        </w:rPr>
-        <w:t>numpy</w:t>
-      </w:r>
-      <w:proofErr w:type="spellEnd"/>
-      <w:r>
-        <w:rPr>
-          <w:sz w:val="28"/>
-        </w:rPr>
-        <w:t>.</w:t>
+        <w:t>Construction d’une classe Agent en général. Révision de la structure de la matrice de qualité, il s’agit désormais d’une matrice numpy à 3 dimensions afin d’utiliser les performances de calculs de numpy.</w:t>
       </w:r>
       <w:r>
         <w:rPr>
@@ -2143,21 +2127,7 @@
         <w:rPr>
           <w:sz w:val="28"/>
         </w:rPr>
-        <w:t xml:space="preserve">Ajout des principales méthodes afin d’implémenter la classe </w:t>
-      </w:r>
-      <w:proofErr w:type="spellStart"/>
-      <w:r>
-        <w:rPr>
-          <w:sz w:val="28"/>
-        </w:rPr>
-        <w:t>AgentQLearning</w:t>
-      </w:r>
-      <w:proofErr w:type="spellEnd"/>
-      <w:r>
-        <w:rPr>
-          <w:sz w:val="28"/>
-        </w:rPr>
-        <w:t xml:space="preserve">, puis réalisation de quelques tests unitaires de ces méthodes pour vérifier leur validité. </w:t>
+        <w:t xml:space="preserve">Ajout des principales méthodes afin d’implémenter la classe AgentQLearning, puis réalisation de quelques tests unitaires de ces méthodes pour vérifier leur validité. </w:t>
       </w:r>
     </w:p>
     <w:p>
@@ -2192,21 +2162,7 @@
         <w:rPr>
           <w:sz w:val="28"/>
         </w:rPr>
-        <w:t>. Commencement des tests globaux sur des labyrinthes aléatoires ainsi qu’un labyrinthe fourni en .</w:t>
-      </w:r>
-      <w:proofErr w:type="spellStart"/>
-      <w:r>
-        <w:rPr>
-          <w:sz w:val="28"/>
-        </w:rPr>
-        <w:t>txt</w:t>
-      </w:r>
-      <w:proofErr w:type="spellEnd"/>
-      <w:r>
-        <w:rPr>
-          <w:sz w:val="28"/>
-        </w:rPr>
-        <w:t>, en implémentant une fonction qui permet de lire le fichier.</w:t>
+        <w:t>. Commencement des tests globaux sur des labyrinthes aléatoires ainsi qu’un labyrinthe fourni en .txt, en implémentant une fonction qui permet de lire le fichier.</w:t>
       </w:r>
     </w:p>
     <w:p>
@@ -2330,60 +2286,66 @@
         <w:rPr>
           <w:sz w:val="28"/>
         </w:rPr>
-        <w:t xml:space="preserve">Rajouter </w:t>
-      </w:r>
-      <w:proofErr w:type="spellStart"/>
-      <w:r>
-        <w:rPr>
-          <w:sz w:val="28"/>
-        </w:rPr>
-        <w:t>stats</w:t>
-      </w:r>
-      <w:proofErr w:type="spellEnd"/>
-    </w:p>
-    <w:p>
-      <w:pPr>
-        <w:jc w:val="both"/>
-        <w:rPr>
-          <w:sz w:val="28"/>
-        </w:rPr>
-      </w:pPr>
+        <w:t>Rajouter stats</w:t>
+      </w:r>
+    </w:p>
+    <w:p>
+      <w:pPr>
+        <w:jc w:val="both"/>
+        <w:rPr>
+          <w:sz w:val="28"/>
+        </w:rPr>
+      </w:pPr>
+    </w:p>
+    <w:p>
+      <w:pPr>
+        <w:jc w:val="both"/>
+        <w:rPr>
+          <w:sz w:val="28"/>
+        </w:rPr>
+      </w:pPr>
+    </w:p>
+    <w:p>
+      <w:pPr>
+        <w:jc w:val="both"/>
+        <w:rPr>
+          <w:b/>
+          <w:sz w:val="40"/>
+          <w:u w:val="single"/>
+        </w:rPr>
+      </w:pPr>
+      <w:r>
+        <w:rPr>
+          <w:b/>
+          <w:sz w:val="40"/>
+          <w:u w:val="single"/>
+        </w:rPr>
+        <w:t>Performances</w:t>
+      </w:r>
+    </w:p>
+    <w:p>
+      <w:pPr>
+        <w:jc w:val="both"/>
+        <w:rPr>
+          <w:sz w:val="28"/>
+        </w:rPr>
+      </w:pPr>
+    </w:p>
+    <w:p>
+      <w:pPr>
+        <w:jc w:val="both"/>
+        <w:rPr>
+          <w:sz w:val="28"/>
+        </w:rPr>
+      </w:pPr>
+      <w:r>
+        <w:rPr>
+          <w:sz w:val="28"/>
+        </w:rPr>
+        <w:t>Rajouter stats</w:t>
+      </w:r>
       <w:bookmarkStart w:id="0" w:name="_GoBack"/>
       <w:bookmarkEnd w:id="0"/>
-    </w:p>
-    <w:p>
-      <w:pPr>
-        <w:jc w:val="both"/>
-        <w:rPr>
-          <w:sz w:val="28"/>
-        </w:rPr>
-      </w:pPr>
-    </w:p>
-    <w:p>
-      <w:pPr>
-        <w:jc w:val="both"/>
-        <w:rPr>
-          <w:b/>
-          <w:sz w:val="40"/>
-          <w:u w:val="single"/>
-        </w:rPr>
-      </w:pPr>
-      <w:r>
-        <w:rPr>
-          <w:b/>
-          <w:sz w:val="40"/>
-          <w:u w:val="single"/>
-        </w:rPr>
-        <w:t>Performances</w:t>
-      </w:r>
-    </w:p>
-    <w:p>
-      <w:pPr>
-        <w:jc w:val="both"/>
-        <w:rPr>
-          <w:sz w:val="28"/>
-        </w:rPr>
-      </w:pPr>
     </w:p>
     <w:p>
       <w:pPr>
@@ -2404,7 +2366,7 @@
 </file>
 
 <file path=word/endnotes.xml><?xml version="1.0" encoding="utf-8"?>
-<w:endnotes xmlns:wpc="http://schemas.microsoft.com/office/word/2010/wordprocessingCanvas" xmlns:mo="http://schemas.microsoft.com/office/mac/office/2008/main" xmlns:mc="http://schemas.openxmlformats.org/markup-compatibility/2006" xmlns:mv="urn:schemas-microsoft-com:mac:vml" xmlns:o="urn:schemas-microsoft-com:office:office" xmlns:r="http://schemas.openxmlformats.org/officeDocument/2006/relationships" xmlns:m="http://schemas.openxmlformats.org/officeDocument/2006/math" xmlns:v="urn:schemas-microsoft-com:vml" xmlns:wp14="http://schemas.microsoft.com/office/word/2010/wordprocessingDrawing" xmlns:wp="http://schemas.openxmlformats.org/drawingml/2006/wordprocessingDrawing" xmlns:w10="urn:schemas-microsoft-com:office:word" xmlns:w="http://schemas.openxmlformats.org/wordprocessingml/2006/main" xmlns:w14="http://schemas.microsoft.com/office/word/2010/wordml" xmlns:w15="http://schemas.microsoft.com/office/word/2012/wordml" xmlns:wpg="http://schemas.microsoft.com/office/word/2010/wordprocessingGroup" xmlns:wpi="http://schemas.microsoft.com/office/word/2010/wordprocessingInk" xmlns:wne="http://schemas.microsoft.com/office/word/2006/wordml" xmlns:wps="http://schemas.microsoft.com/office/word/2010/wordprocessingShape" mc:Ignorable="w14 w15 wp14">
+<w:endnotes xmlns:wpc="http://schemas.microsoft.com/office/word/2010/wordprocessingCanvas" xmlns:cx="http://schemas.microsoft.com/office/drawing/2014/chartex" xmlns:mc="http://schemas.openxmlformats.org/markup-compatibility/2006" xmlns:o="urn:schemas-microsoft-com:office:office" xmlns:r="http://schemas.openxmlformats.org/officeDocument/2006/relationships" xmlns:m="http://schemas.openxmlformats.org/officeDocument/2006/math" xmlns:v="urn:schemas-microsoft-com:vml" xmlns:wp14="http://schemas.microsoft.com/office/word/2010/wordprocessingDrawing" xmlns:wp="http://schemas.openxmlformats.org/drawingml/2006/wordprocessingDrawing" xmlns:w10="urn:schemas-microsoft-com:office:word" xmlns:w="http://schemas.openxmlformats.org/wordprocessingml/2006/main" xmlns:w14="http://schemas.microsoft.com/office/word/2010/wordml" xmlns:w15="http://schemas.microsoft.com/office/word/2012/wordml" xmlns:w16se="http://schemas.microsoft.com/office/word/2015/wordml/symex" xmlns:wpg="http://schemas.microsoft.com/office/word/2010/wordprocessingGroup" xmlns:wpi="http://schemas.microsoft.com/office/word/2010/wordprocessingInk" xmlns:wne="http://schemas.microsoft.com/office/word/2006/wordml" xmlns:wps="http://schemas.microsoft.com/office/word/2010/wordprocessingShape" mc:Ignorable="w14 w15 w16se wp14">
   <w:endnote w:type="separator" w:id="-1">
     <w:p>
       <w:r>
@@ -2423,7 +2385,7 @@
 </file>
 
 <file path=word/footnotes.xml><?xml version="1.0" encoding="utf-8"?>
-<w:footnotes xmlns:wpc="http://schemas.microsoft.com/office/word/2010/wordprocessingCanvas" xmlns:mo="http://schemas.microsoft.com/office/mac/office/2008/main" xmlns:mc="http://schemas.openxmlformats.org/markup-compatibility/2006" xmlns:mv="urn:schemas-microsoft-com:mac:vml" xmlns:o="urn:schemas-microsoft-com:office:office" xmlns:r="http://schemas.openxmlformats.org/officeDocument/2006/relationships" xmlns:m="http://schemas.openxmlformats.org/officeDocument/2006/math" xmlns:v="urn:schemas-microsoft-com:vml" xmlns:wp14="http://schemas.microsoft.com/office/word/2010/wordprocessingDrawing" xmlns:wp="http://schemas.openxmlformats.org/drawingml/2006/wordprocessingDrawing" xmlns:w10="urn:schemas-microsoft-com:office:word" xmlns:w="http://schemas.openxmlformats.org/wordprocessingml/2006/main" xmlns:w14="http://schemas.microsoft.com/office/word/2010/wordml" xmlns:w15="http://schemas.microsoft.com/office/word/2012/wordml" xmlns:wpg="http://schemas.microsoft.com/office/word/2010/wordprocessingGroup" xmlns:wpi="http://schemas.microsoft.com/office/word/2010/wordprocessingInk" xmlns:wne="http://schemas.microsoft.com/office/word/2006/wordml" xmlns:wps="http://schemas.microsoft.com/office/word/2010/wordprocessingShape" mc:Ignorable="w14 w15 wp14">
+<w:footnotes xmlns:wpc="http://schemas.microsoft.com/office/word/2010/wordprocessingCanvas" xmlns:cx="http://schemas.microsoft.com/office/drawing/2014/chartex" xmlns:mc="http://schemas.openxmlformats.org/markup-compatibility/2006" xmlns:o="urn:schemas-microsoft-com:office:office" xmlns:r="http://schemas.openxmlformats.org/officeDocument/2006/relationships" xmlns:m="http://schemas.openxmlformats.org/officeDocument/2006/math" xmlns:v="urn:schemas-microsoft-com:vml" xmlns:wp14="http://schemas.microsoft.com/office/word/2010/wordprocessingDrawing" xmlns:wp="http://schemas.openxmlformats.org/drawingml/2006/wordprocessingDrawing" xmlns:w10="urn:schemas-microsoft-com:office:word" xmlns:w="http://schemas.openxmlformats.org/wordprocessingml/2006/main" xmlns:w14="http://schemas.microsoft.com/office/word/2010/wordml" xmlns:w15="http://schemas.microsoft.com/office/word/2012/wordml" xmlns:w16se="http://schemas.microsoft.com/office/word/2015/wordml/symex" xmlns:wpg="http://schemas.microsoft.com/office/word/2010/wordprocessingGroup" xmlns:wpi="http://schemas.microsoft.com/office/word/2010/wordprocessingInk" xmlns:wne="http://schemas.microsoft.com/office/word/2006/wordml" xmlns:wps="http://schemas.microsoft.com/office/word/2010/wordprocessingShape" mc:Ignorable="w14 w15 w16se wp14">
   <w:footnote w:type="separator" w:id="-1">
     <w:p>
       <w:r>
@@ -2442,8 +2404,8 @@
 </file>
 
 <file path=word/numbering.xml><?xml version="1.0" encoding="utf-8"?>
-<w:numbering xmlns:wpc="http://schemas.microsoft.com/office/word/2010/wordprocessingCanvas" xmlns:mo="http://schemas.microsoft.com/office/mac/office/2008/main" xmlns:mc="http://schemas.openxmlformats.org/markup-compatibility/2006" xmlns:mv="urn:schemas-microsoft-com:mac:vml" xmlns:o="urn:schemas-microsoft-com:office:office" xmlns:r="http://schemas.openxmlformats.org/officeDocument/2006/relationships" xmlns:m="http://schemas.openxmlformats.org/officeDocument/2006/math" xmlns:v="urn:schemas-microsoft-com:vml" xmlns:wp14="http://schemas.microsoft.com/office/word/2010/wordprocessingDrawing" xmlns:wp="http://schemas.openxmlformats.org/drawingml/2006/wordprocessingDrawing" xmlns:w10="urn:schemas-microsoft-com:office:word" xmlns:w="http://schemas.openxmlformats.org/wordprocessingml/2006/main" xmlns:w14="http://schemas.microsoft.com/office/word/2010/wordml" xmlns:w15="http://schemas.microsoft.com/office/word/2012/wordml" xmlns:wpg="http://schemas.microsoft.com/office/word/2010/wordprocessingGroup" xmlns:wpi="http://schemas.microsoft.com/office/word/2010/wordprocessingInk" xmlns:wne="http://schemas.microsoft.com/office/word/2006/wordml" xmlns:wps="http://schemas.microsoft.com/office/word/2010/wordprocessingShape" mc:Ignorable="w14 w15 wp14">
-  <w:abstractNum w:abstractNumId="0">
+<w:numbering xmlns:wpc="http://schemas.microsoft.com/office/word/2010/wordprocessingCanvas" xmlns:cx="http://schemas.microsoft.com/office/drawing/2014/chartex" xmlns:mc="http://schemas.openxmlformats.org/markup-compatibility/2006" xmlns:o="urn:schemas-microsoft-com:office:office" xmlns:r="http://schemas.openxmlformats.org/officeDocument/2006/relationships" xmlns:m="http://schemas.openxmlformats.org/officeDocument/2006/math" xmlns:v="urn:schemas-microsoft-com:vml" xmlns:wp14="http://schemas.microsoft.com/office/word/2010/wordprocessingDrawing" xmlns:wp="http://schemas.openxmlformats.org/drawingml/2006/wordprocessingDrawing" xmlns:w10="urn:schemas-microsoft-com:office:word" xmlns:w="http://schemas.openxmlformats.org/wordprocessingml/2006/main" xmlns:w14="http://schemas.microsoft.com/office/word/2010/wordml" xmlns:w15="http://schemas.microsoft.com/office/word/2012/wordml" xmlns:w16se="http://schemas.microsoft.com/office/word/2015/wordml/symex" xmlns:wpg="http://schemas.microsoft.com/office/word/2010/wordprocessingGroup" xmlns:wpi="http://schemas.microsoft.com/office/word/2010/wordprocessingInk" xmlns:wne="http://schemas.microsoft.com/office/word/2006/wordml" xmlns:wps="http://schemas.microsoft.com/office/word/2010/wordprocessingShape" mc:Ignorable="w14 w15 w16se wp14">
+  <w:abstractNum w:abstractNumId="0" w15:restartNumberingAfterBreak="0">
     <w:nsid w:val="2AB9351B"/>
     <w:multiLevelType w:val="hybridMultilevel"/>
     <w:tmpl w:val="F0BE323E"/>
@@ -2562,7 +2524,7 @@
 </file>
 
 <file path=word/styles.xml><?xml version="1.0" encoding="utf-8"?>
-<w:styles xmlns:mc="http://schemas.openxmlformats.org/markup-compatibility/2006" xmlns:r="http://schemas.openxmlformats.org/officeDocument/2006/relationships" xmlns:w="http://schemas.openxmlformats.org/wordprocessingml/2006/main" xmlns:w14="http://schemas.microsoft.com/office/word/2010/wordml" xmlns:w15="http://schemas.microsoft.com/office/word/2012/wordml" mc:Ignorable="w14 w15">
+<w:styles xmlns:mc="http://schemas.openxmlformats.org/markup-compatibility/2006" xmlns:r="http://schemas.openxmlformats.org/officeDocument/2006/relationships" xmlns:w="http://schemas.openxmlformats.org/wordprocessingml/2006/main" xmlns:w14="http://schemas.microsoft.com/office/word/2010/wordml" xmlns:w15="http://schemas.microsoft.com/office/word/2012/wordml" xmlns:w16se="http://schemas.microsoft.com/office/word/2015/wordml/symex" mc:Ignorable="w14 w15 w16se">
   <w:docDefaults>
     <w:rPrDefault>
       <w:rPr>
@@ -2574,7 +2536,7 @@
     </w:rPrDefault>
     <w:pPrDefault/>
   </w:docDefaults>
-  <w:latentStyles w:defLockedState="0" w:defUIPriority="99" w:defSemiHidden="0" w:defUnhideWhenUsed="0" w:defQFormat="0" w:count="382">
+  <w:latentStyles w:defLockedState="0" w:defUIPriority="99" w:defSemiHidden="0" w:defUnhideWhenUsed="0" w:defQFormat="0" w:count="371">
     <w:lsdException w:name="Normal" w:uiPriority="0" w:qFormat="1"/>
     <w:lsdException w:name="heading 1" w:uiPriority="9" w:qFormat="1"/>
     <w:lsdException w:name="heading 2" w:semiHidden="1" w:uiPriority="9" w:unhideWhenUsed="1" w:qFormat="1"/>
@@ -2731,15 +2693,6 @@
     <w:lsdException w:name="Balloon Text" w:semiHidden="1" w:unhideWhenUsed="1"/>
     <w:lsdException w:name="Table Grid" w:uiPriority="39"/>
     <w:lsdException w:name="Table Theme" w:semiHidden="1" w:unhideWhenUsed="1"/>
-    <w:lsdException w:name="Note Level 1" w:semiHidden="1" w:unhideWhenUsed="1"/>
-    <w:lsdException w:name="Note Level 2" w:semiHidden="1" w:unhideWhenUsed="1"/>
-    <w:lsdException w:name="Note Level 3" w:semiHidden="1" w:unhideWhenUsed="1"/>
-    <w:lsdException w:name="Note Level 4" w:semiHidden="1" w:unhideWhenUsed="1"/>
-    <w:lsdException w:name="Note Level 5" w:semiHidden="1" w:unhideWhenUsed="1"/>
-    <w:lsdException w:name="Note Level 6" w:semiHidden="1" w:unhideWhenUsed="1"/>
-    <w:lsdException w:name="Note Level 7" w:semiHidden="1" w:unhideWhenUsed="1"/>
-    <w:lsdException w:name="Note Level 8" w:semiHidden="1" w:unhideWhenUsed="1"/>
-    <w:lsdException w:name="Note Level 9" w:semiHidden="1" w:unhideWhenUsed="1"/>
     <w:lsdException w:name="Placeholder Text" w:semiHidden="1"/>
     <w:lsdException w:name="No Spacing" w:uiPriority="1" w:qFormat="1"/>
     <w:lsdException w:name="Light Shading" w:uiPriority="60"/>
@@ -2955,8 +2908,6 @@
     <w:lsdException w:name="List Table 5 Dark Accent 6" w:uiPriority="50"/>
     <w:lsdException w:name="List Table 6 Colorful Accent 6" w:uiPriority="51"/>
     <w:lsdException w:name="List Table 7 Colorful Accent 6" w:uiPriority="52"/>
-    <w:lsdException w:name="Mention" w:semiHidden="1" w:unhideWhenUsed="1"/>
-    <w:lsdException w:name="Smart Hyperlink" w:semiHidden="1" w:unhideWhenUsed="1"/>
   </w:latentStyles>
   <w:style w:type="paragraph" w:default="1" w:styleId="Normal">
     <w:name w:val="Normal"/>
@@ -2989,7 +2940,7 @@
     <w:semiHidden/>
     <w:unhideWhenUsed/>
   </w:style>
-  <w:style w:type="paragraph" w:styleId="Normalweb">
+  <w:style w:type="paragraph" w:styleId="NormalWeb">
     <w:name w:val="Normal (Web)"/>
     <w:basedOn w:val="Normal"/>
     <w:uiPriority w:val="99"/>
@@ -3016,7 +2967,7 @@
       <w:u w:val="single"/>
     </w:rPr>
   </w:style>
-  <w:style w:type="paragraph" w:styleId="Pardeliste">
+  <w:style w:type="paragraph" w:styleId="Paragraphedeliste">
     <w:name w:val="List Paragraph"/>
     <w:basedOn w:val="Normal"/>
     <w:uiPriority w:val="34"/>
@@ -3033,7 +2984,6 @@
     <w:uiPriority w:val="39"/>
     <w:rsid w:val="00464B6A"/>
     <w:tblPr>
-      <w:tblInd w:w="0" w:type="dxa"/>
       <w:tblBorders>
         <w:top w:val="single" w:sz="4" w:space="0" w:color="auto"/>
         <w:left w:val="single" w:sz="4" w:space="0" w:color="auto"/>
@@ -3042,12 +2992,6 @@
         <w:insideH w:val="single" w:sz="4" w:space="0" w:color="auto"/>
         <w:insideV w:val="single" w:sz="4" w:space="0" w:color="auto"/>
       </w:tblBorders>
-      <w:tblCellMar>
-        <w:top w:w="0" w:type="dxa"/>
-        <w:left w:w="108" w:type="dxa"/>
-        <w:bottom w:w="0" w:type="dxa"/>
-        <w:right w:w="108" w:type="dxa"/>
-      </w:tblCellMar>
     </w:tblPr>
   </w:style>
   <w:style w:type="paragraph" w:styleId="En-tte">
@@ -3097,7 +3041,7 @@
     <w:basedOn w:val="Policepardfaut"/>
     <w:rsid w:val="00567324"/>
   </w:style>
-  <w:style w:type="character" w:styleId="Lienhypertextevisit">
+  <w:style w:type="character" w:styleId="Lienhypertextesuivivisit">
     <w:name w:val="FollowedHyperlink"/>
     <w:basedOn w:val="Policepardfaut"/>
     <w:uiPriority w:val="99"/>

</xml_diff>

<commit_message>
Adding Git Experience and Introduction into rapport
</commit_message>
<xml_diff>
--- a/Livrables/rapport.docx
+++ b/Livrables/rapport.docx
@@ -1,10 +1,10 @@
 
 <file path=word/document.xml><?xml version="1.0" encoding="utf-8"?>
-<w:document xmlns:wpc="http://schemas.microsoft.com/office/word/2010/wordprocessingCanvas" xmlns:cx="http://schemas.microsoft.com/office/drawing/2014/chartex" xmlns:mc="http://schemas.openxmlformats.org/markup-compatibility/2006" xmlns:o="urn:schemas-microsoft-com:office:office" xmlns:r="http://schemas.openxmlformats.org/officeDocument/2006/relationships" xmlns:m="http://schemas.openxmlformats.org/officeDocument/2006/math" xmlns:v="urn:schemas-microsoft-com:vml" xmlns:wp14="http://schemas.microsoft.com/office/word/2010/wordprocessingDrawing" xmlns:wp="http://schemas.openxmlformats.org/drawingml/2006/wordprocessingDrawing" xmlns:w10="urn:schemas-microsoft-com:office:word" xmlns:w="http://schemas.openxmlformats.org/wordprocessingml/2006/main" xmlns:w14="http://schemas.microsoft.com/office/word/2010/wordml" xmlns:w15="http://schemas.microsoft.com/office/word/2012/wordml" xmlns:w16se="http://schemas.microsoft.com/office/word/2015/wordml/symex" xmlns:wpg="http://schemas.microsoft.com/office/word/2010/wordprocessingGroup" xmlns:wpi="http://schemas.microsoft.com/office/word/2010/wordprocessingInk" xmlns:wne="http://schemas.microsoft.com/office/word/2006/wordml" xmlns:wps="http://schemas.microsoft.com/office/word/2010/wordprocessingShape" mc:Ignorable="w14 w15 w16se wp14">
+<w:document xmlns:wpc="http://schemas.microsoft.com/office/word/2010/wordprocessingCanvas" xmlns:mo="http://schemas.microsoft.com/office/mac/office/2008/main" xmlns:mc="http://schemas.openxmlformats.org/markup-compatibility/2006" xmlns:mv="urn:schemas-microsoft-com:mac:vml" xmlns:o="urn:schemas-microsoft-com:office:office" xmlns:r="http://schemas.openxmlformats.org/officeDocument/2006/relationships" xmlns:m="http://schemas.openxmlformats.org/officeDocument/2006/math" xmlns:v="urn:schemas-microsoft-com:vml" xmlns:wp14="http://schemas.microsoft.com/office/word/2010/wordprocessingDrawing" xmlns:wp="http://schemas.openxmlformats.org/drawingml/2006/wordprocessingDrawing" xmlns:w10="urn:schemas-microsoft-com:office:word" xmlns:w="http://schemas.openxmlformats.org/wordprocessingml/2006/main" xmlns:w14="http://schemas.microsoft.com/office/word/2010/wordml" xmlns:w15="http://schemas.microsoft.com/office/word/2012/wordml" xmlns:wpg="http://schemas.microsoft.com/office/word/2010/wordprocessingGroup" xmlns:wpi="http://schemas.microsoft.com/office/word/2010/wordprocessingInk" xmlns:wne="http://schemas.microsoft.com/office/word/2006/wordml" xmlns:wps="http://schemas.microsoft.com/office/word/2010/wordprocessingShape" mc:Ignorable="w14 w15 wp14">
   <w:body>
     <w:p>
       <w:pPr>
-        <w:jc w:val="both"/>
+        <w:jc w:val="center"/>
         <w:rPr>
           <w:sz w:val="56"/>
         </w:rPr>
@@ -13,7 +13,28 @@
         <w:rPr>
           <w:sz w:val="56"/>
         </w:rPr>
-        <w:t>IN104 : Résoudre un labyrinthe par de l’Apprentissage par Renforcement</w:t>
+        <w:t>Projet IN104</w:t>
+      </w:r>
+    </w:p>
+    <w:p>
+      <w:pPr>
+        <w:rPr>
+          <w:sz w:val="56"/>
+        </w:rPr>
+      </w:pPr>
+    </w:p>
+    <w:p>
+      <w:pPr>
+        <w:jc w:val="center"/>
+        <w:rPr>
+          <w:sz w:val="56"/>
+        </w:rPr>
+      </w:pPr>
+      <w:r>
+        <w:rPr>
+          <w:sz w:val="56"/>
+        </w:rPr>
+        <w:t>Résoudre un labyrinthe par de l’Apprentissage par Renforcement</w:t>
       </w:r>
     </w:p>
     <w:p>
@@ -47,806 +68,17 @@
           <w:sz w:val="40"/>
         </w:rPr>
       </w:pPr>
-    </w:p>
-    <w:p>
-      <w:pPr>
-        <w:jc w:val="both"/>
-        <w:rPr>
+      <w:r>
+        <w:rPr>
+          <w:noProof/>
           <w:sz w:val="40"/>
-        </w:rPr>
-      </w:pPr>
-    </w:p>
-    <w:p>
-      <w:pPr>
-        <w:jc w:val="both"/>
-        <w:rPr>
-          <w:sz w:val="40"/>
-        </w:rPr>
-      </w:pPr>
-    </w:p>
-    <w:p>
-      <w:pPr>
-        <w:jc w:val="both"/>
-        <w:rPr>
-          <w:sz w:val="40"/>
-        </w:rPr>
-      </w:pPr>
-    </w:p>
-    <w:p>
-      <w:pPr>
-        <w:jc w:val="both"/>
-        <w:rPr>
-          <w:sz w:val="40"/>
-        </w:rPr>
-      </w:pPr>
-    </w:p>
-    <w:p>
-      <w:pPr>
-        <w:jc w:val="both"/>
-        <w:rPr>
-          <w:sz w:val="40"/>
-        </w:rPr>
-      </w:pPr>
-    </w:p>
-    <w:p>
-      <w:pPr>
-        <w:jc w:val="both"/>
-        <w:rPr>
-          <w:sz w:val="40"/>
-        </w:rPr>
-      </w:pPr>
-    </w:p>
-    <w:p>
-      <w:pPr>
-        <w:jc w:val="both"/>
-        <w:rPr>
-          <w:sz w:val="40"/>
-        </w:rPr>
-      </w:pPr>
-    </w:p>
-    <w:p>
-      <w:pPr>
-        <w:jc w:val="both"/>
-        <w:rPr>
-          <w:sz w:val="40"/>
-        </w:rPr>
-      </w:pPr>
-    </w:p>
-    <w:p>
-      <w:pPr>
-        <w:jc w:val="both"/>
-        <w:rPr>
-          <w:sz w:val="40"/>
-        </w:rPr>
-      </w:pPr>
-    </w:p>
-    <w:p>
-      <w:pPr>
-        <w:jc w:val="both"/>
-        <w:rPr>
-          <w:sz w:val="40"/>
-        </w:rPr>
-      </w:pPr>
-    </w:p>
-    <w:p>
-      <w:pPr>
-        <w:jc w:val="both"/>
-        <w:rPr>
-          <w:sz w:val="40"/>
-        </w:rPr>
-      </w:pPr>
-    </w:p>
-    <w:p>
-      <w:pPr>
-        <w:jc w:val="both"/>
-        <w:rPr>
-          <w:sz w:val="40"/>
-        </w:rPr>
-      </w:pPr>
-    </w:p>
-    <w:p>
-      <w:pPr>
-        <w:jc w:val="both"/>
-        <w:rPr>
-          <w:sz w:val="40"/>
-        </w:rPr>
-      </w:pPr>
-    </w:p>
-    <w:p>
-      <w:pPr>
-        <w:jc w:val="both"/>
-        <w:rPr>
-          <w:sz w:val="40"/>
-        </w:rPr>
-      </w:pPr>
-    </w:p>
-    <w:p>
-      <w:pPr>
-        <w:jc w:val="both"/>
-        <w:rPr>
-          <w:sz w:val="40"/>
-        </w:rPr>
-      </w:pPr>
-    </w:p>
-    <w:p>
-      <w:pPr>
-        <w:jc w:val="both"/>
-        <w:rPr>
-          <w:sz w:val="40"/>
-        </w:rPr>
-      </w:pPr>
-    </w:p>
-    <w:p>
-      <w:pPr>
-        <w:jc w:val="both"/>
-        <w:rPr>
-          <w:sz w:val="40"/>
-        </w:rPr>
-      </w:pPr>
-    </w:p>
-    <w:p>
-      <w:pPr>
-        <w:jc w:val="both"/>
-        <w:rPr>
-          <w:sz w:val="40"/>
-        </w:rPr>
-      </w:pPr>
-    </w:p>
-    <w:p>
-      <w:pPr>
-        <w:jc w:val="both"/>
-        <w:rPr>
-          <w:sz w:val="40"/>
-        </w:rPr>
-      </w:pPr>
-    </w:p>
-    <w:p>
-      <w:pPr>
-        <w:jc w:val="both"/>
-        <w:rPr>
-          <w:sz w:val="40"/>
-        </w:rPr>
-      </w:pPr>
-    </w:p>
-    <w:p>
-      <w:pPr>
-        <w:jc w:val="both"/>
-        <w:rPr>
-          <w:sz w:val="40"/>
-        </w:rPr>
-      </w:pPr>
-    </w:p>
-    <w:p>
-      <w:pPr>
-        <w:jc w:val="both"/>
-        <w:rPr>
-          <w:b/>
-          <w:sz w:val="40"/>
-          <w:u w:val="single"/>
-        </w:rPr>
-      </w:pPr>
-      <w:r>
-        <w:rPr>
-          <w:b/>
-          <w:sz w:val="40"/>
-          <w:u w:val="single"/>
-        </w:rPr>
-        <w:lastRenderedPageBreak/>
-        <w:t>Introduction</w:t>
-      </w:r>
-    </w:p>
-    <w:p>
-      <w:pPr>
-        <w:jc w:val="both"/>
-        <w:rPr>
-          <w:sz w:val="28"/>
-          <w:szCs w:val="28"/>
-        </w:rPr>
-      </w:pPr>
-    </w:p>
-    <w:p>
-      <w:pPr>
-        <w:jc w:val="both"/>
-        <w:rPr>
-          <w:sz w:val="28"/>
-          <w:szCs w:val="28"/>
-        </w:rPr>
-      </w:pPr>
-      <w:r>
-        <w:rPr>
-          <w:sz w:val="28"/>
-          <w:szCs w:val="28"/>
-        </w:rPr>
-        <w:t>En intelligence artificielle, l’apprentissage</w:t>
-      </w:r>
-      <w:r>
-        <w:rPr>
-          <w:sz w:val="28"/>
-          <w:szCs w:val="28"/>
-        </w:rPr>
-        <w:t xml:space="preserve"> par renforcement fait référence à une classe de problèmes d’apprentissage automatique, dont le but est d’apprendre, à partir d’expériences, ce qu’il convient de faire en différentes situations, de façon à optimiser une récompense quantitative au cours du temps.</w:t>
-      </w:r>
-    </w:p>
-    <w:p>
-      <w:pPr>
-        <w:jc w:val="both"/>
-        <w:rPr>
-          <w:sz w:val="28"/>
-          <w:szCs w:val="28"/>
-        </w:rPr>
-      </w:pPr>
-      <w:r>
-        <w:rPr>
-          <w:sz w:val="28"/>
-          <w:szCs w:val="28"/>
-        </w:rPr>
-        <w:t>Un paradigme classique pour présenter les problèmes d’apprentissage par renforcement consiste à considérer un agent autonome, plongé au sein d’un environnement, et qui doit prendre des décisions en fonction de son état courant. En retour, l’environnement procure à l’agent une récompense, qui peut être positive ou négative.</w:t>
-      </w:r>
-    </w:p>
-    <w:p>
-      <w:pPr>
-        <w:jc w:val="both"/>
-        <w:rPr>
-          <w:sz w:val="28"/>
-          <w:szCs w:val="28"/>
-        </w:rPr>
-      </w:pPr>
-      <w:r>
-        <w:rPr>
-          <w:sz w:val="28"/>
-          <w:szCs w:val="28"/>
-        </w:rPr>
-        <w:t>L’agent cherche, au travers d’expériences itérées, un comportement décisionnel (appelé stratégie ou politique, et qui est une fonction associant à l’état cour</w:t>
-      </w:r>
-      <w:r>
-        <w:rPr>
-          <w:sz w:val="28"/>
-          <w:szCs w:val="28"/>
-        </w:rPr>
-        <w:t>ant l’action à exécuter) optimal, en ce sens qu’il maximise la somme des récompenses au cours du temps.</w:t>
-      </w:r>
-    </w:p>
-    <w:p>
-      <w:pPr>
-        <w:tabs>
-          <w:tab w:val="left" w:pos="7792"/>
-        </w:tabs>
-        <w:jc w:val="both"/>
-        <w:rPr>
-          <w:rFonts w:ascii="Helvetica" w:hAnsi="Helvetica" w:cs="Times New Roman"/>
-          <w:color w:val="222222"/>
-          <w:sz w:val="21"/>
-          <w:szCs w:val="21"/>
-          <w:lang w:eastAsia="fr-FR"/>
-        </w:rPr>
-      </w:pPr>
-      <w:r>
-        <w:rPr>
-          <w:rFonts w:ascii="Helvetica" w:hAnsi="Helvetica" w:cs="Times New Roman"/>
-          <w:color w:val="222222"/>
-          <w:sz w:val="21"/>
-          <w:szCs w:val="21"/>
-          <w:lang w:eastAsia="fr-FR"/>
-        </w:rPr>
-        <w:tab/>
-      </w:r>
-    </w:p>
-    <w:p>
-      <w:pPr>
-        <w:jc w:val="both"/>
-        <w:rPr>
-          <w:rFonts w:cs="Times New Roman"/>
-          <w:color w:val="222222"/>
-          <w:lang w:eastAsia="fr-FR"/>
-        </w:rPr>
-      </w:pPr>
-      <w:r>
-        <w:rPr>
-          <w:rFonts w:cs="Times New Roman"/>
-          <w:color w:val="222222"/>
-          <w:lang w:eastAsia="fr-FR"/>
-        </w:rPr>
-        <w:t>Q-Learning :</w:t>
-      </w:r>
-    </w:p>
-    <w:p>
-      <w:pPr>
-        <w:jc w:val="both"/>
-        <w:rPr>
-          <w:rFonts w:cs="Times New Roman"/>
-          <w:color w:val="222222"/>
-          <w:lang w:eastAsia="fr-FR"/>
-        </w:rPr>
-      </w:pPr>
-    </w:p>
-    <w:p>
-      <w:pPr>
-        <w:pStyle w:val="NormalWeb"/>
-        <w:shd w:val="clear" w:color="auto" w:fill="FFFFFF"/>
-        <w:spacing w:before="120" w:beforeAutospacing="0" w:after="120" w:afterAutospacing="0"/>
-        <w:rPr>
-          <w:rFonts w:ascii="Helvetica" w:hAnsi="Helvetica"/>
-          <w:color w:val="222222"/>
-          <w:sz w:val="21"/>
-          <w:szCs w:val="21"/>
-        </w:rPr>
-      </w:pPr>
-      <w:r>
-        <w:rPr>
-          <w:rFonts w:ascii="Helvetica" w:hAnsi="Helvetica"/>
-          <w:color w:val="222222"/>
-          <w:sz w:val="21"/>
-          <w:szCs w:val="21"/>
-        </w:rPr>
-        <w:t>Cette méthode d'apprentissage peut être appliquée pour trouver une suite d'actions associées à des états (politique) d'un </w:t>
-      </w:r>
-      <w:hyperlink r:id="rId7" w:tooltip="Processus de décision markovien" w:history="1">
-        <w:r>
-          <w:rPr>
-            <w:rStyle w:val="Lienhypertexte"/>
-            <w:rFonts w:ascii="Helvetica" w:hAnsi="Helvetica"/>
-            <w:color w:val="0B0080"/>
-            <w:sz w:val="21"/>
-            <w:szCs w:val="21"/>
-            <w:u w:val="none"/>
-          </w:rPr>
-          <w:t>processus de décision markovien</w:t>
-        </w:r>
-      </w:hyperlink>
-      <w:r>
-        <w:rPr>
-          <w:rFonts w:ascii="Helvetica" w:hAnsi="Helvetica"/>
-          <w:color w:val="222222"/>
-          <w:sz w:val="21"/>
-          <w:szCs w:val="21"/>
-        </w:rPr>
-        <w:t> (fini) quelconque. Cela fonctionne par l'apprentissage d'une </w:t>
-      </w:r>
-      <w:hyperlink r:id="rId8" w:tooltip="Fonction de valeur d'état (page inexistante)" w:history="1">
-        <w:r>
-          <w:rPr>
-            <w:rStyle w:val="Lienhypertexte"/>
-            <w:rFonts w:ascii="Helvetica" w:hAnsi="Helvetica"/>
-            <w:color w:val="A55858"/>
-            <w:sz w:val="21"/>
-            <w:szCs w:val="21"/>
-            <w:u w:val="none"/>
-          </w:rPr>
-          <w:t>fonction de valeur d'état</w:t>
-        </w:r>
-      </w:hyperlink>
-      <w:r>
-        <w:rPr>
-          <w:rFonts w:ascii="Helvetica" w:hAnsi="Helvetica"/>
-          <w:color w:val="222222"/>
-          <w:sz w:val="21"/>
-          <w:szCs w:val="21"/>
-        </w:rPr>
-        <w:t> qui permet de déterminer le potentiel bienfait (récompense) de prendre une certaine action dans un certain état en suivant une politique optimale.</w:t>
-      </w:r>
-    </w:p>
-    <w:p>
-      <w:pPr>
-        <w:pStyle w:val="NormalWeb"/>
-        <w:shd w:val="clear" w:color="auto" w:fill="FFFFFF"/>
-        <w:spacing w:before="120" w:beforeAutospacing="0" w:after="120" w:afterAutospacing="0"/>
-        <w:rPr>
-          <w:rFonts w:ascii="Helvetica" w:hAnsi="Helvetica"/>
-          <w:color w:val="222222"/>
-          <w:sz w:val="21"/>
-          <w:szCs w:val="21"/>
-        </w:rPr>
-      </w:pPr>
-      <w:r>
-        <w:rPr>
-          <w:rFonts w:ascii="Helvetica" w:hAnsi="Helvetica"/>
-          <w:color w:val="222222"/>
-          <w:sz w:val="21"/>
-          <w:szCs w:val="21"/>
-        </w:rPr>
-        <w:t>La politique est la règle de sélection des actions successives d'un agent dans l'état actuel du système. Lorsque cette fonction de valeur d'action-état est connue, la politique optimale peut être construite en sélectionnant l'action à valeur maximale pour chaque état. Un des points forts du </w:t>
-      </w:r>
-      <w:r>
-        <w:rPr>
-          <w:rStyle w:val="mwe-math-mathml-inline"/>
-          <w:rFonts w:ascii="Helvetica" w:hAnsi="Helvetica"/>
-          <w:vanish/>
-          <w:color w:val="222222"/>
-          <w:sz w:val="21"/>
-          <w:szCs w:val="21"/>
-        </w:rPr>
-        <w:t>{\displaystyle Q}</w:t>
-      </w:r>
-      <w:r>
-        <w:rPr>
-          <w:rFonts w:ascii="Helvetica" w:hAnsi="Helvetica"/>
-          <w:noProof/>
-          <w:color w:val="222222"/>
-          <w:sz w:val="21"/>
-          <w:szCs w:val="21"/>
-        </w:rPr>
-        <mc:AlternateContent>
-          <mc:Choice Requires="wps">
-            <w:drawing>
-              <wp:inline distT="0" distB="0" distL="0" distR="0" wp14:anchorId="64B39830" wp14:editId="08E34D53">
-                <wp:extent cx="100330" cy="137795"/>
-                <wp:effectExtent l="0" t="0" r="0" b="0"/>
-                <wp:docPr id="2" name="Rectangle 2" descr="https://wikimedia.org/api/rest_v1/media/math/render/svg/8752c7023b4b3286800fe3238271bbca681219ed"/>
-                <wp:cNvGraphicFramePr>
-                  <a:graphicFrameLocks xmlns:a="http://schemas.openxmlformats.org/drawingml/2006/main" noChangeAspect="1"/>
-                </wp:cNvGraphicFramePr>
-                <a:graphic xmlns:a="http://schemas.openxmlformats.org/drawingml/2006/main">
-                  <a:graphicData uri="http://schemas.microsoft.com/office/word/2010/wordprocessingShape">
-                    <wps:wsp>
-                      <wps:cNvSpPr>
-                        <a:spLocks noChangeAspect="1" noChangeArrowheads="1"/>
-                      </wps:cNvSpPr>
-                      <wps:spPr bwMode="auto">
-                        <a:xfrm>
-                          <a:off x="0" y="0"/>
-                          <a:ext cx="100330" cy="137795"/>
-                        </a:xfrm>
-                        <a:prstGeom prst="rect">
-                          <a:avLst/>
-                        </a:prstGeom>
-                        <a:noFill/>
-                        <a:ln>
-                          <a:noFill/>
-                        </a:ln>
-                        <a:extLst>
-                          <a:ext uri="{909E8E84-426E-40DD-AFC4-6F175D3DCCD1}">
-                            <a14:hiddenFill xmlns:a14="http://schemas.microsoft.com/office/drawing/2010/main">
-                              <a:solidFill>
-                                <a:srgbClr val="FFFFFF"/>
-                              </a:solidFill>
-                            </a14:hiddenFill>
-                          </a:ext>
-                          <a:ext uri="{91240B29-F687-4F45-9708-019B960494DF}">
-                            <a14:hiddenLine xmlns:a14="http://schemas.microsoft.com/office/drawing/2010/main" w="9525">
-                              <a:solidFill>
-                                <a:srgbClr val="000000"/>
-                              </a:solidFill>
-                              <a:miter lim="800000"/>
-                              <a:headEnd/>
-                              <a:tailEnd/>
-                            </a14:hiddenLine>
-                          </a:ext>
-                        </a:extLst>
-                      </wps:spPr>
-                      <wps:bodyPr rot="0" vert="horz" wrap="square" lIns="91440" tIns="45720" rIns="91440" bIns="45720" anchor="t" anchorCtr="0" upright="1">
-                        <a:noAutofit/>
-                      </wps:bodyPr>
-                    </wps:wsp>
-                  </a:graphicData>
-                </a:graphic>
-              </wp:inline>
-            </w:drawing>
-          </mc:Choice>
-          <mc:Fallback xmlns:mo="http://schemas.microsoft.com/office/mac/office/2008/main" xmlns:mv="urn:schemas-microsoft-com:mac:vml">
-            <w:pict>
-              <v:rect w14:anchorId="4FDAB99E" id="Rectangle 2" o:spid="_x0000_s1026" alt="https://wikimedia.org/api/rest_v1/media/math/render/svg/8752c7023b4b3286800fe3238271bbca681219ed" style="width:7.9pt;height:10.85pt;visibility:visible;mso-wrap-style:square;mso-left-percent:-10001;mso-top-percent:-10001;mso-position-horizontal:absolute;mso-position-horizontal-relative:char;mso-position-vertical:absolute;mso-position-vertical-relative:line;mso-left-percent:-10001;mso-top-percent:-10001;v-text-anchor:top" o:gfxdata="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" filled="f" stroked="f">
-                <o:lock v:ext="edit" aspectratio="t"/>
-                <w10:anchorlock/>
-              </v:rect>
-            </w:pict>
-          </mc:Fallback>
-        </mc:AlternateContent>
-      </w:r>
-      <w:r>
-        <w:rPr>
-          <w:rFonts w:ascii="Helvetica" w:hAnsi="Helvetica"/>
-          <w:color w:val="222222"/>
-          <w:sz w:val="21"/>
-          <w:szCs w:val="21"/>
-        </w:rPr>
-        <w:t>-learning est qu'il permet de comparer les récompenses probables de prendre les actions accessibles sans avoir de connaissance initiale de l’environnement. Cette notion d’apprentissage par récompense a été introduite à l'origine dans la thèse de Watkins en 1989</w:t>
-      </w:r>
-      <w:hyperlink r:id="rId9" w:anchor="cite_note-2" w:history="1">
-        <w:r>
-          <w:rPr>
-            <w:rStyle w:val="Lienhypertexte"/>
-            <w:rFonts w:ascii="Helvetica" w:hAnsi="Helvetica"/>
-            <w:color w:val="0B0080"/>
-            <w:sz w:val="17"/>
-            <w:szCs w:val="17"/>
-            <w:u w:val="none"/>
-            <w:vertAlign w:val="superscript"/>
-          </w:rPr>
-          <w:t>2</w:t>
-        </w:r>
-      </w:hyperlink>
-      <w:r>
-        <w:rPr>
-          <w:rFonts w:ascii="Helvetica" w:hAnsi="Helvetica"/>
-          <w:color w:val="222222"/>
-          <w:sz w:val="21"/>
-          <w:szCs w:val="21"/>
-        </w:rPr>
-        <w:t>. C'est une variante de l'apprentissage par différence temporelle</w:t>
-      </w:r>
-      <w:hyperlink r:id="rId10" w:anchor="cite_note-3" w:history="1">
-        <w:r>
-          <w:rPr>
-            <w:rStyle w:val="Lienhypertexte"/>
-            <w:rFonts w:ascii="Helvetica" w:hAnsi="Helvetica"/>
-            <w:color w:val="0B0080"/>
-            <w:sz w:val="17"/>
-            <w:szCs w:val="17"/>
-            <w:u w:val="none"/>
-            <w:vertAlign w:val="superscript"/>
-          </w:rPr>
-          <w:t>3</w:t>
-        </w:r>
-      </w:hyperlink>
-      <w:r>
-        <w:rPr>
-          <w:rFonts w:ascii="Helvetica" w:hAnsi="Helvetica"/>
-          <w:color w:val="222222"/>
-          <w:sz w:val="21"/>
-          <w:szCs w:val="21"/>
-        </w:rPr>
-        <w:t>. Par la suite, il a été prouvé, que </w:t>
-      </w:r>
-      <w:r>
-        <w:rPr>
-          <w:rStyle w:val="mwe-math-mathml-inline"/>
-          <w:rFonts w:ascii="Helvetica" w:hAnsi="Helvetica"/>
-          <w:vanish/>
-          <w:color w:val="222222"/>
-          <w:sz w:val="21"/>
-          <w:szCs w:val="21"/>
-        </w:rPr>
-        <w:t>{\displaystyle Q}</w:t>
-      </w:r>
-      <w:r>
-        <w:rPr>
-          <w:rFonts w:ascii="Helvetica" w:hAnsi="Helvetica"/>
-          <w:noProof/>
-          <w:color w:val="222222"/>
-          <w:sz w:val="21"/>
-          <w:szCs w:val="21"/>
-        </w:rPr>
-        <mc:AlternateContent>
-          <mc:Choice Requires="wps">
-            <w:drawing>
-              <wp:inline distT="0" distB="0" distL="0" distR="0" wp14:anchorId="58E25974" wp14:editId="0BC2C81B">
-                <wp:extent cx="100330" cy="137795"/>
-                <wp:effectExtent l="0" t="0" r="0" b="0"/>
-                <wp:docPr id="1" name="Rectangle 1" descr="https://wikimedia.org/api/rest_v1/media/math/render/svg/8752c7023b4b3286800fe3238271bbca681219ed"/>
-                <wp:cNvGraphicFramePr>
-                  <a:graphicFrameLocks xmlns:a="http://schemas.openxmlformats.org/drawingml/2006/main" noChangeAspect="1"/>
-                </wp:cNvGraphicFramePr>
-                <a:graphic xmlns:a="http://schemas.openxmlformats.org/drawingml/2006/main">
-                  <a:graphicData uri="http://schemas.microsoft.com/office/word/2010/wordprocessingShape">
-                    <wps:wsp>
-                      <wps:cNvSpPr>
-                        <a:spLocks noChangeAspect="1" noChangeArrowheads="1"/>
-                      </wps:cNvSpPr>
-                      <wps:spPr bwMode="auto">
-                        <a:xfrm>
-                          <a:off x="0" y="0"/>
-                          <a:ext cx="100330" cy="137795"/>
-                        </a:xfrm>
-                        <a:prstGeom prst="rect">
-                          <a:avLst/>
-                        </a:prstGeom>
-                        <a:noFill/>
-                        <a:ln>
-                          <a:noFill/>
-                        </a:ln>
-                        <a:extLst>
-                          <a:ext uri="{909E8E84-426E-40DD-AFC4-6F175D3DCCD1}">
-                            <a14:hiddenFill xmlns:a14="http://schemas.microsoft.com/office/drawing/2010/main">
-                              <a:solidFill>
-                                <a:srgbClr val="FFFFFF"/>
-                              </a:solidFill>
-                            </a14:hiddenFill>
-                          </a:ext>
-                          <a:ext uri="{91240B29-F687-4F45-9708-019B960494DF}">
-                            <a14:hiddenLine xmlns:a14="http://schemas.microsoft.com/office/drawing/2010/main" w="9525">
-                              <a:solidFill>
-                                <a:srgbClr val="000000"/>
-                              </a:solidFill>
-                              <a:miter lim="800000"/>
-                              <a:headEnd/>
-                              <a:tailEnd/>
-                            </a14:hiddenLine>
-                          </a:ext>
-                        </a:extLst>
-                      </wps:spPr>
-                      <wps:bodyPr rot="0" vert="horz" wrap="square" lIns="91440" tIns="45720" rIns="91440" bIns="45720" anchor="t" anchorCtr="0" upright="1">
-                        <a:noAutofit/>
-                      </wps:bodyPr>
-                    </wps:wsp>
-                  </a:graphicData>
-                </a:graphic>
-              </wp:inline>
-            </w:drawing>
-          </mc:Choice>
-          <mc:Fallback xmlns:mo="http://schemas.microsoft.com/office/mac/office/2008/main" xmlns:mv="urn:schemas-microsoft-com:mac:vml">
-            <w:pict>
-              <v:rect w14:anchorId="2C11E514" id="Rectangle 1" o:spid="_x0000_s1026" alt="https://wikimedia.org/api/rest_v1/media/math/render/svg/8752c7023b4b3286800fe3238271bbca681219ed" style="width:7.9pt;height:10.85pt;visibility:visible;mso-wrap-style:square;mso-left-percent:-10001;mso-top-percent:-10001;mso-position-horizontal:absolute;mso-position-horizontal-relative:char;mso-position-vertical:absolute;mso-position-vertical-relative:line;mso-left-percent:-10001;mso-top-percent:-10001;v-text-anchor:top" o:gfxdata="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" filled="f" stroked="f">
-                <o:lock v:ext="edit" aspectratio="t"/>
-                <w10:anchorlock/>
-              </v:rect>
-            </w:pict>
-          </mc:Fallback>
-        </mc:AlternateContent>
-      </w:r>
-      <w:r>
-        <w:rPr>
-          <w:rFonts w:ascii="Helvetica" w:hAnsi="Helvetica"/>
-          <w:color w:val="222222"/>
-          <w:sz w:val="21"/>
-          <w:szCs w:val="21"/>
-        </w:rPr>
-        <w:t>-learning converge vers une politique optimale, à comprendre dans le sens de maximiser la récompense totale des étapes successives</w:t>
-      </w:r>
-      <w:hyperlink r:id="rId11" w:anchor="cite_note-4" w:history="1">
-        <w:r>
-          <w:rPr>
-            <w:rStyle w:val="Lienhypertexte"/>
-            <w:rFonts w:ascii="Helvetica" w:hAnsi="Helvetica"/>
-            <w:color w:val="0B0080"/>
-            <w:sz w:val="17"/>
-            <w:szCs w:val="17"/>
-            <w:u w:val="none"/>
-            <w:vertAlign w:val="superscript"/>
-          </w:rPr>
-          <w:t>4</w:t>
-        </w:r>
-      </w:hyperlink>
-      <w:r>
-        <w:rPr>
-          <w:rFonts w:ascii="Helvetica" w:hAnsi="Helvetica"/>
-          <w:color w:val="222222"/>
-          <w:sz w:val="21"/>
-          <w:szCs w:val="21"/>
-        </w:rPr>
-        <w:t>.</w:t>
-      </w:r>
-    </w:p>
-    <w:p>
-      <w:pPr>
-        <w:jc w:val="both"/>
-        <w:rPr>
-          <w:rFonts w:cs="Times New Roman"/>
-          <w:color w:val="222222"/>
-          <w:lang w:eastAsia="fr-FR"/>
-        </w:rPr>
-      </w:pPr>
-    </w:p>
-    <w:p>
-      <w:pPr>
-        <w:jc w:val="both"/>
-        <w:rPr>
-          <w:rFonts w:cs="Times New Roman"/>
-          <w:color w:val="222222"/>
-          <w:lang w:eastAsia="fr-FR"/>
-        </w:rPr>
-      </w:pPr>
-    </w:p>
-    <w:p>
-      <w:pPr>
-        <w:jc w:val="both"/>
-        <w:rPr>
-          <w:rFonts w:cs="Times New Roman"/>
-          <w:color w:val="222222"/>
-          <w:lang w:eastAsia="fr-FR"/>
-        </w:rPr>
-      </w:pPr>
-    </w:p>
-    <w:p>
-      <w:pPr>
-        <w:jc w:val="both"/>
-        <w:rPr>
-          <w:rFonts w:cs="Times New Roman"/>
-          <w:color w:val="222222"/>
-          <w:lang w:eastAsia="fr-FR"/>
-        </w:rPr>
-      </w:pPr>
-    </w:p>
-    <w:p>
-      <w:pPr>
-        <w:jc w:val="both"/>
-        <w:rPr>
-          <w:sz w:val="28"/>
-        </w:rPr>
-      </w:pPr>
-    </w:p>
-    <w:p>
-      <w:pPr>
-        <w:jc w:val="both"/>
-        <w:rPr>
-          <w:b/>
-          <w:sz w:val="36"/>
-          <w:u w:val="single"/>
-        </w:rPr>
-      </w:pPr>
-    </w:p>
-    <w:p>
-      <w:pPr>
-        <w:jc w:val="both"/>
-        <w:rPr>
-          <w:b/>
-          <w:sz w:val="36"/>
-          <w:u w:val="single"/>
-        </w:rPr>
-      </w:pPr>
-      <w:r>
-        <w:rPr>
-          <w:b/>
-          <w:sz w:val="36"/>
-          <w:u w:val="single"/>
-        </w:rPr>
-        <w:t>Architecture</w:t>
-      </w:r>
-    </w:p>
-    <w:p>
-      <w:pPr>
-        <w:jc w:val="both"/>
-        <w:rPr>
-          <w:sz w:val="28"/>
-        </w:rPr>
-      </w:pPr>
-    </w:p>
-    <w:p>
-      <w:pPr>
-        <w:jc w:val="both"/>
-        <w:rPr>
-          <w:sz w:val="28"/>
-          <w:u w:val="single"/>
-        </w:rPr>
-      </w:pPr>
-      <w:r>
-        <w:rPr>
-          <w:sz w:val="28"/>
-          <w:u w:val="single"/>
-        </w:rPr>
-        <w:t>Diagramme de classes</w:t>
-      </w:r>
-    </w:p>
-    <w:p>
-      <w:pPr>
-        <w:jc w:val="both"/>
-        <w:rPr>
-          <w:sz w:val="28"/>
-        </w:rPr>
-      </w:pPr>
-    </w:p>
-    <w:p>
-      <w:pPr>
-        <w:jc w:val="both"/>
-        <w:rPr>
-          <w:sz w:val="28"/>
-        </w:rPr>
-      </w:pPr>
-      <w:r>
-        <w:rPr>
-          <w:sz w:val="28"/>
-        </w:rPr>
-        <w:t>L’environnement est d’abord créé.</w:t>
-      </w:r>
-    </w:p>
-    <w:p>
-      <w:pPr>
-        <w:jc w:val="both"/>
-        <w:rPr>
-          <w:sz w:val="28"/>
-        </w:rPr>
-      </w:pPr>
-      <w:r>
-        <w:rPr>
-          <w:noProof/>
-          <w:sz w:val="28"/>
-          <w:lang w:eastAsia="fr-FR"/>
-        </w:rPr>
-        <w:lastRenderedPageBreak/>
+          <w:lang w:eastAsia="fr-FR"/>
+        </w:rPr>
         <w:drawing>
-          <wp:inline distT="0" distB="0" distL="0" distR="0" wp14:anchorId="4046B204" wp14:editId="7B4CA42E">
-            <wp:extent cx="5756910" cy="3248025"/>
-            <wp:effectExtent l="0" t="0" r="0" b="9525"/>
-            <wp:docPr id="10" name="Image 10"/>
+          <wp:inline distT="0" distB="0" distL="0" distR="0" wp14:anchorId="2F6FFE82" wp14:editId="2882E44F">
+            <wp:extent cx="5749290" cy="4133850"/>
+            <wp:effectExtent l="0" t="0" r="0" b="6350"/>
+            <wp:docPr id="5" name="Image 5" descr="../../../CNX_Psych_06_03_Ratmaze.jpg"/>
             <wp:cNvGraphicFramePr>
               <a:graphicFrameLocks xmlns:a="http://schemas.openxmlformats.org/drawingml/2006/main" noChangeAspect="1"/>
             </wp:cNvGraphicFramePr>
@@ -854,29 +86,36 @@
               <a:graphicData uri="http://schemas.openxmlformats.org/drawingml/2006/picture">
                 <pic:pic xmlns:pic="http://schemas.openxmlformats.org/drawingml/2006/picture">
                   <pic:nvPicPr>
-                    <pic:cNvPr id="10" name="labyrinthe.PNG"/>
-                    <pic:cNvPicPr/>
+                    <pic:cNvPr id="0" name="Picture 3" descr="../../../CNX_Psych_06_03_Ratmaze.jpg"/>
+                    <pic:cNvPicPr>
+                      <a:picLocks noChangeAspect="1" noChangeArrowheads="1"/>
+                    </pic:cNvPicPr>
                   </pic:nvPicPr>
                   <pic:blipFill>
-                    <a:blip r:embed="rId12" cstate="print">
+                    <a:blip r:embed="rId7">
                       <a:extLst>
                         <a:ext uri="{28A0092B-C50C-407E-A947-70E740481C1C}">
                           <a14:useLocalDpi xmlns:a14="http://schemas.microsoft.com/office/drawing/2010/main" val="0"/>
                         </a:ext>
                       </a:extLst>
                     </a:blip>
+                    <a:srcRect/>
                     <a:stretch>
                       <a:fillRect/>
                     </a:stretch>
                   </pic:blipFill>
-                  <pic:spPr>
+                  <pic:spPr bwMode="auto">
                     <a:xfrm>
                       <a:off x="0" y="0"/>
-                      <a:ext cx="5756910" cy="3248025"/>
+                      <a:ext cx="5749290" cy="4133850"/>
                     </a:xfrm>
                     <a:prstGeom prst="rect">
                       <a:avLst/>
                     </a:prstGeom>
+                    <a:noFill/>
+                    <a:ln>
+                      <a:noFill/>
+                    </a:ln>
                   </pic:spPr>
                 </pic:pic>
               </a:graphicData>
@@ -889,155 +128,752 @@
       <w:pPr>
         <w:jc w:val="both"/>
         <w:rPr>
-          <w:sz w:val="28"/>
-        </w:rPr>
-      </w:pPr>
-      <w:r>
-        <w:rPr>
-          <w:sz w:val="28"/>
-        </w:rPr>
-        <w:t>Puis on construit les agents qui vont explorer l’environnement.</w:t>
-      </w:r>
-    </w:p>
-    <w:p>
-      <w:pPr>
-        <w:jc w:val="both"/>
-        <w:rPr>
-          <w:sz w:val="28"/>
-        </w:rPr>
-      </w:pPr>
-      <w:r>
-        <w:rPr>
-          <w:noProof/>
-          <w:sz w:val="28"/>
-          <w:lang w:eastAsia="fr-FR"/>
-        </w:rPr>
-        <w:drawing>
-          <wp:inline distT="0" distB="0" distL="0" distR="0" wp14:anchorId="07DCF087" wp14:editId="1484944D">
-            <wp:extent cx="5756910" cy="3258820"/>
-            <wp:effectExtent l="0" t="0" r="0" b="0"/>
-            <wp:docPr id="9" name="Image 9"/>
-            <wp:cNvGraphicFramePr>
-              <a:graphicFrameLocks xmlns:a="http://schemas.openxmlformats.org/drawingml/2006/main" noChangeAspect="1"/>
-            </wp:cNvGraphicFramePr>
-            <a:graphic xmlns:a="http://schemas.openxmlformats.org/drawingml/2006/main">
-              <a:graphicData uri="http://schemas.openxmlformats.org/drawingml/2006/picture">
-                <pic:pic xmlns:pic="http://schemas.openxmlformats.org/drawingml/2006/picture">
-                  <pic:nvPicPr>
-                    <pic:cNvPr id="9" name="agents.PNG"/>
-                    <pic:cNvPicPr/>
-                  </pic:nvPicPr>
-                  <pic:blipFill>
-                    <a:blip r:embed="rId13" cstate="print">
-                      <a:extLst>
-                        <a:ext uri="{28A0092B-C50C-407E-A947-70E740481C1C}">
-                          <a14:useLocalDpi xmlns:a14="http://schemas.microsoft.com/office/drawing/2010/main" val="0"/>
-                        </a:ext>
-                      </a:extLst>
-                    </a:blip>
-                    <a:stretch>
-                      <a:fillRect/>
-                    </a:stretch>
-                  </pic:blipFill>
-                  <pic:spPr>
-                    <a:xfrm>
-                      <a:off x="0" y="0"/>
-                      <a:ext cx="5756910" cy="3258820"/>
-                    </a:xfrm>
-                    <a:prstGeom prst="rect">
-                      <a:avLst/>
-                    </a:prstGeom>
-                  </pic:spPr>
-                </pic:pic>
-              </a:graphicData>
-            </a:graphic>
-          </wp:inline>
-        </w:drawing>
-      </w:r>
-    </w:p>
-    <w:p>
-      <w:pPr>
-        <w:jc w:val="both"/>
-        <w:rPr>
-          <w:sz w:val="28"/>
-        </w:rPr>
-      </w:pPr>
-    </w:p>
-    <w:p>
-      <w:pPr>
-        <w:jc w:val="both"/>
-        <w:rPr>
-          <w:sz w:val="28"/>
-        </w:rPr>
-      </w:pPr>
-      <w:r>
-        <w:rPr>
-          <w:sz w:val="28"/>
-        </w:rPr>
-        <w:t xml:space="preserve">Enfin le système, composé d’un agent et d’un environnement fixés, est prêt à </w:t>
-      </w:r>
-      <w:r>
-        <w:rPr>
-          <w:sz w:val="28"/>
-        </w:rPr>
-        <w:t>fonctionner.</w:t>
-      </w:r>
-    </w:p>
-    <w:p>
-      <w:pPr>
-        <w:jc w:val="both"/>
-        <w:rPr>
-          <w:sz w:val="28"/>
-        </w:rPr>
-      </w:pPr>
-      <w:r>
-        <w:rPr>
-          <w:noProof/>
-          <w:sz w:val="28"/>
-          <w:lang w:eastAsia="fr-FR"/>
+          <w:sz w:val="40"/>
+        </w:rPr>
+      </w:pPr>
+    </w:p>
+    <w:p>
+      <w:pPr>
+        <w:jc w:val="both"/>
+        <w:rPr>
+          <w:sz w:val="40"/>
+        </w:rPr>
+      </w:pPr>
+    </w:p>
+    <w:p>
+      <w:pPr>
+        <w:jc w:val="both"/>
+        <w:rPr>
+          <w:sz w:val="40"/>
+        </w:rPr>
+      </w:pPr>
+    </w:p>
+    <w:p>
+      <w:pPr>
+        <w:jc w:val="both"/>
+        <w:rPr>
+          <w:sz w:val="40"/>
+        </w:rPr>
+      </w:pPr>
+    </w:p>
+    <w:p>
+      <w:pPr>
+        <w:jc w:val="both"/>
+        <w:rPr>
+          <w:sz w:val="40"/>
+        </w:rPr>
+      </w:pPr>
+    </w:p>
+    <w:p>
+      <w:pPr>
+        <w:jc w:val="both"/>
+        <w:rPr>
+          <w:sz w:val="40"/>
+        </w:rPr>
+      </w:pPr>
+    </w:p>
+    <w:p>
+      <w:pPr>
+        <w:jc w:val="center"/>
+        <w:rPr>
+          <w:b/>
+          <w:sz w:val="40"/>
+          <w:u w:val="single"/>
+        </w:rPr>
+      </w:pPr>
+      <w:r>
+        <w:rPr>
+          <w:b/>
+          <w:sz w:val="40"/>
+          <w:u w:val="single"/>
         </w:rPr>
         <w:lastRenderedPageBreak/>
-        <w:drawing>
-          <wp:inline distT="0" distB="0" distL="0" distR="0" wp14:anchorId="1DAA1B5D" wp14:editId="18165728">
-            <wp:extent cx="2626659" cy="1973304"/>
-            <wp:effectExtent l="0" t="0" r="2540" b="8255"/>
-            <wp:docPr id="11" name="Image 11"/>
-            <wp:cNvGraphicFramePr>
-              <a:graphicFrameLocks xmlns:a="http://schemas.openxmlformats.org/drawingml/2006/main" noChangeAspect="1"/>
-            </wp:cNvGraphicFramePr>
-            <a:graphic xmlns:a="http://schemas.openxmlformats.org/drawingml/2006/main">
-              <a:graphicData uri="http://schemas.openxmlformats.org/drawingml/2006/picture">
-                <pic:pic xmlns:pic="http://schemas.openxmlformats.org/drawingml/2006/picture">
-                  <pic:nvPicPr>
-                    <pic:cNvPr id="11" name="system.PNG"/>
-                    <pic:cNvPicPr/>
-                  </pic:nvPicPr>
-                  <pic:blipFill>
-                    <a:blip r:embed="rId14">
-                      <a:extLst>
-                        <a:ext uri="{28A0092B-C50C-407E-A947-70E740481C1C}">
-                          <a14:useLocalDpi xmlns:a14="http://schemas.microsoft.com/office/drawing/2010/main" val="0"/>
-                        </a:ext>
-                      </a:extLst>
-                    </a:blip>
-                    <a:stretch>
-                      <a:fillRect/>
-                    </a:stretch>
-                  </pic:blipFill>
-                  <pic:spPr>
-                    <a:xfrm>
-                      <a:off x="0" y="0"/>
-                      <a:ext cx="2656907" cy="1996028"/>
-                    </a:xfrm>
-                    <a:prstGeom prst="rect">
-                      <a:avLst/>
-                    </a:prstGeom>
-                  </pic:spPr>
-                </pic:pic>
-              </a:graphicData>
-            </a:graphic>
-          </wp:inline>
-        </w:drawing>
+        <w:t>Introduction</w:t>
+      </w:r>
+    </w:p>
+    <w:p>
+      <w:pPr>
+        <w:jc w:val="both"/>
+        <w:rPr>
+          <w:sz w:val="28"/>
+          <w:szCs w:val="28"/>
+        </w:rPr>
+      </w:pPr>
+    </w:p>
+    <w:p>
+      <w:pPr>
+        <w:jc w:val="both"/>
+        <w:rPr>
+          <w:sz w:val="28"/>
+          <w:szCs w:val="28"/>
+        </w:rPr>
+      </w:pPr>
+      <w:r>
+        <w:rPr>
+          <w:sz w:val="28"/>
+          <w:szCs w:val="28"/>
+        </w:rPr>
+        <w:t>En intelligence artificielle, l’apprentissage</w:t>
+      </w:r>
+      <w:r>
+        <w:rPr>
+          <w:sz w:val="28"/>
+          <w:szCs w:val="28"/>
+        </w:rPr>
+        <w:t xml:space="preserve"> par renforcement fait référence à une classe de problèmes d’apprentissage automatique, dont le but est d’apprendre, à partir d’expériences, ce qu’il convient de faire en différentes situations, de façon à optimiser une récompense quantitative au cours du temps.</w:t>
+      </w:r>
+    </w:p>
+    <w:p>
+      <w:pPr>
+        <w:jc w:val="both"/>
+        <w:rPr>
+          <w:sz w:val="28"/>
+          <w:szCs w:val="28"/>
+        </w:rPr>
+      </w:pPr>
+      <w:r>
+        <w:rPr>
+          <w:sz w:val="28"/>
+          <w:szCs w:val="28"/>
+        </w:rPr>
+        <w:t>Un paradigme classique pour présenter les problèmes d’apprentissage par renforcement consiste à considérer un agent autonome, plongé au sein d’un environnement, et qui doit prendre des décisions en fonction de son état courant. En retour, l’environnement procure à l’agent une récompense, qui peut être positive ou négative.</w:t>
+      </w:r>
+    </w:p>
+    <w:p>
+      <w:pPr>
+        <w:jc w:val="both"/>
+        <w:rPr>
+          <w:sz w:val="28"/>
+          <w:szCs w:val="28"/>
+        </w:rPr>
+      </w:pPr>
+      <w:r>
+        <w:rPr>
+          <w:sz w:val="28"/>
+          <w:szCs w:val="28"/>
+        </w:rPr>
+        <w:t>L’agent cherche, au travers d’expériences itérées, un comportement décisionnel (appelé stratégie ou politique, et qui est une fonction associant à l’état cour</w:t>
+      </w:r>
+      <w:r>
+        <w:rPr>
+          <w:sz w:val="28"/>
+          <w:szCs w:val="28"/>
+        </w:rPr>
+        <w:t>ant l’action à exécuter) optimal, en ce sens qu’il maximise la somme des récompenses au cours du temps.</w:t>
+      </w:r>
+    </w:p>
+    <w:p>
+      <w:pPr>
+        <w:tabs>
+          <w:tab w:val="left" w:pos="7792"/>
+        </w:tabs>
+        <w:jc w:val="both"/>
+        <w:rPr>
+          <w:rFonts w:ascii="Helvetica" w:hAnsi="Helvetica" w:cs="Times New Roman"/>
+          <w:color w:val="222222"/>
+          <w:sz w:val="21"/>
+          <w:szCs w:val="21"/>
+          <w:lang w:eastAsia="fr-FR"/>
+        </w:rPr>
+      </w:pPr>
+      <w:r>
+        <w:rPr>
+          <w:rFonts w:ascii="Helvetica" w:hAnsi="Helvetica" w:cs="Times New Roman"/>
+          <w:color w:val="222222"/>
+          <w:sz w:val="21"/>
+          <w:szCs w:val="21"/>
+          <w:lang w:eastAsia="fr-FR"/>
+        </w:rPr>
+        <w:tab/>
+      </w:r>
+    </w:p>
+    <w:p>
+      <w:pPr>
+        <w:jc w:val="both"/>
+        <w:rPr>
+          <w:rFonts w:cs="Times New Roman"/>
+          <w:color w:val="222222"/>
+          <w:sz w:val="32"/>
+          <w:u w:val="single"/>
+          <w:lang w:eastAsia="fr-FR"/>
+        </w:rPr>
+      </w:pPr>
+    </w:p>
+    <w:p>
+      <w:pPr>
+        <w:jc w:val="center"/>
+        <w:rPr>
+          <w:rFonts w:cs="Times New Roman"/>
+          <w:color w:val="222222"/>
+          <w:sz w:val="32"/>
+          <w:u w:val="single"/>
+          <w:lang w:eastAsia="fr-FR"/>
+        </w:rPr>
+      </w:pPr>
+      <w:r>
+        <w:rPr>
+          <w:rFonts w:cs="Times New Roman"/>
+          <w:b/>
+          <w:color w:val="222222"/>
+          <w:sz w:val="40"/>
+          <w:u w:val="single"/>
+          <w:lang w:eastAsia="fr-FR"/>
+        </w:rPr>
+        <w:t>Sommaire</w:t>
+      </w:r>
+    </w:p>
+    <w:p>
+      <w:pPr>
+        <w:jc w:val="both"/>
+        <w:rPr>
+          <w:rFonts w:cs="Times New Roman"/>
+          <w:color w:val="222222"/>
+          <w:sz w:val="32"/>
+          <w:u w:val="single"/>
+          <w:lang w:eastAsia="fr-FR"/>
+        </w:rPr>
+      </w:pPr>
+    </w:p>
+    <w:p>
+      <w:pPr>
+        <w:pStyle w:val="Pardeliste"/>
+        <w:numPr>
+          <w:ilvl w:val="0"/>
+          <w:numId w:val="2"/>
+        </w:numPr>
+        <w:jc w:val="both"/>
+        <w:rPr>
+          <w:rFonts w:cs="Times New Roman"/>
+          <w:color w:val="222222"/>
+          <w:sz w:val="32"/>
+          <w:u w:val="single"/>
+          <w:lang w:eastAsia="fr-FR"/>
+        </w:rPr>
+      </w:pPr>
+      <w:r>
+        <w:rPr>
+          <w:rFonts w:cs="Times New Roman"/>
+          <w:color w:val="222222"/>
+          <w:sz w:val="32"/>
+          <w:lang w:eastAsia="fr-FR"/>
+        </w:rPr>
+        <w:t>Méthode du Q-Learning</w:t>
+      </w:r>
+    </w:p>
+    <w:p>
+      <w:pPr>
+        <w:pStyle w:val="Pardeliste"/>
+        <w:numPr>
+          <w:ilvl w:val="0"/>
+          <w:numId w:val="2"/>
+        </w:numPr>
+        <w:jc w:val="both"/>
+        <w:rPr>
+          <w:rFonts w:cs="Times New Roman"/>
+          <w:color w:val="222222"/>
+          <w:sz w:val="32"/>
+          <w:u w:val="single"/>
+          <w:lang w:eastAsia="fr-FR"/>
+        </w:rPr>
+      </w:pPr>
+      <w:r>
+        <w:rPr>
+          <w:rFonts w:cs="Times New Roman"/>
+          <w:color w:val="222222"/>
+          <w:sz w:val="32"/>
+          <w:lang w:eastAsia="fr-FR"/>
+        </w:rPr>
+        <w:t>Architecture et Diagramme de Classes</w:t>
+      </w:r>
+    </w:p>
+    <w:p>
+      <w:pPr>
+        <w:pStyle w:val="Pardeliste"/>
+        <w:numPr>
+          <w:ilvl w:val="0"/>
+          <w:numId w:val="2"/>
+        </w:numPr>
+        <w:jc w:val="both"/>
+        <w:rPr>
+          <w:rFonts w:cs="Times New Roman"/>
+          <w:color w:val="222222"/>
+          <w:sz w:val="32"/>
+          <w:u w:val="single"/>
+          <w:lang w:eastAsia="fr-FR"/>
+        </w:rPr>
+      </w:pPr>
+      <w:r>
+        <w:rPr>
+          <w:rFonts w:cs="Times New Roman"/>
+          <w:color w:val="222222"/>
+          <w:sz w:val="32"/>
+          <w:lang w:eastAsia="fr-FR"/>
+        </w:rPr>
+        <w:t>Vie du Projet</w:t>
+      </w:r>
+    </w:p>
+    <w:p>
+      <w:pPr>
+        <w:pStyle w:val="Pardeliste"/>
+        <w:numPr>
+          <w:ilvl w:val="0"/>
+          <w:numId w:val="2"/>
+        </w:numPr>
+        <w:jc w:val="both"/>
+        <w:rPr>
+          <w:rFonts w:cs="Times New Roman"/>
+          <w:color w:val="222222"/>
+          <w:sz w:val="32"/>
+          <w:u w:val="single"/>
+          <w:lang w:eastAsia="fr-FR"/>
+        </w:rPr>
+      </w:pPr>
+      <w:r>
+        <w:rPr>
+          <w:rFonts w:cs="Times New Roman"/>
+          <w:color w:val="222222"/>
+          <w:sz w:val="32"/>
+          <w:lang w:eastAsia="fr-FR"/>
+        </w:rPr>
+        <w:t>Etude des Performances</w:t>
+      </w:r>
+    </w:p>
+    <w:p>
+      <w:pPr>
+        <w:pStyle w:val="Pardeliste"/>
+        <w:numPr>
+          <w:ilvl w:val="0"/>
+          <w:numId w:val="2"/>
+        </w:numPr>
+        <w:jc w:val="both"/>
+        <w:rPr>
+          <w:rFonts w:cs="Times New Roman"/>
+          <w:color w:val="222222"/>
+          <w:sz w:val="32"/>
+          <w:u w:val="single"/>
+          <w:lang w:eastAsia="fr-FR"/>
+        </w:rPr>
+      </w:pPr>
+      <w:r>
+        <w:rPr>
+          <w:rFonts w:cs="Times New Roman"/>
+          <w:color w:val="222222"/>
+          <w:sz w:val="32"/>
+          <w:lang w:eastAsia="fr-FR"/>
+        </w:rPr>
+        <w:t>Perspectives</w:t>
+      </w:r>
+    </w:p>
+    <w:p>
+      <w:pPr>
+        <w:ind w:left="360"/>
+        <w:jc w:val="both"/>
+        <w:rPr>
+          <w:rFonts w:cs="Times New Roman"/>
+          <w:color w:val="222222"/>
+          <w:sz w:val="32"/>
+          <w:lang w:eastAsia="fr-FR"/>
+        </w:rPr>
+      </w:pPr>
+    </w:p>
+    <w:p>
+      <w:pPr>
+        <w:jc w:val="both"/>
+        <w:rPr>
+          <w:rFonts w:cs="Times New Roman"/>
+          <w:color w:val="222222"/>
+          <w:sz w:val="32"/>
+          <w:u w:val="single"/>
+          <w:lang w:eastAsia="fr-FR"/>
+        </w:rPr>
+      </w:pPr>
+    </w:p>
+    <w:p>
+      <w:pPr>
+        <w:jc w:val="both"/>
+        <w:rPr>
+          <w:rFonts w:cs="Times New Roman"/>
+          <w:color w:val="222222"/>
+          <w:sz w:val="32"/>
+          <w:u w:val="single"/>
+          <w:lang w:eastAsia="fr-FR"/>
+        </w:rPr>
+      </w:pPr>
+    </w:p>
+    <w:p>
+      <w:pPr>
+        <w:jc w:val="both"/>
+        <w:rPr>
+          <w:rFonts w:cs="Times New Roman"/>
+          <w:color w:val="222222"/>
+          <w:sz w:val="32"/>
+          <w:u w:val="single"/>
+          <w:lang w:eastAsia="fr-FR"/>
+        </w:rPr>
+      </w:pPr>
+    </w:p>
+    <w:p>
+      <w:pPr>
+        <w:jc w:val="both"/>
+        <w:rPr>
+          <w:rFonts w:cs="Times New Roman"/>
+          <w:color w:val="222222"/>
+          <w:sz w:val="32"/>
+          <w:u w:val="single"/>
+          <w:lang w:eastAsia="fr-FR"/>
+        </w:rPr>
+      </w:pPr>
+    </w:p>
+    <w:p>
+      <w:pPr>
+        <w:jc w:val="both"/>
+        <w:rPr>
+          <w:rFonts w:cs="Times New Roman"/>
+          <w:color w:val="222222"/>
+          <w:sz w:val="32"/>
+          <w:u w:val="single"/>
+          <w:lang w:eastAsia="fr-FR"/>
+        </w:rPr>
+      </w:pPr>
+    </w:p>
+    <w:p>
+      <w:pPr>
+        <w:jc w:val="both"/>
+        <w:rPr>
+          <w:rFonts w:cs="Times New Roman"/>
+          <w:color w:val="222222"/>
+          <w:sz w:val="32"/>
+          <w:u w:val="single"/>
+          <w:lang w:eastAsia="fr-FR"/>
+        </w:rPr>
+      </w:pPr>
+    </w:p>
+    <w:p>
+      <w:pPr>
+        <w:jc w:val="both"/>
+        <w:rPr>
+          <w:rFonts w:cs="Times New Roman"/>
+          <w:color w:val="222222"/>
+          <w:sz w:val="32"/>
+          <w:u w:val="single"/>
+          <w:lang w:eastAsia="fr-FR"/>
+        </w:rPr>
+      </w:pPr>
+    </w:p>
+    <w:p>
+      <w:pPr>
+        <w:jc w:val="both"/>
+        <w:rPr>
+          <w:rFonts w:cs="Times New Roman"/>
+          <w:color w:val="222222"/>
+          <w:sz w:val="32"/>
+          <w:u w:val="single"/>
+          <w:lang w:eastAsia="fr-FR"/>
+        </w:rPr>
+      </w:pPr>
+    </w:p>
+    <w:p>
+      <w:pPr>
+        <w:jc w:val="both"/>
+        <w:rPr>
+          <w:rFonts w:cs="Times New Roman"/>
+          <w:color w:val="222222"/>
+          <w:sz w:val="32"/>
+          <w:u w:val="single"/>
+          <w:lang w:eastAsia="fr-FR"/>
+        </w:rPr>
+      </w:pPr>
+    </w:p>
+    <w:p>
+      <w:pPr>
+        <w:jc w:val="both"/>
+        <w:rPr>
+          <w:rFonts w:cs="Times New Roman"/>
+          <w:color w:val="222222"/>
+          <w:sz w:val="32"/>
+          <w:u w:val="single"/>
+          <w:lang w:eastAsia="fr-FR"/>
+        </w:rPr>
+      </w:pPr>
+    </w:p>
+    <w:p>
+      <w:pPr>
+        <w:jc w:val="both"/>
+        <w:rPr>
+          <w:rFonts w:cs="Times New Roman"/>
+          <w:color w:val="222222"/>
+          <w:sz w:val="32"/>
+          <w:u w:val="single"/>
+          <w:lang w:eastAsia="fr-FR"/>
+        </w:rPr>
+      </w:pPr>
+    </w:p>
+    <w:p>
+      <w:pPr>
+        <w:jc w:val="both"/>
+        <w:rPr>
+          <w:rFonts w:cs="Times New Roman"/>
+          <w:color w:val="222222"/>
+          <w:sz w:val="32"/>
+          <w:u w:val="single"/>
+          <w:lang w:eastAsia="fr-FR"/>
+        </w:rPr>
+      </w:pPr>
+    </w:p>
+    <w:p>
+      <w:pPr>
+        <w:jc w:val="both"/>
+        <w:rPr>
+          <w:rFonts w:cs="Times New Roman"/>
+          <w:color w:val="222222"/>
+          <w:sz w:val="40"/>
+          <w:u w:val="single"/>
+          <w:lang w:eastAsia="fr-FR"/>
+        </w:rPr>
+      </w:pPr>
+      <w:r>
+        <w:rPr>
+          <w:rFonts w:cs="Times New Roman"/>
+          <w:color w:val="222222"/>
+          <w:sz w:val="40"/>
+          <w:u w:val="single"/>
+          <w:lang w:eastAsia="fr-FR"/>
+        </w:rPr>
+        <w:t>Q-Learning :</w:t>
+      </w:r>
+    </w:p>
+    <w:p>
+      <w:pPr>
+        <w:jc w:val="both"/>
+        <w:rPr>
+          <w:rFonts w:cs="Times New Roman"/>
+          <w:color w:val="222222"/>
+          <w:sz w:val="40"/>
+          <w:u w:val="single"/>
+          <w:lang w:eastAsia="fr-FR"/>
+        </w:rPr>
+      </w:pPr>
+    </w:p>
+    <w:p>
+      <w:pPr>
+        <w:jc w:val="both"/>
+        <w:rPr>
+          <w:rFonts w:cs="Times New Roman"/>
+          <w:color w:val="222222"/>
+          <w:lang w:eastAsia="fr-FR"/>
+        </w:rPr>
+      </w:pPr>
+      <w:r>
+        <w:rPr>
+          <w:rFonts w:cs="Times New Roman"/>
+          <w:color w:val="222222"/>
+          <w:lang w:eastAsia="fr-FR"/>
+        </w:rPr>
+        <w:t>Cette méthode d'apprentissage peut être appliquée pour trouver une suite d'actions associées à des états (politique) d'un processus de décision markovien (fini) quelconque. Cela fonctionne par l'appre</w:t>
+      </w:r>
+      <w:bookmarkStart w:id="0" w:name="_GoBack"/>
+      <w:bookmarkEnd w:id="0"/>
+      <w:r>
+        <w:rPr>
+          <w:rFonts w:cs="Times New Roman"/>
+          <w:color w:val="222222"/>
+          <w:lang w:eastAsia="fr-FR"/>
+        </w:rPr>
+        <w:t xml:space="preserve">ntissage d'une fonction de valeur d'état qui permet de déterminer le potentiel bienfait (récompense) de prendre une certaine action dans un certain état en suivant une politique optimale. La politique est la règle de sélection des actions successives d'un agent dans l'état actuel du système. Lorsque cette fonction de valeur d'action-état est connue, la politique optimale peut être construite en sélectionnant l'action à valeur maximale pour chaque état. Un des points forts du </w:t>
+      </w:r>
+      <w:proofErr w:type="spellStart"/>
+      <w:r>
+        <w:rPr>
+          <w:rFonts w:cs="Times New Roman"/>
+          <w:color w:val="222222"/>
+          <w:lang w:eastAsia="fr-FR"/>
+        </w:rPr>
+        <w:t>Q-</w:t>
+      </w:r>
+      <w:r>
+        <w:rPr>
+          <w:rFonts w:cs="Times New Roman"/>
+          <w:color w:val="222222"/>
+          <w:lang w:eastAsia="fr-FR"/>
+        </w:rPr>
+        <w:t>learning</w:t>
+      </w:r>
+      <w:proofErr w:type="spellEnd"/>
+      <w:r>
+        <w:rPr>
+          <w:rFonts w:cs="Times New Roman"/>
+          <w:color w:val="222222"/>
+          <w:lang w:eastAsia="fr-FR"/>
+        </w:rPr>
+        <w:t xml:space="preserve"> est qu'il permet de comparer les récompenses probables de prendre les actions accessibles sans avoir de connaissance initiale de l’environnement. Cette notion d’apprentissage par récompense a été introduite à l'origine d</w:t>
+      </w:r>
+      <w:r>
+        <w:rPr>
+          <w:rFonts w:cs="Times New Roman"/>
+          <w:color w:val="222222"/>
+          <w:lang w:eastAsia="fr-FR"/>
+        </w:rPr>
+        <w:t>ans la thèse de Watkins en 1989</w:t>
+      </w:r>
+      <w:r>
+        <w:rPr>
+          <w:rFonts w:cs="Times New Roman"/>
+          <w:color w:val="222222"/>
+          <w:lang w:eastAsia="fr-FR"/>
+        </w:rPr>
+        <w:t>. C'est une variante de l'apprenti</w:t>
+      </w:r>
+      <w:r>
+        <w:rPr>
+          <w:rFonts w:cs="Times New Roman"/>
+          <w:color w:val="222222"/>
+          <w:lang w:eastAsia="fr-FR"/>
+        </w:rPr>
+        <w:t>ssage par différence temporelle</w:t>
+      </w:r>
+      <w:r>
+        <w:rPr>
+          <w:rFonts w:cs="Times New Roman"/>
+          <w:color w:val="222222"/>
+          <w:lang w:eastAsia="fr-FR"/>
+        </w:rPr>
+        <w:t xml:space="preserve">. Par la suite, il a été prouvé, que </w:t>
+      </w:r>
+      <w:proofErr w:type="spellStart"/>
+      <w:r>
+        <w:rPr>
+          <w:rFonts w:cs="Times New Roman"/>
+          <w:color w:val="222222"/>
+          <w:lang w:eastAsia="fr-FR"/>
+        </w:rPr>
+        <w:t>Q-</w:t>
+      </w:r>
+      <w:r>
+        <w:rPr>
+          <w:rFonts w:cs="Times New Roman"/>
+          <w:color w:val="222222"/>
+          <w:lang w:eastAsia="fr-FR"/>
+        </w:rPr>
+        <w:t>learning</w:t>
+      </w:r>
+      <w:proofErr w:type="spellEnd"/>
+      <w:r>
+        <w:rPr>
+          <w:rFonts w:cs="Times New Roman"/>
+          <w:color w:val="222222"/>
+          <w:lang w:eastAsia="fr-FR"/>
+        </w:rPr>
+        <w:t xml:space="preserve"> converge vers une politique optimale, à comprendre dans le sens de maximiser la récompense</w:t>
+      </w:r>
+      <w:r>
+        <w:rPr>
+          <w:rFonts w:cs="Times New Roman"/>
+          <w:color w:val="222222"/>
+          <w:lang w:eastAsia="fr-FR"/>
+        </w:rPr>
+        <w:t xml:space="preserve"> totale des étapes successives</w:t>
+      </w:r>
+      <w:r>
+        <w:rPr>
+          <w:rFonts w:cs="Times New Roman"/>
+          <w:color w:val="222222"/>
+          <w:lang w:eastAsia="fr-FR"/>
+        </w:rPr>
+        <w:t>.</w:t>
+      </w:r>
+    </w:p>
+    <w:p>
+      <w:pPr>
+        <w:jc w:val="both"/>
+        <w:rPr>
+          <w:rFonts w:cs="Times New Roman"/>
+          <w:color w:val="222222"/>
+          <w:lang w:eastAsia="fr-FR"/>
+        </w:rPr>
+      </w:pPr>
+    </w:p>
+    <w:p>
+      <w:pPr>
+        <w:jc w:val="both"/>
+        <w:rPr>
+          <w:rFonts w:cs="Times New Roman"/>
+          <w:color w:val="222222"/>
+          <w:lang w:eastAsia="fr-FR"/>
+        </w:rPr>
+      </w:pPr>
+    </w:p>
+    <w:p>
+      <w:pPr>
+        <w:jc w:val="both"/>
+        <w:rPr>
+          <w:rFonts w:cs="Times New Roman"/>
+          <w:color w:val="222222"/>
+          <w:lang w:eastAsia="fr-FR"/>
+        </w:rPr>
+      </w:pPr>
+    </w:p>
+    <w:p>
+      <w:pPr>
+        <w:jc w:val="both"/>
+        <w:rPr>
+          <w:sz w:val="28"/>
+        </w:rPr>
+      </w:pPr>
+    </w:p>
+    <w:p>
+      <w:pPr>
+        <w:jc w:val="both"/>
+        <w:rPr>
+          <w:b/>
+          <w:sz w:val="36"/>
+          <w:u w:val="single"/>
+        </w:rPr>
+      </w:pPr>
+      <w:r>
+        <w:rPr>
+          <w:b/>
+          <w:sz w:val="36"/>
+          <w:u w:val="single"/>
+        </w:rPr>
+        <w:t>Architecture</w:t>
+      </w:r>
+    </w:p>
+    <w:p>
+      <w:pPr>
+        <w:jc w:val="both"/>
+        <w:rPr>
+          <w:sz w:val="28"/>
+        </w:rPr>
+      </w:pPr>
+    </w:p>
+    <w:p>
+      <w:pPr>
+        <w:jc w:val="both"/>
+        <w:rPr>
+          <w:sz w:val="28"/>
+        </w:rPr>
+      </w:pPr>
+      <w:r>
+        <w:rPr>
+          <w:sz w:val="28"/>
+        </w:rPr>
+        <w:t>Diagramme de classes</w:t>
+      </w:r>
+    </w:p>
+    <w:p>
+      <w:pPr>
+        <w:jc w:val="both"/>
+        <w:rPr>
+          <w:color w:val="FF0000"/>
+          <w:sz w:val="28"/>
+        </w:rPr>
+      </w:pPr>
+      <w:r>
+        <w:rPr>
+          <w:color w:val="FF0000"/>
+          <w:sz w:val="28"/>
+        </w:rPr>
+        <w:t>REMPLIR</w:t>
       </w:r>
     </w:p>
     <w:p>
@@ -1076,21 +912,49 @@
         <w:rPr>
           <w:sz w:val="28"/>
         </w:rPr>
-        <w:t>Le labyrinthe a été modélisé par une matrice numpy de taille fixe, où les différents états (« state ») des cases sont représentés par des entiers numérotés de 0 à 3,</w:t>
-      </w:r>
-    </w:p>
-    <w:p>
-      <w:pPr>
-        <w:jc w:val="both"/>
-        <w:rPr>
-          <w:sz w:val="28"/>
-        </w:rPr>
-      </w:pPr>
-      <w:r>
-        <w:rPr>
-          <w:sz w:val="28"/>
-        </w:rPr>
-        <w:t>La bibliothèque numpy a été utilisée afin d’optimiser la puissance de calcul   les correspondances étant décrites ci-dessous :</w:t>
+        <w:t xml:space="preserve">Le labyrinthe a été modélisé par une matrice </w:t>
+      </w:r>
+      <w:proofErr w:type="spellStart"/>
+      <w:r>
+        <w:rPr>
+          <w:sz w:val="28"/>
+        </w:rPr>
+        <w:t>numpy</w:t>
+      </w:r>
+      <w:proofErr w:type="spellEnd"/>
+      <w:r>
+        <w:rPr>
+          <w:sz w:val="28"/>
+        </w:rPr>
+        <w:t xml:space="preserve"> de taille fixe, où les différents états (« state ») des cases sont représentés par des entiers numérotés de 0 à 3,</w:t>
+      </w:r>
+    </w:p>
+    <w:p>
+      <w:pPr>
+        <w:jc w:val="both"/>
+        <w:rPr>
+          <w:sz w:val="28"/>
+        </w:rPr>
+      </w:pPr>
+      <w:r>
+        <w:rPr>
+          <w:sz w:val="28"/>
+        </w:rPr>
+        <w:t xml:space="preserve">La bibliothèque </w:t>
+      </w:r>
+      <w:proofErr w:type="spellStart"/>
+      <w:r>
+        <w:rPr>
+          <w:sz w:val="28"/>
+        </w:rPr>
+        <w:t>numpy</w:t>
+      </w:r>
+      <w:proofErr w:type="spellEnd"/>
+      <w:r>
+        <w:rPr>
+          <w:sz w:val="28"/>
+        </w:rPr>
+        <w:t xml:space="preserve"> a été utilisée afin d’optimiser la puissance de calcul   les correspondances étant décrites ci-dessous :</w:t>
       </w:r>
     </w:p>
     <w:p>
@@ -1328,24 +1192,47 @@
         <w:rPr>
           <w:sz w:val="28"/>
         </w:rPr>
-        <w:t>Cette matrice d’états « states » caractérise donc le labyrinthe mais ne possède pas la position de l’agent à chaque étape. Cette dernière est toutefois présente dans la classe par le biais de « current_position ».</w:t>
-      </w:r>
-    </w:p>
-    <w:p>
-      <w:pPr>
-        <w:jc w:val="both"/>
-        <w:rPr>
-          <w:sz w:val="28"/>
-        </w:rPr>
-      </w:pPr>
-    </w:p>
-    <w:p>
-      <w:pPr>
-        <w:jc w:val="both"/>
-        <w:rPr>
-          <w:sz w:val="28"/>
-        </w:rPr>
-      </w:pPr>
+        <w:t>Cette matrice d’états « states » caractérise donc le labyrinthe mais ne possède pas la position de l’agent à chaque étape. Cette dernière est toutefois présente dans la classe par le biais de « </w:t>
+      </w:r>
+      <w:proofErr w:type="spellStart"/>
+      <w:r>
+        <w:rPr>
+          <w:sz w:val="28"/>
+        </w:rPr>
+        <w:t>current_position</w:t>
+      </w:r>
+      <w:proofErr w:type="spellEnd"/>
+      <w:r>
+        <w:rPr>
+          <w:sz w:val="28"/>
+        </w:rPr>
+        <w:t> ».</w:t>
+      </w:r>
+    </w:p>
+    <w:p>
+      <w:pPr>
+        <w:jc w:val="both"/>
+        <w:rPr>
+          <w:color w:val="FF0000"/>
+          <w:sz w:val="28"/>
+        </w:rPr>
+      </w:pPr>
+    </w:p>
+    <w:p>
+      <w:pPr>
+        <w:jc w:val="both"/>
+        <w:rPr>
+          <w:color w:val="FF0000"/>
+          <w:sz w:val="28"/>
+        </w:rPr>
+      </w:pPr>
+      <w:r>
+        <w:rPr>
+          <w:color w:val="FF0000"/>
+          <w:sz w:val="28"/>
+        </w:rPr>
+        <w:t>REMPLIR</w:t>
+      </w:r>
     </w:p>
     <w:p>
       <w:pPr>
@@ -1464,7 +1351,21 @@
         <w:rPr>
           <w:sz w:val="28"/>
         </w:rPr>
-        <w:t>Création de la classe « state » pour caractériser l’état d’une case dans le labyrinthe. Le labyrinthe sera modélisé par une matrice numpy de taille fixe, où les différents états (« state ») des cases sont représentés par des entiers numérotés de 0 à 3, les correspondances étant décrites ci-dessous :</w:t>
+        <w:t xml:space="preserve">Création de la classe « state » pour caractériser l’état d’une case dans le labyrinthe. Le labyrinthe sera modélisé par une matrice </w:t>
+      </w:r>
+      <w:proofErr w:type="spellStart"/>
+      <w:r>
+        <w:rPr>
+          <w:sz w:val="28"/>
+        </w:rPr>
+        <w:t>numpy</w:t>
+      </w:r>
+      <w:proofErr w:type="spellEnd"/>
+      <w:r>
+        <w:rPr>
+          <w:sz w:val="28"/>
+        </w:rPr>
+        <w:t xml:space="preserve"> de taille fixe, où les différents états (« state ») des cases sont représentés par des entiers numérotés de 0 à 3, les correspondances étant décrites ci-dessous :</w:t>
       </w:r>
     </w:p>
     <w:p>
@@ -1702,8 +1603,21 @@
         <w:rPr>
           <w:sz w:val="28"/>
         </w:rPr>
-        <w:lastRenderedPageBreak/>
-        <w:t>Importation et adaptation d’une classe AgentRandom en prévision de futurs tests simples de notre environnement.</w:t>
+        <w:t xml:space="preserve">Importation et adaptation d’une classe </w:t>
+      </w:r>
+      <w:proofErr w:type="spellStart"/>
+      <w:r>
+        <w:rPr>
+          <w:sz w:val="28"/>
+        </w:rPr>
+        <w:t>AgentRandom</w:t>
+      </w:r>
+      <w:proofErr w:type="spellEnd"/>
+      <w:r>
+        <w:rPr>
+          <w:sz w:val="28"/>
+        </w:rPr>
+        <w:t xml:space="preserve"> en prévision de futurs tests simples de notre environnement.</w:t>
       </w:r>
     </w:p>
     <w:p>
@@ -1805,51 +1719,117 @@
         <w:rPr>
           <w:sz w:val="28"/>
         </w:rPr>
-        <w:t xml:space="preserve">On réalise que toute la suite de notre projet ne peut avancer sans une méthode « possibleActions » essentielle. On commence alors à implémenter cette méthode et on modélise les actions (Nord, Est, Sud et Ouest) par un couple (i,j) à ajouter à la position courante. </w:t>
-      </w:r>
-    </w:p>
-    <w:p>
-      <w:pPr>
-        <w:jc w:val="both"/>
-        <w:rPr>
-          <w:sz w:val="28"/>
-        </w:rPr>
-      </w:pPr>
-    </w:p>
-    <w:p>
-      <w:pPr>
-        <w:jc w:val="both"/>
-        <w:rPr>
-          <w:sz w:val="28"/>
-        </w:rPr>
-      </w:pPr>
-      <w:r>
-        <w:rPr>
-          <w:sz w:val="28"/>
-        </w:rPr>
-        <w:t>Implémentation de la méthode « show » afin de visualiser le labyrinthe. Détermination de la position de l’agent à l’aide de « current_position » et on affiche un A pour cet agent à la place.</w:t>
-      </w:r>
-    </w:p>
-    <w:p>
-      <w:pPr>
-        <w:jc w:val="both"/>
-        <w:rPr>
-          <w:sz w:val="28"/>
-        </w:rPr>
-      </w:pPr>
-    </w:p>
-    <w:p>
-      <w:pPr>
-        <w:jc w:val="both"/>
-        <w:rPr>
-          <w:sz w:val="28"/>
-        </w:rPr>
-      </w:pPr>
-      <w:r>
-        <w:rPr>
-          <w:sz w:val="28"/>
-        </w:rPr>
-        <w:t>Ajout de l’architecture de runStep() et des récompenses dans l’environnement.</w:t>
+        <w:t>On réalise que toute la suite de notre projet ne peut avancer sans une méthode « </w:t>
+      </w:r>
+      <w:proofErr w:type="spellStart"/>
+      <w:r>
+        <w:rPr>
+          <w:sz w:val="28"/>
+        </w:rPr>
+        <w:t>possibleActions</w:t>
+      </w:r>
+      <w:proofErr w:type="spellEnd"/>
+      <w:r>
+        <w:rPr>
+          <w:sz w:val="28"/>
+        </w:rPr>
+        <w:t> » essentielle. On commence alors à implémenter cette méthode et on modélise les actions (Nord, Est, Sud et Ouest) par un couple (</w:t>
+      </w:r>
+      <w:proofErr w:type="spellStart"/>
+      <w:proofErr w:type="gramStart"/>
+      <w:r>
+        <w:rPr>
+          <w:sz w:val="28"/>
+        </w:rPr>
+        <w:t>i,j</w:t>
+      </w:r>
+      <w:proofErr w:type="spellEnd"/>
+      <w:proofErr w:type="gramEnd"/>
+      <w:r>
+        <w:rPr>
+          <w:sz w:val="28"/>
+        </w:rPr>
+        <w:t xml:space="preserve">) à ajouter à la position courante. </w:t>
+      </w:r>
+    </w:p>
+    <w:p>
+      <w:pPr>
+        <w:jc w:val="both"/>
+        <w:rPr>
+          <w:sz w:val="28"/>
+        </w:rPr>
+      </w:pPr>
+    </w:p>
+    <w:p>
+      <w:pPr>
+        <w:jc w:val="both"/>
+        <w:rPr>
+          <w:sz w:val="28"/>
+        </w:rPr>
+      </w:pPr>
+      <w:r>
+        <w:rPr>
+          <w:sz w:val="28"/>
+        </w:rPr>
+        <w:t>Implémentation de la méthode « show » afin de visualiser le labyrinthe. Détermination de la position de l’agent à l’aide de « </w:t>
+      </w:r>
+      <w:proofErr w:type="spellStart"/>
+      <w:r>
+        <w:rPr>
+          <w:sz w:val="28"/>
+        </w:rPr>
+        <w:t>current_position</w:t>
+      </w:r>
+      <w:proofErr w:type="spellEnd"/>
+      <w:r>
+        <w:rPr>
+          <w:sz w:val="28"/>
+        </w:rPr>
+        <w:t> » et on affiche un A pour cet agent à la place.</w:t>
+      </w:r>
+    </w:p>
+    <w:p>
+      <w:pPr>
+        <w:jc w:val="both"/>
+        <w:rPr>
+          <w:sz w:val="28"/>
+        </w:rPr>
+      </w:pPr>
+    </w:p>
+    <w:p>
+      <w:pPr>
+        <w:jc w:val="both"/>
+        <w:rPr>
+          <w:sz w:val="28"/>
+        </w:rPr>
+      </w:pPr>
+      <w:r>
+        <w:rPr>
+          <w:sz w:val="28"/>
+        </w:rPr>
+        <w:t xml:space="preserve">Ajout de l’architecture de </w:t>
+      </w:r>
+      <w:proofErr w:type="spellStart"/>
+      <w:proofErr w:type="gramStart"/>
+      <w:r>
+        <w:rPr>
+          <w:sz w:val="28"/>
+        </w:rPr>
+        <w:t>runStep</w:t>
+      </w:r>
+      <w:proofErr w:type="spellEnd"/>
+      <w:r>
+        <w:rPr>
+          <w:sz w:val="28"/>
+        </w:rPr>
+        <w:t>(</w:t>
+      </w:r>
+      <w:proofErr w:type="gramEnd"/>
+      <w:r>
+        <w:rPr>
+          <w:sz w:val="28"/>
+        </w:rPr>
+        <w:t>) et des récompenses dans l’environnement.</w:t>
       </w:r>
     </w:p>
     <w:p>
@@ -1962,13 +1942,27 @@
         <w:rPr>
           <w:sz w:val="28"/>
         </w:rPr>
-        <w:t>Finalisation de create_random_</w:t>
-      </w:r>
-      <w:r>
-        <w:rPr>
-          <w:sz w:val="28"/>
-        </w:rPr>
-        <w:t>environment et implémentation du caractère aléatoire et avec</w:t>
+        <w:t xml:space="preserve">Finalisation de </w:t>
+      </w:r>
+      <w:proofErr w:type="spellStart"/>
+      <w:r>
+        <w:rPr>
+          <w:sz w:val="28"/>
+        </w:rPr>
+        <w:t>create_random_</w:t>
+      </w:r>
+      <w:r>
+        <w:rPr>
+          <w:sz w:val="28"/>
+        </w:rPr>
+        <w:t>environment</w:t>
+      </w:r>
+      <w:proofErr w:type="spellEnd"/>
+      <w:r>
+        <w:rPr>
+          <w:sz w:val="28"/>
+        </w:rPr>
+        <w:t xml:space="preserve"> et implémentation du caractère aléatoire et avec</w:t>
       </w:r>
       <w:r>
         <w:rPr>
@@ -1988,21 +1982,43 @@
         <w:rPr>
           <w:sz w:val="28"/>
         </w:rPr>
-        <w:t>Finalisation du premier Agent Random et tests sur l’environnement aléatoire.</w:t>
-      </w:r>
-    </w:p>
-    <w:p>
-      <w:pPr>
-        <w:jc w:val="both"/>
-        <w:rPr>
-          <w:sz w:val="28"/>
-        </w:rPr>
-      </w:pPr>
-      <w:r>
-        <w:rPr>
-          <w:sz w:val="28"/>
-        </w:rPr>
-        <w:t>Debugging et tests de l’environnement et des récompenses.</w:t>
+        <w:t xml:space="preserve">Finalisation du premier Agent </w:t>
+      </w:r>
+      <w:proofErr w:type="spellStart"/>
+      <w:r>
+        <w:rPr>
+          <w:sz w:val="28"/>
+        </w:rPr>
+        <w:t>Random</w:t>
+      </w:r>
+      <w:proofErr w:type="spellEnd"/>
+      <w:r>
+        <w:rPr>
+          <w:sz w:val="28"/>
+        </w:rPr>
+        <w:t xml:space="preserve"> et tests sur l’environnement aléatoire.</w:t>
+      </w:r>
+    </w:p>
+    <w:p>
+      <w:pPr>
+        <w:jc w:val="both"/>
+        <w:rPr>
+          <w:sz w:val="28"/>
+        </w:rPr>
+      </w:pPr>
+      <w:proofErr w:type="spellStart"/>
+      <w:r>
+        <w:rPr>
+          <w:sz w:val="28"/>
+        </w:rPr>
+        <w:t>Debugging</w:t>
+      </w:r>
+      <w:proofErr w:type="spellEnd"/>
+      <w:r>
+        <w:rPr>
+          <w:sz w:val="28"/>
+        </w:rPr>
+        <w:t xml:space="preserve"> et tests de l’environnement et des récompenses.</w:t>
       </w:r>
     </w:p>
     <w:p>
@@ -2040,14 +2056,7 @@
         <w:rPr>
           <w:sz w:val="28"/>
         </w:rPr>
-        <w:t xml:space="preserve">Création de l’architecture de l’agent Q-Learning. Le précédent système de récompense n’était pas optimal ni adapté, on a donc revu le système en y </w:t>
-      </w:r>
-      <w:r>
-        <w:rPr>
-          <w:sz w:val="28"/>
-        </w:rPr>
-        <w:lastRenderedPageBreak/>
-        <w:t xml:space="preserve">ajoutant une matrice de récompense représentant les récompenses de chaque position. </w:t>
+        <w:t xml:space="preserve">Création de l’architecture de l’agent Q-Learning. Le précédent système de récompense n’était pas optimal ni adapté, on a donc revu le système en y ajoutant une matrice de récompense représentant les récompenses de chaque position. </w:t>
       </w:r>
     </w:p>
     <w:p>
@@ -2099,7 +2108,35 @@
         <w:rPr>
           <w:sz w:val="28"/>
         </w:rPr>
-        <w:t>Construction d’une classe Agent en général. Révision de la structure de la matrice de qualité, il s’agit désormais d’une matrice numpy à 3 dimensions afin d’utiliser les performances de calculs de numpy.</w:t>
+        <w:t xml:space="preserve">Construction d’une classe Agent en général. Révision de la structure de la matrice de qualité, il s’agit désormais d’une matrice </w:t>
+      </w:r>
+      <w:proofErr w:type="spellStart"/>
+      <w:r>
+        <w:rPr>
+          <w:sz w:val="28"/>
+        </w:rPr>
+        <w:t>numpy</w:t>
+      </w:r>
+      <w:proofErr w:type="spellEnd"/>
+      <w:r>
+        <w:rPr>
+          <w:sz w:val="28"/>
+        </w:rPr>
+        <w:t xml:space="preserve"> à 3 dimensions afin d’utiliser les performances de calculs de </w:t>
+      </w:r>
+      <w:proofErr w:type="spellStart"/>
+      <w:r>
+        <w:rPr>
+          <w:sz w:val="28"/>
+        </w:rPr>
+        <w:t>numpy</w:t>
+      </w:r>
+      <w:proofErr w:type="spellEnd"/>
+      <w:r>
+        <w:rPr>
+          <w:sz w:val="28"/>
+        </w:rPr>
+        <w:t>.</w:t>
       </w:r>
       <w:r>
         <w:rPr>
@@ -2127,7 +2164,21 @@
         <w:rPr>
           <w:sz w:val="28"/>
         </w:rPr>
-        <w:t xml:space="preserve">Ajout des principales méthodes afin d’implémenter la classe AgentQLearning, puis réalisation de quelques tests unitaires de ces méthodes pour vérifier leur validité. </w:t>
+        <w:t xml:space="preserve">Ajout des principales méthodes afin d’implémenter la classe </w:t>
+      </w:r>
+      <w:proofErr w:type="spellStart"/>
+      <w:r>
+        <w:rPr>
+          <w:sz w:val="28"/>
+        </w:rPr>
+        <w:t>AgentQLearning</w:t>
+      </w:r>
+      <w:proofErr w:type="spellEnd"/>
+      <w:r>
+        <w:rPr>
+          <w:sz w:val="28"/>
+        </w:rPr>
+        <w:t xml:space="preserve">, puis réalisation de quelques tests unitaires de ces méthodes pour vérifier leur validité. </w:t>
       </w:r>
     </w:p>
     <w:p>
@@ -2162,7 +2213,21 @@
         <w:rPr>
           <w:sz w:val="28"/>
         </w:rPr>
-        <w:t>. Commencement des tests globaux sur des labyrinthes aléatoires ainsi qu’un labyrinthe fourni en .txt, en implémentant une fonction qui permet de lire le fichier.</w:t>
+        <w:t>. Commencement des tests globaux sur des labyrinthes aléatoires ainsi qu’un labyrinthe fourni en .</w:t>
+      </w:r>
+      <w:proofErr w:type="spellStart"/>
+      <w:r>
+        <w:rPr>
+          <w:sz w:val="28"/>
+        </w:rPr>
+        <w:t>txt</w:t>
+      </w:r>
+      <w:proofErr w:type="spellEnd"/>
+      <w:r>
+        <w:rPr>
+          <w:sz w:val="28"/>
+        </w:rPr>
+        <w:t>, en implémentant une fonction qui permet de lire le fichier.</w:t>
       </w:r>
     </w:p>
     <w:p>
@@ -2286,7 +2351,288 @@
         <w:rPr>
           <w:sz w:val="28"/>
         </w:rPr>
-        <w:t>Rajouter stats</w:t>
+        <w:t xml:space="preserve">Afin d’optimiser l’expérience </w:t>
+      </w:r>
+      <w:r>
+        <w:rPr>
+          <w:sz w:val="28"/>
+        </w:rPr>
+        <w:t xml:space="preserve">git, nous avons décidé d’installer </w:t>
+      </w:r>
+      <w:proofErr w:type="spellStart"/>
+      <w:r>
+        <w:rPr>
+          <w:sz w:val="28"/>
+        </w:rPr>
+        <w:t>Atom</w:t>
+      </w:r>
+      <w:proofErr w:type="spellEnd"/>
+      <w:r>
+        <w:rPr>
+          <w:sz w:val="28"/>
+        </w:rPr>
+        <w:t xml:space="preserve"> ainsi que son Package « git-plus » qui permet d’utiliser git au sein même du logiciel à travers des touches « git pull », « git </w:t>
+      </w:r>
+      <w:proofErr w:type="spellStart"/>
+      <w:r>
+        <w:rPr>
+          <w:sz w:val="28"/>
+        </w:rPr>
+        <w:t>add</w:t>
+      </w:r>
+      <w:proofErr w:type="spellEnd"/>
+      <w:r>
+        <w:rPr>
+          <w:sz w:val="28"/>
+        </w:rPr>
+        <w:t xml:space="preserve"> + commit », « git </w:t>
+      </w:r>
+      <w:proofErr w:type="spellStart"/>
+      <w:r>
+        <w:rPr>
+          <w:sz w:val="28"/>
+        </w:rPr>
+        <w:t>add</w:t>
+      </w:r>
+      <w:proofErr w:type="spellEnd"/>
+      <w:r>
+        <w:rPr>
+          <w:sz w:val="28"/>
+        </w:rPr>
+        <w:t xml:space="preserve"> + commit + push » ou alors de régler très facilement les différents conflits rencontrés à l’aide de l’interface graphique. L’environnement fut un peu complexe à prendre en main au départ mais finalement tout s’est bien passé, nous avons pu faire de nombreux </w:t>
+      </w:r>
+      <w:proofErr w:type="spellStart"/>
+      <w:r>
+        <w:rPr>
+          <w:sz w:val="28"/>
+        </w:rPr>
+        <w:t>commits</w:t>
+      </w:r>
+      <w:proofErr w:type="spellEnd"/>
+      <w:r>
+        <w:rPr>
+          <w:sz w:val="28"/>
+        </w:rPr>
+        <w:t xml:space="preserve"> afin d’interagir entre nos codes.</w:t>
+      </w:r>
+    </w:p>
+    <w:p>
+      <w:pPr>
+        <w:jc w:val="both"/>
+        <w:rPr>
+          <w:sz w:val="28"/>
+        </w:rPr>
+      </w:pPr>
+    </w:p>
+    <w:p>
+      <w:pPr>
+        <w:jc w:val="both"/>
+        <w:rPr>
+          <w:sz w:val="28"/>
+        </w:rPr>
+      </w:pPr>
+      <w:r>
+        <w:rPr>
+          <w:sz w:val="28"/>
+        </w:rPr>
+        <w:t xml:space="preserve">En reprenant les statistiques du </w:t>
+      </w:r>
+      <w:proofErr w:type="spellStart"/>
+      <w:r>
+        <w:rPr>
+          <w:sz w:val="28"/>
+        </w:rPr>
+        <w:t>GitLab</w:t>
+      </w:r>
+      <w:proofErr w:type="spellEnd"/>
+      <w:r>
+        <w:rPr>
+          <w:sz w:val="28"/>
+        </w:rPr>
+        <w:t xml:space="preserve"> on obtient les graphes suivants :</w:t>
+      </w:r>
+    </w:p>
+    <w:p>
+      <w:pPr>
+        <w:jc w:val="center"/>
+        <w:rPr>
+          <w:sz w:val="28"/>
+        </w:rPr>
+      </w:pPr>
+      <w:r>
+        <w:rPr>
+          <w:noProof/>
+          <w:sz w:val="28"/>
+          <w:lang w:eastAsia="fr-FR"/>
+        </w:rPr>
+        <w:drawing>
+          <wp:inline distT="0" distB="0" distL="0" distR="0" wp14:anchorId="37E74D2C" wp14:editId="0DABE3B8">
+            <wp:extent cx="3954858" cy="1617201"/>
+            <wp:effectExtent l="0" t="0" r="7620" b="8890"/>
+            <wp:docPr id="3" name="Image 3" descr="../../../../Desktop/Capture%20d’écran%202018-06-07%20à%2016.06.5"/>
+            <wp:cNvGraphicFramePr>
+              <a:graphicFrameLocks xmlns:a="http://schemas.openxmlformats.org/drawingml/2006/main" noChangeAspect="1"/>
+            </wp:cNvGraphicFramePr>
+            <a:graphic xmlns:a="http://schemas.openxmlformats.org/drawingml/2006/main">
+              <a:graphicData uri="http://schemas.openxmlformats.org/drawingml/2006/picture">
+                <pic:pic xmlns:pic="http://schemas.openxmlformats.org/drawingml/2006/picture">
+                  <pic:nvPicPr>
+                    <pic:cNvPr id="0" name="Picture 1" descr="../../../../Desktop/Capture%20d’écran%202018-06-07%20à%2016.06.5"/>
+                    <pic:cNvPicPr>
+                      <a:picLocks noChangeAspect="1" noChangeArrowheads="1"/>
+                    </pic:cNvPicPr>
+                  </pic:nvPicPr>
+                  <pic:blipFill>
+                    <a:blip r:embed="rId8">
+                      <a:extLst>
+                        <a:ext uri="{28A0092B-C50C-407E-A947-70E740481C1C}">
+                          <a14:useLocalDpi xmlns:a14="http://schemas.microsoft.com/office/drawing/2010/main" val="0"/>
+                        </a:ext>
+                      </a:extLst>
+                    </a:blip>
+                    <a:srcRect/>
+                    <a:stretch>
+                      <a:fillRect/>
+                    </a:stretch>
+                  </pic:blipFill>
+                  <pic:spPr bwMode="auto">
+                    <a:xfrm>
+                      <a:off x="0" y="0"/>
+                      <a:ext cx="3990779" cy="1631889"/>
+                    </a:xfrm>
+                    <a:prstGeom prst="rect">
+                      <a:avLst/>
+                    </a:prstGeom>
+                    <a:noFill/>
+                    <a:ln>
+                      <a:noFill/>
+                    </a:ln>
+                  </pic:spPr>
+                </pic:pic>
+              </a:graphicData>
+            </a:graphic>
+          </wp:inline>
+        </w:drawing>
+      </w:r>
+    </w:p>
+    <w:p>
+      <w:pPr>
+        <w:rPr>
+          <w:sz w:val="28"/>
+        </w:rPr>
+      </w:pPr>
+    </w:p>
+    <w:p>
+      <w:pPr>
+        <w:jc w:val="center"/>
+        <w:rPr>
+          <w:sz w:val="28"/>
+        </w:rPr>
+      </w:pPr>
+      <w:r>
+        <w:rPr>
+          <w:noProof/>
+          <w:sz w:val="28"/>
+          <w:lang w:eastAsia="fr-FR"/>
+        </w:rPr>
+        <w:drawing>
+          <wp:inline distT="0" distB="0" distL="0" distR="0" wp14:anchorId="71DE0CE3" wp14:editId="0B3B4FD0">
+            <wp:extent cx="4293061" cy="3629234"/>
+            <wp:effectExtent l="0" t="0" r="0" b="3175"/>
+            <wp:docPr id="4" name="Image 4" descr="../../../../Desktop/Capture%20d’écran%202018-06-07%20à%2016.07.2"/>
+            <wp:cNvGraphicFramePr>
+              <a:graphicFrameLocks xmlns:a="http://schemas.openxmlformats.org/drawingml/2006/main" noChangeAspect="1"/>
+            </wp:cNvGraphicFramePr>
+            <a:graphic xmlns:a="http://schemas.openxmlformats.org/drawingml/2006/main">
+              <a:graphicData uri="http://schemas.openxmlformats.org/drawingml/2006/picture">
+                <pic:pic xmlns:pic="http://schemas.openxmlformats.org/drawingml/2006/picture">
+                  <pic:nvPicPr>
+                    <pic:cNvPr id="0" name="Picture 2" descr="../../../../Desktop/Capture%20d’écran%202018-06-07%20à%2016.07.2"/>
+                    <pic:cNvPicPr>
+                      <a:picLocks noChangeAspect="1" noChangeArrowheads="1"/>
+                    </pic:cNvPicPr>
+                  </pic:nvPicPr>
+                  <pic:blipFill>
+                    <a:blip r:embed="rId9">
+                      <a:extLst>
+                        <a:ext uri="{28A0092B-C50C-407E-A947-70E740481C1C}">
+                          <a14:useLocalDpi xmlns:a14="http://schemas.microsoft.com/office/drawing/2010/main" val="0"/>
+                        </a:ext>
+                      </a:extLst>
+                    </a:blip>
+                    <a:srcRect/>
+                    <a:stretch>
+                      <a:fillRect/>
+                    </a:stretch>
+                  </pic:blipFill>
+                  <pic:spPr bwMode="auto">
+                    <a:xfrm>
+                      <a:off x="0" y="0"/>
+                      <a:ext cx="4310178" cy="3643704"/>
+                    </a:xfrm>
+                    <a:prstGeom prst="rect">
+                      <a:avLst/>
+                    </a:prstGeom>
+                    <a:noFill/>
+                    <a:ln>
+                      <a:noFill/>
+                    </a:ln>
+                  </pic:spPr>
+                </pic:pic>
+              </a:graphicData>
+            </a:graphic>
+          </wp:inline>
+        </w:drawing>
+      </w:r>
+    </w:p>
+    <w:p>
+      <w:pPr>
+        <w:jc w:val="both"/>
+        <w:rPr>
+          <w:sz w:val="28"/>
+        </w:rPr>
+      </w:pPr>
+    </w:p>
+    <w:p>
+      <w:pPr>
+        <w:jc w:val="both"/>
+        <w:rPr>
+          <w:sz w:val="28"/>
+        </w:rPr>
+      </w:pPr>
+      <w:r>
+        <w:rPr>
+          <w:sz w:val="28"/>
+        </w:rPr>
+        <w:t xml:space="preserve">Nous remarquons bien entendu que le plus gros nombre de </w:t>
+      </w:r>
+      <w:proofErr w:type="spellStart"/>
+      <w:r>
+        <w:rPr>
+          <w:sz w:val="28"/>
+        </w:rPr>
+        <w:t>commits</w:t>
+      </w:r>
+      <w:proofErr w:type="spellEnd"/>
+      <w:r>
+        <w:rPr>
+          <w:sz w:val="28"/>
+        </w:rPr>
+        <w:t xml:space="preserve"> est effectué lors des heures de cours d’IN104 le mardi de 14h à 17h mais le nombre de </w:t>
+      </w:r>
+      <w:proofErr w:type="spellStart"/>
+      <w:r>
+        <w:rPr>
+          <w:sz w:val="28"/>
+        </w:rPr>
+        <w:t>commits</w:t>
+      </w:r>
+      <w:proofErr w:type="spellEnd"/>
+      <w:r>
+        <w:rPr>
+          <w:sz w:val="28"/>
+        </w:rPr>
+        <w:t xml:space="preserve"> est également important en soirée ou en weekend ce qui montre une certaine productivité et efficacité également lorsque le binôme n’est pas nécessairement ensemble. Il s’agit notamment du principal but de git, de pouvoir faire interagir et rassembler la programmation de deux (ou plus) personnes même lorsque ces dernières ne sont pas géographiquement proches.</w:t>
       </w:r>
     </w:p>
     <w:p>
@@ -2330,22 +2676,6 @@
           <w:sz w:val="28"/>
         </w:rPr>
       </w:pPr>
-    </w:p>
-    <w:p>
-      <w:pPr>
-        <w:jc w:val="both"/>
-        <w:rPr>
-          <w:sz w:val="28"/>
-        </w:rPr>
-      </w:pPr>
-      <w:r>
-        <w:rPr>
-          <w:sz w:val="28"/>
-        </w:rPr>
-        <w:t>Rajouter stats</w:t>
-      </w:r>
-      <w:bookmarkStart w:id="0" w:name="_GoBack"/>
-      <w:bookmarkEnd w:id="0"/>
     </w:p>
     <w:p>
       <w:pPr>
@@ -2366,7 +2696,7 @@
 </file>
 
 <file path=word/endnotes.xml><?xml version="1.0" encoding="utf-8"?>
-<w:endnotes xmlns:wpc="http://schemas.microsoft.com/office/word/2010/wordprocessingCanvas" xmlns:cx="http://schemas.microsoft.com/office/drawing/2014/chartex" xmlns:mc="http://schemas.openxmlformats.org/markup-compatibility/2006" xmlns:o="urn:schemas-microsoft-com:office:office" xmlns:r="http://schemas.openxmlformats.org/officeDocument/2006/relationships" xmlns:m="http://schemas.openxmlformats.org/officeDocument/2006/math" xmlns:v="urn:schemas-microsoft-com:vml" xmlns:wp14="http://schemas.microsoft.com/office/word/2010/wordprocessingDrawing" xmlns:wp="http://schemas.openxmlformats.org/drawingml/2006/wordprocessingDrawing" xmlns:w10="urn:schemas-microsoft-com:office:word" xmlns:w="http://schemas.openxmlformats.org/wordprocessingml/2006/main" xmlns:w14="http://schemas.microsoft.com/office/word/2010/wordml" xmlns:w15="http://schemas.microsoft.com/office/word/2012/wordml" xmlns:w16se="http://schemas.microsoft.com/office/word/2015/wordml/symex" xmlns:wpg="http://schemas.microsoft.com/office/word/2010/wordprocessingGroup" xmlns:wpi="http://schemas.microsoft.com/office/word/2010/wordprocessingInk" xmlns:wne="http://schemas.microsoft.com/office/word/2006/wordml" xmlns:wps="http://schemas.microsoft.com/office/word/2010/wordprocessingShape" mc:Ignorable="w14 w15 w16se wp14">
+<w:endnotes xmlns:wpc="http://schemas.microsoft.com/office/word/2010/wordprocessingCanvas" xmlns:mo="http://schemas.microsoft.com/office/mac/office/2008/main" xmlns:mc="http://schemas.openxmlformats.org/markup-compatibility/2006" xmlns:mv="urn:schemas-microsoft-com:mac:vml" xmlns:o="urn:schemas-microsoft-com:office:office" xmlns:r="http://schemas.openxmlformats.org/officeDocument/2006/relationships" xmlns:m="http://schemas.openxmlformats.org/officeDocument/2006/math" xmlns:v="urn:schemas-microsoft-com:vml" xmlns:wp14="http://schemas.microsoft.com/office/word/2010/wordprocessingDrawing" xmlns:wp="http://schemas.openxmlformats.org/drawingml/2006/wordprocessingDrawing" xmlns:w10="urn:schemas-microsoft-com:office:word" xmlns:w="http://schemas.openxmlformats.org/wordprocessingml/2006/main" xmlns:w14="http://schemas.microsoft.com/office/word/2010/wordml" xmlns:w15="http://schemas.microsoft.com/office/word/2012/wordml" xmlns:wpg="http://schemas.microsoft.com/office/word/2010/wordprocessingGroup" xmlns:wpi="http://schemas.microsoft.com/office/word/2010/wordprocessingInk" xmlns:wne="http://schemas.microsoft.com/office/word/2006/wordml" xmlns:wps="http://schemas.microsoft.com/office/word/2010/wordprocessingShape" mc:Ignorable="w14 w15 wp14">
   <w:endnote w:type="separator" w:id="-1">
     <w:p>
       <w:r>
@@ -2385,7 +2715,7 @@
 </file>
 
 <file path=word/footnotes.xml><?xml version="1.0" encoding="utf-8"?>
-<w:footnotes xmlns:wpc="http://schemas.microsoft.com/office/word/2010/wordprocessingCanvas" xmlns:cx="http://schemas.microsoft.com/office/drawing/2014/chartex" xmlns:mc="http://schemas.openxmlformats.org/markup-compatibility/2006" xmlns:o="urn:schemas-microsoft-com:office:office" xmlns:r="http://schemas.openxmlformats.org/officeDocument/2006/relationships" xmlns:m="http://schemas.openxmlformats.org/officeDocument/2006/math" xmlns:v="urn:schemas-microsoft-com:vml" xmlns:wp14="http://schemas.microsoft.com/office/word/2010/wordprocessingDrawing" xmlns:wp="http://schemas.openxmlformats.org/drawingml/2006/wordprocessingDrawing" xmlns:w10="urn:schemas-microsoft-com:office:word" xmlns:w="http://schemas.openxmlformats.org/wordprocessingml/2006/main" xmlns:w14="http://schemas.microsoft.com/office/word/2010/wordml" xmlns:w15="http://schemas.microsoft.com/office/word/2012/wordml" xmlns:w16se="http://schemas.microsoft.com/office/word/2015/wordml/symex" xmlns:wpg="http://schemas.microsoft.com/office/word/2010/wordprocessingGroup" xmlns:wpi="http://schemas.microsoft.com/office/word/2010/wordprocessingInk" xmlns:wne="http://schemas.microsoft.com/office/word/2006/wordml" xmlns:wps="http://schemas.microsoft.com/office/word/2010/wordprocessingShape" mc:Ignorable="w14 w15 w16se wp14">
+<w:footnotes xmlns:wpc="http://schemas.microsoft.com/office/word/2010/wordprocessingCanvas" xmlns:mo="http://schemas.microsoft.com/office/mac/office/2008/main" xmlns:mc="http://schemas.openxmlformats.org/markup-compatibility/2006" xmlns:mv="urn:schemas-microsoft-com:mac:vml" xmlns:o="urn:schemas-microsoft-com:office:office" xmlns:r="http://schemas.openxmlformats.org/officeDocument/2006/relationships" xmlns:m="http://schemas.openxmlformats.org/officeDocument/2006/math" xmlns:v="urn:schemas-microsoft-com:vml" xmlns:wp14="http://schemas.microsoft.com/office/word/2010/wordprocessingDrawing" xmlns:wp="http://schemas.openxmlformats.org/drawingml/2006/wordprocessingDrawing" xmlns:w10="urn:schemas-microsoft-com:office:word" xmlns:w="http://schemas.openxmlformats.org/wordprocessingml/2006/main" xmlns:w14="http://schemas.microsoft.com/office/word/2010/wordml" xmlns:w15="http://schemas.microsoft.com/office/word/2012/wordml" xmlns:wpg="http://schemas.microsoft.com/office/word/2010/wordprocessingGroup" xmlns:wpi="http://schemas.microsoft.com/office/word/2010/wordprocessingInk" xmlns:wne="http://schemas.microsoft.com/office/word/2006/wordml" xmlns:wps="http://schemas.microsoft.com/office/word/2010/wordprocessingShape" mc:Ignorable="w14 w15 wp14">
   <w:footnote w:type="separator" w:id="-1">
     <w:p>
       <w:r>
@@ -2404,8 +2734,118 @@
 </file>
 
 <file path=word/numbering.xml><?xml version="1.0" encoding="utf-8"?>
-<w:numbering xmlns:wpc="http://schemas.microsoft.com/office/word/2010/wordprocessingCanvas" xmlns:cx="http://schemas.microsoft.com/office/drawing/2014/chartex" xmlns:mc="http://schemas.openxmlformats.org/markup-compatibility/2006" xmlns:o="urn:schemas-microsoft-com:office:office" xmlns:r="http://schemas.openxmlformats.org/officeDocument/2006/relationships" xmlns:m="http://schemas.openxmlformats.org/officeDocument/2006/math" xmlns:v="urn:schemas-microsoft-com:vml" xmlns:wp14="http://schemas.microsoft.com/office/word/2010/wordprocessingDrawing" xmlns:wp="http://schemas.openxmlformats.org/drawingml/2006/wordprocessingDrawing" xmlns:w10="urn:schemas-microsoft-com:office:word" xmlns:w="http://schemas.openxmlformats.org/wordprocessingml/2006/main" xmlns:w14="http://schemas.microsoft.com/office/word/2010/wordml" xmlns:w15="http://schemas.microsoft.com/office/word/2012/wordml" xmlns:w16se="http://schemas.microsoft.com/office/word/2015/wordml/symex" xmlns:wpg="http://schemas.microsoft.com/office/word/2010/wordprocessingGroup" xmlns:wpi="http://schemas.microsoft.com/office/word/2010/wordprocessingInk" xmlns:wne="http://schemas.microsoft.com/office/word/2006/wordml" xmlns:wps="http://schemas.microsoft.com/office/word/2010/wordprocessingShape" mc:Ignorable="w14 w15 w16se wp14">
-  <w:abstractNum w:abstractNumId="0" w15:restartNumberingAfterBreak="0">
+<w:numbering xmlns:wpc="http://schemas.microsoft.com/office/word/2010/wordprocessingCanvas" xmlns:mo="http://schemas.microsoft.com/office/mac/office/2008/main" xmlns:mc="http://schemas.openxmlformats.org/markup-compatibility/2006" xmlns:mv="urn:schemas-microsoft-com:mac:vml" xmlns:o="urn:schemas-microsoft-com:office:office" xmlns:r="http://schemas.openxmlformats.org/officeDocument/2006/relationships" xmlns:m="http://schemas.openxmlformats.org/officeDocument/2006/math" xmlns:v="urn:schemas-microsoft-com:vml" xmlns:wp14="http://schemas.microsoft.com/office/word/2010/wordprocessingDrawing" xmlns:wp="http://schemas.openxmlformats.org/drawingml/2006/wordprocessingDrawing" xmlns:w10="urn:schemas-microsoft-com:office:word" xmlns:w="http://schemas.openxmlformats.org/wordprocessingml/2006/main" xmlns:w14="http://schemas.microsoft.com/office/word/2010/wordml" xmlns:w15="http://schemas.microsoft.com/office/word/2012/wordml" xmlns:wpg="http://schemas.microsoft.com/office/word/2010/wordprocessingGroup" xmlns:wpi="http://schemas.microsoft.com/office/word/2010/wordprocessingInk" xmlns:wne="http://schemas.microsoft.com/office/word/2006/wordml" xmlns:wps="http://schemas.microsoft.com/office/word/2010/wordprocessingShape" mc:Ignorable="w14 w15 wp14">
+  <w:abstractNum w:abstractNumId="0">
+    <w:nsid w:val="0F1C643A"/>
+    <w:multiLevelType w:val="hybridMultilevel"/>
+    <w:tmpl w:val="960A763A"/>
+    <w:lvl w:ilvl="0" w:tplc="040C0013">
+      <w:start w:val="1"/>
+      <w:numFmt w:val="upperRoman"/>
+      <w:lvlText w:val="%1."/>
+      <w:lvlJc w:val="right"/>
+      <w:pPr>
+        <w:ind w:left="720" w:hanging="360"/>
+      </w:pPr>
+    </w:lvl>
+    <w:lvl w:ilvl="1" w:tplc="040C0003">
+      <w:start w:val="1"/>
+      <w:numFmt w:val="bullet"/>
+      <w:lvlText w:val="o"/>
+      <w:lvlJc w:val="left"/>
+      <w:pPr>
+        <w:ind w:left="1440" w:hanging="360"/>
+      </w:pPr>
+      <w:rPr>
+        <w:rFonts w:ascii="Courier New" w:hAnsi="Courier New" w:cs="Courier New" w:hint="default"/>
+      </w:rPr>
+    </w:lvl>
+    <w:lvl w:ilvl="2" w:tplc="040C0005" w:tentative="1">
+      <w:start w:val="1"/>
+      <w:numFmt w:val="bullet"/>
+      <w:lvlText w:val=""/>
+      <w:lvlJc w:val="left"/>
+      <w:pPr>
+        <w:ind w:left="2160" w:hanging="360"/>
+      </w:pPr>
+      <w:rPr>
+        <w:rFonts w:ascii="Wingdings" w:hAnsi="Wingdings" w:hint="default"/>
+      </w:rPr>
+    </w:lvl>
+    <w:lvl w:ilvl="3" w:tplc="040C0001" w:tentative="1">
+      <w:start w:val="1"/>
+      <w:numFmt w:val="bullet"/>
+      <w:lvlText w:val=""/>
+      <w:lvlJc w:val="left"/>
+      <w:pPr>
+        <w:ind w:left="2880" w:hanging="360"/>
+      </w:pPr>
+      <w:rPr>
+        <w:rFonts w:ascii="Symbol" w:hAnsi="Symbol" w:hint="default"/>
+      </w:rPr>
+    </w:lvl>
+    <w:lvl w:ilvl="4" w:tplc="040C0003" w:tentative="1">
+      <w:start w:val="1"/>
+      <w:numFmt w:val="bullet"/>
+      <w:lvlText w:val="o"/>
+      <w:lvlJc w:val="left"/>
+      <w:pPr>
+        <w:ind w:left="3600" w:hanging="360"/>
+      </w:pPr>
+      <w:rPr>
+        <w:rFonts w:ascii="Courier New" w:hAnsi="Courier New" w:cs="Courier New" w:hint="default"/>
+      </w:rPr>
+    </w:lvl>
+    <w:lvl w:ilvl="5" w:tplc="040C0005" w:tentative="1">
+      <w:start w:val="1"/>
+      <w:numFmt w:val="bullet"/>
+      <w:lvlText w:val=""/>
+      <w:lvlJc w:val="left"/>
+      <w:pPr>
+        <w:ind w:left="4320" w:hanging="360"/>
+      </w:pPr>
+      <w:rPr>
+        <w:rFonts w:ascii="Wingdings" w:hAnsi="Wingdings" w:hint="default"/>
+      </w:rPr>
+    </w:lvl>
+    <w:lvl w:ilvl="6" w:tplc="040C0001" w:tentative="1">
+      <w:start w:val="1"/>
+      <w:numFmt w:val="bullet"/>
+      <w:lvlText w:val=""/>
+      <w:lvlJc w:val="left"/>
+      <w:pPr>
+        <w:ind w:left="5040" w:hanging="360"/>
+      </w:pPr>
+      <w:rPr>
+        <w:rFonts w:ascii="Symbol" w:hAnsi="Symbol" w:hint="default"/>
+      </w:rPr>
+    </w:lvl>
+    <w:lvl w:ilvl="7" w:tplc="040C0003" w:tentative="1">
+      <w:start w:val="1"/>
+      <w:numFmt w:val="bullet"/>
+      <w:lvlText w:val="o"/>
+      <w:lvlJc w:val="left"/>
+      <w:pPr>
+        <w:ind w:left="5760" w:hanging="360"/>
+      </w:pPr>
+      <w:rPr>
+        <w:rFonts w:ascii="Courier New" w:hAnsi="Courier New" w:cs="Courier New" w:hint="default"/>
+      </w:rPr>
+    </w:lvl>
+    <w:lvl w:ilvl="8" w:tplc="040C0005" w:tentative="1">
+      <w:start w:val="1"/>
+      <w:numFmt w:val="bullet"/>
+      <w:lvlText w:val=""/>
+      <w:lvlJc w:val="left"/>
+      <w:pPr>
+        <w:ind w:left="6480" w:hanging="360"/>
+      </w:pPr>
+      <w:rPr>
+        <w:rFonts w:ascii="Wingdings" w:hAnsi="Wingdings" w:hint="default"/>
+      </w:rPr>
+    </w:lvl>
+  </w:abstractNum>
+  <w:abstractNum w:abstractNumId="1">
     <w:nsid w:val="2AB9351B"/>
     <w:multiLevelType w:val="hybridMultilevel"/>
     <w:tmpl w:val="F0BE323E"/>
@@ -2518,13 +2958,16 @@
     </w:lvl>
   </w:abstractNum>
   <w:num w:numId="1">
+    <w:abstractNumId w:val="1"/>
+  </w:num>
+  <w:num w:numId="2">
     <w:abstractNumId w:val="0"/>
   </w:num>
 </w:numbering>
 </file>
 
 <file path=word/styles.xml><?xml version="1.0" encoding="utf-8"?>
-<w:styles xmlns:mc="http://schemas.openxmlformats.org/markup-compatibility/2006" xmlns:r="http://schemas.openxmlformats.org/officeDocument/2006/relationships" xmlns:w="http://schemas.openxmlformats.org/wordprocessingml/2006/main" xmlns:w14="http://schemas.microsoft.com/office/word/2010/wordml" xmlns:w15="http://schemas.microsoft.com/office/word/2012/wordml" xmlns:w16se="http://schemas.microsoft.com/office/word/2015/wordml/symex" mc:Ignorable="w14 w15 w16se">
+<w:styles xmlns:mc="http://schemas.openxmlformats.org/markup-compatibility/2006" xmlns:r="http://schemas.openxmlformats.org/officeDocument/2006/relationships" xmlns:w="http://schemas.openxmlformats.org/wordprocessingml/2006/main" xmlns:w14="http://schemas.microsoft.com/office/word/2010/wordml" xmlns:w15="http://schemas.microsoft.com/office/word/2012/wordml" mc:Ignorable="w14 w15">
   <w:docDefaults>
     <w:rPrDefault>
       <w:rPr>
@@ -2536,7 +2979,7 @@
     </w:rPrDefault>
     <w:pPrDefault/>
   </w:docDefaults>
-  <w:latentStyles w:defLockedState="0" w:defUIPriority="99" w:defSemiHidden="0" w:defUnhideWhenUsed="0" w:defQFormat="0" w:count="371">
+  <w:latentStyles w:defLockedState="0" w:defUIPriority="99" w:defSemiHidden="0" w:defUnhideWhenUsed="0" w:defQFormat="0" w:count="382">
     <w:lsdException w:name="Normal" w:uiPriority="0" w:qFormat="1"/>
     <w:lsdException w:name="heading 1" w:uiPriority="9" w:qFormat="1"/>
     <w:lsdException w:name="heading 2" w:semiHidden="1" w:uiPriority="9" w:unhideWhenUsed="1" w:qFormat="1"/>
@@ -2693,6 +3136,15 @@
     <w:lsdException w:name="Balloon Text" w:semiHidden="1" w:unhideWhenUsed="1"/>
     <w:lsdException w:name="Table Grid" w:uiPriority="39"/>
     <w:lsdException w:name="Table Theme" w:semiHidden="1" w:unhideWhenUsed="1"/>
+    <w:lsdException w:name="Note Level 1" w:semiHidden="1" w:unhideWhenUsed="1"/>
+    <w:lsdException w:name="Note Level 2" w:semiHidden="1" w:unhideWhenUsed="1"/>
+    <w:lsdException w:name="Note Level 3" w:semiHidden="1" w:unhideWhenUsed="1"/>
+    <w:lsdException w:name="Note Level 4" w:semiHidden="1" w:unhideWhenUsed="1"/>
+    <w:lsdException w:name="Note Level 5" w:semiHidden="1" w:unhideWhenUsed="1"/>
+    <w:lsdException w:name="Note Level 6" w:semiHidden="1" w:unhideWhenUsed="1"/>
+    <w:lsdException w:name="Note Level 7" w:semiHidden="1" w:unhideWhenUsed="1"/>
+    <w:lsdException w:name="Note Level 8" w:semiHidden="1" w:unhideWhenUsed="1"/>
+    <w:lsdException w:name="Note Level 9" w:semiHidden="1" w:unhideWhenUsed="1"/>
     <w:lsdException w:name="Placeholder Text" w:semiHidden="1"/>
     <w:lsdException w:name="No Spacing" w:uiPriority="1" w:qFormat="1"/>
     <w:lsdException w:name="Light Shading" w:uiPriority="60"/>
@@ -2908,6 +3360,8 @@
     <w:lsdException w:name="List Table 5 Dark Accent 6" w:uiPriority="50"/>
     <w:lsdException w:name="List Table 6 Colorful Accent 6" w:uiPriority="51"/>
     <w:lsdException w:name="List Table 7 Colorful Accent 6" w:uiPriority="52"/>
+    <w:lsdException w:name="Mention" w:semiHidden="1" w:unhideWhenUsed="1"/>
+    <w:lsdException w:name="Smart Hyperlink" w:semiHidden="1" w:unhideWhenUsed="1"/>
   </w:latentStyles>
   <w:style w:type="paragraph" w:default="1" w:styleId="Normal">
     <w:name w:val="Normal"/>
@@ -2940,7 +3394,7 @@
     <w:semiHidden/>
     <w:unhideWhenUsed/>
   </w:style>
-  <w:style w:type="paragraph" w:styleId="NormalWeb">
+  <w:style w:type="paragraph" w:styleId="Normalweb">
     <w:name w:val="Normal (Web)"/>
     <w:basedOn w:val="Normal"/>
     <w:uiPriority w:val="99"/>
@@ -2967,7 +3421,7 @@
       <w:u w:val="single"/>
     </w:rPr>
   </w:style>
-  <w:style w:type="paragraph" w:styleId="Paragraphedeliste">
+  <w:style w:type="paragraph" w:styleId="Pardeliste">
     <w:name w:val="List Paragraph"/>
     <w:basedOn w:val="Normal"/>
     <w:uiPriority w:val="34"/>
@@ -2984,6 +3438,7 @@
     <w:uiPriority w:val="39"/>
     <w:rsid w:val="00464B6A"/>
     <w:tblPr>
+      <w:tblInd w:w="0" w:type="dxa"/>
       <w:tblBorders>
         <w:top w:val="single" w:sz="4" w:space="0" w:color="auto"/>
         <w:left w:val="single" w:sz="4" w:space="0" w:color="auto"/>
@@ -2992,6 +3447,12 @@
         <w:insideH w:val="single" w:sz="4" w:space="0" w:color="auto"/>
         <w:insideV w:val="single" w:sz="4" w:space="0" w:color="auto"/>
       </w:tblBorders>
+      <w:tblCellMar>
+        <w:top w:w="0" w:type="dxa"/>
+        <w:left w:w="108" w:type="dxa"/>
+        <w:bottom w:w="0" w:type="dxa"/>
+        <w:right w:w="108" w:type="dxa"/>
+      </w:tblCellMar>
     </w:tblPr>
   </w:style>
   <w:style w:type="paragraph" w:styleId="En-tte">
@@ -3041,7 +3502,7 @@
     <w:basedOn w:val="Policepardfaut"/>
     <w:rsid w:val="00567324"/>
   </w:style>
-  <w:style w:type="character" w:styleId="Lienhypertextesuivivisit">
+  <w:style w:type="character" w:styleId="Lienhypertextevisit">
     <w:name w:val="FollowedHyperlink"/>
     <w:basedOn w:val="Policepardfaut"/>
     <w:uiPriority w:val="99"/>

</xml_diff>

<commit_message>
Rectifying rapport merging Class Diagram and Intro and Git Experience
</commit_message>
<xml_diff>
--- a/Livrables/rapport.docx
+++ b/Livrables/rapport.docx
@@ -669,17 +669,7 @@
           <w:color w:val="222222"/>
           <w:lang w:eastAsia="fr-FR"/>
         </w:rPr>
-        <w:t>Cette méthode d'apprentissage peut être appliquée pour trouver une suite d'actions associées à des états (politique) d'un processus de décision markovien (fini) quelconque. Cela fonctionne par l'appre</w:t>
-      </w:r>
-      <w:bookmarkStart w:id="0" w:name="_GoBack"/>
-      <w:bookmarkEnd w:id="0"/>
-      <w:r>
-        <w:rPr>
-          <w:rFonts w:cs="Times New Roman"/>
-          <w:color w:val="222222"/>
-          <w:lang w:eastAsia="fr-FR"/>
-        </w:rPr>
-        <w:t xml:space="preserve">ntissage d'une fonction de valeur d'état qui permet de déterminer le potentiel bienfait (récompense) de prendre une certaine action dans un certain état en suivant une politique optimale. La politique est la règle de sélection des actions successives d'un agent dans l'état actuel du système. Lorsque cette fonction de valeur d'action-état est connue, la politique optimale peut être construite en sélectionnant l'action à valeur maximale pour chaque état. Un des points forts du </w:t>
+        <w:t xml:space="preserve">Cette méthode d'apprentissage peut être appliquée pour trouver une suite d'actions associées à des états (politique) d'un processus de décision markovien (fini) quelconque. Cela fonctionne par l'apprentissage d'une fonction de valeur d'état qui permet de déterminer le potentiel bienfait (récompense) de prendre une certaine action dans un certain état en suivant une politique optimale. La politique est la règle de sélection des actions successives d'un agent dans l'état actuel du système. Lorsque cette fonction de valeur d'action-état est connue, la politique optimale peut être construite en sélectionnant l'action à valeur maximale pour chaque état. Un des points forts du </w:t>
       </w:r>
       <w:proofErr w:type="spellStart"/>
       <w:r>
@@ -853,9 +843,19 @@
           <w:sz w:val="28"/>
         </w:rPr>
       </w:pPr>
-      <w:r>
-        <w:rPr>
-          <w:sz w:val="28"/>
+    </w:p>
+    <w:p>
+      <w:pPr>
+        <w:jc w:val="both"/>
+        <w:rPr>
+          <w:sz w:val="28"/>
+          <w:u w:val="single"/>
+        </w:rPr>
+      </w:pPr>
+      <w:r>
+        <w:rPr>
+          <w:sz w:val="28"/>
+          <w:u w:val="single"/>
         </w:rPr>
         <w:t>Diagramme de classes</w:t>
       </w:r>
@@ -864,16 +864,226 @@
       <w:pPr>
         <w:jc w:val="both"/>
         <w:rPr>
-          <w:color w:val="FF0000"/>
-          <w:sz w:val="28"/>
-        </w:rPr>
-      </w:pPr>
-      <w:r>
-        <w:rPr>
-          <w:color w:val="FF0000"/>
-          <w:sz w:val="28"/>
-        </w:rPr>
-        <w:t>REMPLIR</w:t>
+          <w:sz w:val="28"/>
+        </w:rPr>
+      </w:pPr>
+    </w:p>
+    <w:p>
+      <w:pPr>
+        <w:jc w:val="both"/>
+        <w:rPr>
+          <w:sz w:val="28"/>
+        </w:rPr>
+      </w:pPr>
+      <w:r>
+        <w:rPr>
+          <w:sz w:val="28"/>
+        </w:rPr>
+        <w:t>L’environnement est d’abord créé.</w:t>
+      </w:r>
+    </w:p>
+    <w:p>
+      <w:pPr>
+        <w:jc w:val="both"/>
+        <w:rPr>
+          <w:sz w:val="28"/>
+        </w:rPr>
+      </w:pPr>
+      <w:r>
+        <w:rPr>
+          <w:noProof/>
+          <w:sz w:val="28"/>
+          <w:lang w:eastAsia="fr-FR"/>
+        </w:rPr>
+        <w:drawing>
+          <wp:inline distT="0" distB="0" distL="0" distR="0" wp14:anchorId="04C7ADEF" wp14:editId="7B6855CE">
+            <wp:extent cx="5756910" cy="3248025"/>
+            <wp:effectExtent l="0" t="0" r="0" b="9525"/>
+            <wp:docPr id="10" name="Image 10"/>
+            <wp:cNvGraphicFramePr>
+              <a:graphicFrameLocks xmlns:a="http://schemas.openxmlformats.org/drawingml/2006/main" noChangeAspect="1"/>
+            </wp:cNvGraphicFramePr>
+            <a:graphic xmlns:a="http://schemas.openxmlformats.org/drawingml/2006/main">
+              <a:graphicData uri="http://schemas.openxmlformats.org/drawingml/2006/picture">
+                <pic:pic xmlns:pic="http://schemas.openxmlformats.org/drawingml/2006/picture">
+                  <pic:nvPicPr>
+                    <pic:cNvPr id="10" name="labyrinthe.PNG"/>
+                    <pic:cNvPicPr/>
+                  </pic:nvPicPr>
+                  <pic:blipFill>
+                    <a:blip r:embed="rId8" cstate="print">
+                      <a:extLst>
+                        <a:ext uri="{28A0092B-C50C-407E-A947-70E740481C1C}">
+                          <a14:useLocalDpi xmlns:a14="http://schemas.microsoft.com/office/drawing/2010/main" val="0"/>
+                        </a:ext>
+                      </a:extLst>
+                    </a:blip>
+                    <a:stretch>
+                      <a:fillRect/>
+                    </a:stretch>
+                  </pic:blipFill>
+                  <pic:spPr>
+                    <a:xfrm>
+                      <a:off x="0" y="0"/>
+                      <a:ext cx="5756910" cy="3248025"/>
+                    </a:xfrm>
+                    <a:prstGeom prst="rect">
+                      <a:avLst/>
+                    </a:prstGeom>
+                  </pic:spPr>
+                </pic:pic>
+              </a:graphicData>
+            </a:graphic>
+          </wp:inline>
+        </w:drawing>
+      </w:r>
+    </w:p>
+    <w:p>
+      <w:pPr>
+        <w:jc w:val="both"/>
+        <w:rPr>
+          <w:sz w:val="28"/>
+        </w:rPr>
+      </w:pPr>
+      <w:r>
+        <w:rPr>
+          <w:sz w:val="28"/>
+        </w:rPr>
+        <w:t>Puis on construit les agents qui vont explorer l’environnement.</w:t>
+      </w:r>
+    </w:p>
+    <w:p>
+      <w:pPr>
+        <w:jc w:val="both"/>
+        <w:rPr>
+          <w:sz w:val="28"/>
+        </w:rPr>
+      </w:pPr>
+      <w:r>
+        <w:rPr>
+          <w:noProof/>
+          <w:sz w:val="28"/>
+          <w:lang w:eastAsia="fr-FR"/>
+        </w:rPr>
+        <w:drawing>
+          <wp:inline distT="0" distB="0" distL="0" distR="0" wp14:anchorId="6CB0B193" wp14:editId="51994A6A">
+            <wp:extent cx="5756910" cy="3258820"/>
+            <wp:effectExtent l="0" t="0" r="0" b="0"/>
+            <wp:docPr id="9" name="Image 9"/>
+            <wp:cNvGraphicFramePr>
+              <a:graphicFrameLocks xmlns:a="http://schemas.openxmlformats.org/drawingml/2006/main" noChangeAspect="1"/>
+            </wp:cNvGraphicFramePr>
+            <a:graphic xmlns:a="http://schemas.openxmlformats.org/drawingml/2006/main">
+              <a:graphicData uri="http://schemas.openxmlformats.org/drawingml/2006/picture">
+                <pic:pic xmlns:pic="http://schemas.openxmlformats.org/drawingml/2006/picture">
+                  <pic:nvPicPr>
+                    <pic:cNvPr id="9" name="agents.PNG"/>
+                    <pic:cNvPicPr/>
+                  </pic:nvPicPr>
+                  <pic:blipFill>
+                    <a:blip r:embed="rId9" cstate="print">
+                      <a:extLst>
+                        <a:ext uri="{28A0092B-C50C-407E-A947-70E740481C1C}">
+                          <a14:useLocalDpi xmlns:a14="http://schemas.microsoft.com/office/drawing/2010/main" val="0"/>
+                        </a:ext>
+                      </a:extLst>
+                    </a:blip>
+                    <a:stretch>
+                      <a:fillRect/>
+                    </a:stretch>
+                  </pic:blipFill>
+                  <pic:spPr>
+                    <a:xfrm>
+                      <a:off x="0" y="0"/>
+                      <a:ext cx="5756910" cy="3258820"/>
+                    </a:xfrm>
+                    <a:prstGeom prst="rect">
+                      <a:avLst/>
+                    </a:prstGeom>
+                  </pic:spPr>
+                </pic:pic>
+              </a:graphicData>
+            </a:graphic>
+          </wp:inline>
+        </w:drawing>
+      </w:r>
+    </w:p>
+    <w:p>
+      <w:pPr>
+        <w:jc w:val="both"/>
+        <w:rPr>
+          <w:sz w:val="28"/>
+        </w:rPr>
+      </w:pPr>
+    </w:p>
+    <w:p>
+      <w:pPr>
+        <w:jc w:val="both"/>
+        <w:rPr>
+          <w:sz w:val="28"/>
+        </w:rPr>
+      </w:pPr>
+      <w:r>
+        <w:rPr>
+          <w:sz w:val="28"/>
+        </w:rPr>
+        <w:t>Enfin le système, composé d’un agent et d’un environnement fixés, est prêt à fonctionner.</w:t>
+      </w:r>
+    </w:p>
+    <w:p>
+      <w:pPr>
+        <w:jc w:val="both"/>
+        <w:rPr>
+          <w:sz w:val="28"/>
+        </w:rPr>
+      </w:pPr>
+      <w:r>
+        <w:rPr>
+          <w:noProof/>
+          <w:sz w:val="28"/>
+          <w:lang w:eastAsia="fr-FR"/>
+        </w:rPr>
+        <w:drawing>
+          <wp:inline distT="0" distB="0" distL="0" distR="0" wp14:anchorId="00C8A1A6" wp14:editId="2BEE0851">
+            <wp:extent cx="2626659" cy="1973304"/>
+            <wp:effectExtent l="0" t="0" r="2540" b="8255"/>
+            <wp:docPr id="11" name="Image 11"/>
+            <wp:cNvGraphicFramePr>
+              <a:graphicFrameLocks xmlns:a="http://schemas.openxmlformats.org/drawingml/2006/main" noChangeAspect="1"/>
+            </wp:cNvGraphicFramePr>
+            <a:graphic xmlns:a="http://schemas.openxmlformats.org/drawingml/2006/main">
+              <a:graphicData uri="http://schemas.openxmlformats.org/drawingml/2006/picture">
+                <pic:pic xmlns:pic="http://schemas.openxmlformats.org/drawingml/2006/picture">
+                  <pic:nvPicPr>
+                    <pic:cNvPr id="11" name="system.PNG"/>
+                    <pic:cNvPicPr/>
+                  </pic:nvPicPr>
+                  <pic:blipFill>
+                    <a:blip r:embed="rId10">
+                      <a:extLst>
+                        <a:ext uri="{28A0092B-C50C-407E-A947-70E740481C1C}">
+                          <a14:useLocalDpi xmlns:a14="http://schemas.microsoft.com/office/drawing/2010/main" val="0"/>
+                        </a:ext>
+                      </a:extLst>
+                    </a:blip>
+                    <a:stretch>
+                      <a:fillRect/>
+                    </a:stretch>
+                  </pic:blipFill>
+                  <pic:spPr>
+                    <a:xfrm>
+                      <a:off x="0" y="0"/>
+                      <a:ext cx="2656907" cy="1996028"/>
+                    </a:xfrm>
+                    <a:prstGeom prst="rect">
+                      <a:avLst/>
+                    </a:prstGeom>
+                  </pic:spPr>
+                </pic:pic>
+              </a:graphicData>
+            </a:graphic>
+          </wp:inline>
+        </w:drawing>
       </w:r>
     </w:p>
     <w:p>
@@ -1208,6 +1418,8 @@
         </w:rPr>
         <w:t> ».</w:t>
       </w:r>
+      <w:bookmarkStart w:id="0" w:name="_GoBack"/>
+      <w:bookmarkEnd w:id="0"/>
     </w:p>
     <w:p>
       <w:pPr>
@@ -1217,22 +1429,6 @@
           <w:sz w:val="28"/>
         </w:rPr>
       </w:pPr>
-    </w:p>
-    <w:p>
-      <w:pPr>
-        <w:jc w:val="both"/>
-        <w:rPr>
-          <w:color w:val="FF0000"/>
-          <w:sz w:val="28"/>
-        </w:rPr>
-      </w:pPr>
-      <w:r>
-        <w:rPr>
-          <w:color w:val="FF0000"/>
-          <w:sz w:val="28"/>
-        </w:rPr>
-        <w:t>REMPLIR</w:t>
-      </w:r>
     </w:p>
     <w:p>
       <w:pPr>
@@ -2483,7 +2679,7 @@
                     </pic:cNvPicPr>
                   </pic:nvPicPr>
                   <pic:blipFill>
-                    <a:blip r:embed="rId8">
+                    <a:blip r:embed="rId11">
                       <a:extLst>
                         <a:ext uri="{28A0092B-C50C-407E-A947-70E740481C1C}">
                           <a14:useLocalDpi xmlns:a14="http://schemas.microsoft.com/office/drawing/2010/main" val="0"/>
@@ -2553,7 +2749,7 @@
                     </pic:cNvPicPr>
                   </pic:nvPicPr>
                   <pic:blipFill>
-                    <a:blip r:embed="rId9">
+                    <a:blip r:embed="rId12">
                       <a:extLst>
                         <a:ext uri="{28A0092B-C50C-407E-A947-70E740481C1C}">
                           <a14:useLocalDpi xmlns:a14="http://schemas.microsoft.com/office/drawing/2010/main" val="0"/>

</xml_diff>

<commit_message>
Added Class Diagram and description of Git experience in rapport.docx
</commit_message>
<xml_diff>
--- a/Livrables/rapport.docx
+++ b/Livrables/rapport.docx
@@ -1,6 +1,6 @@
 
 <file path=word/document.xml><?xml version="1.0" encoding="utf-8"?>
-<w:document xmlns:wpc="http://schemas.microsoft.com/office/word/2010/wordprocessingCanvas" xmlns:mo="http://schemas.microsoft.com/office/mac/office/2008/main" xmlns:mc="http://schemas.openxmlformats.org/markup-compatibility/2006" xmlns:mv="urn:schemas-microsoft-com:mac:vml" xmlns:o="urn:schemas-microsoft-com:office:office" xmlns:r="http://schemas.openxmlformats.org/officeDocument/2006/relationships" xmlns:m="http://schemas.openxmlformats.org/officeDocument/2006/math" xmlns:v="urn:schemas-microsoft-com:vml" xmlns:wp14="http://schemas.microsoft.com/office/word/2010/wordprocessingDrawing" xmlns:wp="http://schemas.openxmlformats.org/drawingml/2006/wordprocessingDrawing" xmlns:w10="urn:schemas-microsoft-com:office:word" xmlns:w="http://schemas.openxmlformats.org/wordprocessingml/2006/main" xmlns:w14="http://schemas.microsoft.com/office/word/2010/wordml" xmlns:w15="http://schemas.microsoft.com/office/word/2012/wordml" xmlns:wpg="http://schemas.microsoft.com/office/word/2010/wordprocessingGroup" xmlns:wpi="http://schemas.microsoft.com/office/word/2010/wordprocessingInk" xmlns:wne="http://schemas.microsoft.com/office/word/2006/wordml" xmlns:wps="http://schemas.microsoft.com/office/word/2010/wordprocessingShape" mc:Ignorable="w14 w15 wp14">
+<w:document xmlns:wpc="http://schemas.microsoft.com/office/word/2010/wordprocessingCanvas" xmlns:cx="http://schemas.microsoft.com/office/drawing/2014/chartex" xmlns:mc="http://schemas.openxmlformats.org/markup-compatibility/2006" xmlns:o="urn:schemas-microsoft-com:office:office" xmlns:r="http://schemas.openxmlformats.org/officeDocument/2006/relationships" xmlns:m="http://schemas.openxmlformats.org/officeDocument/2006/math" xmlns:v="urn:schemas-microsoft-com:vml" xmlns:wp14="http://schemas.microsoft.com/office/word/2010/wordprocessingDrawing" xmlns:wp="http://schemas.openxmlformats.org/drawingml/2006/wordprocessingDrawing" xmlns:w10="urn:schemas-microsoft-com:office:word" xmlns:w="http://schemas.openxmlformats.org/wordprocessingml/2006/main" xmlns:w14="http://schemas.microsoft.com/office/word/2010/wordml" xmlns:w15="http://schemas.microsoft.com/office/word/2012/wordml" xmlns:w16se="http://schemas.microsoft.com/office/word/2015/wordml/symex" xmlns:wpg="http://schemas.microsoft.com/office/word/2010/wordprocessingGroup" xmlns:wpi="http://schemas.microsoft.com/office/word/2010/wordprocessingInk" xmlns:wne="http://schemas.microsoft.com/office/word/2006/wordml" xmlns:wps="http://schemas.microsoft.com/office/word/2010/wordprocessingShape" mc:Ignorable="w14 w15 w16se wp14">
   <w:body>
     <w:p>
       <w:pPr>
@@ -336,7 +336,7 @@
     </w:p>
     <w:p>
       <w:pPr>
-        <w:pStyle w:val="Pardeliste"/>
+        <w:pStyle w:val="Paragraphedeliste"/>
         <w:numPr>
           <w:ilvl w:val="0"/>
           <w:numId w:val="2"/>
@@ -362,7 +362,7 @@
     </w:p>
     <w:p>
       <w:pPr>
-        <w:pStyle w:val="Pardeliste"/>
+        <w:pStyle w:val="Paragraphedeliste"/>
         <w:numPr>
           <w:ilvl w:val="0"/>
           <w:numId w:val="2"/>
@@ -388,7 +388,7 @@
     </w:p>
     <w:p>
       <w:pPr>
-        <w:pStyle w:val="Pardeliste"/>
+        <w:pStyle w:val="Paragraphedeliste"/>
         <w:numPr>
           <w:ilvl w:val="0"/>
           <w:numId w:val="2"/>
@@ -414,7 +414,7 @@
     </w:p>
     <w:p>
       <w:pPr>
-        <w:pStyle w:val="Pardeliste"/>
+        <w:pStyle w:val="Paragraphedeliste"/>
         <w:numPr>
           <w:ilvl w:val="0"/>
           <w:numId w:val="2"/>
@@ -440,7 +440,7 @@
     </w:p>
     <w:p>
       <w:pPr>
-        <w:pStyle w:val="Pardeliste"/>
+        <w:pStyle w:val="Paragraphedeliste"/>
         <w:numPr>
           <w:ilvl w:val="0"/>
           <w:numId w:val="2"/>
@@ -639,6 +639,7 @@
           <w:u w:val="single"/>
           <w:lang w:eastAsia="fr-FR"/>
         </w:rPr>
+        <w:lastRenderedPageBreak/>
         <w:t>Q-Learning :</w:t>
       </w:r>
     </w:p>
@@ -660,126 +661,138 @@
         <w:rPr>
           <w:rFonts w:cs="Times New Roman"/>
           <w:color w:val="222222"/>
-          <w:lang w:eastAsia="fr-FR"/>
-        </w:rPr>
-      </w:pPr>
-      <w:r>
-        <w:rPr>
-          <w:rFonts w:cs="Times New Roman"/>
-          <w:color w:val="222222"/>
-          <w:lang w:eastAsia="fr-FR"/>
-        </w:rPr>
-        <w:t>Cette méthode d'apprentissage peut être appliquée pour trouver une suite d'actions associées à des états (politique) d'un processus de décision markovien (fini) quelconque. Cela fonctionne par l'appre</w:t>
-      </w:r>
-      <w:bookmarkStart w:id="0" w:name="_GoBack"/>
-      <w:bookmarkEnd w:id="0"/>
-      <w:r>
-        <w:rPr>
-          <w:rFonts w:cs="Times New Roman"/>
-          <w:color w:val="222222"/>
-          <w:lang w:eastAsia="fr-FR"/>
-        </w:rPr>
-        <w:t xml:space="preserve">ntissage d'une fonction de valeur d'état qui permet de déterminer le potentiel bienfait (récompense) de prendre une certaine action dans un certain état en suivant une politique optimale. La politique est la règle de sélection des actions successives d'un agent dans l'état actuel du système. Lorsque cette fonction de valeur d'action-état est connue, la politique optimale peut être construite en sélectionnant l'action à valeur maximale pour chaque état. Un des points forts du </w:t>
-      </w:r>
-      <w:proofErr w:type="spellStart"/>
-      <w:r>
-        <w:rPr>
-          <w:rFonts w:cs="Times New Roman"/>
-          <w:color w:val="222222"/>
-          <w:lang w:eastAsia="fr-FR"/>
-        </w:rPr>
-        <w:t>Q-</w:t>
-      </w:r>
-      <w:r>
-        <w:rPr>
-          <w:rFonts w:cs="Times New Roman"/>
-          <w:color w:val="222222"/>
-          <w:lang w:eastAsia="fr-FR"/>
-        </w:rPr>
-        <w:t>learning</w:t>
-      </w:r>
-      <w:proofErr w:type="spellEnd"/>
-      <w:r>
-        <w:rPr>
-          <w:rFonts w:cs="Times New Roman"/>
-          <w:color w:val="222222"/>
-          <w:lang w:eastAsia="fr-FR"/>
-        </w:rPr>
-        <w:t xml:space="preserve"> est qu'il permet de comparer les récompenses probables de prendre les actions accessibles sans avoir de connaissance initiale de l’environnement. Cette notion d’apprentissage par récompense a été introduite à l'origine d</w:t>
-      </w:r>
-      <w:r>
-        <w:rPr>
-          <w:rFonts w:cs="Times New Roman"/>
-          <w:color w:val="222222"/>
-          <w:lang w:eastAsia="fr-FR"/>
-        </w:rPr>
-        <w:t>ans la thèse de Watkins en 1989</w:t>
-      </w:r>
-      <w:r>
-        <w:rPr>
-          <w:rFonts w:cs="Times New Roman"/>
-          <w:color w:val="222222"/>
-          <w:lang w:eastAsia="fr-FR"/>
-        </w:rPr>
-        <w:t>. C'est une variante de l'apprenti</w:t>
-      </w:r>
-      <w:r>
-        <w:rPr>
-          <w:rFonts w:cs="Times New Roman"/>
-          <w:color w:val="222222"/>
-          <w:lang w:eastAsia="fr-FR"/>
-        </w:rPr>
-        <w:t>ssage par différence temporelle</w:t>
-      </w:r>
-      <w:r>
-        <w:rPr>
-          <w:rFonts w:cs="Times New Roman"/>
-          <w:color w:val="222222"/>
-          <w:lang w:eastAsia="fr-FR"/>
-        </w:rPr>
-        <w:t xml:space="preserve">. Par la suite, il a été prouvé, que </w:t>
-      </w:r>
-      <w:proofErr w:type="spellStart"/>
-      <w:r>
-        <w:rPr>
-          <w:rFonts w:cs="Times New Roman"/>
-          <w:color w:val="222222"/>
-          <w:lang w:eastAsia="fr-FR"/>
-        </w:rPr>
-        <w:t>Q-</w:t>
-      </w:r>
-      <w:r>
-        <w:rPr>
-          <w:rFonts w:cs="Times New Roman"/>
-          <w:color w:val="222222"/>
-          <w:lang w:eastAsia="fr-FR"/>
-        </w:rPr>
-        <w:t>learning</w:t>
-      </w:r>
-      <w:proofErr w:type="spellEnd"/>
-      <w:r>
-        <w:rPr>
-          <w:rFonts w:cs="Times New Roman"/>
-          <w:color w:val="222222"/>
-          <w:lang w:eastAsia="fr-FR"/>
-        </w:rPr>
-        <w:t xml:space="preserve"> converge vers une politique optimale, à comprendre dans le sens de maximiser la récompense</w:t>
-      </w:r>
-      <w:r>
-        <w:rPr>
-          <w:rFonts w:cs="Times New Roman"/>
-          <w:color w:val="222222"/>
-          <w:lang w:eastAsia="fr-FR"/>
-        </w:rPr>
-        <w:t xml:space="preserve"> totale des étapes successives</w:t>
-      </w:r>
-      <w:r>
-        <w:rPr>
-          <w:rFonts w:cs="Times New Roman"/>
-          <w:color w:val="222222"/>
-          <w:lang w:eastAsia="fr-FR"/>
-        </w:rPr>
-        <w:t>.</w:t>
+          <w:sz w:val="28"/>
+          <w:szCs w:val="28"/>
+          <w:lang w:eastAsia="fr-FR"/>
+        </w:rPr>
+      </w:pPr>
+      <w:r>
+        <w:rPr>
+          <w:rFonts w:cs="Times New Roman"/>
+          <w:color w:val="222222"/>
+          <w:sz w:val="28"/>
+          <w:szCs w:val="28"/>
+          <w:lang w:eastAsia="fr-FR"/>
+        </w:rPr>
+        <w:t xml:space="preserve">Cette méthode d'apprentissage peut être appliquée pour trouver une suite d'actions associées à des états (politique) d'un processus de décision markovien (fini) quelconque. Cela fonctionne par l'apprentissage d'une fonction de valeur d'état qui permet de déterminer le potentiel bienfait (récompense) de prendre une certaine action dans un certain état en suivant une politique optimale. </w:t>
+      </w:r>
+    </w:p>
+    <w:p>
+      <w:pPr>
+        <w:jc w:val="both"/>
+        <w:rPr>
+          <w:rFonts w:cs="Times New Roman"/>
+          <w:color w:val="222222"/>
+          <w:sz w:val="28"/>
+          <w:szCs w:val="28"/>
+          <w:lang w:eastAsia="fr-FR"/>
+        </w:rPr>
+      </w:pPr>
+      <w:r>
+        <w:rPr>
+          <w:rFonts w:cs="Times New Roman"/>
+          <w:color w:val="222222"/>
+          <w:sz w:val="28"/>
+          <w:szCs w:val="28"/>
+          <w:lang w:eastAsia="fr-FR"/>
+        </w:rPr>
+        <w:t xml:space="preserve">La politique est la règle de sélection des actions successives d'un agent dans l'état actuel du système. Lorsque cette fonction de valeur d'action-état est connue, la politique optimale peut être construite en sélectionnant l'action à valeur maximale pour chaque état. </w:t>
+      </w:r>
+    </w:p>
+    <w:p>
+      <w:pPr>
+        <w:jc w:val="both"/>
+        <w:rPr>
+          <w:rFonts w:cs="Times New Roman"/>
+          <w:color w:val="222222"/>
+          <w:sz w:val="28"/>
+          <w:szCs w:val="28"/>
+          <w:lang w:eastAsia="fr-FR"/>
+        </w:rPr>
+      </w:pPr>
+    </w:p>
+    <w:p>
+      <w:pPr>
+        <w:jc w:val="both"/>
+        <w:rPr>
+          <w:rFonts w:cs="Times New Roman"/>
+          <w:color w:val="222222"/>
+          <w:sz w:val="28"/>
+          <w:szCs w:val="28"/>
+          <w:lang w:eastAsia="fr-FR"/>
+        </w:rPr>
+      </w:pPr>
+      <w:r>
+        <w:rPr>
+          <w:rFonts w:cs="Times New Roman"/>
+          <w:color w:val="222222"/>
+          <w:sz w:val="28"/>
+          <w:szCs w:val="28"/>
+          <w:lang w:eastAsia="fr-FR"/>
+        </w:rPr>
+        <w:t xml:space="preserve">Un des points forts du Q-learning est qu'il permet de comparer les récompenses probables </w:t>
+      </w:r>
+      <w:r>
+        <w:rPr>
+          <w:rFonts w:cs="Times New Roman"/>
+          <w:color w:val="222222"/>
+          <w:sz w:val="28"/>
+          <w:szCs w:val="28"/>
+          <w:lang w:eastAsia="fr-FR"/>
+        </w:rPr>
+        <w:t xml:space="preserve">et </w:t>
+      </w:r>
+      <w:r>
+        <w:rPr>
+          <w:rFonts w:cs="Times New Roman"/>
+          <w:color w:val="222222"/>
+          <w:sz w:val="28"/>
+          <w:szCs w:val="28"/>
+          <w:lang w:eastAsia="fr-FR"/>
+        </w:rPr>
+        <w:t>de prendre les actions accessibles sans avoir de connaissance initiale de l’environnement.</w:t>
+      </w:r>
+    </w:p>
+    <w:p>
+      <w:pPr>
+        <w:jc w:val="both"/>
+        <w:rPr>
+          <w:rFonts w:cs="Times New Roman"/>
+          <w:color w:val="222222"/>
+          <w:sz w:val="28"/>
+          <w:szCs w:val="28"/>
+          <w:lang w:eastAsia="fr-FR"/>
+        </w:rPr>
+      </w:pPr>
+      <w:r>
+        <w:rPr>
+          <w:rFonts w:cs="Times New Roman"/>
+          <w:color w:val="222222"/>
+          <w:sz w:val="28"/>
+          <w:szCs w:val="28"/>
+          <w:lang w:eastAsia="fr-FR"/>
+        </w:rPr>
+        <w:t xml:space="preserve">Cette notion d’apprentissage par récompense a été introduite à l'origine en 1989. Par la suite, il a été prouvé, que </w:t>
+      </w:r>
+      <w:r>
+        <w:rPr>
+          <w:rFonts w:cs="Times New Roman"/>
+          <w:color w:val="222222"/>
+          <w:sz w:val="28"/>
+          <w:szCs w:val="28"/>
+          <w:lang w:eastAsia="fr-FR"/>
+        </w:rPr>
+        <w:t xml:space="preserve">le </w:t>
+      </w:r>
+      <w:r>
+        <w:rPr>
+          <w:rFonts w:cs="Times New Roman"/>
+          <w:color w:val="222222"/>
+          <w:sz w:val="28"/>
+          <w:szCs w:val="28"/>
+          <w:lang w:eastAsia="fr-FR"/>
+        </w:rPr>
+        <w:t>Q-learning converge vers une politique optimale, à comprendre dans le sens de maximiser la récompense totale des étapes successives.</w:t>
       </w:r>
     </w:p>
     <w:p>
@@ -851,11 +864,13 @@
         <w:jc w:val="both"/>
         <w:rPr>
           <w:sz w:val="28"/>
-        </w:rPr>
-      </w:pPr>
-      <w:r>
-        <w:rPr>
-          <w:sz w:val="28"/>
+          <w:u w:val="single"/>
+        </w:rPr>
+      </w:pPr>
+      <w:r>
+        <w:rPr>
+          <w:sz w:val="28"/>
+          <w:u w:val="single"/>
         </w:rPr>
         <w:t>Diagramme de classes</w:t>
       </w:r>
@@ -864,17 +879,444 @@
       <w:pPr>
         <w:jc w:val="both"/>
         <w:rPr>
+          <w:sz w:val="28"/>
+          <w:u w:val="single"/>
+        </w:rPr>
+      </w:pPr>
+    </w:p>
+    <w:p>
+      <w:pPr>
+        <w:jc w:val="both"/>
+        <w:rPr>
+          <w:sz w:val="28"/>
+          <w:u w:val="single"/>
+        </w:rPr>
+      </w:pPr>
+    </w:p>
+    <w:p>
+      <w:pPr>
+        <w:jc w:val="both"/>
+        <w:rPr>
+          <w:sz w:val="28"/>
+          <w:u w:val="single"/>
+        </w:rPr>
+      </w:pPr>
+    </w:p>
+    <w:p>
+      <w:pPr>
+        <w:jc w:val="both"/>
+        <w:rPr>
+          <w:sz w:val="28"/>
+          <w:u w:val="single"/>
+        </w:rPr>
+      </w:pPr>
+    </w:p>
+    <w:p>
+      <w:pPr>
+        <w:jc w:val="both"/>
+        <w:rPr>
+          <w:sz w:val="28"/>
+          <w:u w:val="single"/>
+        </w:rPr>
+      </w:pPr>
+    </w:p>
+    <w:p>
+      <w:pPr>
+        <w:jc w:val="both"/>
+        <w:rPr>
+          <w:sz w:val="28"/>
+          <w:u w:val="single"/>
+        </w:rPr>
+      </w:pPr>
+    </w:p>
+    <w:p>
+      <w:pPr>
+        <w:jc w:val="both"/>
+        <w:rPr>
+          <w:sz w:val="28"/>
+          <w:u w:val="single"/>
+        </w:rPr>
+      </w:pPr>
+    </w:p>
+    <w:p>
+      <w:pPr>
+        <w:jc w:val="both"/>
+        <w:rPr>
+          <w:sz w:val="28"/>
+          <w:u w:val="single"/>
+        </w:rPr>
+      </w:pPr>
+    </w:p>
+    <w:p>
+      <w:pPr>
+        <w:jc w:val="both"/>
+        <w:rPr>
+          <w:sz w:val="28"/>
+          <w:u w:val="single"/>
+        </w:rPr>
+      </w:pPr>
+    </w:p>
+    <w:p>
+      <w:pPr>
+        <w:jc w:val="both"/>
+        <w:rPr>
+          <w:sz w:val="28"/>
+          <w:u w:val="single"/>
+        </w:rPr>
+      </w:pPr>
+    </w:p>
+    <w:p>
+      <w:pPr>
+        <w:jc w:val="both"/>
+        <w:rPr>
+          <w:sz w:val="28"/>
+          <w:u w:val="single"/>
+        </w:rPr>
+      </w:pPr>
+    </w:p>
+    <w:p>
+      <w:pPr>
+        <w:jc w:val="both"/>
+        <w:rPr>
+          <w:sz w:val="28"/>
+          <w:u w:val="single"/>
+        </w:rPr>
+      </w:pPr>
+    </w:p>
+    <w:p>
+      <w:pPr>
+        <w:jc w:val="both"/>
+        <w:rPr>
+          <w:sz w:val="28"/>
+          <w:u w:val="single"/>
+        </w:rPr>
+      </w:pPr>
+    </w:p>
+    <w:p>
+      <w:pPr>
+        <w:jc w:val="both"/>
+        <w:rPr>
+          <w:sz w:val="28"/>
+          <w:u w:val="single"/>
+        </w:rPr>
+      </w:pPr>
+    </w:p>
+    <w:p>
+      <w:pPr>
+        <w:jc w:val="both"/>
+        <w:rPr>
+          <w:i/>
+          <w:sz w:val="28"/>
+        </w:rPr>
+      </w:pPr>
+      <w:r>
+        <w:rPr>
+          <w:i/>
+          <w:sz w:val="28"/>
+        </w:rPr>
+        <w:lastRenderedPageBreak/>
+        <w:t>L’environnement est d’abord créé.</w:t>
+      </w:r>
+    </w:p>
+    <w:p>
+      <w:pPr>
+        <w:jc w:val="both"/>
+        <w:rPr>
+          <w:sz w:val="28"/>
+          <w:u w:val="single"/>
+        </w:rPr>
+      </w:pPr>
+    </w:p>
+    <w:p>
+      <w:pPr>
+        <w:jc w:val="both"/>
+        <w:rPr>
           <w:color w:val="FF0000"/>
           <w:sz w:val="28"/>
         </w:rPr>
       </w:pPr>
       <w:r>
         <w:rPr>
+          <w:noProof/>
+          <w:sz w:val="28"/>
+          <w:lang w:eastAsia="fr-FR"/>
+        </w:rPr>
+        <w:drawing>
+          <wp:inline distT="0" distB="0" distL="0" distR="0" wp14:anchorId="3A9911A3" wp14:editId="1A19764A">
+            <wp:extent cx="5756910" cy="3248025"/>
+            <wp:effectExtent l="0" t="0" r="0" b="9525"/>
+            <wp:docPr id="10" name="Image 10"/>
+            <wp:cNvGraphicFramePr>
+              <a:graphicFrameLocks xmlns:a="http://schemas.openxmlformats.org/drawingml/2006/main" noChangeAspect="1"/>
+            </wp:cNvGraphicFramePr>
+            <a:graphic xmlns:a="http://schemas.openxmlformats.org/drawingml/2006/main">
+              <a:graphicData uri="http://schemas.openxmlformats.org/drawingml/2006/picture">
+                <pic:pic xmlns:pic="http://schemas.openxmlformats.org/drawingml/2006/picture">
+                  <pic:nvPicPr>
+                    <pic:cNvPr id="10" name="labyrinthe.PNG"/>
+                    <pic:cNvPicPr/>
+                  </pic:nvPicPr>
+                  <pic:blipFill>
+                    <a:blip r:embed="rId8" cstate="print">
+                      <a:extLst>
+                        <a:ext uri="{28A0092B-C50C-407E-A947-70E740481C1C}">
+                          <a14:useLocalDpi xmlns:a14="http://schemas.microsoft.com/office/drawing/2010/main" val="0"/>
+                        </a:ext>
+                      </a:extLst>
+                    </a:blip>
+                    <a:stretch>
+                      <a:fillRect/>
+                    </a:stretch>
+                  </pic:blipFill>
+                  <pic:spPr>
+                    <a:xfrm>
+                      <a:off x="0" y="0"/>
+                      <a:ext cx="5756910" cy="3248025"/>
+                    </a:xfrm>
+                    <a:prstGeom prst="rect">
+                      <a:avLst/>
+                    </a:prstGeom>
+                  </pic:spPr>
+                </pic:pic>
+              </a:graphicData>
+            </a:graphic>
+          </wp:inline>
+        </w:drawing>
+      </w:r>
+    </w:p>
+    <w:p>
+      <w:pPr>
+        <w:jc w:val="both"/>
+        <w:rPr>
           <w:color w:val="FF0000"/>
           <w:sz w:val="28"/>
         </w:rPr>
-        <w:t>REMPLIR</w:t>
-      </w:r>
+      </w:pPr>
+    </w:p>
+    <w:p>
+      <w:pPr>
+        <w:jc w:val="both"/>
+        <w:rPr>
+          <w:i/>
+          <w:sz w:val="28"/>
+        </w:rPr>
+      </w:pPr>
+      <w:r>
+        <w:rPr>
+          <w:i/>
+          <w:sz w:val="28"/>
+        </w:rPr>
+        <w:t>Puis on construit les agents qui vont explorer l’environnement.</w:t>
+      </w:r>
+    </w:p>
+    <w:p>
+      <w:pPr>
+        <w:jc w:val="both"/>
+        <w:rPr>
+          <w:sz w:val="28"/>
+        </w:rPr>
+      </w:pPr>
+    </w:p>
+    <w:p>
+      <w:pPr>
+        <w:jc w:val="both"/>
+        <w:rPr>
+          <w:sz w:val="28"/>
+        </w:rPr>
+      </w:pPr>
+      <w:r>
+        <w:rPr>
+          <w:noProof/>
+          <w:sz w:val="28"/>
+          <w:lang w:eastAsia="fr-FR"/>
+        </w:rPr>
+        <w:drawing>
+          <wp:inline distT="0" distB="0" distL="0" distR="0" wp14:anchorId="42C39F26" wp14:editId="28A0DB00">
+            <wp:extent cx="5756910" cy="3258820"/>
+            <wp:effectExtent l="0" t="0" r="0" b="0"/>
+            <wp:docPr id="9" name="Image 9"/>
+            <wp:cNvGraphicFramePr>
+              <a:graphicFrameLocks xmlns:a="http://schemas.openxmlformats.org/drawingml/2006/main" noChangeAspect="1"/>
+            </wp:cNvGraphicFramePr>
+            <a:graphic xmlns:a="http://schemas.openxmlformats.org/drawingml/2006/main">
+              <a:graphicData uri="http://schemas.openxmlformats.org/drawingml/2006/picture">
+                <pic:pic xmlns:pic="http://schemas.openxmlformats.org/drawingml/2006/picture">
+                  <pic:nvPicPr>
+                    <pic:cNvPr id="9" name="agents.PNG"/>
+                    <pic:cNvPicPr/>
+                  </pic:nvPicPr>
+                  <pic:blipFill>
+                    <a:blip r:embed="rId9" cstate="print">
+                      <a:extLst>
+                        <a:ext uri="{28A0092B-C50C-407E-A947-70E740481C1C}">
+                          <a14:useLocalDpi xmlns:a14="http://schemas.microsoft.com/office/drawing/2010/main" val="0"/>
+                        </a:ext>
+                      </a:extLst>
+                    </a:blip>
+                    <a:stretch>
+                      <a:fillRect/>
+                    </a:stretch>
+                  </pic:blipFill>
+                  <pic:spPr>
+                    <a:xfrm>
+                      <a:off x="0" y="0"/>
+                      <a:ext cx="5756910" cy="3258820"/>
+                    </a:xfrm>
+                    <a:prstGeom prst="rect">
+                      <a:avLst/>
+                    </a:prstGeom>
+                  </pic:spPr>
+                </pic:pic>
+              </a:graphicData>
+            </a:graphic>
+          </wp:inline>
+        </w:drawing>
+      </w:r>
+    </w:p>
+    <w:p>
+      <w:pPr>
+        <w:jc w:val="both"/>
+        <w:rPr>
+          <w:sz w:val="28"/>
+        </w:rPr>
+      </w:pPr>
+    </w:p>
+    <w:p>
+      <w:pPr>
+        <w:jc w:val="both"/>
+        <w:rPr>
+          <w:i/>
+          <w:sz w:val="28"/>
+        </w:rPr>
+      </w:pPr>
+      <w:r>
+        <w:rPr>
+          <w:i/>
+          <w:sz w:val="28"/>
+        </w:rPr>
+        <w:t>Enfin le système, composé d’un agent et d’un environnement fixés, est prêt à fonctionner.</w:t>
+      </w:r>
+    </w:p>
+    <w:p>
+      <w:pPr>
+        <w:jc w:val="both"/>
+        <w:rPr>
+          <w:sz w:val="28"/>
+          <w:u w:val="single"/>
+        </w:rPr>
+      </w:pPr>
+    </w:p>
+    <w:p>
+      <w:pPr>
+        <w:jc w:val="both"/>
+        <w:rPr>
+          <w:sz w:val="28"/>
+          <w:u w:val="single"/>
+        </w:rPr>
+      </w:pPr>
+      <w:r>
+        <w:rPr>
+          <w:noProof/>
+          <w:sz w:val="28"/>
+          <w:lang w:eastAsia="fr-FR"/>
+        </w:rPr>
+        <w:lastRenderedPageBreak/>
+        <w:drawing>
+          <wp:inline distT="0" distB="0" distL="0" distR="0" wp14:anchorId="3F157CE5" wp14:editId="366525DF">
+            <wp:extent cx="2626659" cy="1973304"/>
+            <wp:effectExtent l="0" t="0" r="2540" b="8255"/>
+            <wp:docPr id="11" name="Image 11"/>
+            <wp:cNvGraphicFramePr>
+              <a:graphicFrameLocks xmlns:a="http://schemas.openxmlformats.org/drawingml/2006/main" noChangeAspect="1"/>
+            </wp:cNvGraphicFramePr>
+            <a:graphic xmlns:a="http://schemas.openxmlformats.org/drawingml/2006/main">
+              <a:graphicData uri="http://schemas.openxmlformats.org/drawingml/2006/picture">
+                <pic:pic xmlns:pic="http://schemas.openxmlformats.org/drawingml/2006/picture">
+                  <pic:nvPicPr>
+                    <pic:cNvPr id="11" name="system.PNG"/>
+                    <pic:cNvPicPr/>
+                  </pic:nvPicPr>
+                  <pic:blipFill>
+                    <a:blip r:embed="rId10">
+                      <a:extLst>
+                        <a:ext uri="{28A0092B-C50C-407E-A947-70E740481C1C}">
+                          <a14:useLocalDpi xmlns:a14="http://schemas.microsoft.com/office/drawing/2010/main" val="0"/>
+                        </a:ext>
+                      </a:extLst>
+                    </a:blip>
+                    <a:stretch>
+                      <a:fillRect/>
+                    </a:stretch>
+                  </pic:blipFill>
+                  <pic:spPr>
+                    <a:xfrm>
+                      <a:off x="0" y="0"/>
+                      <a:ext cx="2656907" cy="1996028"/>
+                    </a:xfrm>
+                    <a:prstGeom prst="rect">
+                      <a:avLst/>
+                    </a:prstGeom>
+                  </pic:spPr>
+                </pic:pic>
+              </a:graphicData>
+            </a:graphic>
+          </wp:inline>
+        </w:drawing>
+      </w:r>
+    </w:p>
+    <w:p>
+      <w:pPr>
+        <w:jc w:val="both"/>
+        <w:rPr>
+          <w:sz w:val="28"/>
+          <w:u w:val="single"/>
+        </w:rPr>
+      </w:pPr>
+    </w:p>
+    <w:p>
+      <w:pPr>
+        <w:jc w:val="both"/>
+        <w:rPr>
+          <w:sz w:val="28"/>
+          <w:u w:val="single"/>
+        </w:rPr>
+      </w:pPr>
+    </w:p>
+    <w:p>
+      <w:pPr>
+        <w:jc w:val="both"/>
+        <w:rPr>
+          <w:sz w:val="28"/>
+          <w:u w:val="single"/>
+        </w:rPr>
+      </w:pPr>
+    </w:p>
+    <w:p>
+      <w:pPr>
+        <w:jc w:val="both"/>
+        <w:rPr>
+          <w:sz w:val="28"/>
+          <w:u w:val="single"/>
+        </w:rPr>
+      </w:pPr>
+    </w:p>
+    <w:p>
+      <w:pPr>
+        <w:jc w:val="both"/>
+        <w:rPr>
+          <w:sz w:val="28"/>
+          <w:u w:val="single"/>
+        </w:rPr>
+      </w:pPr>
+    </w:p>
+    <w:p>
+      <w:pPr>
+        <w:jc w:val="both"/>
+        <w:rPr>
+          <w:sz w:val="28"/>
+          <w:u w:val="single"/>
+        </w:rPr>
+      </w:pPr>
     </w:p>
     <w:p>
       <w:pPr>
@@ -908,53 +1350,63 @@
           <w:sz w:val="28"/>
         </w:rPr>
       </w:pPr>
-      <w:r>
-        <w:rPr>
-          <w:sz w:val="28"/>
-        </w:rPr>
-        <w:t xml:space="preserve">Le labyrinthe a été modélisé par une matrice </w:t>
-      </w:r>
-      <w:proofErr w:type="spellStart"/>
-      <w:r>
-        <w:rPr>
-          <w:sz w:val="28"/>
-        </w:rPr>
-        <w:t>numpy</w:t>
-      </w:r>
-      <w:proofErr w:type="spellEnd"/>
-      <w:r>
-        <w:rPr>
-          <w:sz w:val="28"/>
-        </w:rPr>
-        <w:t xml:space="preserve"> de taille fixe, où les différents états (« state ») des cases sont représentés par des entiers numérotés de 0 à 3,</w:t>
-      </w:r>
-    </w:p>
-    <w:p>
-      <w:pPr>
-        <w:jc w:val="both"/>
-        <w:rPr>
-          <w:sz w:val="28"/>
-        </w:rPr>
-      </w:pPr>
-      <w:r>
-        <w:rPr>
-          <w:sz w:val="28"/>
-        </w:rPr>
-        <w:t xml:space="preserve">La bibliothèque </w:t>
-      </w:r>
-      <w:proofErr w:type="spellStart"/>
-      <w:r>
-        <w:rPr>
-          <w:sz w:val="28"/>
-        </w:rPr>
-        <w:t>numpy</w:t>
-      </w:r>
-      <w:proofErr w:type="spellEnd"/>
-      <w:r>
-        <w:rPr>
-          <w:sz w:val="28"/>
-        </w:rPr>
-        <w:t xml:space="preserve"> a été utilisée afin d’optimiser la puissance de calcul   les correspondances étant décrites ci-dessous :</w:t>
+    </w:p>
+    <w:p>
+      <w:pPr>
+        <w:jc w:val="both"/>
+        <w:rPr>
+          <w:sz w:val="28"/>
+        </w:rPr>
+      </w:pPr>
+      <w:r>
+        <w:rPr>
+          <w:sz w:val="28"/>
+        </w:rPr>
+        <w:t>La bibliothèque numpy a été utilisée afin d’o</w:t>
+      </w:r>
+      <w:r>
+        <w:rPr>
+          <w:sz w:val="28"/>
+        </w:rPr>
+        <w:t>ptimiser la puissance de calcul</w:t>
+      </w:r>
+      <w:r>
+        <w:rPr>
+          <w:sz w:val="28"/>
+        </w:rPr>
+        <w:t>.</w:t>
+      </w:r>
+    </w:p>
+    <w:p>
+      <w:pPr>
+        <w:jc w:val="both"/>
+        <w:rPr>
+          <w:sz w:val="28"/>
+        </w:rPr>
+      </w:pPr>
+      <w:r>
+        <w:rPr>
+          <w:sz w:val="28"/>
+        </w:rPr>
+        <w:t>Le labyrinthe a été modélisé par une matrice numpy de taille fixe, où les différents états (« state ») des cases sont représentés par des entiers numérotés de 0 à 3,</w:t>
+      </w:r>
+      <w:r>
+        <w:rPr>
+          <w:sz w:val="28"/>
+        </w:rPr>
+        <w:t xml:space="preserve"> </w:t>
+      </w:r>
+      <w:r>
+        <w:rPr>
+          <w:sz w:val="28"/>
+        </w:rPr>
+        <w:t>les correspond</w:t>
+      </w:r>
+      <w:r>
+        <w:rPr>
+          <w:sz w:val="28"/>
+        </w:rPr>
+        <w:t>ances étant décrites ci-dessous.</w:t>
       </w:r>
     </w:p>
     <w:p>
@@ -1192,46 +1644,26 @@
         <w:rPr>
           <w:sz w:val="28"/>
         </w:rPr>
-        <w:t>Cette matrice d’états « states » caractérise donc le labyrinthe mais ne possède pas la position de l’agent à chaque étape. Cette dernière est toutefois présente dans la classe par le biais de « </w:t>
-      </w:r>
-      <w:proofErr w:type="spellStart"/>
-      <w:r>
-        <w:rPr>
+        <w:t xml:space="preserve">Cette matrice d’états « states » caractérise donc le labyrinthe mais ne possède pas la position de l’agent à chaque étape. Cette dernière est toutefois présente dans la classe par le biais de </w:t>
+      </w:r>
+      <w:r>
+        <w:rPr>
+          <w:sz w:val="28"/>
+        </w:rPr>
+        <w:t xml:space="preserve">l’attribut </w:t>
+      </w:r>
+      <w:r>
+        <w:rPr>
+          <w:i/>
           <w:sz w:val="28"/>
         </w:rPr>
         <w:t>current_position</w:t>
       </w:r>
-      <w:proofErr w:type="spellEnd"/>
-      <w:r>
-        <w:rPr>
-          <w:sz w:val="28"/>
-        </w:rPr>
-        <w:t> ».</w:t>
-      </w:r>
-    </w:p>
-    <w:p>
-      <w:pPr>
-        <w:jc w:val="both"/>
-        <w:rPr>
-          <w:color w:val="FF0000"/>
-          <w:sz w:val="28"/>
-        </w:rPr>
-      </w:pPr>
-    </w:p>
-    <w:p>
-      <w:pPr>
-        <w:jc w:val="both"/>
-        <w:rPr>
-          <w:color w:val="FF0000"/>
-          <w:sz w:val="28"/>
-        </w:rPr>
-      </w:pPr>
-      <w:r>
-        <w:rPr>
-          <w:color w:val="FF0000"/>
-          <w:sz w:val="28"/>
-        </w:rPr>
-        <w:t>REMPLIR</w:t>
+      <w:r>
+        <w:rPr>
+          <w:sz w:val="28"/>
+        </w:rPr>
+        <w:t>.</w:t>
       </w:r>
     </w:p>
     <w:p>
@@ -1330,6 +1762,16 @@
       <w:pPr>
         <w:jc w:val="both"/>
         <w:rPr>
+          <w:i/>
+          <w:sz w:val="28"/>
+          <w:u w:val="single"/>
+        </w:rPr>
+      </w:pPr>
+    </w:p>
+    <w:p>
+      <w:pPr>
+        <w:jc w:val="both"/>
+        <w:rPr>
           <w:sz w:val="28"/>
         </w:rPr>
       </w:pPr>
@@ -1351,21 +1793,7 @@
         <w:rPr>
           <w:sz w:val="28"/>
         </w:rPr>
-        <w:t xml:space="preserve">Création de la classe « state » pour caractériser l’état d’une case dans le labyrinthe. Le labyrinthe sera modélisé par une matrice </w:t>
-      </w:r>
-      <w:proofErr w:type="spellStart"/>
-      <w:r>
-        <w:rPr>
-          <w:sz w:val="28"/>
-        </w:rPr>
-        <w:t>numpy</w:t>
-      </w:r>
-      <w:proofErr w:type="spellEnd"/>
-      <w:r>
-        <w:rPr>
-          <w:sz w:val="28"/>
-        </w:rPr>
-        <w:t xml:space="preserve"> de taille fixe, où les différents états (« state ») des cases sont représentés par des entiers numérotés de 0 à 3, les correspondances étant décrites ci-dessous :</w:t>
+        <w:t>Création de la classe « state » pour caractériser l’état d’une case dans le labyrinthe. Le labyrinthe sera modélisé par une matrice numpy de taille fixe, où les différents états (« state ») des cases sont représentés par des entiers numérotés de 0 à 3, les correspondances étant décrites ci-dessous :</w:t>
       </w:r>
     </w:p>
     <w:p>
@@ -1603,21 +2031,7 @@
         <w:rPr>
           <w:sz w:val="28"/>
         </w:rPr>
-        <w:t xml:space="preserve">Importation et adaptation d’une classe </w:t>
-      </w:r>
-      <w:proofErr w:type="spellStart"/>
-      <w:r>
-        <w:rPr>
-          <w:sz w:val="28"/>
-        </w:rPr>
-        <w:t>AgentRandom</w:t>
-      </w:r>
-      <w:proofErr w:type="spellEnd"/>
-      <w:r>
-        <w:rPr>
-          <w:sz w:val="28"/>
-        </w:rPr>
-        <w:t xml:space="preserve"> en prévision de futurs tests simples de notre environnement.</w:t>
+        <w:t>Importation et adaptation d’une classe AgentRandom en prévision de futurs tests simples de notre environnement.</w:t>
       </w:r>
     </w:p>
     <w:p>
@@ -1658,6 +2072,16 @@
       <w:pPr>
         <w:jc w:val="both"/>
         <w:rPr>
+          <w:i/>
+          <w:sz w:val="28"/>
+          <w:u w:val="single"/>
+        </w:rPr>
+      </w:pPr>
+    </w:p>
+    <w:p>
+      <w:pPr>
+        <w:jc w:val="both"/>
+        <w:rPr>
           <w:sz w:val="28"/>
         </w:rPr>
       </w:pPr>
@@ -1719,141 +2143,76 @@
         <w:rPr>
           <w:sz w:val="28"/>
         </w:rPr>
-        <w:t>On réalise que toute la suite de notre projet ne peut avancer sans une méthode « </w:t>
-      </w:r>
-      <w:proofErr w:type="spellStart"/>
-      <w:r>
-        <w:rPr>
-          <w:sz w:val="28"/>
-        </w:rPr>
-        <w:t>possibleActions</w:t>
-      </w:r>
-      <w:proofErr w:type="spellEnd"/>
-      <w:r>
-        <w:rPr>
-          <w:sz w:val="28"/>
-        </w:rPr>
-        <w:t> » essentielle. On commence alors à implémenter cette méthode et on modélise les actions (Nord, Est, Sud et Ouest) par un couple (</w:t>
-      </w:r>
-      <w:proofErr w:type="spellStart"/>
-      <w:proofErr w:type="gramStart"/>
-      <w:r>
-        <w:rPr>
-          <w:sz w:val="28"/>
-        </w:rPr>
-        <w:t>i,j</w:t>
-      </w:r>
-      <w:proofErr w:type="spellEnd"/>
-      <w:proofErr w:type="gramEnd"/>
-      <w:r>
-        <w:rPr>
-          <w:sz w:val="28"/>
-        </w:rPr>
-        <w:t xml:space="preserve">) à ajouter à la position courante. </w:t>
-      </w:r>
-    </w:p>
-    <w:p>
-      <w:pPr>
-        <w:jc w:val="both"/>
-        <w:rPr>
-          <w:sz w:val="28"/>
-        </w:rPr>
-      </w:pPr>
-    </w:p>
-    <w:p>
-      <w:pPr>
-        <w:jc w:val="both"/>
-        <w:rPr>
-          <w:sz w:val="28"/>
-        </w:rPr>
-      </w:pPr>
-      <w:r>
-        <w:rPr>
-          <w:sz w:val="28"/>
-        </w:rPr>
-        <w:t>Implémentation de la méthode « show » afin de visualiser le labyrinthe. Détermination de la position de l’agent à l’aide de « </w:t>
-      </w:r>
-      <w:proofErr w:type="spellStart"/>
-      <w:r>
-        <w:rPr>
-          <w:sz w:val="28"/>
-        </w:rPr>
-        <w:t>current_position</w:t>
-      </w:r>
-      <w:proofErr w:type="spellEnd"/>
-      <w:r>
-        <w:rPr>
-          <w:sz w:val="28"/>
-        </w:rPr>
-        <w:t> » et on affiche un A pour cet agent à la place.</w:t>
-      </w:r>
-    </w:p>
-    <w:p>
-      <w:pPr>
-        <w:jc w:val="both"/>
-        <w:rPr>
-          <w:sz w:val="28"/>
-        </w:rPr>
-      </w:pPr>
-    </w:p>
-    <w:p>
-      <w:pPr>
-        <w:jc w:val="both"/>
-        <w:rPr>
-          <w:sz w:val="28"/>
-        </w:rPr>
-      </w:pPr>
-      <w:r>
-        <w:rPr>
-          <w:sz w:val="28"/>
-        </w:rPr>
-        <w:t xml:space="preserve">Ajout de l’architecture de </w:t>
-      </w:r>
-      <w:proofErr w:type="spellStart"/>
-      <w:proofErr w:type="gramStart"/>
-      <w:r>
-        <w:rPr>
-          <w:sz w:val="28"/>
-        </w:rPr>
-        <w:t>runStep</w:t>
-      </w:r>
-      <w:proofErr w:type="spellEnd"/>
-      <w:r>
-        <w:rPr>
-          <w:sz w:val="28"/>
-        </w:rPr>
-        <w:t>(</w:t>
-      </w:r>
-      <w:proofErr w:type="gramEnd"/>
-      <w:r>
-        <w:rPr>
-          <w:sz w:val="28"/>
-        </w:rPr>
-        <w:t>) et des récompenses dans l’environnement.</w:t>
-      </w:r>
-    </w:p>
-    <w:p>
-      <w:pPr>
-        <w:jc w:val="both"/>
-        <w:rPr>
-          <w:sz w:val="28"/>
-        </w:rPr>
-      </w:pPr>
-    </w:p>
-    <w:p>
-      <w:pPr>
-        <w:jc w:val="both"/>
-        <w:rPr>
-          <w:sz w:val="28"/>
-          <w:u w:val="single"/>
-        </w:rPr>
-      </w:pPr>
-      <w:r>
+        <w:t xml:space="preserve">On réalise que toute la suite de notre projet ne peut avancer sans une méthode « possibleActions » essentielle. On commence alors à implémenter cette méthode et on modélise les actions (Nord, Est, Sud et Ouest) par un couple (i,j) à ajouter à la position courante. </w:t>
+      </w:r>
+    </w:p>
+    <w:p>
+      <w:pPr>
+        <w:jc w:val="both"/>
+        <w:rPr>
+          <w:sz w:val="28"/>
+        </w:rPr>
+      </w:pPr>
+    </w:p>
+    <w:p>
+      <w:pPr>
+        <w:jc w:val="both"/>
+        <w:rPr>
+          <w:sz w:val="28"/>
+        </w:rPr>
+      </w:pPr>
+      <w:r>
+        <w:rPr>
+          <w:sz w:val="28"/>
+        </w:rPr>
+        <w:t>Implémentation de la méthode « show » afin de visualiser le labyrinthe. Détermination de la position de l’agent à l’aide de « current_position » et on affiche un A pour cet agent à la place.</w:t>
+      </w:r>
+    </w:p>
+    <w:p>
+      <w:pPr>
+        <w:jc w:val="both"/>
+        <w:rPr>
+          <w:sz w:val="28"/>
+        </w:rPr>
+      </w:pPr>
+    </w:p>
+    <w:p>
+      <w:pPr>
+        <w:jc w:val="both"/>
+        <w:rPr>
+          <w:sz w:val="28"/>
+        </w:rPr>
+      </w:pPr>
+      <w:r>
+        <w:rPr>
+          <w:sz w:val="28"/>
+        </w:rPr>
+        <w:t>Ajout de l’architecture de runStep() et des récompenses dans l’environnement.</w:t>
+      </w:r>
+    </w:p>
+    <w:p>
+      <w:pPr>
+        <w:jc w:val="both"/>
+        <w:rPr>
+          <w:sz w:val="28"/>
+        </w:rPr>
+      </w:pPr>
+    </w:p>
+    <w:p>
+      <w:pPr>
+        <w:jc w:val="both"/>
         <w:rPr>
           <w:i/>
           <w:sz w:val="28"/>
           <w:u w:val="single"/>
         </w:rPr>
+      </w:pPr>
+      <w:r>
+        <w:rPr>
+          <w:i/>
+          <w:sz w:val="28"/>
+          <w:u w:val="single"/>
+        </w:rPr>
         <w:t>Activité du 02/05 au 09/05 :</w:t>
       </w:r>
     </w:p>
@@ -1862,6 +2221,15 @@
         <w:jc w:val="both"/>
         <w:rPr>
           <w:sz w:val="28"/>
+          <w:u w:val="single"/>
+        </w:rPr>
+      </w:pPr>
+    </w:p>
+    <w:p>
+      <w:pPr>
+        <w:jc w:val="both"/>
+        <w:rPr>
+          <w:sz w:val="28"/>
         </w:rPr>
       </w:pPr>
       <w:r>
@@ -1895,15 +2263,17 @@
       <w:pPr>
         <w:jc w:val="both"/>
         <w:rPr>
-          <w:sz w:val="28"/>
-        </w:rPr>
-      </w:pPr>
-      <w:r>
-        <w:rPr>
           <w:i/>
           <w:sz w:val="28"/>
           <w:u w:val="single"/>
         </w:rPr>
+      </w:pPr>
+      <w:r>
+        <w:rPr>
+          <w:i/>
+          <w:sz w:val="28"/>
+          <w:u w:val="single"/>
+        </w:rPr>
         <w:t>Activité du 10</w:t>
       </w:r>
       <w:r>
@@ -1938,31 +2308,25 @@
           <w:sz w:val="28"/>
         </w:rPr>
       </w:pPr>
-      <w:r>
-        <w:rPr>
-          <w:sz w:val="28"/>
-        </w:rPr>
-        <w:t xml:space="preserve">Finalisation de </w:t>
-      </w:r>
-      <w:proofErr w:type="spellStart"/>
-      <w:r>
-        <w:rPr>
-          <w:sz w:val="28"/>
-        </w:rPr>
-        <w:t>create_random_</w:t>
-      </w:r>
-      <w:r>
-        <w:rPr>
-          <w:sz w:val="28"/>
-        </w:rPr>
-        <w:t>environment</w:t>
-      </w:r>
-      <w:proofErr w:type="spellEnd"/>
-      <w:r>
-        <w:rPr>
-          <w:sz w:val="28"/>
-        </w:rPr>
-        <w:t xml:space="preserve"> et implémentation du caractère aléatoire et avec</w:t>
+    </w:p>
+    <w:p>
+      <w:pPr>
+        <w:jc w:val="both"/>
+        <w:rPr>
+          <w:sz w:val="28"/>
+        </w:rPr>
+      </w:pPr>
+      <w:r>
+        <w:rPr>
+          <w:sz w:val="28"/>
+        </w:rPr>
+        <w:t>Finalisation de create_random_</w:t>
+      </w:r>
+      <w:r>
+        <w:rPr>
+          <w:sz w:val="28"/>
+        </w:rPr>
+        <w:t>environment et implémentation du caractère aléatoire et avec</w:t>
       </w:r>
       <w:r>
         <w:rPr>
@@ -1982,66 +2346,47 @@
         <w:rPr>
           <w:sz w:val="28"/>
         </w:rPr>
-        <w:t xml:space="preserve">Finalisation du premier Agent </w:t>
-      </w:r>
-      <w:proofErr w:type="spellStart"/>
-      <w:r>
-        <w:rPr>
-          <w:sz w:val="28"/>
-        </w:rPr>
-        <w:t>Random</w:t>
-      </w:r>
-      <w:proofErr w:type="spellEnd"/>
-      <w:r>
-        <w:rPr>
-          <w:sz w:val="28"/>
-        </w:rPr>
-        <w:t xml:space="preserve"> et tests sur l’environnement aléatoire.</w:t>
-      </w:r>
-    </w:p>
-    <w:p>
-      <w:pPr>
-        <w:jc w:val="both"/>
-        <w:rPr>
-          <w:sz w:val="28"/>
-        </w:rPr>
-      </w:pPr>
-      <w:proofErr w:type="spellStart"/>
-      <w:r>
-        <w:rPr>
-          <w:sz w:val="28"/>
-        </w:rPr>
-        <w:t>Debugging</w:t>
-      </w:r>
-      <w:proofErr w:type="spellEnd"/>
-      <w:r>
-        <w:rPr>
-          <w:sz w:val="28"/>
-        </w:rPr>
-        <w:t xml:space="preserve"> et tests de l’environnement et des récompenses.</w:t>
-      </w:r>
-    </w:p>
-    <w:p>
-      <w:pPr>
-        <w:jc w:val="both"/>
-        <w:rPr>
-          <w:sz w:val="28"/>
-        </w:rPr>
-      </w:pPr>
-    </w:p>
-    <w:p>
-      <w:pPr>
-        <w:jc w:val="both"/>
-        <w:rPr>
-          <w:sz w:val="28"/>
-        </w:rPr>
-      </w:pPr>
-      <w:r>
+        <w:lastRenderedPageBreak/>
+        <w:t>Finalisation du premier Agent Random et tests sur l’environnement aléatoire.</w:t>
+      </w:r>
+    </w:p>
+    <w:p>
+      <w:pPr>
+        <w:jc w:val="both"/>
+        <w:rPr>
+          <w:sz w:val="28"/>
+        </w:rPr>
+      </w:pPr>
+      <w:r>
+        <w:rPr>
+          <w:sz w:val="28"/>
+        </w:rPr>
+        <w:t>Debugging et tests de l’environnement et des récompenses.</w:t>
+      </w:r>
+    </w:p>
+    <w:p>
+      <w:pPr>
+        <w:jc w:val="both"/>
+        <w:rPr>
+          <w:sz w:val="28"/>
+        </w:rPr>
+      </w:pPr>
+    </w:p>
+    <w:p>
+      <w:pPr>
+        <w:jc w:val="both"/>
         <w:rPr>
           <w:i/>
           <w:sz w:val="28"/>
           <w:u w:val="single"/>
         </w:rPr>
+      </w:pPr>
+      <w:r>
+        <w:rPr>
+          <w:i/>
+          <w:sz w:val="28"/>
+          <w:u w:val="single"/>
+        </w:rPr>
         <w:t>Activité du 17/05 au 23/05 :</w:t>
       </w:r>
     </w:p>
@@ -2052,6 +2397,14 @@
           <w:sz w:val="28"/>
         </w:rPr>
       </w:pPr>
+    </w:p>
+    <w:p>
+      <w:pPr>
+        <w:jc w:val="both"/>
+        <w:rPr>
+          <w:sz w:val="28"/>
+        </w:rPr>
+      </w:pPr>
       <w:r>
         <w:rPr>
           <w:sz w:val="28"/>
@@ -2085,15 +2438,17 @@
       <w:pPr>
         <w:jc w:val="both"/>
         <w:rPr>
-          <w:sz w:val="28"/>
-        </w:rPr>
-      </w:pPr>
-      <w:r>
-        <w:rPr>
           <w:i/>
           <w:sz w:val="28"/>
           <w:u w:val="single"/>
         </w:rPr>
+      </w:pPr>
+      <w:r>
+        <w:rPr>
+          <w:i/>
+          <w:sz w:val="28"/>
+          <w:u w:val="single"/>
+        </w:rPr>
         <w:t>Activité du 24/05 au 30/05 :</w:t>
       </w:r>
     </w:p>
@@ -2104,39 +2459,19 @@
           <w:sz w:val="28"/>
         </w:rPr>
       </w:pPr>
-      <w:r>
-        <w:rPr>
-          <w:sz w:val="28"/>
-        </w:rPr>
-        <w:t xml:space="preserve">Construction d’une classe Agent en général. Révision de la structure de la matrice de qualité, il s’agit désormais d’une matrice </w:t>
-      </w:r>
-      <w:proofErr w:type="spellStart"/>
-      <w:r>
-        <w:rPr>
-          <w:sz w:val="28"/>
-        </w:rPr>
-        <w:t>numpy</w:t>
-      </w:r>
-      <w:proofErr w:type="spellEnd"/>
-      <w:r>
-        <w:rPr>
-          <w:sz w:val="28"/>
-        </w:rPr>
-        <w:t xml:space="preserve"> à 3 dimensions afin d’utiliser les performances de calculs de </w:t>
-      </w:r>
-      <w:proofErr w:type="spellStart"/>
-      <w:r>
-        <w:rPr>
-          <w:sz w:val="28"/>
-        </w:rPr>
-        <w:t>numpy</w:t>
-      </w:r>
-      <w:proofErr w:type="spellEnd"/>
-      <w:r>
-        <w:rPr>
-          <w:sz w:val="28"/>
-        </w:rPr>
-        <w:t>.</w:t>
+    </w:p>
+    <w:p>
+      <w:pPr>
+        <w:jc w:val="both"/>
+        <w:rPr>
+          <w:sz w:val="28"/>
+        </w:rPr>
+      </w:pPr>
+      <w:r>
+        <w:rPr>
+          <w:sz w:val="28"/>
+        </w:rPr>
+        <w:t>Construction d’une classe Agent en général. Révision de la structure de la matrice de qualité, il s’agit désormais d’une matrice numpy à 3 dimensions afin d’utiliser les performances de calculs de numpy.</w:t>
       </w:r>
       <w:r>
         <w:rPr>
@@ -2164,21 +2499,7 @@
         <w:rPr>
           <w:sz w:val="28"/>
         </w:rPr>
-        <w:t xml:space="preserve">Ajout des principales méthodes afin d’implémenter la classe </w:t>
-      </w:r>
-      <w:proofErr w:type="spellStart"/>
-      <w:r>
-        <w:rPr>
-          <w:sz w:val="28"/>
-        </w:rPr>
-        <w:t>AgentQLearning</w:t>
-      </w:r>
-      <w:proofErr w:type="spellEnd"/>
-      <w:r>
-        <w:rPr>
-          <w:sz w:val="28"/>
-        </w:rPr>
-        <w:t xml:space="preserve">, puis réalisation de quelques tests unitaires de ces méthodes pour vérifier leur validité. </w:t>
+        <w:t xml:space="preserve">Ajout des principales méthodes afin d’implémenter la classe AgentQLearning, puis réalisation de quelques tests unitaires de ces méthodes pour vérifier leur validité. </w:t>
       </w:r>
     </w:p>
     <w:p>
@@ -2213,44 +2534,32 @@
         <w:rPr>
           <w:sz w:val="28"/>
         </w:rPr>
-        <w:t>. Commencement des tests globaux sur des labyrinthes aléatoires ainsi qu’un labyrinthe fourni en .</w:t>
-      </w:r>
-      <w:proofErr w:type="spellStart"/>
-      <w:r>
-        <w:rPr>
-          <w:sz w:val="28"/>
-        </w:rPr>
-        <w:t>txt</w:t>
-      </w:r>
-      <w:proofErr w:type="spellEnd"/>
-      <w:r>
-        <w:rPr>
-          <w:sz w:val="28"/>
-        </w:rPr>
-        <w:t>, en implémentant une fonction qui permet de lire le fichier.</w:t>
-      </w:r>
-    </w:p>
-    <w:p>
-      <w:pPr>
-        <w:jc w:val="both"/>
-        <w:rPr>
-          <w:sz w:val="28"/>
-        </w:rPr>
-      </w:pPr>
-    </w:p>
-    <w:p>
-      <w:pPr>
-        <w:jc w:val="both"/>
-        <w:rPr>
-          <w:sz w:val="28"/>
-        </w:rPr>
-      </w:pPr>
-      <w:r>
+        <w:t>. Commencement des tests globaux sur des labyrinthes aléatoires ainsi qu’un labyrinthe fourni en .txt, en implémentant une fonction qui permet de lire le fichier.</w:t>
+      </w:r>
+    </w:p>
+    <w:p>
+      <w:pPr>
+        <w:jc w:val="both"/>
+        <w:rPr>
+          <w:sz w:val="28"/>
+        </w:rPr>
+      </w:pPr>
+    </w:p>
+    <w:p>
+      <w:pPr>
+        <w:jc w:val="both"/>
         <w:rPr>
           <w:i/>
           <w:sz w:val="28"/>
           <w:u w:val="single"/>
         </w:rPr>
+      </w:pPr>
+      <w:r>
+        <w:rPr>
+          <w:i/>
+          <w:sz w:val="28"/>
+          <w:u w:val="single"/>
+        </w:rPr>
         <w:t>Activité du 01/06 au 07/06 :</w:t>
       </w:r>
     </w:p>
@@ -2261,6 +2570,14 @@
           <w:sz w:val="28"/>
         </w:rPr>
       </w:pPr>
+    </w:p>
+    <w:p>
+      <w:pPr>
+        <w:jc w:val="both"/>
+        <w:rPr>
+          <w:sz w:val="28"/>
+        </w:rPr>
+      </w:pPr>
       <w:r>
         <w:rPr>
           <w:sz w:val="28"/>
@@ -2280,17 +2597,27 @@
       <w:pPr>
         <w:jc w:val="both"/>
         <w:rPr>
-          <w:sz w:val="28"/>
-        </w:rPr>
-      </w:pPr>
-      <w:r>
-        <w:rPr>
           <w:i/>
           <w:sz w:val="28"/>
           <w:u w:val="single"/>
         </w:rPr>
+      </w:pPr>
+      <w:r>
+        <w:rPr>
+          <w:i/>
+          <w:sz w:val="28"/>
+          <w:u w:val="single"/>
+        </w:rPr>
         <w:t>Activité du 08/06 au 12/06 :</w:t>
       </w:r>
+    </w:p>
+    <w:p>
+      <w:pPr>
+        <w:jc w:val="both"/>
+        <w:rPr>
+          <w:sz w:val="28"/>
+        </w:rPr>
+      </w:pPr>
     </w:p>
     <w:p>
       <w:pPr>
@@ -2329,6 +2656,7 @@
           <w:sz w:val="36"/>
           <w:u w:val="single"/>
         </w:rPr>
+        <w:lastRenderedPageBreak/>
         <w:t>Expérience sur GIT</w:t>
       </w:r>
     </w:p>
@@ -2357,99 +2685,29 @@
         <w:rPr>
           <w:sz w:val="28"/>
         </w:rPr>
-        <w:t xml:space="preserve">git, nous avons décidé d’installer </w:t>
-      </w:r>
-      <w:proofErr w:type="spellStart"/>
-      <w:r>
-        <w:rPr>
-          <w:sz w:val="28"/>
-        </w:rPr>
-        <w:t>Atom</w:t>
-      </w:r>
-      <w:proofErr w:type="spellEnd"/>
-      <w:r>
-        <w:rPr>
-          <w:sz w:val="28"/>
-        </w:rPr>
-        <w:t xml:space="preserve"> ainsi que son Package « git-plus » qui permet d’utiliser git au sein même du logiciel à travers des touches « git pull », « git </w:t>
-      </w:r>
-      <w:proofErr w:type="spellStart"/>
-      <w:r>
-        <w:rPr>
-          <w:sz w:val="28"/>
-        </w:rPr>
-        <w:t>add</w:t>
-      </w:r>
-      <w:proofErr w:type="spellEnd"/>
-      <w:r>
-        <w:rPr>
-          <w:sz w:val="28"/>
-        </w:rPr>
-        <w:t xml:space="preserve"> + commit », « git </w:t>
-      </w:r>
-      <w:proofErr w:type="spellStart"/>
-      <w:r>
-        <w:rPr>
-          <w:sz w:val="28"/>
-        </w:rPr>
-        <w:t>add</w:t>
-      </w:r>
-      <w:proofErr w:type="spellEnd"/>
-      <w:r>
-        <w:rPr>
-          <w:sz w:val="28"/>
-        </w:rPr>
-        <w:t xml:space="preserve"> + commit + push » ou alors de régler très facilement les différents conflits rencontrés à l’aide de l’interface graphique. L’environnement fut un peu complexe à prendre en main au départ mais finalement tout s’est bien passé, nous avons pu faire de nombreux </w:t>
-      </w:r>
-      <w:proofErr w:type="spellStart"/>
-      <w:r>
-        <w:rPr>
-          <w:sz w:val="28"/>
-        </w:rPr>
-        <w:t>commits</w:t>
-      </w:r>
-      <w:proofErr w:type="spellEnd"/>
-      <w:r>
-        <w:rPr>
-          <w:sz w:val="28"/>
-        </w:rPr>
-        <w:t xml:space="preserve"> afin d’interagir entre nos codes.</w:t>
-      </w:r>
-    </w:p>
-    <w:p>
-      <w:pPr>
-        <w:jc w:val="both"/>
-        <w:rPr>
-          <w:sz w:val="28"/>
-        </w:rPr>
-      </w:pPr>
-    </w:p>
-    <w:p>
-      <w:pPr>
-        <w:jc w:val="both"/>
-        <w:rPr>
-          <w:sz w:val="28"/>
-        </w:rPr>
-      </w:pPr>
-      <w:r>
-        <w:rPr>
-          <w:sz w:val="28"/>
-        </w:rPr>
-        <w:t xml:space="preserve">En reprenant les statistiques du </w:t>
-      </w:r>
-      <w:proofErr w:type="spellStart"/>
-      <w:r>
-        <w:rPr>
-          <w:sz w:val="28"/>
-        </w:rPr>
-        <w:t>GitLab</w:t>
-      </w:r>
-      <w:proofErr w:type="spellEnd"/>
-      <w:r>
-        <w:rPr>
-          <w:sz w:val="28"/>
-        </w:rPr>
-        <w:t xml:space="preserve"> on obtient les graphes suivants :</w:t>
+        <w:t>git, nous avons décidé d’installer Atom ainsi que son Package « git-plus » qui permet d’utiliser git au sein même du logiciel à travers des touches « git pull », « git add + commit », « git add + commit + push » ou alors de régler très facilement les différents conflits rencontrés à l’aide de l’interface graphique. L’environnement fut un peu complexe à prendre en main au départ mais finalement tout s’est bien passé, nous avons pu faire de nombreux commits afin d’interagir entre nos codes.</w:t>
+      </w:r>
+    </w:p>
+    <w:p>
+      <w:pPr>
+        <w:jc w:val="both"/>
+        <w:rPr>
+          <w:sz w:val="28"/>
+        </w:rPr>
+      </w:pPr>
+    </w:p>
+    <w:p>
+      <w:pPr>
+        <w:jc w:val="both"/>
+        <w:rPr>
+          <w:sz w:val="28"/>
+        </w:rPr>
+      </w:pPr>
+      <w:r>
+        <w:rPr>
+          <w:sz w:val="28"/>
+        </w:rPr>
+        <w:t>En reprenant les statistiques du GitLab on obtient les graphes suivants :</w:t>
       </w:r>
     </w:p>
     <w:p>
@@ -2483,7 +2741,7 @@
                     </pic:cNvPicPr>
                   </pic:nvPicPr>
                   <pic:blipFill>
-                    <a:blip r:embed="rId8">
+                    <a:blip r:embed="rId11">
                       <a:extLst>
                         <a:ext uri="{28A0092B-C50C-407E-A947-70E740481C1C}">
                           <a14:useLocalDpi xmlns:a14="http://schemas.microsoft.com/office/drawing/2010/main" val="0"/>
@@ -2553,7 +2811,7 @@
                     </pic:cNvPicPr>
                   </pic:nvPicPr>
                   <pic:blipFill>
-                    <a:blip r:embed="rId9">
+                    <a:blip r:embed="rId12">
                       <a:extLst>
                         <a:ext uri="{28A0092B-C50C-407E-A947-70E740481C1C}">
                           <a14:useLocalDpi xmlns:a14="http://schemas.microsoft.com/office/drawing/2010/main" val="0"/>
@@ -2604,35 +2862,181 @@
         <w:rPr>
           <w:sz w:val="28"/>
         </w:rPr>
-        <w:t xml:space="preserve">Nous remarquons bien entendu que le plus gros nombre de </w:t>
-      </w:r>
-      <w:proofErr w:type="spellStart"/>
-      <w:r>
-        <w:rPr>
-          <w:sz w:val="28"/>
-        </w:rPr>
-        <w:t>commits</w:t>
-      </w:r>
-      <w:proofErr w:type="spellEnd"/>
-      <w:r>
-        <w:rPr>
-          <w:sz w:val="28"/>
-        </w:rPr>
-        <w:t xml:space="preserve"> est effectué lors des heures de cours d’IN104 le mardi de 14h à 17h mais le nombre de </w:t>
-      </w:r>
-      <w:proofErr w:type="spellStart"/>
-      <w:r>
-        <w:rPr>
-          <w:sz w:val="28"/>
-        </w:rPr>
-        <w:t>commits</w:t>
-      </w:r>
-      <w:proofErr w:type="spellEnd"/>
-      <w:r>
-        <w:rPr>
-          <w:sz w:val="28"/>
-        </w:rPr>
-        <w:t xml:space="preserve"> est également important en soirée ou en weekend ce qui montre une certaine productivité et efficacité également lorsque le binôme n’est pas nécessairement ensemble. Il s’agit notamment du principal but de git, de pouvoir faire interagir et rassembler la programmation de deux (ou plus) personnes même lorsque ces dernières ne sont pas géographiquement proches.</w:t>
+        <w:t xml:space="preserve">Nous remarquons bien entendu que le plus gros nombre de commits est effectué lors des heures de cours d’IN104 le mardi de 14h à 17h mais le nombre de commits est également important en soirée ou en weekend ce qui montre une </w:t>
+      </w:r>
+      <w:r>
+        <w:rPr>
+          <w:sz w:val="28"/>
+        </w:rPr>
+        <w:lastRenderedPageBreak/>
+        <w:t>certaine productivité et efficacité</w:t>
+      </w:r>
+      <w:r>
+        <w:rPr>
+          <w:sz w:val="28"/>
+        </w:rPr>
+        <w:t>,</w:t>
+      </w:r>
+      <w:r>
+        <w:rPr>
+          <w:sz w:val="28"/>
+        </w:rPr>
+        <w:t xml:space="preserve"> également lorsque le binôme n’est pas nécessairement </w:t>
+      </w:r>
+      <w:r>
+        <w:rPr>
+          <w:sz w:val="28"/>
+        </w:rPr>
+        <w:t>réuni</w:t>
+      </w:r>
+      <w:r>
+        <w:rPr>
+          <w:sz w:val="28"/>
+        </w:rPr>
+        <w:t>. Il s’agit notamment du principal but de git, de pouvoir faire interagir et rassembler la programmation de deux (ou plus) personnes même lorsque ces dernières ne sont pas géographiquement proches.</w:t>
+      </w:r>
+    </w:p>
+    <w:p>
+      <w:pPr>
+        <w:jc w:val="both"/>
+        <w:rPr>
+          <w:sz w:val="28"/>
+        </w:rPr>
+      </w:pPr>
+    </w:p>
+    <w:p>
+      <w:pPr>
+        <w:jc w:val="both"/>
+        <w:rPr>
+          <w:sz w:val="28"/>
+        </w:rPr>
+      </w:pPr>
+      <w:r>
+        <w:rPr>
+          <w:sz w:val="28"/>
+        </w:rPr>
+        <w:t>Les avantages de Git que nous avons exploités sont</w:t>
+      </w:r>
+      <w:r>
+        <w:rPr>
+          <w:sz w:val="28"/>
+        </w:rPr>
+        <w:t xml:space="preserve"> donc</w:t>
+      </w:r>
+      <w:r>
+        <w:rPr>
+          <w:sz w:val="28"/>
+        </w:rPr>
+        <w:t xml:space="preserve"> : </w:t>
+      </w:r>
+    </w:p>
+    <w:p>
+      <w:pPr>
+        <w:jc w:val="both"/>
+        <w:rPr>
+          <w:sz w:val="28"/>
+        </w:rPr>
+      </w:pPr>
+    </w:p>
+    <w:p>
+      <w:pPr>
+        <w:pStyle w:val="Paragraphedeliste"/>
+        <w:numPr>
+          <w:ilvl w:val="0"/>
+          <w:numId w:val="3"/>
+        </w:numPr>
+        <w:jc w:val="both"/>
+        <w:rPr>
+          <w:sz w:val="28"/>
+        </w:rPr>
+      </w:pPr>
+      <w:r>
+        <w:rPr>
+          <w:sz w:val="28"/>
+        </w:rPr>
+        <w:t>On peut voir toutes les modifications effectuées sur le projet.</w:t>
+      </w:r>
+    </w:p>
+    <w:p>
+      <w:pPr>
+        <w:pStyle w:val="Paragraphedeliste"/>
+        <w:numPr>
+          <w:ilvl w:val="0"/>
+          <w:numId w:val="3"/>
+        </w:numPr>
+        <w:jc w:val="both"/>
+        <w:rPr>
+          <w:sz w:val="28"/>
+        </w:rPr>
+      </w:pPr>
+      <w:r>
+        <w:rPr>
+          <w:sz w:val="28"/>
+        </w:rPr>
+        <w:t>On peut travailler en parallèle, sur le même fichier ou non, en fusionnant les modifications effectuées.</w:t>
+      </w:r>
+    </w:p>
+    <w:p>
+      <w:pPr>
+        <w:jc w:val="both"/>
+        <w:rPr>
+          <w:sz w:val="28"/>
+        </w:rPr>
+      </w:pPr>
+    </w:p>
+    <w:p>
+      <w:pPr>
+        <w:pStyle w:val="Paragraphedeliste"/>
+        <w:numPr>
+          <w:ilvl w:val="0"/>
+          <w:numId w:val="3"/>
+        </w:numPr>
+        <w:jc w:val="both"/>
+        <w:rPr>
+          <w:sz w:val="28"/>
+        </w:rPr>
+      </w:pPr>
+      <w:r>
+        <w:rPr>
+          <w:sz w:val="28"/>
+        </w:rPr>
+        <w:t>Toutes les fonctionnalités de Git et Gitlab ont été utilisées de façon très simple, notamment la fusion ou merging, via l’utilisation d’Atom. Cela nous a évité des problèmes que d’autres groupes ont eu avec des commandes directement écrites sur le terminal.</w:t>
+      </w:r>
+    </w:p>
+    <w:p>
+      <w:pPr>
+        <w:jc w:val="both"/>
+        <w:rPr>
+          <w:sz w:val="28"/>
+        </w:rPr>
+      </w:pPr>
+    </w:p>
+    <w:p>
+      <w:pPr>
+        <w:jc w:val="both"/>
+        <w:rPr>
+          <w:sz w:val="28"/>
+        </w:rPr>
+      </w:pPr>
+      <w:r>
+        <w:rPr>
+          <w:sz w:val="28"/>
+        </w:rPr>
+        <w:t xml:space="preserve">En somme, Git nous a été utile, et surtout on sent qu’il devient de plus en plus nécessaire à mesure que le projet grandit. </w:t>
+      </w:r>
+    </w:p>
+    <w:p>
+      <w:pPr>
+        <w:jc w:val="both"/>
+        <w:rPr>
+          <w:sz w:val="28"/>
+        </w:rPr>
+      </w:pPr>
+      <w:r>
+        <w:rPr>
+          <w:sz w:val="28"/>
+        </w:rPr>
+        <w:t>On commence à entrevoir son utilité dans de grands projets d’entreprises, où plusieurs branches d’un projet avancent en parallèle, avec des deadlines, etc.</w:t>
       </w:r>
     </w:p>
     <w:p>
@@ -2676,6 +3080,8 @@
           <w:sz w:val="28"/>
         </w:rPr>
       </w:pPr>
+      <w:bookmarkStart w:id="0" w:name="_GoBack"/>
+      <w:bookmarkEnd w:id="0"/>
     </w:p>
     <w:p>
       <w:pPr>
@@ -2696,7 +3102,7 @@
 </file>
 
 <file path=word/endnotes.xml><?xml version="1.0" encoding="utf-8"?>
-<w:endnotes xmlns:wpc="http://schemas.microsoft.com/office/word/2010/wordprocessingCanvas" xmlns:mo="http://schemas.microsoft.com/office/mac/office/2008/main" xmlns:mc="http://schemas.openxmlformats.org/markup-compatibility/2006" xmlns:mv="urn:schemas-microsoft-com:mac:vml" xmlns:o="urn:schemas-microsoft-com:office:office" xmlns:r="http://schemas.openxmlformats.org/officeDocument/2006/relationships" xmlns:m="http://schemas.openxmlformats.org/officeDocument/2006/math" xmlns:v="urn:schemas-microsoft-com:vml" xmlns:wp14="http://schemas.microsoft.com/office/word/2010/wordprocessingDrawing" xmlns:wp="http://schemas.openxmlformats.org/drawingml/2006/wordprocessingDrawing" xmlns:w10="urn:schemas-microsoft-com:office:word" xmlns:w="http://schemas.openxmlformats.org/wordprocessingml/2006/main" xmlns:w14="http://schemas.microsoft.com/office/word/2010/wordml" xmlns:w15="http://schemas.microsoft.com/office/word/2012/wordml" xmlns:wpg="http://schemas.microsoft.com/office/word/2010/wordprocessingGroup" xmlns:wpi="http://schemas.microsoft.com/office/word/2010/wordprocessingInk" xmlns:wne="http://schemas.microsoft.com/office/word/2006/wordml" xmlns:wps="http://schemas.microsoft.com/office/word/2010/wordprocessingShape" mc:Ignorable="w14 w15 wp14">
+<w:endnotes xmlns:wpc="http://schemas.microsoft.com/office/word/2010/wordprocessingCanvas" xmlns:cx="http://schemas.microsoft.com/office/drawing/2014/chartex" xmlns:mc="http://schemas.openxmlformats.org/markup-compatibility/2006" xmlns:o="urn:schemas-microsoft-com:office:office" xmlns:r="http://schemas.openxmlformats.org/officeDocument/2006/relationships" xmlns:m="http://schemas.openxmlformats.org/officeDocument/2006/math" xmlns:v="urn:schemas-microsoft-com:vml" xmlns:wp14="http://schemas.microsoft.com/office/word/2010/wordprocessingDrawing" xmlns:wp="http://schemas.openxmlformats.org/drawingml/2006/wordprocessingDrawing" xmlns:w10="urn:schemas-microsoft-com:office:word" xmlns:w="http://schemas.openxmlformats.org/wordprocessingml/2006/main" xmlns:w14="http://schemas.microsoft.com/office/word/2010/wordml" xmlns:w15="http://schemas.microsoft.com/office/word/2012/wordml" xmlns:w16se="http://schemas.microsoft.com/office/word/2015/wordml/symex" xmlns:wpg="http://schemas.microsoft.com/office/word/2010/wordprocessingGroup" xmlns:wpi="http://schemas.microsoft.com/office/word/2010/wordprocessingInk" xmlns:wne="http://schemas.microsoft.com/office/word/2006/wordml" xmlns:wps="http://schemas.microsoft.com/office/word/2010/wordprocessingShape" mc:Ignorable="w14 w15 w16se wp14">
   <w:endnote w:type="separator" w:id="-1">
     <w:p>
       <w:r>
@@ -2715,7 +3121,7 @@
 </file>
 
 <file path=word/footnotes.xml><?xml version="1.0" encoding="utf-8"?>
-<w:footnotes xmlns:wpc="http://schemas.microsoft.com/office/word/2010/wordprocessingCanvas" xmlns:mo="http://schemas.microsoft.com/office/mac/office/2008/main" xmlns:mc="http://schemas.openxmlformats.org/markup-compatibility/2006" xmlns:mv="urn:schemas-microsoft-com:mac:vml" xmlns:o="urn:schemas-microsoft-com:office:office" xmlns:r="http://schemas.openxmlformats.org/officeDocument/2006/relationships" xmlns:m="http://schemas.openxmlformats.org/officeDocument/2006/math" xmlns:v="urn:schemas-microsoft-com:vml" xmlns:wp14="http://schemas.microsoft.com/office/word/2010/wordprocessingDrawing" xmlns:wp="http://schemas.openxmlformats.org/drawingml/2006/wordprocessingDrawing" xmlns:w10="urn:schemas-microsoft-com:office:word" xmlns:w="http://schemas.openxmlformats.org/wordprocessingml/2006/main" xmlns:w14="http://schemas.microsoft.com/office/word/2010/wordml" xmlns:w15="http://schemas.microsoft.com/office/word/2012/wordml" xmlns:wpg="http://schemas.microsoft.com/office/word/2010/wordprocessingGroup" xmlns:wpi="http://schemas.microsoft.com/office/word/2010/wordprocessingInk" xmlns:wne="http://schemas.microsoft.com/office/word/2006/wordml" xmlns:wps="http://schemas.microsoft.com/office/word/2010/wordprocessingShape" mc:Ignorable="w14 w15 wp14">
+<w:footnotes xmlns:wpc="http://schemas.microsoft.com/office/word/2010/wordprocessingCanvas" xmlns:cx="http://schemas.microsoft.com/office/drawing/2014/chartex" xmlns:mc="http://schemas.openxmlformats.org/markup-compatibility/2006" xmlns:o="urn:schemas-microsoft-com:office:office" xmlns:r="http://schemas.openxmlformats.org/officeDocument/2006/relationships" xmlns:m="http://schemas.openxmlformats.org/officeDocument/2006/math" xmlns:v="urn:schemas-microsoft-com:vml" xmlns:wp14="http://schemas.microsoft.com/office/word/2010/wordprocessingDrawing" xmlns:wp="http://schemas.openxmlformats.org/drawingml/2006/wordprocessingDrawing" xmlns:w10="urn:schemas-microsoft-com:office:word" xmlns:w="http://schemas.openxmlformats.org/wordprocessingml/2006/main" xmlns:w14="http://schemas.microsoft.com/office/word/2010/wordml" xmlns:w15="http://schemas.microsoft.com/office/word/2012/wordml" xmlns:w16se="http://schemas.microsoft.com/office/word/2015/wordml/symex" xmlns:wpg="http://schemas.microsoft.com/office/word/2010/wordprocessingGroup" xmlns:wpi="http://schemas.microsoft.com/office/word/2010/wordprocessingInk" xmlns:wne="http://schemas.microsoft.com/office/word/2006/wordml" xmlns:wps="http://schemas.microsoft.com/office/word/2010/wordprocessingShape" mc:Ignorable="w14 w15 w16se wp14">
   <w:footnote w:type="separator" w:id="-1">
     <w:p>
       <w:r>
@@ -2734,8 +3140,8 @@
 </file>
 
 <file path=word/numbering.xml><?xml version="1.0" encoding="utf-8"?>
-<w:numbering xmlns:wpc="http://schemas.microsoft.com/office/word/2010/wordprocessingCanvas" xmlns:mo="http://schemas.microsoft.com/office/mac/office/2008/main" xmlns:mc="http://schemas.openxmlformats.org/markup-compatibility/2006" xmlns:mv="urn:schemas-microsoft-com:mac:vml" xmlns:o="urn:schemas-microsoft-com:office:office" xmlns:r="http://schemas.openxmlformats.org/officeDocument/2006/relationships" xmlns:m="http://schemas.openxmlformats.org/officeDocument/2006/math" xmlns:v="urn:schemas-microsoft-com:vml" xmlns:wp14="http://schemas.microsoft.com/office/word/2010/wordprocessingDrawing" xmlns:wp="http://schemas.openxmlformats.org/drawingml/2006/wordprocessingDrawing" xmlns:w10="urn:schemas-microsoft-com:office:word" xmlns:w="http://schemas.openxmlformats.org/wordprocessingml/2006/main" xmlns:w14="http://schemas.microsoft.com/office/word/2010/wordml" xmlns:w15="http://schemas.microsoft.com/office/word/2012/wordml" xmlns:wpg="http://schemas.microsoft.com/office/word/2010/wordprocessingGroup" xmlns:wpi="http://schemas.microsoft.com/office/word/2010/wordprocessingInk" xmlns:wne="http://schemas.microsoft.com/office/word/2006/wordml" xmlns:wps="http://schemas.microsoft.com/office/word/2010/wordprocessingShape" mc:Ignorable="w14 w15 wp14">
-  <w:abstractNum w:abstractNumId="0">
+<w:numbering xmlns:wpc="http://schemas.microsoft.com/office/word/2010/wordprocessingCanvas" xmlns:cx="http://schemas.microsoft.com/office/drawing/2014/chartex" xmlns:mc="http://schemas.openxmlformats.org/markup-compatibility/2006" xmlns:o="urn:schemas-microsoft-com:office:office" xmlns:r="http://schemas.openxmlformats.org/officeDocument/2006/relationships" xmlns:m="http://schemas.openxmlformats.org/officeDocument/2006/math" xmlns:v="urn:schemas-microsoft-com:vml" xmlns:wp14="http://schemas.microsoft.com/office/word/2010/wordprocessingDrawing" xmlns:wp="http://schemas.openxmlformats.org/drawingml/2006/wordprocessingDrawing" xmlns:w10="urn:schemas-microsoft-com:office:word" xmlns:w="http://schemas.openxmlformats.org/wordprocessingml/2006/main" xmlns:w14="http://schemas.microsoft.com/office/word/2010/wordml" xmlns:w15="http://schemas.microsoft.com/office/word/2012/wordml" xmlns:w16se="http://schemas.microsoft.com/office/word/2015/wordml/symex" xmlns:wpg="http://schemas.microsoft.com/office/word/2010/wordprocessingGroup" xmlns:wpi="http://schemas.microsoft.com/office/word/2010/wordprocessingInk" xmlns:wne="http://schemas.microsoft.com/office/word/2006/wordml" xmlns:wps="http://schemas.microsoft.com/office/word/2010/wordprocessingShape" mc:Ignorable="w14 w15 w16se wp14">
+  <w:abstractNum w:abstractNumId="0" w15:restartNumberingAfterBreak="0">
     <w:nsid w:val="0F1C643A"/>
     <w:multiLevelType w:val="hybridMultilevel"/>
     <w:tmpl w:val="960A763A"/>
@@ -2845,7 +3251,119 @@
       </w:rPr>
     </w:lvl>
   </w:abstractNum>
-  <w:abstractNum w:abstractNumId="1">
+  <w:abstractNum w:abstractNumId="1" w15:restartNumberingAfterBreak="0">
+    <w:nsid w:val="137E6AF2"/>
+    <w:multiLevelType w:val="hybridMultilevel"/>
+    <w:tmpl w:val="8064E0E8"/>
+    <w:lvl w:ilvl="0" w:tplc="0EDA38BA">
+      <w:numFmt w:val="bullet"/>
+      <w:lvlText w:val="-"/>
+      <w:lvlJc w:val="left"/>
+      <w:pPr>
+        <w:ind w:left="1068" w:hanging="360"/>
+      </w:pPr>
+      <w:rPr>
+        <w:rFonts w:ascii="Calibri" w:eastAsiaTheme="minorHAnsi" w:hAnsi="Calibri" w:cs="Calibri" w:hint="default"/>
+      </w:rPr>
+    </w:lvl>
+    <w:lvl w:ilvl="1" w:tplc="040C0003" w:tentative="1">
+      <w:start w:val="1"/>
+      <w:numFmt w:val="bullet"/>
+      <w:lvlText w:val="o"/>
+      <w:lvlJc w:val="left"/>
+      <w:pPr>
+        <w:ind w:left="1788" w:hanging="360"/>
+      </w:pPr>
+      <w:rPr>
+        <w:rFonts w:ascii="Courier New" w:hAnsi="Courier New" w:cs="Courier New" w:hint="default"/>
+      </w:rPr>
+    </w:lvl>
+    <w:lvl w:ilvl="2" w:tplc="040C0005" w:tentative="1">
+      <w:start w:val="1"/>
+      <w:numFmt w:val="bullet"/>
+      <w:lvlText w:val=""/>
+      <w:lvlJc w:val="left"/>
+      <w:pPr>
+        <w:ind w:left="2508" w:hanging="360"/>
+      </w:pPr>
+      <w:rPr>
+        <w:rFonts w:ascii="Wingdings" w:hAnsi="Wingdings" w:hint="default"/>
+      </w:rPr>
+    </w:lvl>
+    <w:lvl w:ilvl="3" w:tplc="040C0001" w:tentative="1">
+      <w:start w:val="1"/>
+      <w:numFmt w:val="bullet"/>
+      <w:lvlText w:val=""/>
+      <w:lvlJc w:val="left"/>
+      <w:pPr>
+        <w:ind w:left="3228" w:hanging="360"/>
+      </w:pPr>
+      <w:rPr>
+        <w:rFonts w:ascii="Symbol" w:hAnsi="Symbol" w:hint="default"/>
+      </w:rPr>
+    </w:lvl>
+    <w:lvl w:ilvl="4" w:tplc="040C0003" w:tentative="1">
+      <w:start w:val="1"/>
+      <w:numFmt w:val="bullet"/>
+      <w:lvlText w:val="o"/>
+      <w:lvlJc w:val="left"/>
+      <w:pPr>
+        <w:ind w:left="3948" w:hanging="360"/>
+      </w:pPr>
+      <w:rPr>
+        <w:rFonts w:ascii="Courier New" w:hAnsi="Courier New" w:cs="Courier New" w:hint="default"/>
+      </w:rPr>
+    </w:lvl>
+    <w:lvl w:ilvl="5" w:tplc="040C0005" w:tentative="1">
+      <w:start w:val="1"/>
+      <w:numFmt w:val="bullet"/>
+      <w:lvlText w:val=""/>
+      <w:lvlJc w:val="left"/>
+      <w:pPr>
+        <w:ind w:left="4668" w:hanging="360"/>
+      </w:pPr>
+      <w:rPr>
+        <w:rFonts w:ascii="Wingdings" w:hAnsi="Wingdings" w:hint="default"/>
+      </w:rPr>
+    </w:lvl>
+    <w:lvl w:ilvl="6" w:tplc="040C0001" w:tentative="1">
+      <w:start w:val="1"/>
+      <w:numFmt w:val="bullet"/>
+      <w:lvlText w:val=""/>
+      <w:lvlJc w:val="left"/>
+      <w:pPr>
+        <w:ind w:left="5388" w:hanging="360"/>
+      </w:pPr>
+      <w:rPr>
+        <w:rFonts w:ascii="Symbol" w:hAnsi="Symbol" w:hint="default"/>
+      </w:rPr>
+    </w:lvl>
+    <w:lvl w:ilvl="7" w:tplc="040C0003" w:tentative="1">
+      <w:start w:val="1"/>
+      <w:numFmt w:val="bullet"/>
+      <w:lvlText w:val="o"/>
+      <w:lvlJc w:val="left"/>
+      <w:pPr>
+        <w:ind w:left="6108" w:hanging="360"/>
+      </w:pPr>
+      <w:rPr>
+        <w:rFonts w:ascii="Courier New" w:hAnsi="Courier New" w:cs="Courier New" w:hint="default"/>
+      </w:rPr>
+    </w:lvl>
+    <w:lvl w:ilvl="8" w:tplc="040C0005" w:tentative="1">
+      <w:start w:val="1"/>
+      <w:numFmt w:val="bullet"/>
+      <w:lvlText w:val=""/>
+      <w:lvlJc w:val="left"/>
+      <w:pPr>
+        <w:ind w:left="6828" w:hanging="360"/>
+      </w:pPr>
+      <w:rPr>
+        <w:rFonts w:ascii="Wingdings" w:hAnsi="Wingdings" w:hint="default"/>
+      </w:rPr>
+    </w:lvl>
+  </w:abstractNum>
+  <w:abstractNum w:abstractNumId="2" w15:restartNumberingAfterBreak="0">
     <w:nsid w:val="2AB9351B"/>
     <w:multiLevelType w:val="hybridMultilevel"/>
     <w:tmpl w:val="F0BE323E"/>
@@ -2958,16 +3476,19 @@
     </w:lvl>
   </w:abstractNum>
   <w:num w:numId="1">
-    <w:abstractNumId w:val="1"/>
+    <w:abstractNumId w:val="2"/>
   </w:num>
   <w:num w:numId="2">
     <w:abstractNumId w:val="0"/>
+  </w:num>
+  <w:num w:numId="3">
+    <w:abstractNumId w:val="1"/>
   </w:num>
 </w:numbering>
 </file>
 
 <file path=word/styles.xml><?xml version="1.0" encoding="utf-8"?>
-<w:styles xmlns:mc="http://schemas.openxmlformats.org/markup-compatibility/2006" xmlns:r="http://schemas.openxmlformats.org/officeDocument/2006/relationships" xmlns:w="http://schemas.openxmlformats.org/wordprocessingml/2006/main" xmlns:w14="http://schemas.microsoft.com/office/word/2010/wordml" xmlns:w15="http://schemas.microsoft.com/office/word/2012/wordml" mc:Ignorable="w14 w15">
+<w:styles xmlns:mc="http://schemas.openxmlformats.org/markup-compatibility/2006" xmlns:r="http://schemas.openxmlformats.org/officeDocument/2006/relationships" xmlns:w="http://schemas.openxmlformats.org/wordprocessingml/2006/main" xmlns:w14="http://schemas.microsoft.com/office/word/2010/wordml" xmlns:w15="http://schemas.microsoft.com/office/word/2012/wordml" xmlns:w16se="http://schemas.microsoft.com/office/word/2015/wordml/symex" mc:Ignorable="w14 w15 w16se">
   <w:docDefaults>
     <w:rPrDefault>
       <w:rPr>
@@ -2979,7 +3500,7 @@
     </w:rPrDefault>
     <w:pPrDefault/>
   </w:docDefaults>
-  <w:latentStyles w:defLockedState="0" w:defUIPriority="99" w:defSemiHidden="0" w:defUnhideWhenUsed="0" w:defQFormat="0" w:count="382">
+  <w:latentStyles w:defLockedState="0" w:defUIPriority="99" w:defSemiHidden="0" w:defUnhideWhenUsed="0" w:defQFormat="0" w:count="371">
     <w:lsdException w:name="Normal" w:uiPriority="0" w:qFormat="1"/>
     <w:lsdException w:name="heading 1" w:uiPriority="9" w:qFormat="1"/>
     <w:lsdException w:name="heading 2" w:semiHidden="1" w:uiPriority="9" w:unhideWhenUsed="1" w:qFormat="1"/>
@@ -3136,15 +3657,6 @@
     <w:lsdException w:name="Balloon Text" w:semiHidden="1" w:unhideWhenUsed="1"/>
     <w:lsdException w:name="Table Grid" w:uiPriority="39"/>
     <w:lsdException w:name="Table Theme" w:semiHidden="1" w:unhideWhenUsed="1"/>
-    <w:lsdException w:name="Note Level 1" w:semiHidden="1" w:unhideWhenUsed="1"/>
-    <w:lsdException w:name="Note Level 2" w:semiHidden="1" w:unhideWhenUsed="1"/>
-    <w:lsdException w:name="Note Level 3" w:semiHidden="1" w:unhideWhenUsed="1"/>
-    <w:lsdException w:name="Note Level 4" w:semiHidden="1" w:unhideWhenUsed="1"/>
-    <w:lsdException w:name="Note Level 5" w:semiHidden="1" w:unhideWhenUsed="1"/>
-    <w:lsdException w:name="Note Level 6" w:semiHidden="1" w:unhideWhenUsed="1"/>
-    <w:lsdException w:name="Note Level 7" w:semiHidden="1" w:unhideWhenUsed="1"/>
-    <w:lsdException w:name="Note Level 8" w:semiHidden="1" w:unhideWhenUsed="1"/>
-    <w:lsdException w:name="Note Level 9" w:semiHidden="1" w:unhideWhenUsed="1"/>
     <w:lsdException w:name="Placeholder Text" w:semiHidden="1"/>
     <w:lsdException w:name="No Spacing" w:uiPriority="1" w:qFormat="1"/>
     <w:lsdException w:name="Light Shading" w:uiPriority="60"/>
@@ -3360,8 +3872,6 @@
     <w:lsdException w:name="List Table 5 Dark Accent 6" w:uiPriority="50"/>
     <w:lsdException w:name="List Table 6 Colorful Accent 6" w:uiPriority="51"/>
     <w:lsdException w:name="List Table 7 Colorful Accent 6" w:uiPriority="52"/>
-    <w:lsdException w:name="Mention" w:semiHidden="1" w:unhideWhenUsed="1"/>
-    <w:lsdException w:name="Smart Hyperlink" w:semiHidden="1" w:unhideWhenUsed="1"/>
   </w:latentStyles>
   <w:style w:type="paragraph" w:default="1" w:styleId="Normal">
     <w:name w:val="Normal"/>
@@ -3394,7 +3904,7 @@
     <w:semiHidden/>
     <w:unhideWhenUsed/>
   </w:style>
-  <w:style w:type="paragraph" w:styleId="Normalweb">
+  <w:style w:type="paragraph" w:styleId="NormalWeb">
     <w:name w:val="Normal (Web)"/>
     <w:basedOn w:val="Normal"/>
     <w:uiPriority w:val="99"/>
@@ -3421,7 +3931,7 @@
       <w:u w:val="single"/>
     </w:rPr>
   </w:style>
-  <w:style w:type="paragraph" w:styleId="Pardeliste">
+  <w:style w:type="paragraph" w:styleId="Paragraphedeliste">
     <w:name w:val="List Paragraph"/>
     <w:basedOn w:val="Normal"/>
     <w:uiPriority w:val="34"/>
@@ -3438,7 +3948,6 @@
     <w:uiPriority w:val="39"/>
     <w:rsid w:val="00464B6A"/>
     <w:tblPr>
-      <w:tblInd w:w="0" w:type="dxa"/>
       <w:tblBorders>
         <w:top w:val="single" w:sz="4" w:space="0" w:color="auto"/>
         <w:left w:val="single" w:sz="4" w:space="0" w:color="auto"/>
@@ -3447,12 +3956,6 @@
         <w:insideH w:val="single" w:sz="4" w:space="0" w:color="auto"/>
         <w:insideV w:val="single" w:sz="4" w:space="0" w:color="auto"/>
       </w:tblBorders>
-      <w:tblCellMar>
-        <w:top w:w="0" w:type="dxa"/>
-        <w:left w:w="108" w:type="dxa"/>
-        <w:bottom w:w="0" w:type="dxa"/>
-        <w:right w:w="108" w:type="dxa"/>
-      </w:tblCellMar>
     </w:tblPr>
   </w:style>
   <w:style w:type="paragraph" w:styleId="En-tte">
@@ -3502,7 +4005,7 @@
     <w:basedOn w:val="Policepardfaut"/>
     <w:rsid w:val="00567324"/>
   </w:style>
-  <w:style w:type="character" w:styleId="Lienhypertextevisit">
+  <w:style w:type="character" w:styleId="Lienhypertextesuivivisit">
     <w:name w:val="FollowedHyperlink"/>
     <w:basedOn w:val="Policepardfaut"/>
     <w:uiPriority w:val="99"/>

</xml_diff>

<commit_message>
Added some Git experience description, plus some minor changes.
</commit_message>
<xml_diff>
--- a/Livrables/rapport.docx
+++ b/Livrables/rapport.docx
@@ -1,6 +1,6 @@
 
 <file path=word/document.xml><?xml version="1.0" encoding="utf-8"?>
-<w:document xmlns:wpc="http://schemas.microsoft.com/office/word/2010/wordprocessingCanvas" xmlns:mo="http://schemas.microsoft.com/office/mac/office/2008/main" xmlns:mc="http://schemas.openxmlformats.org/markup-compatibility/2006" xmlns:mv="urn:schemas-microsoft-com:mac:vml" xmlns:o="urn:schemas-microsoft-com:office:office" xmlns:r="http://schemas.openxmlformats.org/officeDocument/2006/relationships" xmlns:m="http://schemas.openxmlformats.org/officeDocument/2006/math" xmlns:v="urn:schemas-microsoft-com:vml" xmlns:wp14="http://schemas.microsoft.com/office/word/2010/wordprocessingDrawing" xmlns:wp="http://schemas.openxmlformats.org/drawingml/2006/wordprocessingDrawing" xmlns:w10="urn:schemas-microsoft-com:office:word" xmlns:w="http://schemas.openxmlformats.org/wordprocessingml/2006/main" xmlns:w14="http://schemas.microsoft.com/office/word/2010/wordml" xmlns:w15="http://schemas.microsoft.com/office/word/2012/wordml" xmlns:wpg="http://schemas.microsoft.com/office/word/2010/wordprocessingGroup" xmlns:wpi="http://schemas.microsoft.com/office/word/2010/wordprocessingInk" xmlns:wne="http://schemas.microsoft.com/office/word/2006/wordml" xmlns:wps="http://schemas.microsoft.com/office/word/2010/wordprocessingShape" mc:Ignorable="w14 w15 wp14">
+<w:document xmlns:wpc="http://schemas.microsoft.com/office/word/2010/wordprocessingCanvas" xmlns:cx="http://schemas.microsoft.com/office/drawing/2014/chartex" xmlns:mc="http://schemas.openxmlformats.org/markup-compatibility/2006" xmlns:o="urn:schemas-microsoft-com:office:office" xmlns:r="http://schemas.openxmlformats.org/officeDocument/2006/relationships" xmlns:m="http://schemas.openxmlformats.org/officeDocument/2006/math" xmlns:v="urn:schemas-microsoft-com:vml" xmlns:wp14="http://schemas.microsoft.com/office/word/2010/wordprocessingDrawing" xmlns:wp="http://schemas.openxmlformats.org/drawingml/2006/wordprocessingDrawing" xmlns:w10="urn:schemas-microsoft-com:office:word" xmlns:w="http://schemas.openxmlformats.org/wordprocessingml/2006/main" xmlns:w14="http://schemas.microsoft.com/office/word/2010/wordml" xmlns:w15="http://schemas.microsoft.com/office/word/2012/wordml" xmlns:w16se="http://schemas.microsoft.com/office/word/2015/wordml/symex" xmlns:wpg="http://schemas.microsoft.com/office/word/2010/wordprocessingGroup" xmlns:wpi="http://schemas.microsoft.com/office/word/2010/wordprocessingInk" xmlns:wne="http://schemas.microsoft.com/office/word/2006/wordml" xmlns:wps="http://schemas.microsoft.com/office/word/2010/wordprocessingShape" mc:Ignorable="w14 w15 w16se wp14">
   <w:body>
     <w:p>
       <w:pPr>
@@ -336,7 +336,7 @@
     </w:p>
     <w:p>
       <w:pPr>
-        <w:pStyle w:val="Pardeliste"/>
+        <w:pStyle w:val="Paragraphedeliste"/>
         <w:numPr>
           <w:ilvl w:val="0"/>
           <w:numId w:val="2"/>
@@ -362,7 +362,7 @@
     </w:p>
     <w:p>
       <w:pPr>
-        <w:pStyle w:val="Pardeliste"/>
+        <w:pStyle w:val="Paragraphedeliste"/>
         <w:numPr>
           <w:ilvl w:val="0"/>
           <w:numId w:val="2"/>
@@ -388,7 +388,7 @@
     </w:p>
     <w:p>
       <w:pPr>
-        <w:pStyle w:val="Pardeliste"/>
+        <w:pStyle w:val="Paragraphedeliste"/>
         <w:numPr>
           <w:ilvl w:val="0"/>
           <w:numId w:val="2"/>
@@ -414,7 +414,7 @@
     </w:p>
     <w:p>
       <w:pPr>
-        <w:pStyle w:val="Pardeliste"/>
+        <w:pStyle w:val="Paragraphedeliste"/>
         <w:numPr>
           <w:ilvl w:val="0"/>
           <w:numId w:val="2"/>
@@ -440,7 +440,7 @@
     </w:p>
     <w:p>
       <w:pPr>
-        <w:pStyle w:val="Pardeliste"/>
+        <w:pStyle w:val="Paragraphedeliste"/>
         <w:numPr>
           <w:ilvl w:val="0"/>
           <w:numId w:val="2"/>
@@ -639,6 +639,7 @@
           <w:u w:val="single"/>
           <w:lang w:eastAsia="fr-FR"/>
         </w:rPr>
+        <w:lastRenderedPageBreak/>
         <w:t>Q-Learning :</w:t>
       </w:r>
     </w:p>
@@ -660,116 +661,168 @@
         <w:rPr>
           <w:rFonts w:cs="Times New Roman"/>
           <w:color w:val="222222"/>
-          <w:lang w:eastAsia="fr-FR"/>
-        </w:rPr>
-      </w:pPr>
-      <w:r>
-        <w:rPr>
-          <w:rFonts w:cs="Times New Roman"/>
-          <w:color w:val="222222"/>
-          <w:lang w:eastAsia="fr-FR"/>
-        </w:rPr>
-        <w:t xml:space="preserve">Cette méthode d'apprentissage peut être appliquée pour trouver une suite d'actions associées à des états (politique) d'un processus de décision markovien (fini) quelconque. Cela fonctionne par l'apprentissage d'une fonction de valeur d'état qui permet de déterminer le potentiel bienfait (récompense) de prendre une certaine action dans un certain état en suivant une politique optimale. La politique est la règle de sélection des actions successives d'un agent dans l'état actuel du système. Lorsque cette fonction de valeur d'action-état est connue, la politique optimale peut être construite en sélectionnant l'action à valeur maximale pour chaque état. Un des points forts du </w:t>
-      </w:r>
-      <w:proofErr w:type="spellStart"/>
-      <w:r>
-        <w:rPr>
-          <w:rFonts w:cs="Times New Roman"/>
-          <w:color w:val="222222"/>
-          <w:lang w:eastAsia="fr-FR"/>
-        </w:rPr>
-        <w:t>Q-</w:t>
-      </w:r>
-      <w:r>
-        <w:rPr>
-          <w:rFonts w:cs="Times New Roman"/>
-          <w:color w:val="222222"/>
-          <w:lang w:eastAsia="fr-FR"/>
-        </w:rPr>
-        <w:t>learning</w:t>
-      </w:r>
-      <w:proofErr w:type="spellEnd"/>
-      <w:r>
-        <w:rPr>
-          <w:rFonts w:cs="Times New Roman"/>
-          <w:color w:val="222222"/>
-          <w:lang w:eastAsia="fr-FR"/>
-        </w:rPr>
-        <w:t xml:space="preserve"> est qu'il permet de comparer les récompenses probables de prendre les actions accessibles sans avoir de connaissance initiale de l’environnement. Cette notion d’apprentissage par récompense a été introduite à l'origine d</w:t>
-      </w:r>
-      <w:r>
-        <w:rPr>
-          <w:rFonts w:cs="Times New Roman"/>
-          <w:color w:val="222222"/>
-          <w:lang w:eastAsia="fr-FR"/>
-        </w:rPr>
-        <w:t>ans la thèse de Watkins en 1989</w:t>
-      </w:r>
-      <w:r>
-        <w:rPr>
-          <w:rFonts w:cs="Times New Roman"/>
-          <w:color w:val="222222"/>
-          <w:lang w:eastAsia="fr-FR"/>
-        </w:rPr>
-        <w:t>. C'est une variante de l'apprenti</w:t>
-      </w:r>
-      <w:r>
-        <w:rPr>
-          <w:rFonts w:cs="Times New Roman"/>
-          <w:color w:val="222222"/>
-          <w:lang w:eastAsia="fr-FR"/>
-        </w:rPr>
-        <w:t>ssage par différence temporelle</w:t>
-      </w:r>
-      <w:r>
-        <w:rPr>
-          <w:rFonts w:cs="Times New Roman"/>
-          <w:color w:val="222222"/>
-          <w:lang w:eastAsia="fr-FR"/>
-        </w:rPr>
-        <w:t xml:space="preserve">. Par la suite, il a été prouvé, que </w:t>
-      </w:r>
-      <w:proofErr w:type="spellStart"/>
-      <w:r>
-        <w:rPr>
-          <w:rFonts w:cs="Times New Roman"/>
-          <w:color w:val="222222"/>
-          <w:lang w:eastAsia="fr-FR"/>
-        </w:rPr>
-        <w:t>Q-</w:t>
-      </w:r>
-      <w:r>
-        <w:rPr>
-          <w:rFonts w:cs="Times New Roman"/>
-          <w:color w:val="222222"/>
-          <w:lang w:eastAsia="fr-FR"/>
-        </w:rPr>
-        <w:t>learning</w:t>
-      </w:r>
-      <w:proofErr w:type="spellEnd"/>
-      <w:r>
-        <w:rPr>
-          <w:rFonts w:cs="Times New Roman"/>
-          <w:color w:val="222222"/>
-          <w:lang w:eastAsia="fr-FR"/>
-        </w:rPr>
-        <w:t xml:space="preserve"> converge vers une politique optimale, à comprendre dans le sens de maximiser la récompense</w:t>
-      </w:r>
-      <w:r>
-        <w:rPr>
-          <w:rFonts w:cs="Times New Roman"/>
-          <w:color w:val="222222"/>
-          <w:lang w:eastAsia="fr-FR"/>
-        </w:rPr>
-        <w:t xml:space="preserve"> totale des étapes successives</w:t>
-      </w:r>
-      <w:r>
-        <w:rPr>
-          <w:rFonts w:cs="Times New Roman"/>
-          <w:color w:val="222222"/>
-          <w:lang w:eastAsia="fr-FR"/>
-        </w:rPr>
-        <w:t>.</w:t>
+          <w:sz w:val="28"/>
+          <w:szCs w:val="28"/>
+          <w:lang w:eastAsia="fr-FR"/>
+        </w:rPr>
+      </w:pPr>
+      <w:r>
+        <w:rPr>
+          <w:rFonts w:cs="Times New Roman"/>
+          <w:color w:val="222222"/>
+          <w:sz w:val="28"/>
+          <w:szCs w:val="28"/>
+          <w:lang w:eastAsia="fr-FR"/>
+        </w:rPr>
+        <w:t xml:space="preserve">Cette méthode d'apprentissage peut être appliquée pour trouver une suite d'actions associées à des états (politique) d'un processus de décision markovien (fini) quelconque. Cela fonctionne par l'apprentissage d'une fonction de valeur d'état qui permet de déterminer le potentiel bienfait (récompense) de prendre une certaine action dans un certain état en suivant une politique optimale. </w:t>
+      </w:r>
+    </w:p>
+    <w:p>
+      <w:pPr>
+        <w:jc w:val="both"/>
+        <w:rPr>
+          <w:rFonts w:cs="Times New Roman"/>
+          <w:color w:val="222222"/>
+          <w:sz w:val="28"/>
+          <w:szCs w:val="28"/>
+          <w:lang w:eastAsia="fr-FR"/>
+        </w:rPr>
+      </w:pPr>
+      <w:r>
+        <w:rPr>
+          <w:rFonts w:cs="Times New Roman"/>
+          <w:color w:val="222222"/>
+          <w:sz w:val="28"/>
+          <w:szCs w:val="28"/>
+          <w:lang w:eastAsia="fr-FR"/>
+        </w:rPr>
+        <w:t>La politique est la règle de sélection des actions successives d'un agent dans l'état actuel du système. Lorsque cette fonction de valeur d'action-état est connue, la politique optimale peut être construite en sélectionnant l'action à valeur maximale pour chaque état.</w:t>
+      </w:r>
+    </w:p>
+    <w:p>
+      <w:pPr>
+        <w:jc w:val="both"/>
+        <w:rPr>
+          <w:rFonts w:cs="Times New Roman"/>
+          <w:color w:val="222222"/>
+          <w:sz w:val="28"/>
+          <w:szCs w:val="28"/>
+          <w:lang w:eastAsia="fr-FR"/>
+        </w:rPr>
+      </w:pPr>
+    </w:p>
+    <w:p>
+      <w:pPr>
+        <w:jc w:val="both"/>
+        <w:rPr>
+          <w:rFonts w:cs="Times New Roman"/>
+          <w:color w:val="222222"/>
+          <w:sz w:val="28"/>
+          <w:szCs w:val="28"/>
+          <w:lang w:eastAsia="fr-FR"/>
+        </w:rPr>
+      </w:pPr>
+      <w:r>
+        <w:rPr>
+          <w:rFonts w:cs="Times New Roman"/>
+          <w:color w:val="222222"/>
+          <w:sz w:val="28"/>
+          <w:szCs w:val="28"/>
+          <w:lang w:eastAsia="fr-FR"/>
+        </w:rPr>
+        <w:t>Un des points forts du Q-learning est qu'il permet de comparer les récompenses probables de prendre les actions accessibles sans avoir de connaissance initiale de l’environnement. Cette notion d’apprentissage par récompen</w:t>
+      </w:r>
+      <w:r>
+        <w:rPr>
+          <w:rFonts w:cs="Times New Roman"/>
+          <w:color w:val="222222"/>
+          <w:sz w:val="28"/>
+          <w:szCs w:val="28"/>
+          <w:lang w:eastAsia="fr-FR"/>
+        </w:rPr>
+        <w:t>se a été introduite à l'origine e</w:t>
+      </w:r>
+      <w:r>
+        <w:rPr>
+          <w:rFonts w:cs="Times New Roman"/>
+          <w:color w:val="222222"/>
+          <w:sz w:val="28"/>
+          <w:szCs w:val="28"/>
+          <w:lang w:eastAsia="fr-FR"/>
+        </w:rPr>
+        <w:t>n 1989</w:t>
+      </w:r>
+      <w:r>
+        <w:rPr>
+          <w:rFonts w:cs="Times New Roman"/>
+          <w:color w:val="222222"/>
+          <w:sz w:val="28"/>
+          <w:szCs w:val="28"/>
+          <w:lang w:eastAsia="fr-FR"/>
+        </w:rPr>
+        <w:t xml:space="preserve">. </w:t>
+      </w:r>
+    </w:p>
+    <w:p>
+      <w:pPr>
+        <w:jc w:val="both"/>
+        <w:rPr>
+          <w:rFonts w:cs="Times New Roman"/>
+          <w:color w:val="222222"/>
+          <w:sz w:val="28"/>
+          <w:szCs w:val="28"/>
+          <w:lang w:eastAsia="fr-FR"/>
+        </w:rPr>
+      </w:pPr>
+      <w:r>
+        <w:rPr>
+          <w:rFonts w:cs="Times New Roman"/>
+          <w:color w:val="222222"/>
+          <w:sz w:val="28"/>
+          <w:szCs w:val="28"/>
+          <w:lang w:eastAsia="fr-FR"/>
+        </w:rPr>
+        <w:t>Par la suite, i</w:t>
+      </w:r>
+      <w:r>
+        <w:rPr>
+          <w:rFonts w:cs="Times New Roman"/>
+          <w:color w:val="222222"/>
+          <w:sz w:val="28"/>
+          <w:szCs w:val="28"/>
+          <w:lang w:eastAsia="fr-FR"/>
+        </w:rPr>
+        <w:t>l a été prouvé</w:t>
+      </w:r>
+      <w:r>
+        <w:rPr>
+          <w:rFonts w:cs="Times New Roman"/>
+          <w:color w:val="222222"/>
+          <w:sz w:val="28"/>
+          <w:szCs w:val="28"/>
+          <w:lang w:eastAsia="fr-FR"/>
+        </w:rPr>
+        <w:t xml:space="preserve"> que</w:t>
+      </w:r>
+      <w:r>
+        <w:rPr>
+          <w:rFonts w:cs="Times New Roman"/>
+          <w:color w:val="222222"/>
+          <w:sz w:val="28"/>
+          <w:szCs w:val="28"/>
+          <w:lang w:eastAsia="fr-FR"/>
+        </w:rPr>
+        <w:t xml:space="preserve"> le</w:t>
+      </w:r>
+      <w:r>
+        <w:rPr>
+          <w:rFonts w:cs="Times New Roman"/>
+          <w:color w:val="222222"/>
+          <w:sz w:val="28"/>
+          <w:szCs w:val="28"/>
+          <w:lang w:eastAsia="fr-FR"/>
+        </w:rPr>
+        <w:t xml:space="preserve"> Q-learning converge vers une politique optimale, à comprendre dans le sens de maximiser la récompense totale des étapes successives.</w:t>
       </w:r>
     </w:p>
     <w:p>
@@ -872,11 +925,13 @@
       <w:pPr>
         <w:jc w:val="both"/>
         <w:rPr>
-          <w:sz w:val="28"/>
-        </w:rPr>
-      </w:pPr>
-      <w:r>
-        <w:rPr>
+          <w:i/>
+          <w:sz w:val="28"/>
+        </w:rPr>
+      </w:pPr>
+      <w:r>
+        <w:rPr>
+          <w:i/>
           <w:sz w:val="28"/>
         </w:rPr>
         <w:t>L’environnement est d’abord créé.</w:t>
@@ -895,6 +950,7 @@
           <w:sz w:val="28"/>
           <w:lang w:eastAsia="fr-FR"/>
         </w:rPr>
+        <w:lastRenderedPageBreak/>
         <w:drawing>
           <wp:inline distT="0" distB="0" distL="0" distR="0" wp14:anchorId="04C7ADEF" wp14:editId="7B6855CE">
             <wp:extent cx="5756910" cy="3248025"/>
@@ -942,11 +998,13 @@
       <w:pPr>
         <w:jc w:val="both"/>
         <w:rPr>
-          <w:sz w:val="28"/>
-        </w:rPr>
-      </w:pPr>
-      <w:r>
-        <w:rPr>
+          <w:i/>
+          <w:sz w:val="28"/>
+        </w:rPr>
+      </w:pPr>
+      <w:r>
+        <w:rPr>
+          <w:i/>
           <w:sz w:val="28"/>
         </w:rPr>
         <w:t>Puis on construit les agents qui vont explorer l’environnement.</w:t>
@@ -1020,11 +1078,13 @@
       <w:pPr>
         <w:jc w:val="both"/>
         <w:rPr>
-          <w:sz w:val="28"/>
-        </w:rPr>
-      </w:pPr>
-      <w:r>
-        <w:rPr>
+          <w:i/>
+          <w:sz w:val="28"/>
+        </w:rPr>
+      </w:pPr>
+      <w:r>
+        <w:rPr>
+          <w:i/>
           <w:sz w:val="28"/>
         </w:rPr>
         <w:t>Enfin le système, composé d’un agent et d’un environnement fixés, est prêt à fonctionner.</w:t>
@@ -1043,6 +1103,7 @@
           <w:sz w:val="28"/>
           <w:lang w:eastAsia="fr-FR"/>
         </w:rPr>
+        <w:lastRenderedPageBreak/>
         <w:drawing>
           <wp:inline distT="0" distB="0" distL="0" distR="0" wp14:anchorId="00C8A1A6" wp14:editId="2BEE0851">
             <wp:extent cx="2626659" cy="1973304"/>
@@ -1091,6 +1152,14 @@
         <w:jc w:val="both"/>
         <w:rPr>
           <w:sz w:val="28"/>
+        </w:rPr>
+      </w:pPr>
+    </w:p>
+    <w:p>
+      <w:pPr>
+        <w:jc w:val="both"/>
+        <w:rPr>
+          <w:sz w:val="28"/>
           <w:u w:val="single"/>
         </w:rPr>
       </w:pPr>
@@ -1116,55 +1185,61 @@
         <w:jc w:val="both"/>
         <w:rPr>
           <w:sz w:val="28"/>
-        </w:rPr>
-      </w:pPr>
-      <w:r>
-        <w:rPr>
-          <w:sz w:val="28"/>
-        </w:rPr>
-        <w:t xml:space="preserve">Le labyrinthe a été modélisé par une matrice </w:t>
-      </w:r>
-      <w:proofErr w:type="spellStart"/>
-      <w:r>
-        <w:rPr>
-          <w:sz w:val="28"/>
-        </w:rPr>
-        <w:t>numpy</w:t>
-      </w:r>
-      <w:proofErr w:type="spellEnd"/>
-      <w:r>
-        <w:rPr>
-          <w:sz w:val="28"/>
-        </w:rPr>
-        <w:t xml:space="preserve"> de taille fixe, où les différents états (« state ») des cases sont représentés par des entiers numérotés de 0 à 3,</w:t>
-      </w:r>
-    </w:p>
-    <w:p>
-      <w:pPr>
-        <w:jc w:val="both"/>
-        <w:rPr>
-          <w:sz w:val="28"/>
-        </w:rPr>
-      </w:pPr>
-      <w:r>
-        <w:rPr>
-          <w:sz w:val="28"/>
-        </w:rPr>
-        <w:t xml:space="preserve">La bibliothèque </w:t>
-      </w:r>
-      <w:proofErr w:type="spellStart"/>
-      <w:r>
-        <w:rPr>
-          <w:sz w:val="28"/>
-        </w:rPr>
-        <w:t>numpy</w:t>
-      </w:r>
-      <w:proofErr w:type="spellEnd"/>
-      <w:r>
-        <w:rPr>
-          <w:sz w:val="28"/>
-        </w:rPr>
-        <w:t xml:space="preserve"> a été utilisée afin d’optimiser la puissance de calcul   les correspondances étant décrites ci-dessous :</w:t>
+          <w:u w:val="single"/>
+        </w:rPr>
+      </w:pPr>
+    </w:p>
+    <w:p>
+      <w:pPr>
+        <w:jc w:val="both"/>
+        <w:rPr>
+          <w:sz w:val="28"/>
+          <w:u w:val="single"/>
+        </w:rPr>
+      </w:pPr>
+      <w:r>
+        <w:rPr>
+          <w:sz w:val="28"/>
+        </w:rPr>
+        <w:t>La bibliothèque numpy a été utilisée afin d’optimiser la puissance de calcul</w:t>
+      </w:r>
+      <w:r>
+        <w:rPr>
+          <w:sz w:val="28"/>
+        </w:rPr>
+        <w:t>.</w:t>
+      </w:r>
+    </w:p>
+    <w:p>
+      <w:pPr>
+        <w:jc w:val="both"/>
+        <w:rPr>
+          <w:sz w:val="28"/>
+        </w:rPr>
+      </w:pPr>
+      <w:r>
+        <w:rPr>
+          <w:sz w:val="28"/>
+        </w:rPr>
+        <w:t>Le labyrinthe a été modélisé par une matrice numpy de taille fixe, où les différents états (« state ») des cases sont représentés par des entiers numérotés de 0 à 3,</w:t>
+      </w:r>
+      <w:r>
+        <w:rPr>
+          <w:sz w:val="28"/>
+        </w:rPr>
+        <w:t xml:space="preserve"> </w:t>
+      </w:r>
+      <w:r>
+        <w:rPr>
+          <w:sz w:val="28"/>
+        </w:rPr>
+        <w:t>les correspondances étant décrites ci-dessous</w:t>
+      </w:r>
+      <w:r>
+        <w:rPr>
+          <w:sz w:val="28"/>
+        </w:rPr>
+        <w:t>.</w:t>
       </w:r>
     </w:p>
     <w:p>
@@ -1402,24 +1477,27 @@
         <w:rPr>
           <w:sz w:val="28"/>
         </w:rPr>
-        <w:t>Cette matrice d’états « states » caractérise donc le labyrinthe mais ne possède pas la position de l’agent à chaque étape. Cette dernière est toutefois présente dans la classe par le biais de « </w:t>
-      </w:r>
-      <w:proofErr w:type="spellStart"/>
-      <w:r>
-        <w:rPr>
+        <w:t xml:space="preserve">Cette matrice d’états « states » caractérise donc le labyrinthe mais ne possède pas la position de l’agent à chaque étape. Cette dernière est toutefois présente dans la classe par le biais de </w:t>
+      </w:r>
+      <w:r>
+        <w:rPr>
+          <w:sz w:val="28"/>
+        </w:rPr>
+        <w:t xml:space="preserve">l’attribut </w:t>
+      </w:r>
+      <w:r>
+        <w:rPr>
+          <w:i/>
           <w:sz w:val="28"/>
         </w:rPr>
         <w:t>current_position</w:t>
       </w:r>
-      <w:proofErr w:type="spellEnd"/>
-      <w:r>
-        <w:rPr>
-          <w:sz w:val="28"/>
-        </w:rPr>
-        <w:t> ».</w:t>
-      </w:r>
-      <w:bookmarkStart w:id="0" w:name="_GoBack"/>
-      <w:bookmarkEnd w:id="0"/>
+      <w:r>
+        <w:rPr>
+          <w:sz w:val="28"/>
+        </w:rPr>
+        <w:t>.</w:t>
+      </w:r>
     </w:p>
     <w:p>
       <w:pPr>
@@ -1547,21 +1625,7 @@
         <w:rPr>
           <w:sz w:val="28"/>
         </w:rPr>
-        <w:t xml:space="preserve">Création de la classe « state » pour caractériser l’état d’une case dans le labyrinthe. Le labyrinthe sera modélisé par une matrice </w:t>
-      </w:r>
-      <w:proofErr w:type="spellStart"/>
-      <w:r>
-        <w:rPr>
-          <w:sz w:val="28"/>
-        </w:rPr>
-        <w:t>numpy</w:t>
-      </w:r>
-      <w:proofErr w:type="spellEnd"/>
-      <w:r>
-        <w:rPr>
-          <w:sz w:val="28"/>
-        </w:rPr>
-        <w:t xml:space="preserve"> de taille fixe, où les différents états (« state ») des cases sont représentés par des entiers numérotés de 0 à 3, les correspondances étant décrites ci-dessous :</w:t>
+        <w:t>Création de la classe « state » pour caractériser l’état d’une case dans le labyrinthe. Le labyrinthe sera modélisé par une matrice numpy de taille fixe, où les différents états (« state ») des cases sont représentés par des entiers numérotés de 0 à 3, les correspondances étant décrites ci-dessous :</w:t>
       </w:r>
     </w:p>
     <w:p>
@@ -1799,21 +1863,8 @@
         <w:rPr>
           <w:sz w:val="28"/>
         </w:rPr>
-        <w:t xml:space="preserve">Importation et adaptation d’une classe </w:t>
-      </w:r>
-      <w:proofErr w:type="spellStart"/>
-      <w:r>
-        <w:rPr>
-          <w:sz w:val="28"/>
-        </w:rPr>
-        <w:t>AgentRandom</w:t>
-      </w:r>
-      <w:proofErr w:type="spellEnd"/>
-      <w:r>
-        <w:rPr>
-          <w:sz w:val="28"/>
-        </w:rPr>
-        <w:t xml:space="preserve"> en prévision de futurs tests simples de notre environnement.</w:t>
+        <w:lastRenderedPageBreak/>
+        <w:t>Importation et adaptation d’une classe AgentRandom en prévision de futurs tests simples de notre environnement.</w:t>
       </w:r>
     </w:p>
     <w:p>
@@ -1915,117 +1966,51 @@
         <w:rPr>
           <w:sz w:val="28"/>
         </w:rPr>
-        <w:t>On réalise que toute la suite de notre projet ne peut avancer sans une méthode « </w:t>
-      </w:r>
-      <w:proofErr w:type="spellStart"/>
-      <w:r>
-        <w:rPr>
-          <w:sz w:val="28"/>
-        </w:rPr>
-        <w:t>possibleActions</w:t>
-      </w:r>
-      <w:proofErr w:type="spellEnd"/>
-      <w:r>
-        <w:rPr>
-          <w:sz w:val="28"/>
-        </w:rPr>
-        <w:t> » essentielle. On commence alors à implémenter cette méthode et on modélise les actions (Nord, Est, Sud et Ouest) par un couple (</w:t>
-      </w:r>
-      <w:proofErr w:type="spellStart"/>
-      <w:proofErr w:type="gramStart"/>
-      <w:r>
-        <w:rPr>
-          <w:sz w:val="28"/>
-        </w:rPr>
-        <w:t>i,j</w:t>
-      </w:r>
-      <w:proofErr w:type="spellEnd"/>
-      <w:proofErr w:type="gramEnd"/>
-      <w:r>
-        <w:rPr>
-          <w:sz w:val="28"/>
-        </w:rPr>
-        <w:t xml:space="preserve">) à ajouter à la position courante. </w:t>
-      </w:r>
-    </w:p>
-    <w:p>
-      <w:pPr>
-        <w:jc w:val="both"/>
-        <w:rPr>
-          <w:sz w:val="28"/>
-        </w:rPr>
-      </w:pPr>
-    </w:p>
-    <w:p>
-      <w:pPr>
-        <w:jc w:val="both"/>
-        <w:rPr>
-          <w:sz w:val="28"/>
-        </w:rPr>
-      </w:pPr>
-      <w:r>
-        <w:rPr>
-          <w:sz w:val="28"/>
-        </w:rPr>
-        <w:t>Implémentation de la méthode « show » afin de visualiser le labyrinthe. Détermination de la position de l’agent à l’aide de « </w:t>
-      </w:r>
-      <w:proofErr w:type="spellStart"/>
-      <w:r>
-        <w:rPr>
-          <w:sz w:val="28"/>
-        </w:rPr>
-        <w:t>current_position</w:t>
-      </w:r>
-      <w:proofErr w:type="spellEnd"/>
-      <w:r>
-        <w:rPr>
-          <w:sz w:val="28"/>
-        </w:rPr>
-        <w:t> » et on affiche un A pour cet agent à la place.</w:t>
-      </w:r>
-    </w:p>
-    <w:p>
-      <w:pPr>
-        <w:jc w:val="both"/>
-        <w:rPr>
-          <w:sz w:val="28"/>
-        </w:rPr>
-      </w:pPr>
-    </w:p>
-    <w:p>
-      <w:pPr>
-        <w:jc w:val="both"/>
-        <w:rPr>
-          <w:sz w:val="28"/>
-        </w:rPr>
-      </w:pPr>
-      <w:r>
-        <w:rPr>
-          <w:sz w:val="28"/>
-        </w:rPr>
-        <w:t xml:space="preserve">Ajout de l’architecture de </w:t>
-      </w:r>
-      <w:proofErr w:type="spellStart"/>
-      <w:proofErr w:type="gramStart"/>
-      <w:r>
-        <w:rPr>
-          <w:sz w:val="28"/>
-        </w:rPr>
-        <w:t>runStep</w:t>
-      </w:r>
-      <w:proofErr w:type="spellEnd"/>
-      <w:r>
-        <w:rPr>
-          <w:sz w:val="28"/>
-        </w:rPr>
-        <w:t>(</w:t>
-      </w:r>
-      <w:proofErr w:type="gramEnd"/>
-      <w:r>
-        <w:rPr>
-          <w:sz w:val="28"/>
-        </w:rPr>
-        <w:t>) et des récompenses dans l’environnement.</w:t>
+        <w:t xml:space="preserve">On réalise que toute la suite de notre projet ne peut avancer sans une méthode « possibleActions » essentielle. On commence alors à implémenter cette méthode et on modélise les actions (Nord, Est, Sud et Ouest) par un couple (i,j) à ajouter à la position courante. </w:t>
+      </w:r>
+    </w:p>
+    <w:p>
+      <w:pPr>
+        <w:jc w:val="both"/>
+        <w:rPr>
+          <w:sz w:val="28"/>
+        </w:rPr>
+      </w:pPr>
+    </w:p>
+    <w:p>
+      <w:pPr>
+        <w:jc w:val="both"/>
+        <w:rPr>
+          <w:sz w:val="28"/>
+        </w:rPr>
+      </w:pPr>
+      <w:r>
+        <w:rPr>
+          <w:sz w:val="28"/>
+        </w:rPr>
+        <w:t>Implémentation de la méthode « show » afin de visualiser le labyrinthe. Détermination de la position de l’agent à l’aide de « current_position » et on affiche un A pour cet agent à la place.</w:t>
+      </w:r>
+    </w:p>
+    <w:p>
+      <w:pPr>
+        <w:jc w:val="both"/>
+        <w:rPr>
+          <w:sz w:val="28"/>
+        </w:rPr>
+      </w:pPr>
+    </w:p>
+    <w:p>
+      <w:pPr>
+        <w:jc w:val="both"/>
+        <w:rPr>
+          <w:sz w:val="28"/>
+        </w:rPr>
+      </w:pPr>
+      <w:r>
+        <w:rPr>
+          <w:sz w:val="28"/>
+        </w:rPr>
+        <w:t>Ajout de l’architecture de runStep() et des récompenses dans l’environnement.</w:t>
       </w:r>
     </w:p>
     <w:p>
@@ -2138,27 +2123,13 @@
         <w:rPr>
           <w:sz w:val="28"/>
         </w:rPr>
-        <w:t xml:space="preserve">Finalisation de </w:t>
-      </w:r>
-      <w:proofErr w:type="spellStart"/>
-      <w:r>
-        <w:rPr>
-          <w:sz w:val="28"/>
-        </w:rPr>
-        <w:t>create_random_</w:t>
-      </w:r>
-      <w:r>
-        <w:rPr>
-          <w:sz w:val="28"/>
-        </w:rPr>
-        <w:t>environment</w:t>
-      </w:r>
-      <w:proofErr w:type="spellEnd"/>
-      <w:r>
-        <w:rPr>
-          <w:sz w:val="28"/>
-        </w:rPr>
-        <w:t xml:space="preserve"> et implémentation du caractère aléatoire et avec</w:t>
+        <w:t>Finalisation de create_random_</w:t>
+      </w:r>
+      <w:r>
+        <w:rPr>
+          <w:sz w:val="28"/>
+        </w:rPr>
+        <w:t>environment et implémentation du caractère aléatoire et avec</w:t>
       </w:r>
       <w:r>
         <w:rPr>
@@ -2178,43 +2149,21 @@
         <w:rPr>
           <w:sz w:val="28"/>
         </w:rPr>
-        <w:t xml:space="preserve">Finalisation du premier Agent </w:t>
-      </w:r>
-      <w:proofErr w:type="spellStart"/>
-      <w:r>
-        <w:rPr>
-          <w:sz w:val="28"/>
-        </w:rPr>
-        <w:t>Random</w:t>
-      </w:r>
-      <w:proofErr w:type="spellEnd"/>
-      <w:r>
-        <w:rPr>
-          <w:sz w:val="28"/>
-        </w:rPr>
-        <w:t xml:space="preserve"> et tests sur l’environnement aléatoire.</w:t>
-      </w:r>
-    </w:p>
-    <w:p>
-      <w:pPr>
-        <w:jc w:val="both"/>
-        <w:rPr>
-          <w:sz w:val="28"/>
-        </w:rPr>
-      </w:pPr>
-      <w:proofErr w:type="spellStart"/>
-      <w:r>
-        <w:rPr>
-          <w:sz w:val="28"/>
-        </w:rPr>
-        <w:t>Debugging</w:t>
-      </w:r>
-      <w:proofErr w:type="spellEnd"/>
-      <w:r>
-        <w:rPr>
-          <w:sz w:val="28"/>
-        </w:rPr>
-        <w:t xml:space="preserve"> et tests de l’environnement et des récompenses.</w:t>
+        <w:t>Finalisation du premier Agent Random et tests sur l’environnement aléatoire.</w:t>
+      </w:r>
+    </w:p>
+    <w:p>
+      <w:pPr>
+        <w:jc w:val="both"/>
+        <w:rPr>
+          <w:sz w:val="28"/>
+        </w:rPr>
+      </w:pPr>
+      <w:r>
+        <w:rPr>
+          <w:sz w:val="28"/>
+        </w:rPr>
+        <w:t>Debugging et tests de l’environnement et des récompenses.</w:t>
       </w:r>
     </w:p>
     <w:p>
@@ -2252,7 +2201,14 @@
         <w:rPr>
           <w:sz w:val="28"/>
         </w:rPr>
-        <w:t xml:space="preserve">Création de l’architecture de l’agent Q-Learning. Le précédent système de récompense n’était pas optimal ni adapté, on a donc revu le système en y ajoutant une matrice de récompense représentant les récompenses de chaque position. </w:t>
+        <w:t xml:space="preserve">Création de l’architecture de l’agent Q-Learning. Le précédent système de récompense n’était pas optimal ni adapté, on a donc revu le système en y </w:t>
+      </w:r>
+      <w:r>
+        <w:rPr>
+          <w:sz w:val="28"/>
+        </w:rPr>
+        <w:lastRenderedPageBreak/>
+        <w:t xml:space="preserve">ajoutant une matrice de récompense représentant les récompenses de chaque position. </w:t>
       </w:r>
     </w:p>
     <w:p>
@@ -2304,35 +2260,7 @@
         <w:rPr>
           <w:sz w:val="28"/>
         </w:rPr>
-        <w:t xml:space="preserve">Construction d’une classe Agent en général. Révision de la structure de la matrice de qualité, il s’agit désormais d’une matrice </w:t>
-      </w:r>
-      <w:proofErr w:type="spellStart"/>
-      <w:r>
-        <w:rPr>
-          <w:sz w:val="28"/>
-        </w:rPr>
-        <w:t>numpy</w:t>
-      </w:r>
-      <w:proofErr w:type="spellEnd"/>
-      <w:r>
-        <w:rPr>
-          <w:sz w:val="28"/>
-        </w:rPr>
-        <w:t xml:space="preserve"> à 3 dimensions afin d’utiliser les performances de calculs de </w:t>
-      </w:r>
-      <w:proofErr w:type="spellStart"/>
-      <w:r>
-        <w:rPr>
-          <w:sz w:val="28"/>
-        </w:rPr>
-        <w:t>numpy</w:t>
-      </w:r>
-      <w:proofErr w:type="spellEnd"/>
-      <w:r>
-        <w:rPr>
-          <w:sz w:val="28"/>
-        </w:rPr>
-        <w:t>.</w:t>
+        <w:t>Construction d’une classe Agent en général. Révision de la structure de la matrice de qualité, il s’agit désormais d’une matrice numpy à 3 dimensions afin d’utiliser les performances de calculs de numpy.</w:t>
       </w:r>
       <w:r>
         <w:rPr>
@@ -2360,21 +2288,7 @@
         <w:rPr>
           <w:sz w:val="28"/>
         </w:rPr>
-        <w:t xml:space="preserve">Ajout des principales méthodes afin d’implémenter la classe </w:t>
-      </w:r>
-      <w:proofErr w:type="spellStart"/>
-      <w:r>
-        <w:rPr>
-          <w:sz w:val="28"/>
-        </w:rPr>
-        <w:t>AgentQLearning</w:t>
-      </w:r>
-      <w:proofErr w:type="spellEnd"/>
-      <w:r>
-        <w:rPr>
-          <w:sz w:val="28"/>
-        </w:rPr>
-        <w:t xml:space="preserve">, puis réalisation de quelques tests unitaires de ces méthodes pour vérifier leur validité. </w:t>
+        <w:t xml:space="preserve">Ajout des principales méthodes afin d’implémenter la classe AgentQLearning, puis réalisation de quelques tests unitaires de ces méthodes pour vérifier leur validité. </w:t>
       </w:r>
     </w:p>
     <w:p>
@@ -2409,21 +2323,7 @@
         <w:rPr>
           <w:sz w:val="28"/>
         </w:rPr>
-        <w:t>. Commencement des tests globaux sur des labyrinthes aléatoires ainsi qu’un labyrinthe fourni en .</w:t>
-      </w:r>
-      <w:proofErr w:type="spellStart"/>
-      <w:r>
-        <w:rPr>
-          <w:sz w:val="28"/>
-        </w:rPr>
-        <w:t>txt</w:t>
-      </w:r>
-      <w:proofErr w:type="spellEnd"/>
-      <w:r>
-        <w:rPr>
-          <w:sz w:val="28"/>
-        </w:rPr>
-        <w:t>, en implémentant une fonction qui permet de lire le fichier.</w:t>
+        <w:t>. Commencement des tests globaux sur des labyrinthes aléatoires ainsi qu’un labyrinthe fourni en .txt, en implémentant une fonction qui permet de lire le fichier.</w:t>
       </w:r>
     </w:p>
     <w:p>
@@ -2553,99 +2453,30 @@
         <w:rPr>
           <w:sz w:val="28"/>
         </w:rPr>
-        <w:t xml:space="preserve">git, nous avons décidé d’installer </w:t>
-      </w:r>
-      <w:proofErr w:type="spellStart"/>
-      <w:r>
-        <w:rPr>
-          <w:sz w:val="28"/>
-        </w:rPr>
-        <w:t>Atom</w:t>
-      </w:r>
-      <w:proofErr w:type="spellEnd"/>
-      <w:r>
-        <w:rPr>
-          <w:sz w:val="28"/>
-        </w:rPr>
-        <w:t xml:space="preserve"> ainsi que son Package « git-plus » qui permet d’utiliser git au sein même du logiciel à travers des touches « git pull », « git </w:t>
-      </w:r>
-      <w:proofErr w:type="spellStart"/>
-      <w:r>
-        <w:rPr>
-          <w:sz w:val="28"/>
-        </w:rPr>
-        <w:t>add</w:t>
-      </w:r>
-      <w:proofErr w:type="spellEnd"/>
-      <w:r>
-        <w:rPr>
-          <w:sz w:val="28"/>
-        </w:rPr>
-        <w:t xml:space="preserve"> + commit », « git </w:t>
-      </w:r>
-      <w:proofErr w:type="spellStart"/>
-      <w:r>
-        <w:rPr>
-          <w:sz w:val="28"/>
-        </w:rPr>
-        <w:t>add</w:t>
-      </w:r>
-      <w:proofErr w:type="spellEnd"/>
-      <w:r>
-        <w:rPr>
-          <w:sz w:val="28"/>
-        </w:rPr>
-        <w:t xml:space="preserve"> + commit + push » ou alors de régler très facilement les différents conflits rencontrés à l’aide de l’interface graphique. L’environnement fut un peu complexe à prendre en main au départ mais finalement tout s’est bien passé, nous avons pu faire de nombreux </w:t>
-      </w:r>
-      <w:proofErr w:type="spellStart"/>
-      <w:r>
-        <w:rPr>
-          <w:sz w:val="28"/>
-        </w:rPr>
-        <w:t>commits</w:t>
-      </w:r>
-      <w:proofErr w:type="spellEnd"/>
-      <w:r>
-        <w:rPr>
-          <w:sz w:val="28"/>
-        </w:rPr>
-        <w:t xml:space="preserve"> afin d’interagir entre nos codes.</w:t>
-      </w:r>
-    </w:p>
-    <w:p>
-      <w:pPr>
-        <w:jc w:val="both"/>
-        <w:rPr>
-          <w:sz w:val="28"/>
-        </w:rPr>
-      </w:pPr>
-    </w:p>
-    <w:p>
-      <w:pPr>
-        <w:jc w:val="both"/>
-        <w:rPr>
-          <w:sz w:val="28"/>
-        </w:rPr>
-      </w:pPr>
-      <w:r>
-        <w:rPr>
-          <w:sz w:val="28"/>
-        </w:rPr>
-        <w:t xml:space="preserve">En reprenant les statistiques du </w:t>
-      </w:r>
-      <w:proofErr w:type="spellStart"/>
-      <w:r>
-        <w:rPr>
-          <w:sz w:val="28"/>
-        </w:rPr>
-        <w:t>GitLab</w:t>
-      </w:r>
-      <w:proofErr w:type="spellEnd"/>
-      <w:r>
-        <w:rPr>
-          <w:sz w:val="28"/>
-        </w:rPr>
-        <w:t xml:space="preserve"> on obtient les graphes suivants :</w:t>
+        <w:t>git, nous avons décidé d’installer Atom ainsi que son Package « git-plus » qui permet d’utiliser git au sein même du logiciel à travers des touches « git pull », « git add + commit », « git add + commit + push » ou alors de régler très facilement les différents conflits rencontrés à l’aide de l’interface graphique. L’environnement fut un peu complexe à prendre en main au départ mais finalement tout s’est bien passé, nous avons pu faire de nombreux commits afin d’interagir entre nos codes.</w:t>
+      </w:r>
+    </w:p>
+    <w:p>
+      <w:pPr>
+        <w:jc w:val="both"/>
+        <w:rPr>
+          <w:sz w:val="28"/>
+        </w:rPr>
+      </w:pPr>
+    </w:p>
+    <w:p>
+      <w:pPr>
+        <w:jc w:val="both"/>
+        <w:rPr>
+          <w:sz w:val="28"/>
+        </w:rPr>
+      </w:pPr>
+      <w:r>
+        <w:rPr>
+          <w:sz w:val="28"/>
+        </w:rPr>
+        <w:lastRenderedPageBreak/>
+        <w:t>En reprenant les statistiques du GitLab on obtient les graphes suivants :</w:t>
       </w:r>
     </w:p>
     <w:p>
@@ -2800,36 +2631,141 @@
         <w:rPr>
           <w:sz w:val="28"/>
         </w:rPr>
-        <w:t xml:space="preserve">Nous remarquons bien entendu que le plus gros nombre de </w:t>
-      </w:r>
-      <w:proofErr w:type="spellStart"/>
-      <w:r>
-        <w:rPr>
-          <w:sz w:val="28"/>
-        </w:rPr>
-        <w:t>commits</w:t>
-      </w:r>
-      <w:proofErr w:type="spellEnd"/>
-      <w:r>
-        <w:rPr>
-          <w:sz w:val="28"/>
-        </w:rPr>
-        <w:t xml:space="preserve"> est effectué lors des heures de cours d’IN104 le mardi de 14h à 17h mais le nombre de </w:t>
-      </w:r>
-      <w:proofErr w:type="spellStart"/>
-      <w:r>
-        <w:rPr>
-          <w:sz w:val="28"/>
-        </w:rPr>
-        <w:t>commits</w:t>
-      </w:r>
-      <w:proofErr w:type="spellEnd"/>
-      <w:r>
-        <w:rPr>
-          <w:sz w:val="28"/>
-        </w:rPr>
-        <w:t xml:space="preserve"> est également important en soirée ou en weekend ce qui montre une certaine productivité et efficacité également lorsque le binôme n’est pas nécessairement ensemble. Il s’agit notamment du principal but de git, de pouvoir faire interagir et rassembler la programmation de deux (ou plus) personnes même lorsque ces dernières ne sont pas géographiquement proches.</w:t>
-      </w:r>
+        <w:t>Nous remarquons bien entendu que le plus gros nombre de commits est effectué lors des heures de cours d’IN104 le mardi de 14h à 17h mais le nombre de commits est également important en soirée ou en weekend ce qui montre une certaine productivité et efficacité également lorsque le binôme n’est pas nécessairement ensemble. Il s’agit notamment du principal but de git, de pouvoir faire interagir et rassembler la programmation de deux (ou plus) personnes même lorsque ces dernières ne sont pas géographiquement proches.</w:t>
+      </w:r>
+    </w:p>
+    <w:p>
+      <w:pPr>
+        <w:jc w:val="both"/>
+        <w:rPr>
+          <w:sz w:val="28"/>
+        </w:rPr>
+      </w:pPr>
+    </w:p>
+    <w:p>
+      <w:pPr>
+        <w:jc w:val="both"/>
+        <w:rPr>
+          <w:sz w:val="28"/>
+        </w:rPr>
+      </w:pPr>
+      <w:r>
+        <w:rPr>
+          <w:sz w:val="28"/>
+        </w:rPr>
+        <w:t xml:space="preserve">Les avantages de Git que nous avons exploités sont donc : </w:t>
+      </w:r>
+    </w:p>
+    <w:p>
+      <w:pPr>
+        <w:jc w:val="both"/>
+        <w:rPr>
+          <w:sz w:val="28"/>
+        </w:rPr>
+      </w:pPr>
+    </w:p>
+    <w:p>
+      <w:pPr>
+        <w:pStyle w:val="Paragraphedeliste"/>
+        <w:numPr>
+          <w:ilvl w:val="0"/>
+          <w:numId w:val="3"/>
+        </w:numPr>
+        <w:jc w:val="both"/>
+        <w:rPr>
+          <w:sz w:val="28"/>
+        </w:rPr>
+      </w:pPr>
+      <w:r>
+        <w:rPr>
+          <w:sz w:val="28"/>
+        </w:rPr>
+        <w:t>On peut voir toutes les modifications effectuées sur le projet.</w:t>
+      </w:r>
+    </w:p>
+    <w:p>
+      <w:pPr>
+        <w:pStyle w:val="Paragraphedeliste"/>
+        <w:numPr>
+          <w:ilvl w:val="0"/>
+          <w:numId w:val="3"/>
+        </w:numPr>
+        <w:jc w:val="both"/>
+        <w:rPr>
+          <w:sz w:val="28"/>
+        </w:rPr>
+      </w:pPr>
+      <w:r>
+        <w:rPr>
+          <w:sz w:val="28"/>
+        </w:rPr>
+        <w:t>On peut travailler en parallèle, sur le même fichier ou non, en fusionnant les modifications effectuées.</w:t>
+      </w:r>
+    </w:p>
+    <w:p>
+      <w:pPr>
+        <w:jc w:val="both"/>
+        <w:rPr>
+          <w:sz w:val="28"/>
+        </w:rPr>
+      </w:pPr>
+    </w:p>
+    <w:p>
+      <w:pPr>
+        <w:pStyle w:val="Paragraphedeliste"/>
+        <w:numPr>
+          <w:ilvl w:val="0"/>
+          <w:numId w:val="3"/>
+        </w:numPr>
+        <w:jc w:val="both"/>
+        <w:rPr>
+          <w:sz w:val="28"/>
+        </w:rPr>
+      </w:pPr>
+      <w:r>
+        <w:rPr>
+          <w:sz w:val="28"/>
+        </w:rPr>
+        <w:t>Toutes les fonctionnalités de Git et Gitlab ont été utilisées de façon très simple, notamment la fusion ou merging, via l’utilisation d’Atom. Cela nous a évité des problèmes que d’autres groupes ont eu avec des commandes directement écrites sur le terminal.</w:t>
+      </w:r>
+    </w:p>
+    <w:p>
+      <w:pPr>
+        <w:jc w:val="both"/>
+        <w:rPr>
+          <w:sz w:val="28"/>
+        </w:rPr>
+      </w:pPr>
+    </w:p>
+    <w:p>
+      <w:pPr>
+        <w:jc w:val="both"/>
+        <w:rPr>
+          <w:sz w:val="28"/>
+        </w:rPr>
+      </w:pPr>
+      <w:r>
+        <w:rPr>
+          <w:sz w:val="28"/>
+        </w:rPr>
+        <w:t xml:space="preserve">En somme, Git nous a été utile, et surtout on sent qu’il devient de plus en plus nécessaire à mesure que le projet grandit. </w:t>
+      </w:r>
+    </w:p>
+    <w:p>
+      <w:pPr>
+        <w:jc w:val="both"/>
+        <w:rPr>
+          <w:sz w:val="28"/>
+        </w:rPr>
+      </w:pPr>
+      <w:r>
+        <w:rPr>
+          <w:sz w:val="28"/>
+        </w:rPr>
+        <w:t>On commence à entrevoir son utilité dans de grands projets d’entreprises, où plusieurs branches d’un projet avancent en parallèle, avec des deadlines, etc.</w:t>
+      </w:r>
+      <w:bookmarkStart w:id="0" w:name="_GoBack"/>
+      <w:bookmarkEnd w:id="0"/>
     </w:p>
     <w:p>
       <w:pPr>
@@ -2892,7 +2828,7 @@
 </file>
 
 <file path=word/endnotes.xml><?xml version="1.0" encoding="utf-8"?>
-<w:endnotes xmlns:wpc="http://schemas.microsoft.com/office/word/2010/wordprocessingCanvas" xmlns:mo="http://schemas.microsoft.com/office/mac/office/2008/main" xmlns:mc="http://schemas.openxmlformats.org/markup-compatibility/2006" xmlns:mv="urn:schemas-microsoft-com:mac:vml" xmlns:o="urn:schemas-microsoft-com:office:office" xmlns:r="http://schemas.openxmlformats.org/officeDocument/2006/relationships" xmlns:m="http://schemas.openxmlformats.org/officeDocument/2006/math" xmlns:v="urn:schemas-microsoft-com:vml" xmlns:wp14="http://schemas.microsoft.com/office/word/2010/wordprocessingDrawing" xmlns:wp="http://schemas.openxmlformats.org/drawingml/2006/wordprocessingDrawing" xmlns:w10="urn:schemas-microsoft-com:office:word" xmlns:w="http://schemas.openxmlformats.org/wordprocessingml/2006/main" xmlns:w14="http://schemas.microsoft.com/office/word/2010/wordml" xmlns:w15="http://schemas.microsoft.com/office/word/2012/wordml" xmlns:wpg="http://schemas.microsoft.com/office/word/2010/wordprocessingGroup" xmlns:wpi="http://schemas.microsoft.com/office/word/2010/wordprocessingInk" xmlns:wne="http://schemas.microsoft.com/office/word/2006/wordml" xmlns:wps="http://schemas.microsoft.com/office/word/2010/wordprocessingShape" mc:Ignorable="w14 w15 wp14">
+<w:endnotes xmlns:wpc="http://schemas.microsoft.com/office/word/2010/wordprocessingCanvas" xmlns:cx="http://schemas.microsoft.com/office/drawing/2014/chartex" xmlns:mc="http://schemas.openxmlformats.org/markup-compatibility/2006" xmlns:o="urn:schemas-microsoft-com:office:office" xmlns:r="http://schemas.openxmlformats.org/officeDocument/2006/relationships" xmlns:m="http://schemas.openxmlformats.org/officeDocument/2006/math" xmlns:v="urn:schemas-microsoft-com:vml" xmlns:wp14="http://schemas.microsoft.com/office/word/2010/wordprocessingDrawing" xmlns:wp="http://schemas.openxmlformats.org/drawingml/2006/wordprocessingDrawing" xmlns:w10="urn:schemas-microsoft-com:office:word" xmlns:w="http://schemas.openxmlformats.org/wordprocessingml/2006/main" xmlns:w14="http://schemas.microsoft.com/office/word/2010/wordml" xmlns:w15="http://schemas.microsoft.com/office/word/2012/wordml" xmlns:w16se="http://schemas.microsoft.com/office/word/2015/wordml/symex" xmlns:wpg="http://schemas.microsoft.com/office/word/2010/wordprocessingGroup" xmlns:wpi="http://schemas.microsoft.com/office/word/2010/wordprocessingInk" xmlns:wne="http://schemas.microsoft.com/office/word/2006/wordml" xmlns:wps="http://schemas.microsoft.com/office/word/2010/wordprocessingShape" mc:Ignorable="w14 w15 w16se wp14">
   <w:endnote w:type="separator" w:id="-1">
     <w:p>
       <w:r>
@@ -2911,7 +2847,7 @@
 </file>
 
 <file path=word/footnotes.xml><?xml version="1.0" encoding="utf-8"?>
-<w:footnotes xmlns:wpc="http://schemas.microsoft.com/office/word/2010/wordprocessingCanvas" xmlns:mo="http://schemas.microsoft.com/office/mac/office/2008/main" xmlns:mc="http://schemas.openxmlformats.org/markup-compatibility/2006" xmlns:mv="urn:schemas-microsoft-com:mac:vml" xmlns:o="urn:schemas-microsoft-com:office:office" xmlns:r="http://schemas.openxmlformats.org/officeDocument/2006/relationships" xmlns:m="http://schemas.openxmlformats.org/officeDocument/2006/math" xmlns:v="urn:schemas-microsoft-com:vml" xmlns:wp14="http://schemas.microsoft.com/office/word/2010/wordprocessingDrawing" xmlns:wp="http://schemas.openxmlformats.org/drawingml/2006/wordprocessingDrawing" xmlns:w10="urn:schemas-microsoft-com:office:word" xmlns:w="http://schemas.openxmlformats.org/wordprocessingml/2006/main" xmlns:w14="http://schemas.microsoft.com/office/word/2010/wordml" xmlns:w15="http://schemas.microsoft.com/office/word/2012/wordml" xmlns:wpg="http://schemas.microsoft.com/office/word/2010/wordprocessingGroup" xmlns:wpi="http://schemas.microsoft.com/office/word/2010/wordprocessingInk" xmlns:wne="http://schemas.microsoft.com/office/word/2006/wordml" xmlns:wps="http://schemas.microsoft.com/office/word/2010/wordprocessingShape" mc:Ignorable="w14 w15 wp14">
+<w:footnotes xmlns:wpc="http://schemas.microsoft.com/office/word/2010/wordprocessingCanvas" xmlns:cx="http://schemas.microsoft.com/office/drawing/2014/chartex" xmlns:mc="http://schemas.openxmlformats.org/markup-compatibility/2006" xmlns:o="urn:schemas-microsoft-com:office:office" xmlns:r="http://schemas.openxmlformats.org/officeDocument/2006/relationships" xmlns:m="http://schemas.openxmlformats.org/officeDocument/2006/math" xmlns:v="urn:schemas-microsoft-com:vml" xmlns:wp14="http://schemas.microsoft.com/office/word/2010/wordprocessingDrawing" xmlns:wp="http://schemas.openxmlformats.org/drawingml/2006/wordprocessingDrawing" xmlns:w10="urn:schemas-microsoft-com:office:word" xmlns:w="http://schemas.openxmlformats.org/wordprocessingml/2006/main" xmlns:w14="http://schemas.microsoft.com/office/word/2010/wordml" xmlns:w15="http://schemas.microsoft.com/office/word/2012/wordml" xmlns:w16se="http://schemas.microsoft.com/office/word/2015/wordml/symex" xmlns:wpg="http://schemas.microsoft.com/office/word/2010/wordprocessingGroup" xmlns:wpi="http://schemas.microsoft.com/office/word/2010/wordprocessingInk" xmlns:wne="http://schemas.microsoft.com/office/word/2006/wordml" xmlns:wps="http://schemas.microsoft.com/office/word/2010/wordprocessingShape" mc:Ignorable="w14 w15 w16se wp14">
   <w:footnote w:type="separator" w:id="-1">
     <w:p>
       <w:r>
@@ -2930,8 +2866,8 @@
 </file>
 
 <file path=word/numbering.xml><?xml version="1.0" encoding="utf-8"?>
-<w:numbering xmlns:wpc="http://schemas.microsoft.com/office/word/2010/wordprocessingCanvas" xmlns:mo="http://schemas.microsoft.com/office/mac/office/2008/main" xmlns:mc="http://schemas.openxmlformats.org/markup-compatibility/2006" xmlns:mv="urn:schemas-microsoft-com:mac:vml" xmlns:o="urn:schemas-microsoft-com:office:office" xmlns:r="http://schemas.openxmlformats.org/officeDocument/2006/relationships" xmlns:m="http://schemas.openxmlformats.org/officeDocument/2006/math" xmlns:v="urn:schemas-microsoft-com:vml" xmlns:wp14="http://schemas.microsoft.com/office/word/2010/wordprocessingDrawing" xmlns:wp="http://schemas.openxmlformats.org/drawingml/2006/wordprocessingDrawing" xmlns:w10="urn:schemas-microsoft-com:office:word" xmlns:w="http://schemas.openxmlformats.org/wordprocessingml/2006/main" xmlns:w14="http://schemas.microsoft.com/office/word/2010/wordml" xmlns:w15="http://schemas.microsoft.com/office/word/2012/wordml" xmlns:wpg="http://schemas.microsoft.com/office/word/2010/wordprocessingGroup" xmlns:wpi="http://schemas.microsoft.com/office/word/2010/wordprocessingInk" xmlns:wne="http://schemas.microsoft.com/office/word/2006/wordml" xmlns:wps="http://schemas.microsoft.com/office/word/2010/wordprocessingShape" mc:Ignorable="w14 w15 wp14">
-  <w:abstractNum w:abstractNumId="0">
+<w:numbering xmlns:wpc="http://schemas.microsoft.com/office/word/2010/wordprocessingCanvas" xmlns:cx="http://schemas.microsoft.com/office/drawing/2014/chartex" xmlns:mc="http://schemas.openxmlformats.org/markup-compatibility/2006" xmlns:o="urn:schemas-microsoft-com:office:office" xmlns:r="http://schemas.openxmlformats.org/officeDocument/2006/relationships" xmlns:m="http://schemas.openxmlformats.org/officeDocument/2006/math" xmlns:v="urn:schemas-microsoft-com:vml" xmlns:wp14="http://schemas.microsoft.com/office/word/2010/wordprocessingDrawing" xmlns:wp="http://schemas.openxmlformats.org/drawingml/2006/wordprocessingDrawing" xmlns:w10="urn:schemas-microsoft-com:office:word" xmlns:w="http://schemas.openxmlformats.org/wordprocessingml/2006/main" xmlns:w14="http://schemas.microsoft.com/office/word/2010/wordml" xmlns:w15="http://schemas.microsoft.com/office/word/2012/wordml" xmlns:w16se="http://schemas.microsoft.com/office/word/2015/wordml/symex" xmlns:wpg="http://schemas.microsoft.com/office/word/2010/wordprocessingGroup" xmlns:wpi="http://schemas.microsoft.com/office/word/2010/wordprocessingInk" xmlns:wne="http://schemas.microsoft.com/office/word/2006/wordml" xmlns:wps="http://schemas.microsoft.com/office/word/2010/wordprocessingShape" mc:Ignorable="w14 w15 w16se wp14">
+  <w:abstractNum w:abstractNumId="0" w15:restartNumberingAfterBreak="0">
     <w:nsid w:val="0F1C643A"/>
     <w:multiLevelType w:val="hybridMultilevel"/>
     <w:tmpl w:val="960A763A"/>
@@ -3041,7 +2977,119 @@
       </w:rPr>
     </w:lvl>
   </w:abstractNum>
-  <w:abstractNum w:abstractNumId="1">
+  <w:abstractNum w:abstractNumId="1" w15:restartNumberingAfterBreak="0">
+    <w:nsid w:val="137E6AF2"/>
+    <w:multiLevelType w:val="hybridMultilevel"/>
+    <w:tmpl w:val="8064E0E8"/>
+    <w:lvl w:ilvl="0" w:tplc="0EDA38BA">
+      <w:numFmt w:val="bullet"/>
+      <w:lvlText w:val="-"/>
+      <w:lvlJc w:val="left"/>
+      <w:pPr>
+        <w:ind w:left="1068" w:hanging="360"/>
+      </w:pPr>
+      <w:rPr>
+        <w:rFonts w:ascii="Calibri" w:eastAsiaTheme="minorHAnsi" w:hAnsi="Calibri" w:cs="Calibri" w:hint="default"/>
+      </w:rPr>
+    </w:lvl>
+    <w:lvl w:ilvl="1" w:tplc="040C0003" w:tentative="1">
+      <w:start w:val="1"/>
+      <w:numFmt w:val="bullet"/>
+      <w:lvlText w:val="o"/>
+      <w:lvlJc w:val="left"/>
+      <w:pPr>
+        <w:ind w:left="1788" w:hanging="360"/>
+      </w:pPr>
+      <w:rPr>
+        <w:rFonts w:ascii="Courier New" w:hAnsi="Courier New" w:cs="Courier New" w:hint="default"/>
+      </w:rPr>
+    </w:lvl>
+    <w:lvl w:ilvl="2" w:tplc="040C0005" w:tentative="1">
+      <w:start w:val="1"/>
+      <w:numFmt w:val="bullet"/>
+      <w:lvlText w:val=""/>
+      <w:lvlJc w:val="left"/>
+      <w:pPr>
+        <w:ind w:left="2508" w:hanging="360"/>
+      </w:pPr>
+      <w:rPr>
+        <w:rFonts w:ascii="Wingdings" w:hAnsi="Wingdings" w:hint="default"/>
+      </w:rPr>
+    </w:lvl>
+    <w:lvl w:ilvl="3" w:tplc="040C0001" w:tentative="1">
+      <w:start w:val="1"/>
+      <w:numFmt w:val="bullet"/>
+      <w:lvlText w:val=""/>
+      <w:lvlJc w:val="left"/>
+      <w:pPr>
+        <w:ind w:left="3228" w:hanging="360"/>
+      </w:pPr>
+      <w:rPr>
+        <w:rFonts w:ascii="Symbol" w:hAnsi="Symbol" w:hint="default"/>
+      </w:rPr>
+    </w:lvl>
+    <w:lvl w:ilvl="4" w:tplc="040C0003" w:tentative="1">
+      <w:start w:val="1"/>
+      <w:numFmt w:val="bullet"/>
+      <w:lvlText w:val="o"/>
+      <w:lvlJc w:val="left"/>
+      <w:pPr>
+        <w:ind w:left="3948" w:hanging="360"/>
+      </w:pPr>
+      <w:rPr>
+        <w:rFonts w:ascii="Courier New" w:hAnsi="Courier New" w:cs="Courier New" w:hint="default"/>
+      </w:rPr>
+    </w:lvl>
+    <w:lvl w:ilvl="5" w:tplc="040C0005" w:tentative="1">
+      <w:start w:val="1"/>
+      <w:numFmt w:val="bullet"/>
+      <w:lvlText w:val=""/>
+      <w:lvlJc w:val="left"/>
+      <w:pPr>
+        <w:ind w:left="4668" w:hanging="360"/>
+      </w:pPr>
+      <w:rPr>
+        <w:rFonts w:ascii="Wingdings" w:hAnsi="Wingdings" w:hint="default"/>
+      </w:rPr>
+    </w:lvl>
+    <w:lvl w:ilvl="6" w:tplc="040C0001" w:tentative="1">
+      <w:start w:val="1"/>
+      <w:numFmt w:val="bullet"/>
+      <w:lvlText w:val=""/>
+      <w:lvlJc w:val="left"/>
+      <w:pPr>
+        <w:ind w:left="5388" w:hanging="360"/>
+      </w:pPr>
+      <w:rPr>
+        <w:rFonts w:ascii="Symbol" w:hAnsi="Symbol" w:hint="default"/>
+      </w:rPr>
+    </w:lvl>
+    <w:lvl w:ilvl="7" w:tplc="040C0003" w:tentative="1">
+      <w:start w:val="1"/>
+      <w:numFmt w:val="bullet"/>
+      <w:lvlText w:val="o"/>
+      <w:lvlJc w:val="left"/>
+      <w:pPr>
+        <w:ind w:left="6108" w:hanging="360"/>
+      </w:pPr>
+      <w:rPr>
+        <w:rFonts w:ascii="Courier New" w:hAnsi="Courier New" w:cs="Courier New" w:hint="default"/>
+      </w:rPr>
+    </w:lvl>
+    <w:lvl w:ilvl="8" w:tplc="040C0005" w:tentative="1">
+      <w:start w:val="1"/>
+      <w:numFmt w:val="bullet"/>
+      <w:lvlText w:val=""/>
+      <w:lvlJc w:val="left"/>
+      <w:pPr>
+        <w:ind w:left="6828" w:hanging="360"/>
+      </w:pPr>
+      <w:rPr>
+        <w:rFonts w:ascii="Wingdings" w:hAnsi="Wingdings" w:hint="default"/>
+      </w:rPr>
+    </w:lvl>
+  </w:abstractNum>
+  <w:abstractNum w:abstractNumId="2" w15:restartNumberingAfterBreak="0">
     <w:nsid w:val="2AB9351B"/>
     <w:multiLevelType w:val="hybridMultilevel"/>
     <w:tmpl w:val="F0BE323E"/>
@@ -3154,16 +3202,19 @@
     </w:lvl>
   </w:abstractNum>
   <w:num w:numId="1">
-    <w:abstractNumId w:val="1"/>
+    <w:abstractNumId w:val="2"/>
   </w:num>
   <w:num w:numId="2">
     <w:abstractNumId w:val="0"/>
+  </w:num>
+  <w:num w:numId="3">
+    <w:abstractNumId w:val="1"/>
   </w:num>
 </w:numbering>
 </file>
 
 <file path=word/styles.xml><?xml version="1.0" encoding="utf-8"?>
-<w:styles xmlns:mc="http://schemas.openxmlformats.org/markup-compatibility/2006" xmlns:r="http://schemas.openxmlformats.org/officeDocument/2006/relationships" xmlns:w="http://schemas.openxmlformats.org/wordprocessingml/2006/main" xmlns:w14="http://schemas.microsoft.com/office/word/2010/wordml" xmlns:w15="http://schemas.microsoft.com/office/word/2012/wordml" mc:Ignorable="w14 w15">
+<w:styles xmlns:mc="http://schemas.openxmlformats.org/markup-compatibility/2006" xmlns:r="http://schemas.openxmlformats.org/officeDocument/2006/relationships" xmlns:w="http://schemas.openxmlformats.org/wordprocessingml/2006/main" xmlns:w14="http://schemas.microsoft.com/office/word/2010/wordml" xmlns:w15="http://schemas.microsoft.com/office/word/2012/wordml" xmlns:w16se="http://schemas.microsoft.com/office/word/2015/wordml/symex" mc:Ignorable="w14 w15 w16se">
   <w:docDefaults>
     <w:rPrDefault>
       <w:rPr>
@@ -3175,7 +3226,7 @@
     </w:rPrDefault>
     <w:pPrDefault/>
   </w:docDefaults>
-  <w:latentStyles w:defLockedState="0" w:defUIPriority="99" w:defSemiHidden="0" w:defUnhideWhenUsed="0" w:defQFormat="0" w:count="382">
+  <w:latentStyles w:defLockedState="0" w:defUIPriority="99" w:defSemiHidden="0" w:defUnhideWhenUsed="0" w:defQFormat="0" w:count="371">
     <w:lsdException w:name="Normal" w:uiPriority="0" w:qFormat="1"/>
     <w:lsdException w:name="heading 1" w:uiPriority="9" w:qFormat="1"/>
     <w:lsdException w:name="heading 2" w:semiHidden="1" w:uiPriority="9" w:unhideWhenUsed="1" w:qFormat="1"/>
@@ -3332,15 +3383,6 @@
     <w:lsdException w:name="Balloon Text" w:semiHidden="1" w:unhideWhenUsed="1"/>
     <w:lsdException w:name="Table Grid" w:uiPriority="39"/>
     <w:lsdException w:name="Table Theme" w:semiHidden="1" w:unhideWhenUsed="1"/>
-    <w:lsdException w:name="Note Level 1" w:semiHidden="1" w:unhideWhenUsed="1"/>
-    <w:lsdException w:name="Note Level 2" w:semiHidden="1" w:unhideWhenUsed="1"/>
-    <w:lsdException w:name="Note Level 3" w:semiHidden="1" w:unhideWhenUsed="1"/>
-    <w:lsdException w:name="Note Level 4" w:semiHidden="1" w:unhideWhenUsed="1"/>
-    <w:lsdException w:name="Note Level 5" w:semiHidden="1" w:unhideWhenUsed="1"/>
-    <w:lsdException w:name="Note Level 6" w:semiHidden="1" w:unhideWhenUsed="1"/>
-    <w:lsdException w:name="Note Level 7" w:semiHidden="1" w:unhideWhenUsed="1"/>
-    <w:lsdException w:name="Note Level 8" w:semiHidden="1" w:unhideWhenUsed="1"/>
-    <w:lsdException w:name="Note Level 9" w:semiHidden="1" w:unhideWhenUsed="1"/>
     <w:lsdException w:name="Placeholder Text" w:semiHidden="1"/>
     <w:lsdException w:name="No Spacing" w:uiPriority="1" w:qFormat="1"/>
     <w:lsdException w:name="Light Shading" w:uiPriority="60"/>
@@ -3556,8 +3598,6 @@
     <w:lsdException w:name="List Table 5 Dark Accent 6" w:uiPriority="50"/>
     <w:lsdException w:name="List Table 6 Colorful Accent 6" w:uiPriority="51"/>
     <w:lsdException w:name="List Table 7 Colorful Accent 6" w:uiPriority="52"/>
-    <w:lsdException w:name="Mention" w:semiHidden="1" w:unhideWhenUsed="1"/>
-    <w:lsdException w:name="Smart Hyperlink" w:semiHidden="1" w:unhideWhenUsed="1"/>
   </w:latentStyles>
   <w:style w:type="paragraph" w:default="1" w:styleId="Normal">
     <w:name w:val="Normal"/>
@@ -3590,7 +3630,7 @@
     <w:semiHidden/>
     <w:unhideWhenUsed/>
   </w:style>
-  <w:style w:type="paragraph" w:styleId="Normalweb">
+  <w:style w:type="paragraph" w:styleId="NormalWeb">
     <w:name w:val="Normal (Web)"/>
     <w:basedOn w:val="Normal"/>
     <w:uiPriority w:val="99"/>
@@ -3617,7 +3657,7 @@
       <w:u w:val="single"/>
     </w:rPr>
   </w:style>
-  <w:style w:type="paragraph" w:styleId="Pardeliste">
+  <w:style w:type="paragraph" w:styleId="Paragraphedeliste">
     <w:name w:val="List Paragraph"/>
     <w:basedOn w:val="Normal"/>
     <w:uiPriority w:val="34"/>
@@ -3634,7 +3674,6 @@
     <w:uiPriority w:val="39"/>
     <w:rsid w:val="00464B6A"/>
     <w:tblPr>
-      <w:tblInd w:w="0" w:type="dxa"/>
       <w:tblBorders>
         <w:top w:val="single" w:sz="4" w:space="0" w:color="auto"/>
         <w:left w:val="single" w:sz="4" w:space="0" w:color="auto"/>
@@ -3643,12 +3682,6 @@
         <w:insideH w:val="single" w:sz="4" w:space="0" w:color="auto"/>
         <w:insideV w:val="single" w:sz="4" w:space="0" w:color="auto"/>
       </w:tblBorders>
-      <w:tblCellMar>
-        <w:top w:w="0" w:type="dxa"/>
-        <w:left w:w="108" w:type="dxa"/>
-        <w:bottom w:w="0" w:type="dxa"/>
-        <w:right w:w="108" w:type="dxa"/>
-      </w:tblCellMar>
     </w:tblPr>
   </w:style>
   <w:style w:type="paragraph" w:styleId="En-tte">
@@ -3698,7 +3731,7 @@
     <w:basedOn w:val="Policepardfaut"/>
     <w:rsid w:val="00567324"/>
   </w:style>
-  <w:style w:type="character" w:styleId="Lienhypertextevisit">
+  <w:style w:type="character" w:styleId="Lienhypertextesuivivisit">
     <w:name w:val="FollowedHyperlink"/>
     <w:basedOn w:val="Policepardfaut"/>
     <w:uiPriority w:val="99"/>

</xml_diff>

<commit_message>
Added Gamma's influence and comments into rapport
</commit_message>
<xml_diff>
--- a/Livrables/rapport.docx
+++ b/Livrables/rapport.docx
@@ -1,6 +1,6 @@
 
 <file path=word/document.xml><?xml version="1.0" encoding="utf-8"?>
-<w:document xmlns:wpc="http://schemas.microsoft.com/office/word/2010/wordprocessingCanvas" xmlns:cx="http://schemas.microsoft.com/office/drawing/2014/chartex" xmlns:mc="http://schemas.openxmlformats.org/markup-compatibility/2006" xmlns:o="urn:schemas-microsoft-com:office:office" xmlns:r="http://schemas.openxmlformats.org/officeDocument/2006/relationships" xmlns:m="http://schemas.openxmlformats.org/officeDocument/2006/math" xmlns:v="urn:schemas-microsoft-com:vml" xmlns:wp14="http://schemas.microsoft.com/office/word/2010/wordprocessingDrawing" xmlns:wp="http://schemas.openxmlformats.org/drawingml/2006/wordprocessingDrawing" xmlns:w10="urn:schemas-microsoft-com:office:word" xmlns:w="http://schemas.openxmlformats.org/wordprocessingml/2006/main" xmlns:w14="http://schemas.microsoft.com/office/word/2010/wordml" xmlns:w15="http://schemas.microsoft.com/office/word/2012/wordml" xmlns:w16se="http://schemas.microsoft.com/office/word/2015/wordml/symex" xmlns:wpg="http://schemas.microsoft.com/office/word/2010/wordprocessingGroup" xmlns:wpi="http://schemas.microsoft.com/office/word/2010/wordprocessingInk" xmlns:wne="http://schemas.microsoft.com/office/word/2006/wordml" xmlns:wps="http://schemas.microsoft.com/office/word/2010/wordprocessingShape" mc:Ignorable="w14 w15 w16se wp14">
+<w:document xmlns:wpc="http://schemas.microsoft.com/office/word/2010/wordprocessingCanvas" xmlns:mo="http://schemas.microsoft.com/office/mac/office/2008/main" xmlns:mc="http://schemas.openxmlformats.org/markup-compatibility/2006" xmlns:mv="urn:schemas-microsoft-com:mac:vml" xmlns:o="urn:schemas-microsoft-com:office:office" xmlns:r="http://schemas.openxmlformats.org/officeDocument/2006/relationships" xmlns:m="http://schemas.openxmlformats.org/officeDocument/2006/math" xmlns:v="urn:schemas-microsoft-com:vml" xmlns:wp14="http://schemas.microsoft.com/office/word/2010/wordprocessingDrawing" xmlns:wp="http://schemas.openxmlformats.org/drawingml/2006/wordprocessingDrawing" xmlns:w10="urn:schemas-microsoft-com:office:word" xmlns:w="http://schemas.openxmlformats.org/wordprocessingml/2006/main" xmlns:w14="http://schemas.microsoft.com/office/word/2010/wordml" xmlns:w15="http://schemas.microsoft.com/office/word/2012/wordml" xmlns:wpg="http://schemas.microsoft.com/office/word/2010/wordprocessingGroup" xmlns:wpi="http://schemas.microsoft.com/office/word/2010/wordprocessingInk" xmlns:wne="http://schemas.microsoft.com/office/word/2006/wordml" xmlns:wps="http://schemas.microsoft.com/office/word/2010/wordprocessingShape" mc:Ignorable="w14 w15 wp14">
   <w:body>
     <w:p>
       <w:pPr>
@@ -336,7 +336,7 @@
     </w:p>
     <w:p>
       <w:pPr>
-        <w:pStyle w:val="Paragraphedeliste"/>
+        <w:pStyle w:val="Pardeliste"/>
         <w:numPr>
           <w:ilvl w:val="0"/>
           <w:numId w:val="2"/>
@@ -362,7 +362,7 @@
     </w:p>
     <w:p>
       <w:pPr>
-        <w:pStyle w:val="Paragraphedeliste"/>
+        <w:pStyle w:val="Pardeliste"/>
         <w:numPr>
           <w:ilvl w:val="0"/>
           <w:numId w:val="2"/>
@@ -388,7 +388,7 @@
     </w:p>
     <w:p>
       <w:pPr>
-        <w:pStyle w:val="Paragraphedeliste"/>
+        <w:pStyle w:val="Pardeliste"/>
         <w:numPr>
           <w:ilvl w:val="0"/>
           <w:numId w:val="2"/>
@@ -414,7 +414,7 @@
     </w:p>
     <w:p>
       <w:pPr>
-        <w:pStyle w:val="Paragraphedeliste"/>
+        <w:pStyle w:val="Pardeliste"/>
         <w:numPr>
           <w:ilvl w:val="0"/>
           <w:numId w:val="2"/>
@@ -440,7 +440,7 @@
     </w:p>
     <w:p>
       <w:pPr>
-        <w:pStyle w:val="Paragraphedeliste"/>
+        <w:pStyle w:val="Pardeliste"/>
         <w:numPr>
           <w:ilvl w:val="0"/>
           <w:numId w:val="2"/>
@@ -831,9 +831,103 @@
         <w:rPr>
           <w:rFonts w:cs="Times New Roman"/>
           <w:color w:val="222222"/>
-          <w:lang w:eastAsia="fr-FR"/>
-        </w:rPr>
-      </w:pPr>
+          <w:sz w:val="28"/>
+          <w:szCs w:val="28"/>
+          <w:lang w:eastAsia="fr-FR"/>
+        </w:rPr>
+      </w:pPr>
+    </w:p>
+    <w:p>
+      <w:pPr>
+        <w:jc w:val="center"/>
+        <w:rPr>
+          <w:rFonts w:cs="Times New Roman"/>
+          <w:color w:val="222222"/>
+          <w:lang w:eastAsia="fr-FR"/>
+        </w:rPr>
+      </w:pPr>
+      <w:r>
+        <w:rPr>
+          <w:rFonts w:cs="Times New Roman"/>
+          <w:noProof/>
+          <w:color w:val="222222"/>
+          <w:lang w:eastAsia="fr-FR"/>
+        </w:rPr>
+        <w:drawing>
+          <wp:inline distT="0" distB="0" distL="0" distR="0" wp14:anchorId="64FEC575" wp14:editId="2BF5CBA2">
+            <wp:extent cx="5374005" cy="3769995"/>
+            <wp:effectExtent l="152400" t="152400" r="163195" b="192405"/>
+            <wp:docPr id="1" name="Image 1" descr="../../../../Desktop/Capture%20d’écran%202018-06-10%20à%2011.38.3"/>
+            <wp:cNvGraphicFramePr>
+              <a:graphicFrameLocks xmlns:a="http://schemas.openxmlformats.org/drawingml/2006/main" noChangeAspect="1"/>
+            </wp:cNvGraphicFramePr>
+            <a:graphic xmlns:a="http://schemas.openxmlformats.org/drawingml/2006/main">
+              <a:graphicData uri="http://schemas.openxmlformats.org/drawingml/2006/picture">
+                <pic:pic xmlns:pic="http://schemas.openxmlformats.org/drawingml/2006/picture">
+                  <pic:nvPicPr>
+                    <pic:cNvPr id="0" name="Picture 1" descr="../../../../Desktop/Capture%20d’écran%202018-06-10%20à%2011.38.3"/>
+                    <pic:cNvPicPr>
+                      <a:picLocks noChangeAspect="1" noChangeArrowheads="1"/>
+                    </pic:cNvPicPr>
+                  </pic:nvPicPr>
+                  <pic:blipFill>
+                    <a:blip r:embed="rId8">
+                      <a:extLst>
+                        <a:ext uri="{28A0092B-C50C-407E-A947-70E740481C1C}">
+                          <a14:useLocalDpi xmlns:a14="http://schemas.microsoft.com/office/drawing/2010/main" val="0"/>
+                        </a:ext>
+                      </a:extLst>
+                    </a:blip>
+                    <a:srcRect/>
+                    <a:stretch>
+                      <a:fillRect/>
+                    </a:stretch>
+                  </pic:blipFill>
+                  <pic:spPr bwMode="auto">
+                    <a:xfrm>
+                      <a:off x="0" y="0"/>
+                      <a:ext cx="5374005" cy="3769995"/>
+                    </a:xfrm>
+                    <a:prstGeom prst="rect">
+                      <a:avLst/>
+                    </a:prstGeom>
+                    <a:solidFill>
+                      <a:srgbClr val="FFFFFF">
+                        <a:shade val="85000"/>
+                      </a:srgbClr>
+                    </a:solidFill>
+                    <a:ln w="88900" cap="sq">
+                      <a:solidFill>
+                        <a:srgbClr val="FFFFFF"/>
+                      </a:solidFill>
+                      <a:miter lim="800000"/>
+                    </a:ln>
+                    <a:effectLst>
+                      <a:outerShdw blurRad="55000" dist="18000" dir="5400000" algn="tl" rotWithShape="0">
+                        <a:srgbClr val="000000">
+                          <a:alpha val="40000"/>
+                        </a:srgbClr>
+                      </a:outerShdw>
+                    </a:effectLst>
+                    <a:scene3d>
+                      <a:camera prst="orthographicFront"/>
+                      <a:lightRig rig="twoPt" dir="t">
+                        <a:rot lat="0" lon="0" rev="7200000"/>
+                      </a:lightRig>
+                    </a:scene3d>
+                    <a:sp3d>
+                      <a:bevelT w="25400" h="19050"/>
+                      <a:contourClr>
+                        <a:srgbClr val="FFFFFF"/>
+                      </a:contourClr>
+                    </a:sp3d>
+                  </pic:spPr>
+                </pic:pic>
+              </a:graphicData>
+            </a:graphic>
+          </wp:inline>
+        </w:drawing>
+      </w:r>
     </w:p>
     <w:p>
       <w:pPr>
@@ -950,7 +1044,6 @@
           <w:sz w:val="28"/>
           <w:lang w:eastAsia="fr-FR"/>
         </w:rPr>
-        <w:lastRenderedPageBreak/>
         <w:drawing>
           <wp:inline distT="0" distB="0" distL="0" distR="0" wp14:anchorId="04C7ADEF" wp14:editId="7B6855CE">
             <wp:extent cx="5756910" cy="3248025"/>
@@ -967,7 +1060,7 @@
                     <pic:cNvPicPr/>
                   </pic:nvPicPr>
                   <pic:blipFill>
-                    <a:blip r:embed="rId8" cstate="print">
+                    <a:blip r:embed="rId9" cstate="print">
                       <a:extLst>
                         <a:ext uri="{28A0092B-C50C-407E-A947-70E740481C1C}">
                           <a14:useLocalDpi xmlns:a14="http://schemas.microsoft.com/office/drawing/2010/main" val="0"/>
@@ -1039,7 +1132,7 @@
                     <pic:cNvPicPr/>
                   </pic:nvPicPr>
                   <pic:blipFill>
-                    <a:blip r:embed="rId9" cstate="print">
+                    <a:blip r:embed="rId10" cstate="print">
                       <a:extLst>
                         <a:ext uri="{28A0092B-C50C-407E-A947-70E740481C1C}">
                           <a14:useLocalDpi xmlns:a14="http://schemas.microsoft.com/office/drawing/2010/main" val="0"/>
@@ -1087,6 +1180,7 @@
           <w:i/>
           <w:sz w:val="28"/>
         </w:rPr>
+        <w:lastRenderedPageBreak/>
         <w:t>Enfin le système, composé d’un agent et d’un environnement fixés, est prêt à fonctionner.</w:t>
       </w:r>
     </w:p>
@@ -1103,7 +1197,6 @@
           <w:sz w:val="28"/>
           <w:lang w:eastAsia="fr-FR"/>
         </w:rPr>
-        <w:lastRenderedPageBreak/>
         <w:drawing>
           <wp:inline distT="0" distB="0" distL="0" distR="0" wp14:anchorId="00C8A1A6" wp14:editId="2BEE0851">
             <wp:extent cx="2626659" cy="1973304"/>
@@ -1120,7 +1213,7 @@
                     <pic:cNvPicPr/>
                   </pic:nvPicPr>
                   <pic:blipFill>
-                    <a:blip r:embed="rId10">
+                    <a:blip r:embed="rId11">
                       <a:extLst>
                         <a:ext uri="{28A0092B-C50C-407E-A947-70E740481C1C}">
                           <a14:useLocalDpi xmlns:a14="http://schemas.microsoft.com/office/drawing/2010/main" val="0"/>
@@ -1233,13 +1326,7 @@
         <w:rPr>
           <w:sz w:val="28"/>
         </w:rPr>
-        <w:t>les correspondances étant décrites ci-dessous</w:t>
-      </w:r>
-      <w:r>
-        <w:rPr>
-          <w:sz w:val="28"/>
-        </w:rPr>
-        <w:t>.</w:t>
+        <w:t>les correspondances étant décrites ci-dessous.</w:t>
       </w:r>
     </w:p>
     <w:p>
@@ -1863,7 +1950,6 @@
         <w:rPr>
           <w:sz w:val="28"/>
         </w:rPr>
-        <w:lastRenderedPageBreak/>
         <w:t>Importation et adaptation d’une classe AgentRandom en prévision de futurs tests simples de notre environnement.</w:t>
       </w:r>
     </w:p>
@@ -2510,7 +2596,7 @@
                     </pic:cNvPicPr>
                   </pic:nvPicPr>
                   <pic:blipFill>
-                    <a:blip r:embed="rId11">
+                    <a:blip r:embed="rId12">
                       <a:extLst>
                         <a:ext uri="{28A0092B-C50C-407E-A947-70E740481C1C}">
                           <a14:useLocalDpi xmlns:a14="http://schemas.microsoft.com/office/drawing/2010/main" val="0"/>
@@ -2580,7 +2666,7 @@
                     </pic:cNvPicPr>
                   </pic:nvPicPr>
                   <pic:blipFill>
-                    <a:blip r:embed="rId12">
+                    <a:blip r:embed="rId13">
                       <a:extLst>
                         <a:ext uri="{28A0092B-C50C-407E-A947-70E740481C1C}">
                           <a14:useLocalDpi xmlns:a14="http://schemas.microsoft.com/office/drawing/2010/main" val="0"/>
@@ -2666,7 +2752,7 @@
     </w:p>
     <w:p>
       <w:pPr>
-        <w:pStyle w:val="Paragraphedeliste"/>
+        <w:pStyle w:val="Pardeliste"/>
         <w:numPr>
           <w:ilvl w:val="0"/>
           <w:numId w:val="3"/>
@@ -2685,7 +2771,7 @@
     </w:p>
     <w:p>
       <w:pPr>
-        <w:pStyle w:val="Paragraphedeliste"/>
+        <w:pStyle w:val="Pardeliste"/>
         <w:numPr>
           <w:ilvl w:val="0"/>
           <w:numId w:val="3"/>
@@ -2712,7 +2798,7 @@
     </w:p>
     <w:p>
       <w:pPr>
-        <w:pStyle w:val="Paragraphedeliste"/>
+        <w:pStyle w:val="Pardeliste"/>
         <w:numPr>
           <w:ilvl w:val="0"/>
           <w:numId w:val="3"/>
@@ -2764,6 +2850,91 @@
         </w:rPr>
         <w:t>On commence à entrevoir son utilité dans de grands projets d’entreprises, où plusieurs branches d’un projet avancent en parallèle, avec des deadlines, etc.</w:t>
       </w:r>
+    </w:p>
+    <w:p>
+      <w:pPr>
+        <w:jc w:val="both"/>
+        <w:rPr>
+          <w:sz w:val="28"/>
+        </w:rPr>
+      </w:pPr>
+    </w:p>
+    <w:p>
+      <w:pPr>
+        <w:jc w:val="both"/>
+        <w:rPr>
+          <w:sz w:val="28"/>
+        </w:rPr>
+      </w:pPr>
+    </w:p>
+    <w:p>
+      <w:pPr>
+        <w:jc w:val="both"/>
+        <w:rPr>
+          <w:b/>
+          <w:sz w:val="40"/>
+          <w:u w:val="single"/>
+        </w:rPr>
+      </w:pPr>
+      <w:r>
+        <w:rPr>
+          <w:b/>
+          <w:sz w:val="40"/>
+          <w:u w:val="single"/>
+        </w:rPr>
+        <w:t>Performances</w:t>
+      </w:r>
+    </w:p>
+    <w:p>
+      <w:pPr>
+        <w:jc w:val="both"/>
+        <w:rPr>
+          <w:sz w:val="28"/>
+        </w:rPr>
+      </w:pPr>
+    </w:p>
+    <w:p>
+      <w:pPr>
+        <w:jc w:val="both"/>
+        <w:rPr>
+          <w:sz w:val="28"/>
+        </w:rPr>
+      </w:pPr>
+      <w:r>
+        <w:rPr>
+          <w:sz w:val="36"/>
+          <w:u w:val="single"/>
+        </w:rPr>
+        <w:t>Influence de Gamma</w:t>
+      </w:r>
+    </w:p>
+    <w:p>
+      <w:pPr>
+        <w:jc w:val="both"/>
+        <w:rPr>
+          <w:sz w:val="28"/>
+        </w:rPr>
+      </w:pPr>
+      <w:r>
+        <w:rPr>
+          <w:sz w:val="28"/>
+        </w:rPr>
+        <w:t>Tests pour un labyrinthe 10x10 : 1000 Episodes et 1000 Actions max</w:t>
+      </w:r>
+    </w:p>
+    <w:p>
+      <w:pPr>
+        <w:jc w:val="both"/>
+        <w:rPr>
+          <w:sz w:val="28"/>
+        </w:rPr>
+      </w:pPr>
+      <w:r>
+        <w:rPr>
+          <w:sz w:val="28"/>
+        </w:rPr>
+        <w:t>Afin d’obtenir des résultats pertinents, nous avons effectué ces tests sur un même labyrinthe puis nous avons collecté 10 valeurs de Ratio pour chaque valeur de Gamma avant d’en prendre une moyenne. Cela permet d’évaluer avec plus de précision et de pertinence que de prendre les résultats uniquement sur une valeur particulière.</w:t>
+      </w:r>
       <w:bookmarkStart w:id="0" w:name="_GoBack"/>
       <w:bookmarkEnd w:id="0"/>
     </w:p>
@@ -2774,48 +2945,101 @@
           <w:sz w:val="28"/>
         </w:rPr>
       </w:pPr>
-    </w:p>
-    <w:p>
-      <w:pPr>
-        <w:jc w:val="both"/>
-        <w:rPr>
-          <w:sz w:val="28"/>
-        </w:rPr>
-      </w:pPr>
-    </w:p>
-    <w:p>
-      <w:pPr>
-        <w:jc w:val="both"/>
-        <w:rPr>
-          <w:b/>
-          <w:sz w:val="40"/>
-          <w:u w:val="single"/>
-        </w:rPr>
-      </w:pPr>
-      <w:r>
-        <w:rPr>
-          <w:b/>
-          <w:sz w:val="40"/>
-          <w:u w:val="single"/>
-        </w:rPr>
-        <w:t>Performances</w:t>
-      </w:r>
-    </w:p>
-    <w:p>
-      <w:pPr>
-        <w:jc w:val="both"/>
-        <w:rPr>
-          <w:sz w:val="28"/>
-        </w:rPr>
-      </w:pPr>
-    </w:p>
-    <w:p>
-      <w:pPr>
-        <w:jc w:val="both"/>
-        <w:rPr>
-          <w:sz w:val="28"/>
-        </w:rPr>
-      </w:pPr>
+      <w:r>
+        <w:rPr>
+          <w:noProof/>
+          <w:sz w:val="28"/>
+          <w:lang w:eastAsia="fr-FR"/>
+        </w:rPr>
+        <w:drawing>
+          <wp:inline distT="0" distB="0" distL="0" distR="0" wp14:anchorId="0D3BD114" wp14:editId="2A836873">
+            <wp:extent cx="5753735" cy="4107815"/>
+            <wp:effectExtent l="0" t="0" r="12065" b="6985"/>
+            <wp:docPr id="2" name="Image 2" descr="../../../../Desktop/Capture%20d’écran%202018-06-10%20à%2013.13.0"/>
+            <wp:cNvGraphicFramePr>
+              <a:graphicFrameLocks xmlns:a="http://schemas.openxmlformats.org/drawingml/2006/main" noChangeAspect="1"/>
+            </wp:cNvGraphicFramePr>
+            <a:graphic xmlns:a="http://schemas.openxmlformats.org/drawingml/2006/main">
+              <a:graphicData uri="http://schemas.openxmlformats.org/drawingml/2006/picture">
+                <pic:pic xmlns:pic="http://schemas.openxmlformats.org/drawingml/2006/picture">
+                  <pic:nvPicPr>
+                    <pic:cNvPr id="0" name="Picture 2" descr="../../../../Desktop/Capture%20d’écran%202018-06-10%20à%2013.13.0"/>
+                    <pic:cNvPicPr>
+                      <a:picLocks noChangeAspect="1" noChangeArrowheads="1"/>
+                    </pic:cNvPicPr>
+                  </pic:nvPicPr>
+                  <pic:blipFill>
+                    <a:blip r:embed="rId14">
+                      <a:extLst>
+                        <a:ext uri="{28A0092B-C50C-407E-A947-70E740481C1C}">
+                          <a14:useLocalDpi xmlns:a14="http://schemas.microsoft.com/office/drawing/2010/main" val="0"/>
+                        </a:ext>
+                      </a:extLst>
+                    </a:blip>
+                    <a:srcRect/>
+                    <a:stretch>
+                      <a:fillRect/>
+                    </a:stretch>
+                  </pic:blipFill>
+                  <pic:spPr bwMode="auto">
+                    <a:xfrm>
+                      <a:off x="0" y="0"/>
+                      <a:ext cx="5753735" cy="4107815"/>
+                    </a:xfrm>
+                    <a:prstGeom prst="rect">
+                      <a:avLst/>
+                    </a:prstGeom>
+                    <a:noFill/>
+                    <a:ln>
+                      <a:noFill/>
+                    </a:ln>
+                  </pic:spPr>
+                </pic:pic>
+              </a:graphicData>
+            </a:graphic>
+          </wp:inline>
+        </w:drawing>
+      </w:r>
+    </w:p>
+    <w:p>
+      <w:pPr>
+        <w:jc w:val="both"/>
+        <w:rPr>
+          <w:sz w:val="28"/>
+        </w:rPr>
+      </w:pPr>
+    </w:p>
+    <w:p>
+      <w:pPr>
+        <w:jc w:val="both"/>
+        <w:rPr>
+          <w:sz w:val="28"/>
+        </w:rPr>
+      </w:pPr>
+      <w:r>
+        <w:rPr>
+          <w:sz w:val="28"/>
+        </w:rPr>
+        <w:t>Nous remarquons notamment une importante influence du paramètre Gamma, le facteur d’apprentissage. En eff</w:t>
+      </w:r>
+      <w:r>
+        <w:rPr>
+          <w:sz w:val="28"/>
+        </w:rPr>
+        <w:t>et, plus Gamma est élevé plus la</w:t>
+      </w:r>
+      <w:r>
+        <w:rPr>
+          <w:sz w:val="28"/>
+        </w:rPr>
+        <w:t xml:space="preserve"> matri</w:t>
+      </w:r>
+      <w:r>
+        <w:rPr>
+          <w:sz w:val="28"/>
+        </w:rPr>
+        <w:t>ce de Qualité change rapidement et s’adapte au labyrinthe qui lui est confié. C’est pourquoi on peut l’agent agit au mieux et trouve donc plus vite la sortie. Cela explique notamment un plus grand ratio de victoire. C’est la preuve que l’algorithme d’apprentissage par renforcement semble être un succès.</w:t>
+      </w:r>
     </w:p>
     <w:sectPr>
       <w:pgSz w:w="11900" w:h="16840"/>
@@ -2828,7 +3052,7 @@
 </file>
 
 <file path=word/endnotes.xml><?xml version="1.0" encoding="utf-8"?>
-<w:endnotes xmlns:wpc="http://schemas.microsoft.com/office/word/2010/wordprocessingCanvas" xmlns:cx="http://schemas.microsoft.com/office/drawing/2014/chartex" xmlns:mc="http://schemas.openxmlformats.org/markup-compatibility/2006" xmlns:o="urn:schemas-microsoft-com:office:office" xmlns:r="http://schemas.openxmlformats.org/officeDocument/2006/relationships" xmlns:m="http://schemas.openxmlformats.org/officeDocument/2006/math" xmlns:v="urn:schemas-microsoft-com:vml" xmlns:wp14="http://schemas.microsoft.com/office/word/2010/wordprocessingDrawing" xmlns:wp="http://schemas.openxmlformats.org/drawingml/2006/wordprocessingDrawing" xmlns:w10="urn:schemas-microsoft-com:office:word" xmlns:w="http://schemas.openxmlformats.org/wordprocessingml/2006/main" xmlns:w14="http://schemas.microsoft.com/office/word/2010/wordml" xmlns:w15="http://schemas.microsoft.com/office/word/2012/wordml" xmlns:w16se="http://schemas.microsoft.com/office/word/2015/wordml/symex" xmlns:wpg="http://schemas.microsoft.com/office/word/2010/wordprocessingGroup" xmlns:wpi="http://schemas.microsoft.com/office/word/2010/wordprocessingInk" xmlns:wne="http://schemas.microsoft.com/office/word/2006/wordml" xmlns:wps="http://schemas.microsoft.com/office/word/2010/wordprocessingShape" mc:Ignorable="w14 w15 w16se wp14">
+<w:endnotes xmlns:wpc="http://schemas.microsoft.com/office/word/2010/wordprocessingCanvas" xmlns:mo="http://schemas.microsoft.com/office/mac/office/2008/main" xmlns:mc="http://schemas.openxmlformats.org/markup-compatibility/2006" xmlns:mv="urn:schemas-microsoft-com:mac:vml" xmlns:o="urn:schemas-microsoft-com:office:office" xmlns:r="http://schemas.openxmlformats.org/officeDocument/2006/relationships" xmlns:m="http://schemas.openxmlformats.org/officeDocument/2006/math" xmlns:v="urn:schemas-microsoft-com:vml" xmlns:wp14="http://schemas.microsoft.com/office/word/2010/wordprocessingDrawing" xmlns:wp="http://schemas.openxmlformats.org/drawingml/2006/wordprocessingDrawing" xmlns:w10="urn:schemas-microsoft-com:office:word" xmlns:w="http://schemas.openxmlformats.org/wordprocessingml/2006/main" xmlns:w14="http://schemas.microsoft.com/office/word/2010/wordml" xmlns:w15="http://schemas.microsoft.com/office/word/2012/wordml" xmlns:wpg="http://schemas.microsoft.com/office/word/2010/wordprocessingGroup" xmlns:wpi="http://schemas.microsoft.com/office/word/2010/wordprocessingInk" xmlns:wne="http://schemas.microsoft.com/office/word/2006/wordml" xmlns:wps="http://schemas.microsoft.com/office/word/2010/wordprocessingShape" mc:Ignorable="w14 w15 wp14">
   <w:endnote w:type="separator" w:id="-1">
     <w:p>
       <w:r>
@@ -2847,7 +3071,7 @@
 </file>
 
 <file path=word/footnotes.xml><?xml version="1.0" encoding="utf-8"?>
-<w:footnotes xmlns:wpc="http://schemas.microsoft.com/office/word/2010/wordprocessingCanvas" xmlns:cx="http://schemas.microsoft.com/office/drawing/2014/chartex" xmlns:mc="http://schemas.openxmlformats.org/markup-compatibility/2006" xmlns:o="urn:schemas-microsoft-com:office:office" xmlns:r="http://schemas.openxmlformats.org/officeDocument/2006/relationships" xmlns:m="http://schemas.openxmlformats.org/officeDocument/2006/math" xmlns:v="urn:schemas-microsoft-com:vml" xmlns:wp14="http://schemas.microsoft.com/office/word/2010/wordprocessingDrawing" xmlns:wp="http://schemas.openxmlformats.org/drawingml/2006/wordprocessingDrawing" xmlns:w10="urn:schemas-microsoft-com:office:word" xmlns:w="http://schemas.openxmlformats.org/wordprocessingml/2006/main" xmlns:w14="http://schemas.microsoft.com/office/word/2010/wordml" xmlns:w15="http://schemas.microsoft.com/office/word/2012/wordml" xmlns:w16se="http://schemas.microsoft.com/office/word/2015/wordml/symex" xmlns:wpg="http://schemas.microsoft.com/office/word/2010/wordprocessingGroup" xmlns:wpi="http://schemas.microsoft.com/office/word/2010/wordprocessingInk" xmlns:wne="http://schemas.microsoft.com/office/word/2006/wordml" xmlns:wps="http://schemas.microsoft.com/office/word/2010/wordprocessingShape" mc:Ignorable="w14 w15 w16se wp14">
+<w:footnotes xmlns:wpc="http://schemas.microsoft.com/office/word/2010/wordprocessingCanvas" xmlns:mo="http://schemas.microsoft.com/office/mac/office/2008/main" xmlns:mc="http://schemas.openxmlformats.org/markup-compatibility/2006" xmlns:mv="urn:schemas-microsoft-com:mac:vml" xmlns:o="urn:schemas-microsoft-com:office:office" xmlns:r="http://schemas.openxmlformats.org/officeDocument/2006/relationships" xmlns:m="http://schemas.openxmlformats.org/officeDocument/2006/math" xmlns:v="urn:schemas-microsoft-com:vml" xmlns:wp14="http://schemas.microsoft.com/office/word/2010/wordprocessingDrawing" xmlns:wp="http://schemas.openxmlformats.org/drawingml/2006/wordprocessingDrawing" xmlns:w10="urn:schemas-microsoft-com:office:word" xmlns:w="http://schemas.openxmlformats.org/wordprocessingml/2006/main" xmlns:w14="http://schemas.microsoft.com/office/word/2010/wordml" xmlns:w15="http://schemas.microsoft.com/office/word/2012/wordml" xmlns:wpg="http://schemas.microsoft.com/office/word/2010/wordprocessingGroup" xmlns:wpi="http://schemas.microsoft.com/office/word/2010/wordprocessingInk" xmlns:wne="http://schemas.microsoft.com/office/word/2006/wordml" xmlns:wps="http://schemas.microsoft.com/office/word/2010/wordprocessingShape" mc:Ignorable="w14 w15 wp14">
   <w:footnote w:type="separator" w:id="-1">
     <w:p>
       <w:r>
@@ -2866,8 +3090,8 @@
 </file>
 
 <file path=word/numbering.xml><?xml version="1.0" encoding="utf-8"?>
-<w:numbering xmlns:wpc="http://schemas.microsoft.com/office/word/2010/wordprocessingCanvas" xmlns:cx="http://schemas.microsoft.com/office/drawing/2014/chartex" xmlns:mc="http://schemas.openxmlformats.org/markup-compatibility/2006" xmlns:o="urn:schemas-microsoft-com:office:office" xmlns:r="http://schemas.openxmlformats.org/officeDocument/2006/relationships" xmlns:m="http://schemas.openxmlformats.org/officeDocument/2006/math" xmlns:v="urn:schemas-microsoft-com:vml" xmlns:wp14="http://schemas.microsoft.com/office/word/2010/wordprocessingDrawing" xmlns:wp="http://schemas.openxmlformats.org/drawingml/2006/wordprocessingDrawing" xmlns:w10="urn:schemas-microsoft-com:office:word" xmlns:w="http://schemas.openxmlformats.org/wordprocessingml/2006/main" xmlns:w14="http://schemas.microsoft.com/office/word/2010/wordml" xmlns:w15="http://schemas.microsoft.com/office/word/2012/wordml" xmlns:w16se="http://schemas.microsoft.com/office/word/2015/wordml/symex" xmlns:wpg="http://schemas.microsoft.com/office/word/2010/wordprocessingGroup" xmlns:wpi="http://schemas.microsoft.com/office/word/2010/wordprocessingInk" xmlns:wne="http://schemas.microsoft.com/office/word/2006/wordml" xmlns:wps="http://schemas.microsoft.com/office/word/2010/wordprocessingShape" mc:Ignorable="w14 w15 w16se wp14">
-  <w:abstractNum w:abstractNumId="0" w15:restartNumberingAfterBreak="0">
+<w:numbering xmlns:wpc="http://schemas.microsoft.com/office/word/2010/wordprocessingCanvas" xmlns:mo="http://schemas.microsoft.com/office/mac/office/2008/main" xmlns:mc="http://schemas.openxmlformats.org/markup-compatibility/2006" xmlns:mv="urn:schemas-microsoft-com:mac:vml" xmlns:o="urn:schemas-microsoft-com:office:office" xmlns:r="http://schemas.openxmlformats.org/officeDocument/2006/relationships" xmlns:m="http://schemas.openxmlformats.org/officeDocument/2006/math" xmlns:v="urn:schemas-microsoft-com:vml" xmlns:wp14="http://schemas.microsoft.com/office/word/2010/wordprocessingDrawing" xmlns:wp="http://schemas.openxmlformats.org/drawingml/2006/wordprocessingDrawing" xmlns:w10="urn:schemas-microsoft-com:office:word" xmlns:w="http://schemas.openxmlformats.org/wordprocessingml/2006/main" xmlns:w14="http://schemas.microsoft.com/office/word/2010/wordml" xmlns:w15="http://schemas.microsoft.com/office/word/2012/wordml" xmlns:wpg="http://schemas.microsoft.com/office/word/2010/wordprocessingGroup" xmlns:wpi="http://schemas.microsoft.com/office/word/2010/wordprocessingInk" xmlns:wne="http://schemas.microsoft.com/office/word/2006/wordml" xmlns:wps="http://schemas.microsoft.com/office/word/2010/wordprocessingShape" mc:Ignorable="w14 w15 wp14">
+  <w:abstractNum w:abstractNumId="0">
     <w:nsid w:val="0F1C643A"/>
     <w:multiLevelType w:val="hybridMultilevel"/>
     <w:tmpl w:val="960A763A"/>
@@ -2977,7 +3201,7 @@
       </w:rPr>
     </w:lvl>
   </w:abstractNum>
-  <w:abstractNum w:abstractNumId="1" w15:restartNumberingAfterBreak="0">
+  <w:abstractNum w:abstractNumId="1">
     <w:nsid w:val="137E6AF2"/>
     <w:multiLevelType w:val="hybridMultilevel"/>
     <w:tmpl w:val="8064E0E8"/>
@@ -3089,7 +3313,7 @@
       </w:rPr>
     </w:lvl>
   </w:abstractNum>
-  <w:abstractNum w:abstractNumId="2" w15:restartNumberingAfterBreak="0">
+  <w:abstractNum w:abstractNumId="2">
     <w:nsid w:val="2AB9351B"/>
     <w:multiLevelType w:val="hybridMultilevel"/>
     <w:tmpl w:val="F0BE323E"/>
@@ -3214,7 +3438,7 @@
 </file>
 
 <file path=word/styles.xml><?xml version="1.0" encoding="utf-8"?>
-<w:styles xmlns:mc="http://schemas.openxmlformats.org/markup-compatibility/2006" xmlns:r="http://schemas.openxmlformats.org/officeDocument/2006/relationships" xmlns:w="http://schemas.openxmlformats.org/wordprocessingml/2006/main" xmlns:w14="http://schemas.microsoft.com/office/word/2010/wordml" xmlns:w15="http://schemas.microsoft.com/office/word/2012/wordml" xmlns:w16se="http://schemas.microsoft.com/office/word/2015/wordml/symex" mc:Ignorable="w14 w15 w16se">
+<w:styles xmlns:mc="http://schemas.openxmlformats.org/markup-compatibility/2006" xmlns:r="http://schemas.openxmlformats.org/officeDocument/2006/relationships" xmlns:w="http://schemas.openxmlformats.org/wordprocessingml/2006/main" xmlns:w14="http://schemas.microsoft.com/office/word/2010/wordml" xmlns:w15="http://schemas.microsoft.com/office/word/2012/wordml" mc:Ignorable="w14 w15">
   <w:docDefaults>
     <w:rPrDefault>
       <w:rPr>
@@ -3226,7 +3450,7 @@
     </w:rPrDefault>
     <w:pPrDefault/>
   </w:docDefaults>
-  <w:latentStyles w:defLockedState="0" w:defUIPriority="99" w:defSemiHidden="0" w:defUnhideWhenUsed="0" w:defQFormat="0" w:count="371">
+  <w:latentStyles w:defLockedState="0" w:defUIPriority="99" w:defSemiHidden="0" w:defUnhideWhenUsed="0" w:defQFormat="0" w:count="382">
     <w:lsdException w:name="Normal" w:uiPriority="0" w:qFormat="1"/>
     <w:lsdException w:name="heading 1" w:uiPriority="9" w:qFormat="1"/>
     <w:lsdException w:name="heading 2" w:semiHidden="1" w:uiPriority="9" w:unhideWhenUsed="1" w:qFormat="1"/>
@@ -3332,7 +3556,6 @@
     <w:lsdException w:name="HTML Sample" w:semiHidden="1" w:unhideWhenUsed="1"/>
     <w:lsdException w:name="HTML Typewriter" w:semiHidden="1" w:unhideWhenUsed="1"/>
     <w:lsdException w:name="HTML Variable" w:semiHidden="1" w:unhideWhenUsed="1"/>
-    <w:lsdException w:name="Normal Table" w:semiHidden="1" w:unhideWhenUsed="1"/>
     <w:lsdException w:name="annotation subject" w:semiHidden="1" w:unhideWhenUsed="1"/>
     <w:lsdException w:name="No List" w:semiHidden="1" w:unhideWhenUsed="1"/>
     <w:lsdException w:name="Outline List 1" w:semiHidden="1" w:unhideWhenUsed="1"/>
@@ -3378,11 +3601,9 @@
     <w:lsdException w:name="Table Subtle 1" w:semiHidden="1" w:unhideWhenUsed="1"/>
     <w:lsdException w:name="Table Subtle 2" w:semiHidden="1" w:unhideWhenUsed="1"/>
     <w:lsdException w:name="Table Web 1" w:semiHidden="1" w:unhideWhenUsed="1"/>
-    <w:lsdException w:name="Table Web 2" w:semiHidden="1" w:unhideWhenUsed="1"/>
     <w:lsdException w:name="Table Web 3" w:semiHidden="1" w:unhideWhenUsed="1"/>
     <w:lsdException w:name="Balloon Text" w:semiHidden="1" w:unhideWhenUsed="1"/>
     <w:lsdException w:name="Table Grid" w:uiPriority="39"/>
-    <w:lsdException w:name="Table Theme" w:semiHidden="1" w:unhideWhenUsed="1"/>
     <w:lsdException w:name="Placeholder Text" w:semiHidden="1"/>
     <w:lsdException w:name="No Spacing" w:uiPriority="1" w:qFormat="1"/>
     <w:lsdException w:name="Light Shading" w:uiPriority="60"/>
@@ -3598,6 +3819,8 @@
     <w:lsdException w:name="List Table 5 Dark Accent 6" w:uiPriority="50"/>
     <w:lsdException w:name="List Table 6 Colorful Accent 6" w:uiPriority="51"/>
     <w:lsdException w:name="List Table 7 Colorful Accent 6" w:uiPriority="52"/>
+    <w:lsdException w:name="Mention" w:semiHidden="1" w:unhideWhenUsed="1"/>
+    <w:lsdException w:name="Smart Hyperlink" w:semiHidden="1" w:unhideWhenUsed="1"/>
   </w:latentStyles>
   <w:style w:type="paragraph" w:default="1" w:styleId="Normal">
     <w:name w:val="Normal"/>
@@ -3630,7 +3853,7 @@
     <w:semiHidden/>
     <w:unhideWhenUsed/>
   </w:style>
-  <w:style w:type="paragraph" w:styleId="NormalWeb">
+  <w:style w:type="paragraph" w:styleId="Normalweb">
     <w:name w:val="Normal (Web)"/>
     <w:basedOn w:val="Normal"/>
     <w:uiPriority w:val="99"/>
@@ -3657,7 +3880,7 @@
       <w:u w:val="single"/>
     </w:rPr>
   </w:style>
-  <w:style w:type="paragraph" w:styleId="Paragraphedeliste">
+  <w:style w:type="paragraph" w:styleId="Pardeliste">
     <w:name w:val="List Paragraph"/>
     <w:basedOn w:val="Normal"/>
     <w:uiPriority w:val="34"/>
@@ -3674,6 +3897,7 @@
     <w:uiPriority w:val="39"/>
     <w:rsid w:val="00464B6A"/>
     <w:tblPr>
+      <w:tblInd w:w="0" w:type="dxa"/>
       <w:tblBorders>
         <w:top w:val="single" w:sz="4" w:space="0" w:color="auto"/>
         <w:left w:val="single" w:sz="4" w:space="0" w:color="auto"/>
@@ -3682,6 +3906,12 @@
         <w:insideH w:val="single" w:sz="4" w:space="0" w:color="auto"/>
         <w:insideV w:val="single" w:sz="4" w:space="0" w:color="auto"/>
       </w:tblBorders>
+      <w:tblCellMar>
+        <w:top w:w="0" w:type="dxa"/>
+        <w:left w:w="108" w:type="dxa"/>
+        <w:bottom w:w="0" w:type="dxa"/>
+        <w:right w:w="108" w:type="dxa"/>
+      </w:tblCellMar>
     </w:tblPr>
   </w:style>
   <w:style w:type="paragraph" w:styleId="En-tte">
@@ -3731,7 +3961,7 @@
     <w:basedOn w:val="Policepardfaut"/>
     <w:rsid w:val="00567324"/>
   </w:style>
-  <w:style w:type="character" w:styleId="Lienhypertextesuivivisit">
+  <w:style w:type="character" w:styleId="Lienhypertextevisit">
     <w:name w:val="FollowedHyperlink"/>
     <w:basedOn w:val="Policepardfaut"/>
     <w:uiPriority w:val="99"/>

</xml_diff>

<commit_message>
Added graphs and comments
</commit_message>
<xml_diff>
--- a/Livrables/rapport.docx
+++ b/Livrables/rapport.docx
@@ -1233,13 +1233,7 @@
         <w:rPr>
           <w:sz w:val="28"/>
         </w:rPr>
-        <w:t>les correspondances étant décrites ci-dessous</w:t>
-      </w:r>
-      <w:r>
-        <w:rPr>
-          <w:sz w:val="28"/>
-        </w:rPr>
-        <w:t>.</w:t>
+        <w:t>les correspondances étant décrites ci-dessous.</w:t>
       </w:r>
     </w:p>
     <w:p>
@@ -2764,58 +2758,485 @@
         </w:rPr>
         <w:t>On commence à entrevoir son utilité dans de grands projets d’entreprises, où plusieurs branches d’un projet avancent en parallèle, avec des deadlines, etc.</w:t>
       </w:r>
+    </w:p>
+    <w:p>
+      <w:pPr>
+        <w:jc w:val="both"/>
+        <w:rPr>
+          <w:sz w:val="28"/>
+        </w:rPr>
+      </w:pPr>
+    </w:p>
+    <w:p>
+      <w:pPr>
+        <w:jc w:val="both"/>
+        <w:rPr>
+          <w:sz w:val="28"/>
+        </w:rPr>
+      </w:pPr>
+    </w:p>
+    <w:p>
+      <w:pPr>
+        <w:jc w:val="both"/>
+        <w:rPr>
+          <w:b/>
+          <w:sz w:val="40"/>
+          <w:u w:val="single"/>
+        </w:rPr>
+      </w:pPr>
+      <w:r>
+        <w:rPr>
+          <w:b/>
+          <w:sz w:val="40"/>
+          <w:u w:val="single"/>
+        </w:rPr>
+        <w:t>Performances</w:t>
+      </w:r>
+    </w:p>
+    <w:p>
+      <w:pPr>
+        <w:jc w:val="both"/>
+        <w:rPr>
+          <w:sz w:val="28"/>
+        </w:rPr>
+      </w:pPr>
+    </w:p>
+    <w:p>
+      <w:pPr>
+        <w:jc w:val="both"/>
+        <w:rPr>
+          <w:sz w:val="28"/>
+        </w:rPr>
+      </w:pPr>
+      <w:r>
+        <w:rPr>
+          <w:sz w:val="28"/>
+        </w:rPr>
+        <w:t xml:space="preserve">Commençons par afficher le nombre de déplacements dans un épisode, c’est-à-dire </w:t>
+      </w:r>
+      <w:r>
+        <w:rPr>
+          <w:sz w:val="28"/>
+        </w:rPr>
+        <w:t>le n</w:t>
+      </w:r>
+      <w:r>
+        <w:rPr>
+          <w:sz w:val="28"/>
+        </w:rPr>
+        <w:t>ombre de déplacements pour atteindre l</w:t>
+      </w:r>
+      <w:r>
+        <w:rPr>
+          <w:sz w:val="28"/>
+        </w:rPr>
+        <w:t>a fin du labyrinthe.</w:t>
+      </w:r>
+    </w:p>
+    <w:p>
+      <w:pPr>
+        <w:jc w:val="both"/>
+        <w:rPr>
+          <w:sz w:val="28"/>
+        </w:rPr>
+      </w:pPr>
+    </w:p>
+    <w:p>
+      <w:pPr>
+        <w:jc w:val="both"/>
+        <w:rPr>
+          <w:sz w:val="28"/>
+        </w:rPr>
+      </w:pPr>
+      <w:r>
+        <w:rPr>
+          <w:sz w:val="28"/>
+        </w:rPr>
+        <w:t>SIZE=10, Gamma=0.</w:t>
+      </w:r>
+      <w:r>
+        <w:rPr>
+          <w:sz w:val="28"/>
+        </w:rPr>
+        <w:t>1</w:t>
+      </w:r>
+    </w:p>
+    <w:p>
+      <w:pPr>
+        <w:jc w:val="both"/>
+        <w:rPr>
+          <w:sz w:val="28"/>
+        </w:rPr>
+      </w:pPr>
+    </w:p>
+    <w:p>
+      <w:pPr>
+        <w:jc w:val="both"/>
+        <w:rPr>
+          <w:sz w:val="28"/>
+        </w:rPr>
+      </w:pPr>
+      <w:r>
+        <w:rPr>
+          <w:noProof/>
+          <w:sz w:val="28"/>
+          <w:lang w:eastAsia="fr-FR"/>
+        </w:rPr>
+        <w:drawing>
+          <wp:inline distT="0" distB="0" distL="0" distR="0" wp14:anchorId="352E2A89" wp14:editId="47229CB7">
+            <wp:extent cx="4813300" cy="4046124"/>
+            <wp:effectExtent l="0" t="0" r="6350" b="0"/>
+            <wp:docPr id="1" name="Image 1"/>
+            <wp:cNvGraphicFramePr>
+              <a:graphicFrameLocks xmlns:a="http://schemas.openxmlformats.org/drawingml/2006/main" noChangeAspect="1"/>
+            </wp:cNvGraphicFramePr>
+            <a:graphic xmlns:a="http://schemas.openxmlformats.org/drawingml/2006/main">
+              <a:graphicData uri="http://schemas.openxmlformats.org/drawingml/2006/picture">
+                <pic:pic xmlns:pic="http://schemas.openxmlformats.org/drawingml/2006/picture">
+                  <pic:nvPicPr>
+                    <pic:cNvPr id="1" name="Nb_actions_1.PNG"/>
+                    <pic:cNvPicPr/>
+                  </pic:nvPicPr>
+                  <pic:blipFill>
+                    <a:blip r:embed="rId13">
+                      <a:extLst>
+                        <a:ext uri="{28A0092B-C50C-407E-A947-70E740481C1C}">
+                          <a14:useLocalDpi xmlns:a14="http://schemas.microsoft.com/office/drawing/2010/main" val="0"/>
+                        </a:ext>
+                      </a:extLst>
+                    </a:blip>
+                    <a:stretch>
+                      <a:fillRect/>
+                    </a:stretch>
+                  </pic:blipFill>
+                  <pic:spPr>
+                    <a:xfrm>
+                      <a:off x="0" y="0"/>
+                      <a:ext cx="4821094" cy="4052676"/>
+                    </a:xfrm>
+                    <a:prstGeom prst="rect">
+                      <a:avLst/>
+                    </a:prstGeom>
+                  </pic:spPr>
+                </pic:pic>
+              </a:graphicData>
+            </a:graphic>
+          </wp:inline>
+        </w:drawing>
+      </w:r>
+    </w:p>
+    <w:p>
+      <w:pPr>
+        <w:jc w:val="both"/>
+        <w:rPr>
+          <w:sz w:val="28"/>
+        </w:rPr>
+      </w:pPr>
+    </w:p>
+    <w:p>
+      <w:pPr>
+        <w:jc w:val="both"/>
+        <w:rPr>
+          <w:sz w:val="28"/>
+        </w:rPr>
+      </w:pPr>
+    </w:p>
+    <w:p>
+      <w:pPr>
+        <w:jc w:val="both"/>
+        <w:rPr>
+          <w:sz w:val="28"/>
+        </w:rPr>
+      </w:pPr>
+      <w:r>
+        <w:rPr>
+          <w:sz w:val="28"/>
+        </w:rPr>
+        <w:lastRenderedPageBreak/>
+        <w:t>SIZE=10, Gamma=0.</w:t>
+      </w:r>
+      <w:r>
+        <w:rPr>
+          <w:sz w:val="28"/>
+        </w:rPr>
+        <w:t>4</w:t>
+      </w:r>
+    </w:p>
+    <w:p>
+      <w:pPr>
+        <w:jc w:val="both"/>
+        <w:rPr>
+          <w:sz w:val="28"/>
+        </w:rPr>
+      </w:pPr>
+      <w:r>
+        <w:rPr>
+          <w:noProof/>
+          <w:sz w:val="28"/>
+          <w:lang w:eastAsia="fr-FR"/>
+        </w:rPr>
+        <w:drawing>
+          <wp:inline distT="0" distB="0" distL="0" distR="0" wp14:anchorId="0954393E" wp14:editId="6255D6B0">
+            <wp:extent cx="4019550" cy="3481305"/>
+            <wp:effectExtent l="0" t="0" r="0" b="5080"/>
+            <wp:docPr id="6" name="Image 6"/>
+            <wp:cNvGraphicFramePr>
+              <a:graphicFrameLocks xmlns:a="http://schemas.openxmlformats.org/drawingml/2006/main" noChangeAspect="1"/>
+            </wp:cNvGraphicFramePr>
+            <a:graphic xmlns:a="http://schemas.openxmlformats.org/drawingml/2006/main">
+              <a:graphicData uri="http://schemas.openxmlformats.org/drawingml/2006/picture">
+                <pic:pic xmlns:pic="http://schemas.openxmlformats.org/drawingml/2006/picture">
+                  <pic:nvPicPr>
+                    <pic:cNvPr id="6" name="Nb_actions_3.PNG"/>
+                    <pic:cNvPicPr/>
+                  </pic:nvPicPr>
+                  <pic:blipFill>
+                    <a:blip r:embed="rId14">
+                      <a:extLst>
+                        <a:ext uri="{28A0092B-C50C-407E-A947-70E740481C1C}">
+                          <a14:useLocalDpi xmlns:a14="http://schemas.microsoft.com/office/drawing/2010/main" val="0"/>
+                        </a:ext>
+                      </a:extLst>
+                    </a:blip>
+                    <a:stretch>
+                      <a:fillRect/>
+                    </a:stretch>
+                  </pic:blipFill>
+                  <pic:spPr>
+                    <a:xfrm>
+                      <a:off x="0" y="0"/>
+                      <a:ext cx="4024905" cy="3485943"/>
+                    </a:xfrm>
+                    <a:prstGeom prst="rect">
+                      <a:avLst/>
+                    </a:prstGeom>
+                  </pic:spPr>
+                </pic:pic>
+              </a:graphicData>
+            </a:graphic>
+          </wp:inline>
+        </w:drawing>
+      </w:r>
+    </w:p>
+    <w:p>
+      <w:pPr>
+        <w:jc w:val="both"/>
+        <w:rPr>
+          <w:sz w:val="28"/>
+        </w:rPr>
+      </w:pPr>
+    </w:p>
+    <w:p>
+      <w:pPr>
+        <w:jc w:val="both"/>
+        <w:rPr>
+          <w:sz w:val="28"/>
+        </w:rPr>
+      </w:pPr>
+      <w:r>
+        <w:rPr>
+          <w:sz w:val="28"/>
+        </w:rPr>
+        <w:t>SIZE=10, Gamma=0.8</w:t>
+      </w:r>
+    </w:p>
+    <w:p>
+      <w:pPr>
+        <w:jc w:val="both"/>
+        <w:rPr>
+          <w:sz w:val="28"/>
+        </w:rPr>
+      </w:pPr>
+      <w:r>
+        <w:rPr>
+          <w:noProof/>
+          <w:sz w:val="28"/>
+          <w:lang w:eastAsia="fr-FR"/>
+        </w:rPr>
+        <w:drawing>
+          <wp:inline distT="0" distB="0" distL="0" distR="0" wp14:anchorId="400E0544" wp14:editId="74ECD492">
+            <wp:extent cx="4012460" cy="3416300"/>
+            <wp:effectExtent l="0" t="0" r="7620" b="0"/>
+            <wp:docPr id="2" name="Image 2"/>
+            <wp:cNvGraphicFramePr>
+              <a:graphicFrameLocks xmlns:a="http://schemas.openxmlformats.org/drawingml/2006/main" noChangeAspect="1"/>
+            </wp:cNvGraphicFramePr>
+            <a:graphic xmlns:a="http://schemas.openxmlformats.org/drawingml/2006/main">
+              <a:graphicData uri="http://schemas.openxmlformats.org/drawingml/2006/picture">
+                <pic:pic xmlns:pic="http://schemas.openxmlformats.org/drawingml/2006/picture">
+                  <pic:nvPicPr>
+                    <pic:cNvPr id="2" name="Nb_actions_2.PNG"/>
+                    <pic:cNvPicPr/>
+                  </pic:nvPicPr>
+                  <pic:blipFill>
+                    <a:blip r:embed="rId15">
+                      <a:extLst>
+                        <a:ext uri="{28A0092B-C50C-407E-A947-70E740481C1C}">
+                          <a14:useLocalDpi xmlns:a14="http://schemas.microsoft.com/office/drawing/2010/main" val="0"/>
+                        </a:ext>
+                      </a:extLst>
+                    </a:blip>
+                    <a:stretch>
+                      <a:fillRect/>
+                    </a:stretch>
+                  </pic:blipFill>
+                  <pic:spPr>
+                    <a:xfrm>
+                      <a:off x="0" y="0"/>
+                      <a:ext cx="4024509" cy="3426558"/>
+                    </a:xfrm>
+                    <a:prstGeom prst="rect">
+                      <a:avLst/>
+                    </a:prstGeom>
+                  </pic:spPr>
+                </pic:pic>
+              </a:graphicData>
+            </a:graphic>
+          </wp:inline>
+        </w:drawing>
+      </w:r>
+    </w:p>
+    <w:p>
+      <w:pPr>
+        <w:jc w:val="both"/>
+        <w:rPr>
+          <w:sz w:val="28"/>
+        </w:rPr>
+      </w:pPr>
+    </w:p>
+    <w:p>
+      <w:pPr>
+        <w:pStyle w:val="Paragraphedeliste"/>
+        <w:numPr>
+          <w:ilvl w:val="0"/>
+          <w:numId w:val="4"/>
+        </w:numPr>
+        <w:jc w:val="both"/>
+        <w:rPr>
+          <w:sz w:val="28"/>
+        </w:rPr>
+      </w:pPr>
+      <w:r>
+        <w:rPr>
+          <w:sz w:val="28"/>
+        </w:rPr>
+        <w:t>Gamma est le facteur d’apprentissage. Plus il est grand, plus l’apprentissage (convergence de la matrice de qualité vers une qualité optimale</w:t>
+      </w:r>
+      <w:r>
+        <w:rPr>
+          <w:sz w:val="28"/>
+        </w:rPr>
+        <w:t>) sera rapide.</w:t>
+      </w:r>
+    </w:p>
+    <w:p>
+      <w:pPr>
+        <w:pStyle w:val="Paragraphedeliste"/>
+        <w:numPr>
+          <w:ilvl w:val="0"/>
+          <w:numId w:val="4"/>
+        </w:numPr>
+        <w:jc w:val="both"/>
+        <w:rPr>
+          <w:sz w:val="28"/>
+        </w:rPr>
+      </w:pPr>
+      <w:r>
+        <w:rPr>
+          <w:sz w:val="28"/>
+        </w:rPr>
+        <w:t>Il ne faut pas toujours qu’il soit trop rapide cependant.</w:t>
+      </w:r>
+      <w:r>
+        <w:rPr>
+          <w:sz w:val="28"/>
+        </w:rPr>
+        <w:t xml:space="preserve"> Mais comme on fait décroître Epsilon </w:t>
+      </w:r>
+      <w:r>
+        <w:rPr>
+          <w:sz w:val="28"/>
+        </w:rPr>
+        <w:t xml:space="preserve">de 1% </w:t>
+      </w:r>
+      <w:r>
+        <w:rPr>
+          <w:sz w:val="28"/>
+        </w:rPr>
+        <w:t xml:space="preserve">à chaque itération, il faut obtenir une bonne </w:t>
+      </w:r>
+      <w:r>
+        <w:rPr>
+          <w:sz w:val="28"/>
+        </w:rPr>
+        <w:lastRenderedPageBreak/>
+        <w:t xml:space="preserve">qualité </w:t>
+      </w:r>
+      <w:r>
+        <w:rPr>
+          <w:i/>
+          <w:sz w:val="28"/>
+        </w:rPr>
+        <w:t xml:space="preserve">avant </w:t>
+      </w:r>
+      <w:r>
+        <w:rPr>
+          <w:sz w:val="28"/>
+        </w:rPr>
+        <w:t>qu’epsilon soit trop petit, sinon on risque de ne plus découvrir de nouvelles pistes et la matrice de qualité n’évolue plus !</w:t>
+      </w:r>
+    </w:p>
+    <w:p>
+      <w:pPr>
+        <w:pStyle w:val="Paragraphedeliste"/>
+        <w:numPr>
+          <w:ilvl w:val="0"/>
+          <w:numId w:val="4"/>
+        </w:numPr>
+        <w:jc w:val="both"/>
+        <w:rPr>
+          <w:sz w:val="28"/>
+        </w:rPr>
+      </w:pPr>
+      <w:r>
+        <w:rPr>
+          <w:sz w:val="28"/>
+        </w:rPr>
+        <w:t>Donc dans ce cas précis, augmenter gamma permet un apprentissage plus rapide ce qui est mieux car epsilon varie</w:t>
+      </w:r>
+      <w:r>
+        <w:rPr>
+          <w:sz w:val="28"/>
+        </w:rPr>
+        <w:t xml:space="preserve"> (200 itérations donnent epsilon = 0.13 déjà…)</w:t>
+      </w:r>
+    </w:p>
+    <w:p>
+      <w:pPr>
+        <w:pStyle w:val="Paragraphedeliste"/>
+        <w:numPr>
+          <w:ilvl w:val="0"/>
+          <w:numId w:val="4"/>
+        </w:numPr>
+        <w:jc w:val="both"/>
+        <w:rPr>
+          <w:sz w:val="28"/>
+        </w:rPr>
+      </w:pPr>
+      <w:r>
+        <w:rPr>
+          <w:sz w:val="28"/>
+        </w:rPr>
+        <w:t>Les « pics » apparaissant, même après un grand nombre d’épisodes, montrent que l’aléatoire est toujours présent : en effet, c’est parce qu’on réinitialise Epsilon à 1</w:t>
+      </w:r>
       <w:bookmarkStart w:id="0" w:name="_GoBack"/>
       <w:bookmarkEnd w:id="0"/>
-    </w:p>
-    <w:p>
-      <w:pPr>
-        <w:jc w:val="both"/>
-        <w:rPr>
-          <w:sz w:val="28"/>
-        </w:rPr>
-      </w:pPr>
-    </w:p>
-    <w:p>
-      <w:pPr>
-        <w:jc w:val="both"/>
-        <w:rPr>
-          <w:sz w:val="28"/>
-        </w:rPr>
-      </w:pPr>
-    </w:p>
-    <w:p>
-      <w:pPr>
-        <w:jc w:val="both"/>
-        <w:rPr>
-          <w:b/>
-          <w:sz w:val="40"/>
-          <w:u w:val="single"/>
-        </w:rPr>
-      </w:pPr>
-      <w:r>
-        <w:rPr>
-          <w:b/>
-          <w:sz w:val="40"/>
-          <w:u w:val="single"/>
-        </w:rPr>
-        <w:t>Performances</w:t>
-      </w:r>
-    </w:p>
-    <w:p>
-      <w:pPr>
-        <w:jc w:val="both"/>
-        <w:rPr>
-          <w:sz w:val="28"/>
-        </w:rPr>
-      </w:pPr>
-    </w:p>
-    <w:p>
-      <w:pPr>
-        <w:jc w:val="both"/>
-        <w:rPr>
-          <w:sz w:val="28"/>
-        </w:rPr>
-      </w:pPr>
+      <w:r>
+        <w:rPr>
+          <w:sz w:val="28"/>
+        </w:rPr>
+        <w:t xml:space="preserve"> à chaque épisode.</w:t>
+      </w:r>
     </w:p>
     <w:sectPr>
       <w:pgSz w:w="11900" w:h="16840"/>
@@ -3201,6 +3622,118 @@
       </w:rPr>
     </w:lvl>
   </w:abstractNum>
+  <w:abstractNum w:abstractNumId="3" w15:restartNumberingAfterBreak="0">
+    <w:nsid w:val="76E911BA"/>
+    <w:multiLevelType w:val="hybridMultilevel"/>
+    <w:tmpl w:val="C2BA0C98"/>
+    <w:lvl w:ilvl="0" w:tplc="C5C82474">
+      <w:numFmt w:val="bullet"/>
+      <w:lvlText w:val=""/>
+      <w:lvlJc w:val="left"/>
+      <w:pPr>
+        <w:ind w:left="720" w:hanging="360"/>
+      </w:pPr>
+      <w:rPr>
+        <w:rFonts w:ascii="Wingdings" w:eastAsiaTheme="minorHAnsi" w:hAnsi="Wingdings" w:cstheme="minorBidi" w:hint="default"/>
+      </w:rPr>
+    </w:lvl>
+    <w:lvl w:ilvl="1" w:tplc="040C0003" w:tentative="1">
+      <w:start w:val="1"/>
+      <w:numFmt w:val="bullet"/>
+      <w:lvlText w:val="o"/>
+      <w:lvlJc w:val="left"/>
+      <w:pPr>
+        <w:ind w:left="1440" w:hanging="360"/>
+      </w:pPr>
+      <w:rPr>
+        <w:rFonts w:ascii="Courier New" w:hAnsi="Courier New" w:cs="Courier New" w:hint="default"/>
+      </w:rPr>
+    </w:lvl>
+    <w:lvl w:ilvl="2" w:tplc="040C0005" w:tentative="1">
+      <w:start w:val="1"/>
+      <w:numFmt w:val="bullet"/>
+      <w:lvlText w:val=""/>
+      <w:lvlJc w:val="left"/>
+      <w:pPr>
+        <w:ind w:left="2160" w:hanging="360"/>
+      </w:pPr>
+      <w:rPr>
+        <w:rFonts w:ascii="Wingdings" w:hAnsi="Wingdings" w:hint="default"/>
+      </w:rPr>
+    </w:lvl>
+    <w:lvl w:ilvl="3" w:tplc="040C0001" w:tentative="1">
+      <w:start w:val="1"/>
+      <w:numFmt w:val="bullet"/>
+      <w:lvlText w:val=""/>
+      <w:lvlJc w:val="left"/>
+      <w:pPr>
+        <w:ind w:left="2880" w:hanging="360"/>
+      </w:pPr>
+      <w:rPr>
+        <w:rFonts w:ascii="Symbol" w:hAnsi="Symbol" w:hint="default"/>
+      </w:rPr>
+    </w:lvl>
+    <w:lvl w:ilvl="4" w:tplc="040C0003" w:tentative="1">
+      <w:start w:val="1"/>
+      <w:numFmt w:val="bullet"/>
+      <w:lvlText w:val="o"/>
+      <w:lvlJc w:val="left"/>
+      <w:pPr>
+        <w:ind w:left="3600" w:hanging="360"/>
+      </w:pPr>
+      <w:rPr>
+        <w:rFonts w:ascii="Courier New" w:hAnsi="Courier New" w:cs="Courier New" w:hint="default"/>
+      </w:rPr>
+    </w:lvl>
+    <w:lvl w:ilvl="5" w:tplc="040C0005" w:tentative="1">
+      <w:start w:val="1"/>
+      <w:numFmt w:val="bullet"/>
+      <w:lvlText w:val=""/>
+      <w:lvlJc w:val="left"/>
+      <w:pPr>
+        <w:ind w:left="4320" w:hanging="360"/>
+      </w:pPr>
+      <w:rPr>
+        <w:rFonts w:ascii="Wingdings" w:hAnsi="Wingdings" w:hint="default"/>
+      </w:rPr>
+    </w:lvl>
+    <w:lvl w:ilvl="6" w:tplc="040C0001" w:tentative="1">
+      <w:start w:val="1"/>
+      <w:numFmt w:val="bullet"/>
+      <w:lvlText w:val=""/>
+      <w:lvlJc w:val="left"/>
+      <w:pPr>
+        <w:ind w:left="5040" w:hanging="360"/>
+      </w:pPr>
+      <w:rPr>
+        <w:rFonts w:ascii="Symbol" w:hAnsi="Symbol" w:hint="default"/>
+      </w:rPr>
+    </w:lvl>
+    <w:lvl w:ilvl="7" w:tplc="040C0003" w:tentative="1">
+      <w:start w:val="1"/>
+      <w:numFmt w:val="bullet"/>
+      <w:lvlText w:val="o"/>
+      <w:lvlJc w:val="left"/>
+      <w:pPr>
+        <w:ind w:left="5760" w:hanging="360"/>
+      </w:pPr>
+      <w:rPr>
+        <w:rFonts w:ascii="Courier New" w:hAnsi="Courier New" w:cs="Courier New" w:hint="default"/>
+      </w:rPr>
+    </w:lvl>
+    <w:lvl w:ilvl="8" w:tplc="040C0005" w:tentative="1">
+      <w:start w:val="1"/>
+      <w:numFmt w:val="bullet"/>
+      <w:lvlText w:val=""/>
+      <w:lvlJc w:val="left"/>
+      <w:pPr>
+        <w:ind w:left="6480" w:hanging="360"/>
+      </w:pPr>
+      <w:rPr>
+        <w:rFonts w:ascii="Wingdings" w:hAnsi="Wingdings" w:hint="default"/>
+      </w:rPr>
+    </w:lvl>
+  </w:abstractNum>
   <w:num w:numId="1">
     <w:abstractNumId w:val="2"/>
   </w:num>
@@ -3209,6 +3742,9 @@
   </w:num>
   <w:num w:numId="3">
     <w:abstractNumId w:val="1"/>
+  </w:num>
+  <w:num w:numId="4">
+    <w:abstractNumId w:val="3"/>
   </w:num>
 </w:numbering>
 </file>

</xml_diff>

<commit_message>
Merging both graphs and comments on influences in rapport
</commit_message>
<xml_diff>
--- a/Livrables/rapport.docx
+++ b/Livrables/rapport.docx
@@ -730,8 +730,9 @@
           <w:szCs w:val="28"/>
           <w:lang w:eastAsia="fr-FR"/>
         </w:rPr>
-        <w:t>Un des points forts du Q-learning est qu'il permet de comparer les récompenses probables de prendre les actions accessibles sans avoir de connaissance initiale de l’environnement. Cette notion d’apprentissage par récompen</w:t>
-      </w:r>
+        <w:t xml:space="preserve">Un des points forts du </w:t>
+      </w:r>
+      <w:proofErr w:type="spellStart"/>
       <w:r>
         <w:rPr>
           <w:rFonts w:cs="Times New Roman"/>
@@ -740,6 +741,27 @@
           <w:szCs w:val="28"/>
           <w:lang w:eastAsia="fr-FR"/>
         </w:rPr>
+        <w:t>Q-learning</w:t>
+      </w:r>
+      <w:proofErr w:type="spellEnd"/>
+      <w:r>
+        <w:rPr>
+          <w:rFonts w:cs="Times New Roman"/>
+          <w:color w:val="222222"/>
+          <w:sz w:val="28"/>
+          <w:szCs w:val="28"/>
+          <w:lang w:eastAsia="fr-FR"/>
+        </w:rPr>
+        <w:t xml:space="preserve"> est qu'il permet de comparer les récompenses probables de prendre les actions accessibles sans avoir de connaissance initiale de l’environnement. Cette notion d’apprentissage par récompen</w:t>
+      </w:r>
+      <w:r>
+        <w:rPr>
+          <w:rFonts w:cs="Times New Roman"/>
+          <w:color w:val="222222"/>
+          <w:sz w:val="28"/>
+          <w:szCs w:val="28"/>
+          <w:lang w:eastAsia="fr-FR"/>
+        </w:rPr>
         <w:t>se a été introduite à l'origine e</w:t>
       </w:r>
       <w:r>
@@ -822,12 +844,10 @@
           <w:szCs w:val="28"/>
           <w:lang w:eastAsia="fr-FR"/>
         </w:rPr>
-        <w:t xml:space="preserve"> Q-learning converge vers une politique optimale, à comprendre dans le sens de maximiser la récompense totale des étapes successives.</w:t>
-      </w:r>
-    </w:p>
-    <w:p>
-      <w:pPr>
-        <w:jc w:val="both"/>
+        <w:t xml:space="preserve"> </w:t>
+      </w:r>
+      <w:proofErr w:type="spellStart"/>
+      <w:r>
         <w:rPr>
           <w:rFonts w:cs="Times New Roman"/>
           <w:color w:val="222222"/>
@@ -835,99 +855,29 @@
           <w:szCs w:val="28"/>
           <w:lang w:eastAsia="fr-FR"/>
         </w:rPr>
-      </w:pPr>
-    </w:p>
-    <w:p>
-      <w:pPr>
-        <w:jc w:val="center"/>
-        <w:rPr>
-          <w:rFonts w:cs="Times New Roman"/>
-          <w:color w:val="222222"/>
-          <w:lang w:eastAsia="fr-FR"/>
-        </w:rPr>
-      </w:pPr>
-      <w:r>
-        <w:rPr>
-          <w:rFonts w:cs="Times New Roman"/>
-          <w:noProof/>
-          <w:color w:val="222222"/>
-          <w:lang w:eastAsia="fr-FR"/>
-        </w:rPr>
-        <w:drawing>
-          <wp:inline distT="0" distB="0" distL="0" distR="0" wp14:anchorId="64FEC575" wp14:editId="2BF5CBA2">
-            <wp:extent cx="5374005" cy="3769995"/>
-            <wp:effectExtent l="152400" t="152400" r="163195" b="192405"/>
-            <wp:docPr id="1" name="Image 1" descr="../../../../Desktop/Capture%20d’écran%202018-06-10%20à%2011.38.3"/>
-            <wp:cNvGraphicFramePr>
-              <a:graphicFrameLocks xmlns:a="http://schemas.openxmlformats.org/drawingml/2006/main" noChangeAspect="1"/>
-            </wp:cNvGraphicFramePr>
-            <a:graphic xmlns:a="http://schemas.openxmlformats.org/drawingml/2006/main">
-              <a:graphicData uri="http://schemas.openxmlformats.org/drawingml/2006/picture">
-                <pic:pic xmlns:pic="http://schemas.openxmlformats.org/drawingml/2006/picture">
-                  <pic:nvPicPr>
-                    <pic:cNvPr id="0" name="Picture 1" descr="../../../../Desktop/Capture%20d’écran%202018-06-10%20à%2011.38.3"/>
-                    <pic:cNvPicPr>
-                      <a:picLocks noChangeAspect="1" noChangeArrowheads="1"/>
-                    </pic:cNvPicPr>
-                  </pic:nvPicPr>
-                  <pic:blipFill>
-                    <a:blip r:embed="rId8">
-                      <a:extLst>
-                        <a:ext uri="{28A0092B-C50C-407E-A947-70E740481C1C}">
-                          <a14:useLocalDpi xmlns:a14="http://schemas.microsoft.com/office/drawing/2010/main" val="0"/>
-                        </a:ext>
-                      </a:extLst>
-                    </a:blip>
-                    <a:srcRect/>
-                    <a:stretch>
-                      <a:fillRect/>
-                    </a:stretch>
-                  </pic:blipFill>
-                  <pic:spPr bwMode="auto">
-                    <a:xfrm>
-                      <a:off x="0" y="0"/>
-                      <a:ext cx="5374005" cy="3769995"/>
-                    </a:xfrm>
-                    <a:prstGeom prst="rect">
-                      <a:avLst/>
-                    </a:prstGeom>
-                    <a:solidFill>
-                      <a:srgbClr val="FFFFFF">
-                        <a:shade val="85000"/>
-                      </a:srgbClr>
-                    </a:solidFill>
-                    <a:ln w="88900" cap="sq">
-                      <a:solidFill>
-                        <a:srgbClr val="FFFFFF"/>
-                      </a:solidFill>
-                      <a:miter lim="800000"/>
-                    </a:ln>
-                    <a:effectLst>
-                      <a:outerShdw blurRad="55000" dist="18000" dir="5400000" algn="tl" rotWithShape="0">
-                        <a:srgbClr val="000000">
-                          <a:alpha val="40000"/>
-                        </a:srgbClr>
-                      </a:outerShdw>
-                    </a:effectLst>
-                    <a:scene3d>
-                      <a:camera prst="orthographicFront"/>
-                      <a:lightRig rig="twoPt" dir="t">
-                        <a:rot lat="0" lon="0" rev="7200000"/>
-                      </a:lightRig>
-                    </a:scene3d>
-                    <a:sp3d>
-                      <a:bevelT w="25400" h="19050"/>
-                      <a:contourClr>
-                        <a:srgbClr val="FFFFFF"/>
-                      </a:contourClr>
-                    </a:sp3d>
-                  </pic:spPr>
-                </pic:pic>
-              </a:graphicData>
-            </a:graphic>
-          </wp:inline>
-        </w:drawing>
-      </w:r>
+        <w:t>Q-learning</w:t>
+      </w:r>
+      <w:proofErr w:type="spellEnd"/>
+      <w:r>
+        <w:rPr>
+          <w:rFonts w:cs="Times New Roman"/>
+          <w:color w:val="222222"/>
+          <w:sz w:val="28"/>
+          <w:szCs w:val="28"/>
+          <w:lang w:eastAsia="fr-FR"/>
+        </w:rPr>
+        <w:t xml:space="preserve"> converge vers une politique optimale, à comprendre dans le sens de maximiser la récompense totale des étapes successives.</w:t>
+      </w:r>
+    </w:p>
+    <w:p>
+      <w:pPr>
+        <w:jc w:val="both"/>
+        <w:rPr>
+          <w:rFonts w:cs="Times New Roman"/>
+          <w:color w:val="222222"/>
+          <w:lang w:eastAsia="fr-FR"/>
+        </w:rPr>
+      </w:pPr>
     </w:p>
     <w:p>
       <w:pPr>
@@ -1044,6 +994,7 @@
           <w:sz w:val="28"/>
           <w:lang w:eastAsia="fr-FR"/>
         </w:rPr>
+        <w:lastRenderedPageBreak/>
         <w:drawing>
           <wp:inline distT="0" distB="0" distL="0" distR="0" wp14:anchorId="04C7ADEF" wp14:editId="7B6855CE">
             <wp:extent cx="5756910" cy="3248025"/>
@@ -1060,7 +1011,7 @@
                     <pic:cNvPicPr/>
                   </pic:nvPicPr>
                   <pic:blipFill>
-                    <a:blip r:embed="rId9" cstate="print">
+                    <a:blip r:embed="rId8" cstate="print">
                       <a:extLst>
                         <a:ext uri="{28A0092B-C50C-407E-A947-70E740481C1C}">
                           <a14:useLocalDpi xmlns:a14="http://schemas.microsoft.com/office/drawing/2010/main" val="0"/>
@@ -1132,7 +1083,7 @@
                     <pic:cNvPicPr/>
                   </pic:nvPicPr>
                   <pic:blipFill>
-                    <a:blip r:embed="rId10" cstate="print">
+                    <a:blip r:embed="rId9" cstate="print">
                       <a:extLst>
                         <a:ext uri="{28A0092B-C50C-407E-A947-70E740481C1C}">
                           <a14:useLocalDpi xmlns:a14="http://schemas.microsoft.com/office/drawing/2010/main" val="0"/>
@@ -1180,23 +1131,23 @@
           <w:i/>
           <w:sz w:val="28"/>
         </w:rPr>
+        <w:t>Enfin le système, composé d’un agent et d’un environnement fixés, est prêt à fonctionner.</w:t>
+      </w:r>
+    </w:p>
+    <w:p>
+      <w:pPr>
+        <w:jc w:val="both"/>
+        <w:rPr>
+          <w:sz w:val="28"/>
+        </w:rPr>
+      </w:pPr>
+      <w:r>
+        <w:rPr>
+          <w:noProof/>
+          <w:sz w:val="28"/>
+          <w:lang w:eastAsia="fr-FR"/>
+        </w:rPr>
         <w:lastRenderedPageBreak/>
-        <w:t>Enfin le système, composé d’un agent et d’un environnement fixés, est prêt à fonctionner.</w:t>
-      </w:r>
-    </w:p>
-    <w:p>
-      <w:pPr>
-        <w:jc w:val="both"/>
-        <w:rPr>
-          <w:sz w:val="28"/>
-        </w:rPr>
-      </w:pPr>
-      <w:r>
-        <w:rPr>
-          <w:noProof/>
-          <w:sz w:val="28"/>
-          <w:lang w:eastAsia="fr-FR"/>
-        </w:rPr>
         <w:drawing>
           <wp:inline distT="0" distB="0" distL="0" distR="0" wp14:anchorId="00C8A1A6" wp14:editId="2BEE0851">
             <wp:extent cx="2626659" cy="1973304"/>
@@ -1213,7 +1164,7 @@
                     <pic:cNvPicPr/>
                   </pic:nvPicPr>
                   <pic:blipFill>
-                    <a:blip r:embed="rId11">
+                    <a:blip r:embed="rId10">
                       <a:extLst>
                         <a:ext uri="{28A0092B-C50C-407E-A947-70E740481C1C}">
                           <a14:useLocalDpi xmlns:a14="http://schemas.microsoft.com/office/drawing/2010/main" val="0"/>
@@ -1294,7 +1245,21 @@
         <w:rPr>
           <w:sz w:val="28"/>
         </w:rPr>
-        <w:t>La bibliothèque numpy a été utilisée afin d’optimiser la puissance de calcul</w:t>
+        <w:t xml:space="preserve">La bibliothèque </w:t>
+      </w:r>
+      <w:proofErr w:type="spellStart"/>
+      <w:r>
+        <w:rPr>
+          <w:sz w:val="28"/>
+        </w:rPr>
+        <w:t>numpy</w:t>
+      </w:r>
+      <w:proofErr w:type="spellEnd"/>
+      <w:r>
+        <w:rPr>
+          <w:sz w:val="28"/>
+        </w:rPr>
+        <w:t xml:space="preserve"> a été utilisée afin d’optimiser la puissance de calcul</w:t>
       </w:r>
       <w:r>
         <w:rPr>
@@ -1314,7 +1279,21 @@
         <w:rPr>
           <w:sz w:val="28"/>
         </w:rPr>
-        <w:t>Le labyrinthe a été modélisé par une matrice numpy de taille fixe, où les différents états (« state ») des cases sont représentés par des entiers numérotés de 0 à 3,</w:t>
+        <w:t xml:space="preserve">Le labyrinthe a été modélisé par une matrice </w:t>
+      </w:r>
+      <w:proofErr w:type="spellStart"/>
+      <w:r>
+        <w:rPr>
+          <w:sz w:val="28"/>
+        </w:rPr>
+        <w:t>numpy</w:t>
+      </w:r>
+      <w:proofErr w:type="spellEnd"/>
+      <w:r>
+        <w:rPr>
+          <w:sz w:val="28"/>
+        </w:rPr>
+        <w:t xml:space="preserve"> de taille fixe, où les différents états (« state ») des cases sont représentés par des entiers numérotés de 0 à 3,</w:t>
       </w:r>
       <w:r>
         <w:rPr>
@@ -1572,6 +1551,7 @@
         </w:rPr>
         <w:t xml:space="preserve">l’attribut </w:t>
       </w:r>
+      <w:proofErr w:type="spellStart"/>
       <w:r>
         <w:rPr>
           <w:i/>
@@ -1579,6 +1559,7 @@
         </w:rPr>
         <w:t>current_position</w:t>
       </w:r>
+      <w:proofErr w:type="spellEnd"/>
       <w:r>
         <w:rPr>
           <w:sz w:val="28"/>
@@ -1712,7 +1693,21 @@
         <w:rPr>
           <w:sz w:val="28"/>
         </w:rPr>
-        <w:t>Création de la classe « state » pour caractériser l’état d’une case dans le labyrinthe. Le labyrinthe sera modélisé par une matrice numpy de taille fixe, où les différents états (« state ») des cases sont représentés par des entiers numérotés de 0 à 3, les correspondances étant décrites ci-dessous :</w:t>
+        <w:t xml:space="preserve">Création de la classe « state » pour caractériser l’état d’une case dans le labyrinthe. Le labyrinthe sera modélisé par une matrice </w:t>
+      </w:r>
+      <w:proofErr w:type="spellStart"/>
+      <w:r>
+        <w:rPr>
+          <w:sz w:val="28"/>
+        </w:rPr>
+        <w:t>numpy</w:t>
+      </w:r>
+      <w:proofErr w:type="spellEnd"/>
+      <w:r>
+        <w:rPr>
+          <w:sz w:val="28"/>
+        </w:rPr>
+        <w:t xml:space="preserve"> de taille fixe, où les différents états (« state ») des cases sont représentés par des entiers numérotés de 0 à 3, les correspondances étant décrites ci-dessous :</w:t>
       </w:r>
     </w:p>
     <w:p>
@@ -1950,7 +1945,22 @@
         <w:rPr>
           <w:sz w:val="28"/>
         </w:rPr>
-        <w:t>Importation et adaptation d’une classe AgentRandom en prévision de futurs tests simples de notre environnement.</w:t>
+        <w:lastRenderedPageBreak/>
+        <w:t xml:space="preserve">Importation et adaptation d’une classe </w:t>
+      </w:r>
+      <w:proofErr w:type="spellStart"/>
+      <w:r>
+        <w:rPr>
+          <w:sz w:val="28"/>
+        </w:rPr>
+        <w:t>AgentRandom</w:t>
+      </w:r>
+      <w:proofErr w:type="spellEnd"/>
+      <w:r>
+        <w:rPr>
+          <w:sz w:val="28"/>
+        </w:rPr>
+        <w:t xml:space="preserve"> en prévision de futurs tests simples de notre environnement.</w:t>
       </w:r>
     </w:p>
     <w:p>
@@ -2052,51 +2062,117 @@
         <w:rPr>
           <w:sz w:val="28"/>
         </w:rPr>
-        <w:t xml:space="preserve">On réalise que toute la suite de notre projet ne peut avancer sans une méthode « possibleActions » essentielle. On commence alors à implémenter cette méthode et on modélise les actions (Nord, Est, Sud et Ouest) par un couple (i,j) à ajouter à la position courante. </w:t>
-      </w:r>
-    </w:p>
-    <w:p>
-      <w:pPr>
-        <w:jc w:val="both"/>
-        <w:rPr>
-          <w:sz w:val="28"/>
-        </w:rPr>
-      </w:pPr>
-    </w:p>
-    <w:p>
-      <w:pPr>
-        <w:jc w:val="both"/>
-        <w:rPr>
-          <w:sz w:val="28"/>
-        </w:rPr>
-      </w:pPr>
-      <w:r>
-        <w:rPr>
-          <w:sz w:val="28"/>
-        </w:rPr>
-        <w:t>Implémentation de la méthode « show » afin de visualiser le labyrinthe. Détermination de la position de l’agent à l’aide de « current_position » et on affiche un A pour cet agent à la place.</w:t>
-      </w:r>
-    </w:p>
-    <w:p>
-      <w:pPr>
-        <w:jc w:val="both"/>
-        <w:rPr>
-          <w:sz w:val="28"/>
-        </w:rPr>
-      </w:pPr>
-    </w:p>
-    <w:p>
-      <w:pPr>
-        <w:jc w:val="both"/>
-        <w:rPr>
-          <w:sz w:val="28"/>
-        </w:rPr>
-      </w:pPr>
-      <w:r>
-        <w:rPr>
-          <w:sz w:val="28"/>
-        </w:rPr>
-        <w:t>Ajout de l’architecture de runStep() et des récompenses dans l’environnement.</w:t>
+        <w:t>On réalise que toute la suite de notre projet ne peut avancer sans une méthode « </w:t>
+      </w:r>
+      <w:proofErr w:type="spellStart"/>
+      <w:r>
+        <w:rPr>
+          <w:sz w:val="28"/>
+        </w:rPr>
+        <w:t>possibleActions</w:t>
+      </w:r>
+      <w:proofErr w:type="spellEnd"/>
+      <w:r>
+        <w:rPr>
+          <w:sz w:val="28"/>
+        </w:rPr>
+        <w:t> » essentielle. On commence alors à implémenter cette méthode et on modélise les actions (Nord, Est, Sud et Ouest) par un couple (</w:t>
+      </w:r>
+      <w:proofErr w:type="spellStart"/>
+      <w:proofErr w:type="gramStart"/>
+      <w:r>
+        <w:rPr>
+          <w:sz w:val="28"/>
+        </w:rPr>
+        <w:t>i,j</w:t>
+      </w:r>
+      <w:proofErr w:type="spellEnd"/>
+      <w:proofErr w:type="gramEnd"/>
+      <w:r>
+        <w:rPr>
+          <w:sz w:val="28"/>
+        </w:rPr>
+        <w:t xml:space="preserve">) à ajouter à la position courante. </w:t>
+      </w:r>
+    </w:p>
+    <w:p>
+      <w:pPr>
+        <w:jc w:val="both"/>
+        <w:rPr>
+          <w:sz w:val="28"/>
+        </w:rPr>
+      </w:pPr>
+    </w:p>
+    <w:p>
+      <w:pPr>
+        <w:jc w:val="both"/>
+        <w:rPr>
+          <w:sz w:val="28"/>
+        </w:rPr>
+      </w:pPr>
+      <w:r>
+        <w:rPr>
+          <w:sz w:val="28"/>
+        </w:rPr>
+        <w:t>Implémentation de la méthode « show » afin de visualiser le labyrinthe. Détermination de la position de l’agent à l’aide de « </w:t>
+      </w:r>
+      <w:proofErr w:type="spellStart"/>
+      <w:r>
+        <w:rPr>
+          <w:sz w:val="28"/>
+        </w:rPr>
+        <w:t>current_position</w:t>
+      </w:r>
+      <w:proofErr w:type="spellEnd"/>
+      <w:r>
+        <w:rPr>
+          <w:sz w:val="28"/>
+        </w:rPr>
+        <w:t> » et on affiche un A pour cet agent à la place.</w:t>
+      </w:r>
+    </w:p>
+    <w:p>
+      <w:pPr>
+        <w:jc w:val="both"/>
+        <w:rPr>
+          <w:sz w:val="28"/>
+        </w:rPr>
+      </w:pPr>
+    </w:p>
+    <w:p>
+      <w:pPr>
+        <w:jc w:val="both"/>
+        <w:rPr>
+          <w:sz w:val="28"/>
+        </w:rPr>
+      </w:pPr>
+      <w:r>
+        <w:rPr>
+          <w:sz w:val="28"/>
+        </w:rPr>
+        <w:t xml:space="preserve">Ajout de l’architecture de </w:t>
+      </w:r>
+      <w:proofErr w:type="spellStart"/>
+      <w:proofErr w:type="gramStart"/>
+      <w:r>
+        <w:rPr>
+          <w:sz w:val="28"/>
+        </w:rPr>
+        <w:t>runStep</w:t>
+      </w:r>
+      <w:proofErr w:type="spellEnd"/>
+      <w:r>
+        <w:rPr>
+          <w:sz w:val="28"/>
+        </w:rPr>
+        <w:t>(</w:t>
+      </w:r>
+      <w:proofErr w:type="gramEnd"/>
+      <w:r>
+        <w:rPr>
+          <w:sz w:val="28"/>
+        </w:rPr>
+        <w:t>) et des récompenses dans l’environnement.</w:t>
       </w:r>
     </w:p>
     <w:p>
@@ -2209,13 +2285,27 @@
         <w:rPr>
           <w:sz w:val="28"/>
         </w:rPr>
-        <w:t>Finalisation de create_random_</w:t>
-      </w:r>
-      <w:r>
-        <w:rPr>
-          <w:sz w:val="28"/>
-        </w:rPr>
-        <w:t>environment et implémentation du caractère aléatoire et avec</w:t>
+        <w:t xml:space="preserve">Finalisation de </w:t>
+      </w:r>
+      <w:proofErr w:type="spellStart"/>
+      <w:r>
+        <w:rPr>
+          <w:sz w:val="28"/>
+        </w:rPr>
+        <w:t>create_random_</w:t>
+      </w:r>
+      <w:r>
+        <w:rPr>
+          <w:sz w:val="28"/>
+        </w:rPr>
+        <w:t>environment</w:t>
+      </w:r>
+      <w:proofErr w:type="spellEnd"/>
+      <w:r>
+        <w:rPr>
+          <w:sz w:val="28"/>
+        </w:rPr>
+        <w:t xml:space="preserve"> et implémentation du caractère aléatoire et avec</w:t>
       </w:r>
       <w:r>
         <w:rPr>
@@ -2235,21 +2325,43 @@
         <w:rPr>
           <w:sz w:val="28"/>
         </w:rPr>
-        <w:t>Finalisation du premier Agent Random et tests sur l’environnement aléatoire.</w:t>
-      </w:r>
-    </w:p>
-    <w:p>
-      <w:pPr>
-        <w:jc w:val="both"/>
-        <w:rPr>
-          <w:sz w:val="28"/>
-        </w:rPr>
-      </w:pPr>
-      <w:r>
-        <w:rPr>
-          <w:sz w:val="28"/>
-        </w:rPr>
-        <w:t>Debugging et tests de l’environnement et des récompenses.</w:t>
+        <w:t xml:space="preserve">Finalisation du premier Agent </w:t>
+      </w:r>
+      <w:proofErr w:type="spellStart"/>
+      <w:r>
+        <w:rPr>
+          <w:sz w:val="28"/>
+        </w:rPr>
+        <w:t>Random</w:t>
+      </w:r>
+      <w:proofErr w:type="spellEnd"/>
+      <w:r>
+        <w:rPr>
+          <w:sz w:val="28"/>
+        </w:rPr>
+        <w:t xml:space="preserve"> et tests sur l’environnement aléatoire.</w:t>
+      </w:r>
+    </w:p>
+    <w:p>
+      <w:pPr>
+        <w:jc w:val="both"/>
+        <w:rPr>
+          <w:sz w:val="28"/>
+        </w:rPr>
+      </w:pPr>
+      <w:proofErr w:type="spellStart"/>
+      <w:r>
+        <w:rPr>
+          <w:sz w:val="28"/>
+        </w:rPr>
+        <w:t>Debugging</w:t>
+      </w:r>
+      <w:proofErr w:type="spellEnd"/>
+      <w:r>
+        <w:rPr>
+          <w:sz w:val="28"/>
+        </w:rPr>
+        <w:t xml:space="preserve"> et tests de l’environnement et des récompenses.</w:t>
       </w:r>
     </w:p>
     <w:p>
@@ -2346,7 +2458,35 @@
         <w:rPr>
           <w:sz w:val="28"/>
         </w:rPr>
-        <w:t>Construction d’une classe Agent en général. Révision de la structure de la matrice de qualité, il s’agit désormais d’une matrice numpy à 3 dimensions afin d’utiliser les performances de calculs de numpy.</w:t>
+        <w:t xml:space="preserve">Construction d’une classe Agent en général. Révision de la structure de la matrice de qualité, il s’agit désormais d’une matrice </w:t>
+      </w:r>
+      <w:proofErr w:type="spellStart"/>
+      <w:r>
+        <w:rPr>
+          <w:sz w:val="28"/>
+        </w:rPr>
+        <w:t>numpy</w:t>
+      </w:r>
+      <w:proofErr w:type="spellEnd"/>
+      <w:r>
+        <w:rPr>
+          <w:sz w:val="28"/>
+        </w:rPr>
+        <w:t xml:space="preserve"> à 3 dimensions afin d’utiliser les performances de calculs de </w:t>
+      </w:r>
+      <w:proofErr w:type="spellStart"/>
+      <w:r>
+        <w:rPr>
+          <w:sz w:val="28"/>
+        </w:rPr>
+        <w:t>numpy</w:t>
+      </w:r>
+      <w:proofErr w:type="spellEnd"/>
+      <w:r>
+        <w:rPr>
+          <w:sz w:val="28"/>
+        </w:rPr>
+        <w:t>.</w:t>
       </w:r>
       <w:r>
         <w:rPr>
@@ -2374,7 +2514,21 @@
         <w:rPr>
           <w:sz w:val="28"/>
         </w:rPr>
-        <w:t xml:space="preserve">Ajout des principales méthodes afin d’implémenter la classe AgentQLearning, puis réalisation de quelques tests unitaires de ces méthodes pour vérifier leur validité. </w:t>
+        <w:t xml:space="preserve">Ajout des principales méthodes afin d’implémenter la classe </w:t>
+      </w:r>
+      <w:proofErr w:type="spellStart"/>
+      <w:r>
+        <w:rPr>
+          <w:sz w:val="28"/>
+        </w:rPr>
+        <w:t>AgentQLearning</w:t>
+      </w:r>
+      <w:proofErr w:type="spellEnd"/>
+      <w:r>
+        <w:rPr>
+          <w:sz w:val="28"/>
+        </w:rPr>
+        <w:t xml:space="preserve">, puis réalisation de quelques tests unitaires de ces méthodes pour vérifier leur validité. </w:t>
       </w:r>
     </w:p>
     <w:p>
@@ -2409,7 +2563,21 @@
         <w:rPr>
           <w:sz w:val="28"/>
         </w:rPr>
-        <w:t>. Commencement des tests globaux sur des labyrinthes aléatoires ainsi qu’un labyrinthe fourni en .txt, en implémentant une fonction qui permet de lire le fichier.</w:t>
+        <w:t>. Commencement des tests globaux sur des labyrinthes aléatoires ainsi qu’un labyrinthe fourni en .</w:t>
+      </w:r>
+      <w:proofErr w:type="spellStart"/>
+      <w:r>
+        <w:rPr>
+          <w:sz w:val="28"/>
+        </w:rPr>
+        <w:t>txt</w:t>
+      </w:r>
+      <w:proofErr w:type="spellEnd"/>
+      <w:r>
+        <w:rPr>
+          <w:sz w:val="28"/>
+        </w:rPr>
+        <w:t>, en implémentant une fonction qui permet de lire le fichier.</w:t>
       </w:r>
     </w:p>
     <w:p>
@@ -2539,7 +2707,63 @@
         <w:rPr>
           <w:sz w:val="28"/>
         </w:rPr>
-        <w:t>git, nous avons décidé d’installer Atom ainsi que son Package « git-plus » qui permet d’utiliser git au sein même du logiciel à travers des touches « git pull », « git add + commit », « git add + commit + push » ou alors de régler très facilement les différents conflits rencontrés à l’aide de l’interface graphique. L’environnement fut un peu complexe à prendre en main au départ mais finalement tout s’est bien passé, nous avons pu faire de nombreux commits afin d’interagir entre nos codes.</w:t>
+        <w:t xml:space="preserve">git, nous avons décidé d’installer </w:t>
+      </w:r>
+      <w:proofErr w:type="spellStart"/>
+      <w:r>
+        <w:rPr>
+          <w:sz w:val="28"/>
+        </w:rPr>
+        <w:t>Atom</w:t>
+      </w:r>
+      <w:proofErr w:type="spellEnd"/>
+      <w:r>
+        <w:rPr>
+          <w:sz w:val="28"/>
+        </w:rPr>
+        <w:t xml:space="preserve"> ainsi que son Package « git-plus » qui permet d’utiliser git au sein même du logiciel à travers des touches « git pull », « git </w:t>
+      </w:r>
+      <w:proofErr w:type="spellStart"/>
+      <w:r>
+        <w:rPr>
+          <w:sz w:val="28"/>
+        </w:rPr>
+        <w:t>add</w:t>
+      </w:r>
+      <w:proofErr w:type="spellEnd"/>
+      <w:r>
+        <w:rPr>
+          <w:sz w:val="28"/>
+        </w:rPr>
+        <w:t xml:space="preserve"> + commit », « git </w:t>
+      </w:r>
+      <w:proofErr w:type="spellStart"/>
+      <w:r>
+        <w:rPr>
+          <w:sz w:val="28"/>
+        </w:rPr>
+        <w:t>add</w:t>
+      </w:r>
+      <w:proofErr w:type="spellEnd"/>
+      <w:r>
+        <w:rPr>
+          <w:sz w:val="28"/>
+        </w:rPr>
+        <w:t xml:space="preserve"> + commit + push » ou alors de régler très facilement les différents conflits rencontrés à l’aide de l’interface graphique. L’environnement fut un peu complexe à prendre en main au départ mais finalement tout s’est bien passé, nous avons pu faire de nombreux </w:t>
+      </w:r>
+      <w:proofErr w:type="spellStart"/>
+      <w:r>
+        <w:rPr>
+          <w:sz w:val="28"/>
+        </w:rPr>
+        <w:t>commits</w:t>
+      </w:r>
+      <w:proofErr w:type="spellEnd"/>
+      <w:r>
+        <w:rPr>
+          <w:sz w:val="28"/>
+        </w:rPr>
+        <w:t xml:space="preserve"> afin d’interagir entre nos codes.</w:t>
       </w:r>
     </w:p>
     <w:p>
@@ -2562,7 +2786,21 @@
           <w:sz w:val="28"/>
         </w:rPr>
         <w:lastRenderedPageBreak/>
-        <w:t>En reprenant les statistiques du GitLab on obtient les graphes suivants :</w:t>
+        <w:t xml:space="preserve">En reprenant les statistiques du </w:t>
+      </w:r>
+      <w:proofErr w:type="spellStart"/>
+      <w:r>
+        <w:rPr>
+          <w:sz w:val="28"/>
+        </w:rPr>
+        <w:t>GitLab</w:t>
+      </w:r>
+      <w:proofErr w:type="spellEnd"/>
+      <w:r>
+        <w:rPr>
+          <w:sz w:val="28"/>
+        </w:rPr>
+        <w:t xml:space="preserve"> on obtient les graphes suivants :</w:t>
       </w:r>
     </w:p>
     <w:p>
@@ -2596,7 +2834,7 @@
                     </pic:cNvPicPr>
                   </pic:nvPicPr>
                   <pic:blipFill>
-                    <a:blip r:embed="rId12">
+                    <a:blip r:embed="rId11">
                       <a:extLst>
                         <a:ext uri="{28A0092B-C50C-407E-A947-70E740481C1C}">
                           <a14:useLocalDpi xmlns:a14="http://schemas.microsoft.com/office/drawing/2010/main" val="0"/>
@@ -2666,7 +2904,7 @@
                     </pic:cNvPicPr>
                   </pic:nvPicPr>
                   <pic:blipFill>
-                    <a:blip r:embed="rId13">
+                    <a:blip r:embed="rId12">
                       <a:extLst>
                         <a:ext uri="{28A0092B-C50C-407E-A947-70E740481C1C}">
                           <a14:useLocalDpi xmlns:a14="http://schemas.microsoft.com/office/drawing/2010/main" val="0"/>
@@ -2717,7 +2955,49 @@
         <w:rPr>
           <w:sz w:val="28"/>
         </w:rPr>
-        <w:t>Nous remarquons bien entendu que le plus gros nombre de commits est effectué lors des heures de cours d’IN104 le mardi de 14h à 17h mais le nombre de commits est également important en soirée ou en weekend ce qui montre une certaine productivité et efficacité également lorsque le binôme n’est pas nécessairement ensemble. Il s’agit notamment du principal but de git, de pouvoir faire interagir et rassembler la programmation de deux (ou plus) personnes même lorsque ces dernières ne sont pas géographiquement proches.</w:t>
+        <w:t xml:space="preserve">Nous remarquons bien entendu que le plus gros nombre de </w:t>
+      </w:r>
+      <w:proofErr w:type="spellStart"/>
+      <w:r>
+        <w:rPr>
+          <w:sz w:val="28"/>
+        </w:rPr>
+        <w:t>commits</w:t>
+      </w:r>
+      <w:proofErr w:type="spellEnd"/>
+      <w:r>
+        <w:rPr>
+          <w:sz w:val="28"/>
+        </w:rPr>
+        <w:t xml:space="preserve"> est effectué lors des heures de cours d’IN104 le mardi de 14h à 17h mais le nombre de </w:t>
+      </w:r>
+      <w:proofErr w:type="spellStart"/>
+      <w:r>
+        <w:rPr>
+          <w:sz w:val="28"/>
+        </w:rPr>
+        <w:t>commits</w:t>
+      </w:r>
+      <w:proofErr w:type="spellEnd"/>
+      <w:r>
+        <w:rPr>
+          <w:sz w:val="28"/>
+        </w:rPr>
+        <w:t xml:space="preserve"> est également important en soirée ou en weekend ce qui montre une certaine productivité et efficacité également lorsque le binôme n’est pas </w:t>
+      </w:r>
+      <w:proofErr w:type="gramStart"/>
+      <w:r>
+        <w:rPr>
+          <w:sz w:val="28"/>
+        </w:rPr>
+        <w:t>nécessairement</w:t>
+      </w:r>
+      <w:proofErr w:type="gramEnd"/>
+      <w:r>
+        <w:rPr>
+          <w:sz w:val="28"/>
+        </w:rPr>
+        <w:t xml:space="preserve"> ensemble. Il s’agit notamment du principal but de git, de pouvoir faire interagir et rassembler la programmation de deux (ou plus) personnes même lorsque ces dernières ne sont pas géographiquement proches.</w:t>
       </w:r>
     </w:p>
     <w:p>
@@ -2785,7 +3065,21 @@
         <w:rPr>
           <w:sz w:val="28"/>
         </w:rPr>
-        <w:t>On peut travailler en parallèle, sur le même fichier ou non, en fusionnant les modifications effectuées.</w:t>
+        <w:t xml:space="preserve">On peut travailler en parallèle, sur le même fichier ou non, en </w:t>
+      </w:r>
+      <w:proofErr w:type="gramStart"/>
+      <w:r>
+        <w:rPr>
+          <w:sz w:val="28"/>
+        </w:rPr>
+        <w:t>fusionnant</w:t>
+      </w:r>
+      <w:proofErr w:type="gramEnd"/>
+      <w:r>
+        <w:rPr>
+          <w:sz w:val="28"/>
+        </w:rPr>
+        <w:t xml:space="preserve"> les modifications effectuées.</w:t>
       </w:r>
     </w:p>
     <w:p>
@@ -2812,7 +3106,49 @@
         <w:rPr>
           <w:sz w:val="28"/>
         </w:rPr>
-        <w:t>Toutes les fonctionnalités de Git et Gitlab ont été utilisées de façon très simple, notamment la fusion ou merging, via l’utilisation d’Atom. Cela nous a évité des problèmes que d’autres groupes ont eu avec des commandes directement écrites sur le terminal.</w:t>
+        <w:t xml:space="preserve">Toutes les fonctionnalités de Git et </w:t>
+      </w:r>
+      <w:proofErr w:type="spellStart"/>
+      <w:r>
+        <w:rPr>
+          <w:sz w:val="28"/>
+        </w:rPr>
+        <w:t>Gitlab</w:t>
+      </w:r>
+      <w:proofErr w:type="spellEnd"/>
+      <w:r>
+        <w:rPr>
+          <w:sz w:val="28"/>
+        </w:rPr>
+        <w:t xml:space="preserve"> ont été utilisées de façon très simple, notamment la fusion ou </w:t>
+      </w:r>
+      <w:proofErr w:type="spellStart"/>
+      <w:r>
+        <w:rPr>
+          <w:sz w:val="28"/>
+        </w:rPr>
+        <w:t>merging</w:t>
+      </w:r>
+      <w:proofErr w:type="spellEnd"/>
+      <w:r>
+        <w:rPr>
+          <w:sz w:val="28"/>
+        </w:rPr>
+        <w:t>, via l’utilisation d’</w:t>
+      </w:r>
+      <w:proofErr w:type="spellStart"/>
+      <w:r>
+        <w:rPr>
+          <w:sz w:val="28"/>
+        </w:rPr>
+        <w:t>Atom</w:t>
+      </w:r>
+      <w:proofErr w:type="spellEnd"/>
+      <w:r>
+        <w:rPr>
+          <w:sz w:val="28"/>
+        </w:rPr>
+        <w:t>. Cela nous a évité des problèmes que d’autres groupes ont eu avec des commandes directement écrites sur le terminal.</w:t>
       </w:r>
     </w:p>
     <w:p>
@@ -2848,7 +3184,21 @@
         <w:rPr>
           <w:sz w:val="28"/>
         </w:rPr>
-        <w:t>On commence à entrevoir son utilité dans de grands projets d’entreprises, où plusieurs branches d’un projet avancent en parallèle, avec des deadlines, etc.</w:t>
+        <w:t xml:space="preserve">On commence à entrevoir son utilité dans de grands projets d’entreprises, où plusieurs </w:t>
+      </w:r>
+      <w:proofErr w:type="gramStart"/>
+      <w:r>
+        <w:rPr>
+          <w:sz w:val="28"/>
+        </w:rPr>
+        <w:t>branches</w:t>
+      </w:r>
+      <w:proofErr w:type="gramEnd"/>
+      <w:r>
+        <w:rPr>
+          <w:sz w:val="28"/>
+        </w:rPr>
+        <w:t xml:space="preserve"> d’un projet avancent en parallèle, avec des deadlines, etc.</w:t>
       </w:r>
     </w:p>
     <w:p>
@@ -2935,8 +3285,6 @@
         </w:rPr>
         <w:t>Afin d’obtenir des résultats pertinents, nous avons effectué ces tests sur un même labyrinthe puis nous avons collecté 10 valeurs de Ratio pour chaque valeur de Gamma avant d’en prendre une moyenne. Cela permet d’évaluer avec plus de précision et de pertinence que de prendre les résultats uniquement sur une valeur particulière.</w:t>
       </w:r>
-      <w:bookmarkStart w:id="0" w:name="_GoBack"/>
-      <w:bookmarkEnd w:id="0"/>
     </w:p>
     <w:p>
       <w:pPr>
@@ -2952,10 +3300,10 @@
           <w:lang w:eastAsia="fr-FR"/>
         </w:rPr>
         <w:drawing>
-          <wp:inline distT="0" distB="0" distL="0" distR="0" wp14:anchorId="0D3BD114" wp14:editId="2A836873">
+          <wp:inline distT="0" distB="0" distL="0" distR="0" wp14:anchorId="58F3E1E6" wp14:editId="1F2E1A89">
             <wp:extent cx="5753735" cy="4107815"/>
             <wp:effectExtent l="0" t="0" r="12065" b="6985"/>
-            <wp:docPr id="2" name="Image 2" descr="../../../../Desktop/Capture%20d’écran%202018-06-10%20à%2013.13.0"/>
+            <wp:docPr id="7" name="Image 7" descr="../../../../Desktop/Capture%20d’écran%202018-06-10%20à%2013.13.0"/>
             <wp:cNvGraphicFramePr>
               <a:graphicFrameLocks xmlns:a="http://schemas.openxmlformats.org/drawingml/2006/main" noChangeAspect="1"/>
             </wp:cNvGraphicFramePr>
@@ -2969,7 +3317,7 @@
                     </pic:cNvPicPr>
                   </pic:nvPicPr>
                   <pic:blipFill>
-                    <a:blip r:embed="rId14">
+                    <a:blip r:embed="rId13">
                       <a:extLst>
                         <a:ext uri="{28A0092B-C50C-407E-A947-70E740481C1C}">
                           <a14:useLocalDpi xmlns:a14="http://schemas.microsoft.com/office/drawing/2010/main" val="0"/>
@@ -3020,25 +3368,496 @@
         <w:rPr>
           <w:sz w:val="28"/>
         </w:rPr>
-        <w:t>Nous remarquons notamment une importante influence du paramètre Gamma, le facteur d’apprentissage. En eff</w:t>
-      </w:r>
-      <w:r>
-        <w:rPr>
-          <w:sz w:val="28"/>
-        </w:rPr>
-        <w:t>et, plus Gamma est élevé plus la</w:t>
-      </w:r>
-      <w:r>
-        <w:rPr>
-          <w:sz w:val="28"/>
-        </w:rPr>
-        <w:t xml:space="preserve"> matri</w:t>
-      </w:r>
-      <w:r>
-        <w:rPr>
-          <w:sz w:val="28"/>
-        </w:rPr>
-        <w:t>ce de Qualité change rapidement et s’adapte au labyrinthe qui lui est confié. C’est pourquoi on peut l’agent agit au mieux et trouve donc plus vite la sortie. Cela explique notamment un plus grand ratio de victoire. C’est la preuve que l’algorithme d’apprentissage par renforcement semble être un succès.</w:t>
+        <w:t>Nous remarquons notamment une importante influence du paramètre Gamma, le facteur d’apprentissage. En effet, plus Gamma est élevé plus la matrice de Qualité change rapidement et s’adapte au labyrinthe qui lui est confié. C’est pourquoi on peut l’agent agit au mieux et trouve donc plus vite la sortie. Cela explique notamment un plus grand ratio de victoire. C’est la preuve que l’algorithme d’apprentissage par renforcement semble être un succès.</w:t>
+      </w:r>
+    </w:p>
+    <w:p>
+      <w:pPr>
+        <w:jc w:val="both"/>
+        <w:rPr>
+          <w:sz w:val="28"/>
+        </w:rPr>
+      </w:pPr>
+    </w:p>
+    <w:p>
+      <w:pPr>
+        <w:jc w:val="both"/>
+        <w:rPr>
+          <w:sz w:val="28"/>
+        </w:rPr>
+      </w:pPr>
+    </w:p>
+    <w:p>
+      <w:pPr>
+        <w:jc w:val="both"/>
+        <w:rPr>
+          <w:sz w:val="28"/>
+        </w:rPr>
+      </w:pPr>
+    </w:p>
+    <w:p>
+      <w:pPr>
+        <w:jc w:val="both"/>
+        <w:rPr>
+          <w:sz w:val="28"/>
+        </w:rPr>
+      </w:pPr>
+      <w:r>
+        <w:rPr>
+          <w:sz w:val="28"/>
+        </w:rPr>
+        <w:t xml:space="preserve">Commençons par afficher le nombre de déplacements dans un épisode, c’est-à-dire </w:t>
+      </w:r>
+      <w:r>
+        <w:rPr>
+          <w:sz w:val="28"/>
+        </w:rPr>
+        <w:t>le n</w:t>
+      </w:r>
+      <w:r>
+        <w:rPr>
+          <w:sz w:val="28"/>
+        </w:rPr>
+        <w:t>ombre de déplacements pour atteindre l</w:t>
+      </w:r>
+      <w:r>
+        <w:rPr>
+          <w:sz w:val="28"/>
+        </w:rPr>
+        <w:t>a fin du labyrinthe.</w:t>
+      </w:r>
+    </w:p>
+    <w:p>
+      <w:pPr>
+        <w:jc w:val="both"/>
+        <w:rPr>
+          <w:sz w:val="28"/>
+        </w:rPr>
+      </w:pPr>
+    </w:p>
+    <w:p>
+      <w:pPr>
+        <w:jc w:val="both"/>
+        <w:rPr>
+          <w:sz w:val="28"/>
+        </w:rPr>
+      </w:pPr>
+      <w:r>
+        <w:rPr>
+          <w:sz w:val="28"/>
+        </w:rPr>
+        <w:t>SIZE=10, Gamma=0.</w:t>
+      </w:r>
+      <w:r>
+        <w:rPr>
+          <w:sz w:val="28"/>
+        </w:rPr>
+        <w:t>1</w:t>
+      </w:r>
+    </w:p>
+    <w:p>
+      <w:pPr>
+        <w:jc w:val="both"/>
+        <w:rPr>
+          <w:sz w:val="28"/>
+        </w:rPr>
+      </w:pPr>
+    </w:p>
+    <w:p>
+      <w:pPr>
+        <w:jc w:val="both"/>
+        <w:rPr>
+          <w:sz w:val="28"/>
+        </w:rPr>
+      </w:pPr>
+      <w:r>
+        <w:rPr>
+          <w:noProof/>
+          <w:sz w:val="28"/>
+          <w:lang w:eastAsia="fr-FR"/>
+        </w:rPr>
+        <w:drawing>
+          <wp:inline distT="0" distB="0" distL="0" distR="0" wp14:anchorId="352E2A89" wp14:editId="47229CB7">
+            <wp:extent cx="4813300" cy="4046124"/>
+            <wp:effectExtent l="0" t="0" r="6350" b="0"/>
+            <wp:docPr id="1" name="Image 1"/>
+            <wp:cNvGraphicFramePr>
+              <a:graphicFrameLocks xmlns:a="http://schemas.openxmlformats.org/drawingml/2006/main" noChangeAspect="1"/>
+            </wp:cNvGraphicFramePr>
+            <a:graphic xmlns:a="http://schemas.openxmlformats.org/drawingml/2006/main">
+              <a:graphicData uri="http://schemas.openxmlformats.org/drawingml/2006/picture">
+                <pic:pic xmlns:pic="http://schemas.openxmlformats.org/drawingml/2006/picture">
+                  <pic:nvPicPr>
+                    <pic:cNvPr id="1" name="Nb_actions_1.PNG"/>
+                    <pic:cNvPicPr/>
+                  </pic:nvPicPr>
+                  <pic:blipFill>
+                    <a:blip r:embed="rId14">
+                      <a:extLst>
+                        <a:ext uri="{28A0092B-C50C-407E-A947-70E740481C1C}">
+                          <a14:useLocalDpi xmlns:a14="http://schemas.microsoft.com/office/drawing/2010/main" val="0"/>
+                        </a:ext>
+                      </a:extLst>
+                    </a:blip>
+                    <a:stretch>
+                      <a:fillRect/>
+                    </a:stretch>
+                  </pic:blipFill>
+                  <pic:spPr>
+                    <a:xfrm>
+                      <a:off x="0" y="0"/>
+                      <a:ext cx="4821094" cy="4052676"/>
+                    </a:xfrm>
+                    <a:prstGeom prst="rect">
+                      <a:avLst/>
+                    </a:prstGeom>
+                  </pic:spPr>
+                </pic:pic>
+              </a:graphicData>
+            </a:graphic>
+          </wp:inline>
+        </w:drawing>
+      </w:r>
+    </w:p>
+    <w:p>
+      <w:pPr>
+        <w:jc w:val="both"/>
+        <w:rPr>
+          <w:sz w:val="28"/>
+        </w:rPr>
+      </w:pPr>
+    </w:p>
+    <w:p>
+      <w:pPr>
+        <w:jc w:val="both"/>
+        <w:rPr>
+          <w:sz w:val="28"/>
+        </w:rPr>
+      </w:pPr>
+    </w:p>
+    <w:p>
+      <w:pPr>
+        <w:jc w:val="both"/>
+        <w:rPr>
+          <w:sz w:val="28"/>
+        </w:rPr>
+      </w:pPr>
+    </w:p>
+    <w:p>
+      <w:pPr>
+        <w:jc w:val="both"/>
+        <w:rPr>
+          <w:sz w:val="28"/>
+        </w:rPr>
+      </w:pPr>
+    </w:p>
+    <w:p>
+      <w:pPr>
+        <w:jc w:val="both"/>
+        <w:rPr>
+          <w:sz w:val="28"/>
+        </w:rPr>
+      </w:pPr>
+    </w:p>
+    <w:p>
+      <w:pPr>
+        <w:jc w:val="both"/>
+        <w:rPr>
+          <w:sz w:val="28"/>
+        </w:rPr>
+      </w:pPr>
+    </w:p>
+    <w:p>
+      <w:pPr>
+        <w:jc w:val="both"/>
+        <w:rPr>
+          <w:sz w:val="28"/>
+        </w:rPr>
+      </w:pPr>
+      <w:bookmarkStart w:id="0" w:name="_GoBack"/>
+      <w:bookmarkEnd w:id="0"/>
+    </w:p>
+    <w:p>
+      <w:pPr>
+        <w:jc w:val="both"/>
+        <w:rPr>
+          <w:sz w:val="28"/>
+        </w:rPr>
+      </w:pPr>
+      <w:r>
+        <w:rPr>
+          <w:sz w:val="28"/>
+        </w:rPr>
+        <w:lastRenderedPageBreak/>
+        <w:t>SIZE=10, Gamma=0.</w:t>
+      </w:r>
+      <w:r>
+        <w:rPr>
+          <w:sz w:val="28"/>
+        </w:rPr>
+        <w:t>4</w:t>
+      </w:r>
+    </w:p>
+    <w:p>
+      <w:pPr>
+        <w:jc w:val="both"/>
+        <w:rPr>
+          <w:sz w:val="28"/>
+        </w:rPr>
+      </w:pPr>
+      <w:r>
+        <w:rPr>
+          <w:noProof/>
+          <w:sz w:val="28"/>
+          <w:lang w:eastAsia="fr-FR"/>
+        </w:rPr>
+        <w:drawing>
+          <wp:inline distT="0" distB="0" distL="0" distR="0" wp14:anchorId="0954393E" wp14:editId="6255D6B0">
+            <wp:extent cx="4019550" cy="3481305"/>
+            <wp:effectExtent l="0" t="0" r="0" b="5080"/>
+            <wp:docPr id="6" name="Image 6"/>
+            <wp:cNvGraphicFramePr>
+              <a:graphicFrameLocks xmlns:a="http://schemas.openxmlformats.org/drawingml/2006/main" noChangeAspect="1"/>
+            </wp:cNvGraphicFramePr>
+            <a:graphic xmlns:a="http://schemas.openxmlformats.org/drawingml/2006/main">
+              <a:graphicData uri="http://schemas.openxmlformats.org/drawingml/2006/picture">
+                <pic:pic xmlns:pic="http://schemas.openxmlformats.org/drawingml/2006/picture">
+                  <pic:nvPicPr>
+                    <pic:cNvPr id="6" name="Nb_actions_3.PNG"/>
+                    <pic:cNvPicPr/>
+                  </pic:nvPicPr>
+                  <pic:blipFill>
+                    <a:blip r:embed="rId15">
+                      <a:extLst>
+                        <a:ext uri="{28A0092B-C50C-407E-A947-70E740481C1C}">
+                          <a14:useLocalDpi xmlns:a14="http://schemas.microsoft.com/office/drawing/2010/main" val="0"/>
+                        </a:ext>
+                      </a:extLst>
+                    </a:blip>
+                    <a:stretch>
+                      <a:fillRect/>
+                    </a:stretch>
+                  </pic:blipFill>
+                  <pic:spPr>
+                    <a:xfrm>
+                      <a:off x="0" y="0"/>
+                      <a:ext cx="4024905" cy="3485943"/>
+                    </a:xfrm>
+                    <a:prstGeom prst="rect">
+                      <a:avLst/>
+                    </a:prstGeom>
+                  </pic:spPr>
+                </pic:pic>
+              </a:graphicData>
+            </a:graphic>
+          </wp:inline>
+        </w:drawing>
+      </w:r>
+    </w:p>
+    <w:p>
+      <w:pPr>
+        <w:jc w:val="both"/>
+        <w:rPr>
+          <w:sz w:val="28"/>
+        </w:rPr>
+      </w:pPr>
+    </w:p>
+    <w:p>
+      <w:pPr>
+        <w:jc w:val="both"/>
+        <w:rPr>
+          <w:sz w:val="28"/>
+        </w:rPr>
+      </w:pPr>
+      <w:r>
+        <w:rPr>
+          <w:sz w:val="28"/>
+        </w:rPr>
+        <w:t>SIZE=10, Gamma=0.8</w:t>
+      </w:r>
+    </w:p>
+    <w:p>
+      <w:pPr>
+        <w:jc w:val="both"/>
+        <w:rPr>
+          <w:sz w:val="28"/>
+        </w:rPr>
+      </w:pPr>
+      <w:r>
+        <w:rPr>
+          <w:noProof/>
+          <w:sz w:val="28"/>
+          <w:lang w:eastAsia="fr-FR"/>
+        </w:rPr>
+        <w:drawing>
+          <wp:inline distT="0" distB="0" distL="0" distR="0" wp14:anchorId="400E0544" wp14:editId="74ECD492">
+            <wp:extent cx="4012460" cy="3416300"/>
+            <wp:effectExtent l="0" t="0" r="7620" b="0"/>
+            <wp:docPr id="2" name="Image 2"/>
+            <wp:cNvGraphicFramePr>
+              <a:graphicFrameLocks xmlns:a="http://schemas.openxmlformats.org/drawingml/2006/main" noChangeAspect="1"/>
+            </wp:cNvGraphicFramePr>
+            <a:graphic xmlns:a="http://schemas.openxmlformats.org/drawingml/2006/main">
+              <a:graphicData uri="http://schemas.openxmlformats.org/drawingml/2006/picture">
+                <pic:pic xmlns:pic="http://schemas.openxmlformats.org/drawingml/2006/picture">
+                  <pic:nvPicPr>
+                    <pic:cNvPr id="2" name="Nb_actions_2.PNG"/>
+                    <pic:cNvPicPr/>
+                  </pic:nvPicPr>
+                  <pic:blipFill>
+                    <a:blip r:embed="rId16">
+                      <a:extLst>
+                        <a:ext uri="{28A0092B-C50C-407E-A947-70E740481C1C}">
+                          <a14:useLocalDpi xmlns:a14="http://schemas.microsoft.com/office/drawing/2010/main" val="0"/>
+                        </a:ext>
+                      </a:extLst>
+                    </a:blip>
+                    <a:stretch>
+                      <a:fillRect/>
+                    </a:stretch>
+                  </pic:blipFill>
+                  <pic:spPr>
+                    <a:xfrm>
+                      <a:off x="0" y="0"/>
+                      <a:ext cx="4024509" cy="3426558"/>
+                    </a:xfrm>
+                    <a:prstGeom prst="rect">
+                      <a:avLst/>
+                    </a:prstGeom>
+                  </pic:spPr>
+                </pic:pic>
+              </a:graphicData>
+            </a:graphic>
+          </wp:inline>
+        </w:drawing>
+      </w:r>
+    </w:p>
+    <w:p>
+      <w:pPr>
+        <w:jc w:val="both"/>
+        <w:rPr>
+          <w:sz w:val="28"/>
+        </w:rPr>
+      </w:pPr>
+    </w:p>
+    <w:p>
+      <w:pPr>
+        <w:pStyle w:val="Pardeliste"/>
+        <w:numPr>
+          <w:ilvl w:val="0"/>
+          <w:numId w:val="4"/>
+        </w:numPr>
+        <w:jc w:val="both"/>
+        <w:rPr>
+          <w:sz w:val="28"/>
+        </w:rPr>
+      </w:pPr>
+      <w:r>
+        <w:rPr>
+          <w:sz w:val="28"/>
+        </w:rPr>
+        <w:t>Gamma est le facteur d’apprentissage. Plus il est grand, plus l’apprentissage (convergence de la matrice de qualité vers une qualité optimale</w:t>
+      </w:r>
+      <w:r>
+        <w:rPr>
+          <w:sz w:val="28"/>
+        </w:rPr>
+        <w:t>) sera rapide.</w:t>
+      </w:r>
+    </w:p>
+    <w:p>
+      <w:pPr>
+        <w:pStyle w:val="Pardeliste"/>
+        <w:numPr>
+          <w:ilvl w:val="0"/>
+          <w:numId w:val="4"/>
+        </w:numPr>
+        <w:jc w:val="both"/>
+        <w:rPr>
+          <w:sz w:val="28"/>
+        </w:rPr>
+      </w:pPr>
+      <w:r>
+        <w:rPr>
+          <w:sz w:val="28"/>
+        </w:rPr>
+        <w:t xml:space="preserve">Il ne faut pas toujours qu’il soit trop rapide cependant. Mais comme on fait décroître Epsilon </w:t>
+      </w:r>
+      <w:r>
+        <w:rPr>
+          <w:sz w:val="28"/>
+        </w:rPr>
+        <w:t xml:space="preserve">de 1% </w:t>
+      </w:r>
+      <w:r>
+        <w:rPr>
+          <w:sz w:val="28"/>
+        </w:rPr>
+        <w:t xml:space="preserve">à chaque itération, il faut obtenir une bonne </w:t>
+      </w:r>
+      <w:r>
+        <w:rPr>
+          <w:sz w:val="28"/>
+        </w:rPr>
+        <w:lastRenderedPageBreak/>
+        <w:t xml:space="preserve">qualité </w:t>
+      </w:r>
+      <w:r>
+        <w:rPr>
+          <w:i/>
+          <w:sz w:val="28"/>
+        </w:rPr>
+        <w:t xml:space="preserve">avant </w:t>
+      </w:r>
+      <w:r>
+        <w:rPr>
+          <w:sz w:val="28"/>
+        </w:rPr>
+        <w:t>qu’epsilon soit trop petit, sinon on risque de ne plus découvrir de nouvelles pistes et la matrice de qualité n’évolue plus !</w:t>
+      </w:r>
+    </w:p>
+    <w:p>
+      <w:pPr>
+        <w:pStyle w:val="Pardeliste"/>
+        <w:numPr>
+          <w:ilvl w:val="0"/>
+          <w:numId w:val="4"/>
+        </w:numPr>
+        <w:jc w:val="both"/>
+        <w:rPr>
+          <w:sz w:val="28"/>
+        </w:rPr>
+      </w:pPr>
+      <w:r>
+        <w:rPr>
+          <w:sz w:val="28"/>
+        </w:rPr>
+        <w:t>Donc dans ce cas précis, augmenter gamma permet un apprentissage plus rapide ce qui est mieux car epsilon varie</w:t>
+      </w:r>
+      <w:r>
+        <w:rPr>
+          <w:sz w:val="28"/>
+        </w:rPr>
+        <w:t xml:space="preserve"> (200 itérations donnent epsilon = 0.13 déjà…)</w:t>
+      </w:r>
+    </w:p>
+    <w:p>
+      <w:pPr>
+        <w:pStyle w:val="Pardeliste"/>
+        <w:numPr>
+          <w:ilvl w:val="0"/>
+          <w:numId w:val="4"/>
+        </w:numPr>
+        <w:jc w:val="both"/>
+        <w:rPr>
+          <w:sz w:val="28"/>
+        </w:rPr>
+      </w:pPr>
+      <w:r>
+        <w:rPr>
+          <w:sz w:val="28"/>
+        </w:rPr>
+        <w:t>Les « pics » apparaissant, même après un grand nombre d’épisodes, montrent que l’aléatoire est toujours présent : en effet, c’est parce qu’on réinitialise Epsilon à 1 à chaque épisode.</w:t>
       </w:r>
     </w:p>
     <w:sectPr>
@@ -3425,6 +4244,118 @@
       </w:rPr>
     </w:lvl>
   </w:abstractNum>
+  <w:abstractNum w:abstractNumId="3">
+    <w:nsid w:val="76E911BA"/>
+    <w:multiLevelType w:val="hybridMultilevel"/>
+    <w:tmpl w:val="C2BA0C98"/>
+    <w:lvl w:ilvl="0" w:tplc="C5C82474">
+      <w:numFmt w:val="bullet"/>
+      <w:lvlText w:val=""/>
+      <w:lvlJc w:val="left"/>
+      <w:pPr>
+        <w:ind w:left="720" w:hanging="360"/>
+      </w:pPr>
+      <w:rPr>
+        <w:rFonts w:ascii="Wingdings" w:eastAsiaTheme="minorHAnsi" w:hAnsi="Wingdings" w:cstheme="minorBidi" w:hint="default"/>
+      </w:rPr>
+    </w:lvl>
+    <w:lvl w:ilvl="1" w:tplc="040C0003" w:tentative="1">
+      <w:start w:val="1"/>
+      <w:numFmt w:val="bullet"/>
+      <w:lvlText w:val="o"/>
+      <w:lvlJc w:val="left"/>
+      <w:pPr>
+        <w:ind w:left="1440" w:hanging="360"/>
+      </w:pPr>
+      <w:rPr>
+        <w:rFonts w:ascii="Courier New" w:hAnsi="Courier New" w:cs="Courier New" w:hint="default"/>
+      </w:rPr>
+    </w:lvl>
+    <w:lvl w:ilvl="2" w:tplc="040C0005" w:tentative="1">
+      <w:start w:val="1"/>
+      <w:numFmt w:val="bullet"/>
+      <w:lvlText w:val=""/>
+      <w:lvlJc w:val="left"/>
+      <w:pPr>
+        <w:ind w:left="2160" w:hanging="360"/>
+      </w:pPr>
+      <w:rPr>
+        <w:rFonts w:ascii="Wingdings" w:hAnsi="Wingdings" w:hint="default"/>
+      </w:rPr>
+    </w:lvl>
+    <w:lvl w:ilvl="3" w:tplc="040C0001" w:tentative="1">
+      <w:start w:val="1"/>
+      <w:numFmt w:val="bullet"/>
+      <w:lvlText w:val=""/>
+      <w:lvlJc w:val="left"/>
+      <w:pPr>
+        <w:ind w:left="2880" w:hanging="360"/>
+      </w:pPr>
+      <w:rPr>
+        <w:rFonts w:ascii="Symbol" w:hAnsi="Symbol" w:hint="default"/>
+      </w:rPr>
+    </w:lvl>
+    <w:lvl w:ilvl="4" w:tplc="040C0003" w:tentative="1">
+      <w:start w:val="1"/>
+      <w:numFmt w:val="bullet"/>
+      <w:lvlText w:val="o"/>
+      <w:lvlJc w:val="left"/>
+      <w:pPr>
+        <w:ind w:left="3600" w:hanging="360"/>
+      </w:pPr>
+      <w:rPr>
+        <w:rFonts w:ascii="Courier New" w:hAnsi="Courier New" w:cs="Courier New" w:hint="default"/>
+      </w:rPr>
+    </w:lvl>
+    <w:lvl w:ilvl="5" w:tplc="040C0005" w:tentative="1">
+      <w:start w:val="1"/>
+      <w:numFmt w:val="bullet"/>
+      <w:lvlText w:val=""/>
+      <w:lvlJc w:val="left"/>
+      <w:pPr>
+        <w:ind w:left="4320" w:hanging="360"/>
+      </w:pPr>
+      <w:rPr>
+        <w:rFonts w:ascii="Wingdings" w:hAnsi="Wingdings" w:hint="default"/>
+      </w:rPr>
+    </w:lvl>
+    <w:lvl w:ilvl="6" w:tplc="040C0001" w:tentative="1">
+      <w:start w:val="1"/>
+      <w:numFmt w:val="bullet"/>
+      <w:lvlText w:val=""/>
+      <w:lvlJc w:val="left"/>
+      <w:pPr>
+        <w:ind w:left="5040" w:hanging="360"/>
+      </w:pPr>
+      <w:rPr>
+        <w:rFonts w:ascii="Symbol" w:hAnsi="Symbol" w:hint="default"/>
+      </w:rPr>
+    </w:lvl>
+    <w:lvl w:ilvl="7" w:tplc="040C0003" w:tentative="1">
+      <w:start w:val="1"/>
+      <w:numFmt w:val="bullet"/>
+      <w:lvlText w:val="o"/>
+      <w:lvlJc w:val="left"/>
+      <w:pPr>
+        <w:ind w:left="5760" w:hanging="360"/>
+      </w:pPr>
+      <w:rPr>
+        <w:rFonts w:ascii="Courier New" w:hAnsi="Courier New" w:cs="Courier New" w:hint="default"/>
+      </w:rPr>
+    </w:lvl>
+    <w:lvl w:ilvl="8" w:tplc="040C0005" w:tentative="1">
+      <w:start w:val="1"/>
+      <w:numFmt w:val="bullet"/>
+      <w:lvlText w:val=""/>
+      <w:lvlJc w:val="left"/>
+      <w:pPr>
+        <w:ind w:left="6480" w:hanging="360"/>
+      </w:pPr>
+      <w:rPr>
+        <w:rFonts w:ascii="Wingdings" w:hAnsi="Wingdings" w:hint="default"/>
+      </w:rPr>
+    </w:lvl>
+  </w:abstractNum>
   <w:num w:numId="1">
     <w:abstractNumId w:val="2"/>
   </w:num>
@@ -3433,6 +4364,9 @@
   </w:num>
   <w:num w:numId="3">
     <w:abstractNumId w:val="1"/>
+  </w:num>
+  <w:num w:numId="4">
+    <w:abstractNumId w:val="3"/>
   </w:num>
 </w:numbering>
 </file>

</xml_diff>

<commit_message>
Did last sections of the due document
</commit_message>
<xml_diff>
--- a/Livrables/rapport.docx
+++ b/Livrables/rapport.docx
@@ -1,6 +1,6 @@
 
 <file path=word/document.xml><?xml version="1.0" encoding="utf-8"?>
-<w:document xmlns:wpc="http://schemas.microsoft.com/office/word/2010/wordprocessingCanvas" xmlns:mo="http://schemas.microsoft.com/office/mac/office/2008/main" xmlns:mc="http://schemas.openxmlformats.org/markup-compatibility/2006" xmlns:mv="urn:schemas-microsoft-com:mac:vml" xmlns:o="urn:schemas-microsoft-com:office:office" xmlns:r="http://schemas.openxmlformats.org/officeDocument/2006/relationships" xmlns:m="http://schemas.openxmlformats.org/officeDocument/2006/math" xmlns:v="urn:schemas-microsoft-com:vml" xmlns:wp14="http://schemas.microsoft.com/office/word/2010/wordprocessingDrawing" xmlns:wp="http://schemas.openxmlformats.org/drawingml/2006/wordprocessingDrawing" xmlns:w10="urn:schemas-microsoft-com:office:word" xmlns:w="http://schemas.openxmlformats.org/wordprocessingml/2006/main" xmlns:w14="http://schemas.microsoft.com/office/word/2010/wordml" xmlns:w15="http://schemas.microsoft.com/office/word/2012/wordml" xmlns:wpg="http://schemas.microsoft.com/office/word/2010/wordprocessingGroup" xmlns:wpi="http://schemas.microsoft.com/office/word/2010/wordprocessingInk" xmlns:wne="http://schemas.microsoft.com/office/word/2006/wordml" xmlns:wps="http://schemas.microsoft.com/office/word/2010/wordprocessingShape" mc:Ignorable="w14 w15 wp14">
+<w:document xmlns:wpc="http://schemas.microsoft.com/office/word/2010/wordprocessingCanvas" xmlns:cx="http://schemas.microsoft.com/office/drawing/2014/chartex" xmlns:mc="http://schemas.openxmlformats.org/markup-compatibility/2006" xmlns:o="urn:schemas-microsoft-com:office:office" xmlns:r="http://schemas.openxmlformats.org/officeDocument/2006/relationships" xmlns:m="http://schemas.openxmlformats.org/officeDocument/2006/math" xmlns:v="urn:schemas-microsoft-com:vml" xmlns:wp14="http://schemas.microsoft.com/office/word/2010/wordprocessingDrawing" xmlns:wp="http://schemas.openxmlformats.org/drawingml/2006/wordprocessingDrawing" xmlns:w10="urn:schemas-microsoft-com:office:word" xmlns:w="http://schemas.openxmlformats.org/wordprocessingml/2006/main" xmlns:w14="http://schemas.microsoft.com/office/word/2010/wordml" xmlns:w15="http://schemas.microsoft.com/office/word/2012/wordml" xmlns:w16se="http://schemas.microsoft.com/office/word/2015/wordml/symex" xmlns:wpg="http://schemas.microsoft.com/office/word/2010/wordprocessingGroup" xmlns:wpi="http://schemas.microsoft.com/office/word/2010/wordprocessingInk" xmlns:wne="http://schemas.microsoft.com/office/word/2006/wordml" xmlns:wps="http://schemas.microsoft.com/office/word/2010/wordprocessingShape" mc:Ignorable="w14 w15 w16se wp14">
   <w:body>
     <w:p>
       <w:pPr>
@@ -336,7 +336,7 @@
     </w:p>
     <w:p>
       <w:pPr>
-        <w:pStyle w:val="Pardeliste"/>
+        <w:pStyle w:val="Paragraphedeliste"/>
         <w:numPr>
           <w:ilvl w:val="0"/>
           <w:numId w:val="2"/>
@@ -362,7 +362,7 @@
     </w:p>
     <w:p>
       <w:pPr>
-        <w:pStyle w:val="Pardeliste"/>
+        <w:pStyle w:val="Paragraphedeliste"/>
         <w:numPr>
           <w:ilvl w:val="0"/>
           <w:numId w:val="2"/>
@@ -388,7 +388,7 @@
     </w:p>
     <w:p>
       <w:pPr>
-        <w:pStyle w:val="Pardeliste"/>
+        <w:pStyle w:val="Paragraphedeliste"/>
         <w:numPr>
           <w:ilvl w:val="0"/>
           <w:numId w:val="2"/>
@@ -414,7 +414,7 @@
     </w:p>
     <w:p>
       <w:pPr>
-        <w:pStyle w:val="Pardeliste"/>
+        <w:pStyle w:val="Paragraphedeliste"/>
         <w:numPr>
           <w:ilvl w:val="0"/>
           <w:numId w:val="2"/>
@@ -440,7 +440,7 @@
     </w:p>
     <w:p>
       <w:pPr>
-        <w:pStyle w:val="Pardeliste"/>
+        <w:pStyle w:val="Paragraphedeliste"/>
         <w:numPr>
           <w:ilvl w:val="0"/>
           <w:numId w:val="2"/>
@@ -625,13 +625,31 @@
         <w:jc w:val="both"/>
         <w:rPr>
           <w:rFonts w:cs="Times New Roman"/>
+          <w:b/>
           <w:color w:val="222222"/>
-          <w:sz w:val="40"/>
-          <w:u w:val="single"/>
-          <w:lang w:eastAsia="fr-FR"/>
-        </w:rPr>
-      </w:pPr>
-      <w:r>
+          <w:sz w:val="36"/>
+          <w:szCs w:val="36"/>
+          <w:u w:val="single"/>
+          <w:lang w:eastAsia="fr-FR"/>
+        </w:rPr>
+      </w:pPr>
+      <w:r>
+        <w:rPr>
+          <w:rFonts w:cs="Times New Roman"/>
+          <w:b/>
+          <w:color w:val="222222"/>
+          <w:sz w:val="36"/>
+          <w:szCs w:val="36"/>
+          <w:u w:val="single"/>
+          <w:lang w:eastAsia="fr-FR"/>
+        </w:rPr>
+        <w:lastRenderedPageBreak/>
+        <w:t>Q-Learning :</w:t>
+      </w:r>
+    </w:p>
+    <w:p>
+      <w:pPr>
+        <w:jc w:val="both"/>
         <w:rPr>
           <w:rFonts w:cs="Times New Roman"/>
           <w:color w:val="222222"/>
@@ -639,9 +657,7 @@
           <w:u w:val="single"/>
           <w:lang w:eastAsia="fr-FR"/>
         </w:rPr>
-        <w:lastRenderedPageBreak/>
-        <w:t>Q-Learning :</w:t>
-      </w:r>
+      </w:pPr>
     </w:p>
     <w:p>
       <w:pPr>
@@ -649,15 +665,12 @@
         <w:rPr>
           <w:rFonts w:cs="Times New Roman"/>
           <w:color w:val="222222"/>
-          <w:sz w:val="40"/>
-          <w:u w:val="single"/>
-          <w:lang w:eastAsia="fr-FR"/>
-        </w:rPr>
-      </w:pPr>
-    </w:p>
-    <w:p>
-      <w:pPr>
-        <w:jc w:val="both"/>
+          <w:sz w:val="28"/>
+          <w:szCs w:val="28"/>
+          <w:lang w:eastAsia="fr-FR"/>
+        </w:rPr>
+      </w:pPr>
+      <w:r>
         <w:rPr>
           <w:rFonts w:cs="Times New Roman"/>
           <w:color w:val="222222"/>
@@ -665,8 +678,12 @@
           <w:szCs w:val="28"/>
           <w:lang w:eastAsia="fr-FR"/>
         </w:rPr>
-      </w:pPr>
-      <w:r>
+        <w:t xml:space="preserve">Cette méthode d'apprentissage peut être appliquée pour trouver une suite d'actions associées à des états (politique) d'un processus de décision markovien (fini) quelconque. Cela fonctionne par l'apprentissage d'une fonction de valeur d'état qui permet de déterminer le potentiel bienfait (récompense) de prendre une certaine action dans un certain état en suivant une politique optimale. </w:t>
+      </w:r>
+    </w:p>
+    <w:p>
+      <w:pPr>
+        <w:jc w:val="both"/>
         <w:rPr>
           <w:rFonts w:cs="Times New Roman"/>
           <w:color w:val="222222"/>
@@ -674,12 +691,8 @@
           <w:szCs w:val="28"/>
           <w:lang w:eastAsia="fr-FR"/>
         </w:rPr>
-        <w:t xml:space="preserve">Cette méthode d'apprentissage peut être appliquée pour trouver une suite d'actions associées à des états (politique) d'un processus de décision markovien (fini) quelconque. Cela fonctionne par l'apprentissage d'une fonction de valeur d'état qui permet de déterminer le potentiel bienfait (récompense) de prendre une certaine action dans un certain état en suivant une politique optimale. </w:t>
-      </w:r>
-    </w:p>
-    <w:p>
-      <w:pPr>
-        <w:jc w:val="both"/>
+      </w:pPr>
+      <w:r>
         <w:rPr>
           <w:rFonts w:cs="Times New Roman"/>
           <w:color w:val="222222"/>
@@ -687,8 +700,12 @@
           <w:szCs w:val="28"/>
           <w:lang w:eastAsia="fr-FR"/>
         </w:rPr>
-      </w:pPr>
-      <w:r>
+        <w:t>La politique est la règle de sélection des actions successives d'un agent dans l'état actuel du système. Lorsque cette fonction de valeur d'action-état est connue, la politique optimale peut être construite en sélectionnant l'action à valeur maximale pour chaque état.</w:t>
+      </w:r>
+    </w:p>
+    <w:p>
+      <w:pPr>
+        <w:jc w:val="both"/>
         <w:rPr>
           <w:rFonts w:cs="Times New Roman"/>
           <w:color w:val="222222"/>
@@ -696,8 +713,7 @@
           <w:szCs w:val="28"/>
           <w:lang w:eastAsia="fr-FR"/>
         </w:rPr>
-        <w:t>La politique est la règle de sélection des actions successives d'un agent dans l'état actuel du système. Lorsque cette fonction de valeur d'action-état est connue, la politique optimale peut être construite en sélectionnant l'action à valeur maximale pour chaque état.</w:t>
-      </w:r>
+      </w:pPr>
     </w:p>
     <w:p>
       <w:pPr>
@@ -710,10 +726,7 @@
           <w:lang w:eastAsia="fr-FR"/>
         </w:rPr>
       </w:pPr>
-    </w:p>
-    <w:p>
-      <w:pPr>
-        <w:jc w:val="both"/>
+      <w:r>
         <w:rPr>
           <w:rFonts w:cs="Times New Roman"/>
           <w:color w:val="222222"/>
@@ -721,7 +734,8 @@
           <w:szCs w:val="28"/>
           <w:lang w:eastAsia="fr-FR"/>
         </w:rPr>
-      </w:pPr>
+        <w:t>Un des points forts du Q-learning est qu'il permet de comparer les récompenses probables de prendre les actions accessibles sans avoir de connaissance initiale de l’environnement. Cette notion d’apprentissage par récompen</w:t>
+      </w:r>
       <w:r>
         <w:rPr>
           <w:rFonts w:cs="Times New Roman"/>
@@ -730,9 +744,8 @@
           <w:szCs w:val="28"/>
           <w:lang w:eastAsia="fr-FR"/>
         </w:rPr>
-        <w:t xml:space="preserve">Un des points forts du </w:t>
-      </w:r>
-      <w:proofErr w:type="spellStart"/>
+        <w:t>se a été introduite à l'origine e</w:t>
+      </w:r>
       <w:r>
         <w:rPr>
           <w:rFonts w:cs="Times New Roman"/>
@@ -741,9 +754,8 @@
           <w:szCs w:val="28"/>
           <w:lang w:eastAsia="fr-FR"/>
         </w:rPr>
-        <w:t>Q-learning</w:t>
-      </w:r>
-      <w:proofErr w:type="spellEnd"/>
+        <w:t>n 1989</w:t>
+      </w:r>
       <w:r>
         <w:rPr>
           <w:rFonts w:cs="Times New Roman"/>
@@ -752,9 +764,12 @@
           <w:szCs w:val="28"/>
           <w:lang w:eastAsia="fr-FR"/>
         </w:rPr>
-        <w:t xml:space="preserve"> est qu'il permet de comparer les récompenses probables de prendre les actions accessibles sans avoir de connaissance initiale de l’environnement. Cette notion d’apprentissage par récompen</w:t>
-      </w:r>
-      <w:r>
+        <w:t xml:space="preserve">. </w:t>
+      </w:r>
+    </w:p>
+    <w:p>
+      <w:pPr>
+        <w:jc w:val="both"/>
         <w:rPr>
           <w:rFonts w:cs="Times New Roman"/>
           <w:color w:val="222222"/>
@@ -762,8 +777,7 @@
           <w:szCs w:val="28"/>
           <w:lang w:eastAsia="fr-FR"/>
         </w:rPr>
-        <w:t>se a été introduite à l'origine e</w:t>
-      </w:r>
+      </w:pPr>
       <w:r>
         <w:rPr>
           <w:rFonts w:cs="Times New Roman"/>
@@ -772,7 +786,7 @@
           <w:szCs w:val="28"/>
           <w:lang w:eastAsia="fr-FR"/>
         </w:rPr>
-        <w:t>n 1989</w:t>
+        <w:t>Par la suite, i</w:t>
       </w:r>
       <w:r>
         <w:rPr>
@@ -782,12 +796,9 @@
           <w:szCs w:val="28"/>
           <w:lang w:eastAsia="fr-FR"/>
         </w:rPr>
-        <w:t xml:space="preserve">. </w:t>
-      </w:r>
-    </w:p>
-    <w:p>
-      <w:pPr>
-        <w:jc w:val="both"/>
+        <w:t>l a été prouvé</w:t>
+      </w:r>
+      <w:r>
         <w:rPr>
           <w:rFonts w:cs="Times New Roman"/>
           <w:color w:val="222222"/>
@@ -795,7 +806,8 @@
           <w:szCs w:val="28"/>
           <w:lang w:eastAsia="fr-FR"/>
         </w:rPr>
-      </w:pPr>
+        <w:t xml:space="preserve"> que</w:t>
+      </w:r>
       <w:r>
         <w:rPr>
           <w:rFonts w:cs="Times New Roman"/>
@@ -804,7 +816,7 @@
           <w:szCs w:val="28"/>
           <w:lang w:eastAsia="fr-FR"/>
         </w:rPr>
-        <w:t>Par la suite, i</w:t>
+        <w:t xml:space="preserve"> le</w:t>
       </w:r>
       <w:r>
         <w:rPr>
@@ -814,59 +826,7 @@
           <w:szCs w:val="28"/>
           <w:lang w:eastAsia="fr-FR"/>
         </w:rPr>
-        <w:t>l a été prouvé</w:t>
-      </w:r>
-      <w:r>
-        <w:rPr>
-          <w:rFonts w:cs="Times New Roman"/>
-          <w:color w:val="222222"/>
-          <w:sz w:val="28"/>
-          <w:szCs w:val="28"/>
-          <w:lang w:eastAsia="fr-FR"/>
-        </w:rPr>
-        <w:t xml:space="preserve"> que</w:t>
-      </w:r>
-      <w:r>
-        <w:rPr>
-          <w:rFonts w:cs="Times New Roman"/>
-          <w:color w:val="222222"/>
-          <w:sz w:val="28"/>
-          <w:szCs w:val="28"/>
-          <w:lang w:eastAsia="fr-FR"/>
-        </w:rPr>
-        <w:t xml:space="preserve"> le</w:t>
-      </w:r>
-      <w:r>
-        <w:rPr>
-          <w:rFonts w:cs="Times New Roman"/>
-          <w:color w:val="222222"/>
-          <w:sz w:val="28"/>
-          <w:szCs w:val="28"/>
-          <w:lang w:eastAsia="fr-FR"/>
-        </w:rPr>
-        <w:t xml:space="preserve"> </w:t>
-      </w:r>
-      <w:proofErr w:type="spellStart"/>
-      <w:r>
-        <w:rPr>
-          <w:rFonts w:cs="Times New Roman"/>
-          <w:color w:val="222222"/>
-          <w:sz w:val="28"/>
-          <w:szCs w:val="28"/>
-          <w:lang w:eastAsia="fr-FR"/>
-        </w:rPr>
-        <w:t>Q-learning</w:t>
-      </w:r>
-      <w:proofErr w:type="spellEnd"/>
-      <w:r>
-        <w:rPr>
-          <w:rFonts w:cs="Times New Roman"/>
-          <w:color w:val="222222"/>
-          <w:sz w:val="28"/>
-          <w:szCs w:val="28"/>
-          <w:lang w:eastAsia="fr-FR"/>
-        </w:rPr>
-        <w:t xml:space="preserve"> converge vers une politique optimale, à comprendre dans le sens de maximiser la récompense totale des étapes successives.</w:t>
+        <w:t xml:space="preserve"> Q-learning converge vers une politique optimale, à comprendre dans le sens de maximiser la récompense totale des étapes successives.</w:t>
       </w:r>
     </w:p>
     <w:p>
@@ -1245,21 +1205,7 @@
         <w:rPr>
           <w:sz w:val="28"/>
         </w:rPr>
-        <w:t xml:space="preserve">La bibliothèque </w:t>
-      </w:r>
-      <w:proofErr w:type="spellStart"/>
-      <w:r>
-        <w:rPr>
-          <w:sz w:val="28"/>
-        </w:rPr>
-        <w:t>numpy</w:t>
-      </w:r>
-      <w:proofErr w:type="spellEnd"/>
-      <w:r>
-        <w:rPr>
-          <w:sz w:val="28"/>
-        </w:rPr>
-        <w:t xml:space="preserve"> a été utilisée afin d’optimiser la puissance de calcul</w:t>
+        <w:t>La bibliothèque numpy a été utilisée afin d’optimiser la puissance de calcul</w:t>
       </w:r>
       <w:r>
         <w:rPr>
@@ -1279,21 +1225,7 @@
         <w:rPr>
           <w:sz w:val="28"/>
         </w:rPr>
-        <w:t xml:space="preserve">Le labyrinthe a été modélisé par une matrice </w:t>
-      </w:r>
-      <w:proofErr w:type="spellStart"/>
-      <w:r>
-        <w:rPr>
-          <w:sz w:val="28"/>
-        </w:rPr>
-        <w:t>numpy</w:t>
-      </w:r>
-      <w:proofErr w:type="spellEnd"/>
-      <w:r>
-        <w:rPr>
-          <w:sz w:val="28"/>
-        </w:rPr>
-        <w:t xml:space="preserve"> de taille fixe, où les différents états (« state ») des cases sont représentés par des entiers numérotés de 0 à 3,</w:t>
+        <w:t>Le labyrinthe a été modélisé par une matrice numpy de taille fixe, où les différents états (« state ») des cases sont représentés par des entiers numérotés de 0 à 3,</w:t>
       </w:r>
       <w:r>
         <w:rPr>
@@ -1551,7 +1483,6 @@
         </w:rPr>
         <w:t xml:space="preserve">l’attribut </w:t>
       </w:r>
-      <w:proofErr w:type="spellStart"/>
       <w:r>
         <w:rPr>
           <w:i/>
@@ -1559,7 +1490,6 @@
         </w:rPr>
         <w:t>current_position</w:t>
       </w:r>
-      <w:proofErr w:type="spellEnd"/>
       <w:r>
         <w:rPr>
           <w:sz w:val="28"/>
@@ -1693,21 +1623,7 @@
         <w:rPr>
           <w:sz w:val="28"/>
         </w:rPr>
-        <w:t xml:space="preserve">Création de la classe « state » pour caractériser l’état d’une case dans le labyrinthe. Le labyrinthe sera modélisé par une matrice </w:t>
-      </w:r>
-      <w:proofErr w:type="spellStart"/>
-      <w:r>
-        <w:rPr>
-          <w:sz w:val="28"/>
-        </w:rPr>
-        <w:t>numpy</w:t>
-      </w:r>
-      <w:proofErr w:type="spellEnd"/>
-      <w:r>
-        <w:rPr>
-          <w:sz w:val="28"/>
-        </w:rPr>
-        <w:t xml:space="preserve"> de taille fixe, où les différents états (« state ») des cases sont représentés par des entiers numérotés de 0 à 3, les correspondances étant décrites ci-dessous :</w:t>
+        <w:t>Création de la classe « state » pour caractériser l’état d’une case dans le labyrinthe. Le labyrinthe sera modélisé par une matrice numpy de taille fixe, où les différents états (« state ») des cases sont représentés par des entiers numérotés de 0 à 3, les correspondances étant décrites ci-dessous :</w:t>
       </w:r>
     </w:p>
     <w:p>
@@ -1946,21 +1862,7 @@
           <w:sz w:val="28"/>
         </w:rPr>
         <w:lastRenderedPageBreak/>
-        <w:t xml:space="preserve">Importation et adaptation d’une classe </w:t>
-      </w:r>
-      <w:proofErr w:type="spellStart"/>
-      <w:r>
-        <w:rPr>
-          <w:sz w:val="28"/>
-        </w:rPr>
-        <w:t>AgentRandom</w:t>
-      </w:r>
-      <w:proofErr w:type="spellEnd"/>
-      <w:r>
-        <w:rPr>
-          <w:sz w:val="28"/>
-        </w:rPr>
-        <w:t xml:space="preserve"> en prévision de futurs tests simples de notre environnement.</w:t>
+        <w:t>Importation et adaptation d’une classe AgentRandom en prévision de futurs tests simples de notre environnement.</w:t>
       </w:r>
     </w:p>
     <w:p>
@@ -2062,117 +1964,51 @@
         <w:rPr>
           <w:sz w:val="28"/>
         </w:rPr>
-        <w:t>On réalise que toute la suite de notre projet ne peut avancer sans une méthode « </w:t>
-      </w:r>
-      <w:proofErr w:type="spellStart"/>
-      <w:r>
-        <w:rPr>
-          <w:sz w:val="28"/>
-        </w:rPr>
-        <w:t>possibleActions</w:t>
-      </w:r>
-      <w:proofErr w:type="spellEnd"/>
-      <w:r>
-        <w:rPr>
-          <w:sz w:val="28"/>
-        </w:rPr>
-        <w:t> » essentielle. On commence alors à implémenter cette méthode et on modélise les actions (Nord, Est, Sud et Ouest) par un couple (</w:t>
-      </w:r>
-      <w:proofErr w:type="spellStart"/>
-      <w:proofErr w:type="gramStart"/>
-      <w:r>
-        <w:rPr>
-          <w:sz w:val="28"/>
-        </w:rPr>
-        <w:t>i,j</w:t>
-      </w:r>
-      <w:proofErr w:type="spellEnd"/>
-      <w:proofErr w:type="gramEnd"/>
-      <w:r>
-        <w:rPr>
-          <w:sz w:val="28"/>
-        </w:rPr>
-        <w:t xml:space="preserve">) à ajouter à la position courante. </w:t>
-      </w:r>
-    </w:p>
-    <w:p>
-      <w:pPr>
-        <w:jc w:val="both"/>
-        <w:rPr>
-          <w:sz w:val="28"/>
-        </w:rPr>
-      </w:pPr>
-    </w:p>
-    <w:p>
-      <w:pPr>
-        <w:jc w:val="both"/>
-        <w:rPr>
-          <w:sz w:val="28"/>
-        </w:rPr>
-      </w:pPr>
-      <w:r>
-        <w:rPr>
-          <w:sz w:val="28"/>
-        </w:rPr>
-        <w:t>Implémentation de la méthode « show » afin de visualiser le labyrinthe. Détermination de la position de l’agent à l’aide de « </w:t>
-      </w:r>
-      <w:proofErr w:type="spellStart"/>
-      <w:r>
-        <w:rPr>
-          <w:sz w:val="28"/>
-        </w:rPr>
-        <w:t>current_position</w:t>
-      </w:r>
-      <w:proofErr w:type="spellEnd"/>
-      <w:r>
-        <w:rPr>
-          <w:sz w:val="28"/>
-        </w:rPr>
-        <w:t> » et on affiche un A pour cet agent à la place.</w:t>
-      </w:r>
-    </w:p>
-    <w:p>
-      <w:pPr>
-        <w:jc w:val="both"/>
-        <w:rPr>
-          <w:sz w:val="28"/>
-        </w:rPr>
-      </w:pPr>
-    </w:p>
-    <w:p>
-      <w:pPr>
-        <w:jc w:val="both"/>
-        <w:rPr>
-          <w:sz w:val="28"/>
-        </w:rPr>
-      </w:pPr>
-      <w:r>
-        <w:rPr>
-          <w:sz w:val="28"/>
-        </w:rPr>
-        <w:t xml:space="preserve">Ajout de l’architecture de </w:t>
-      </w:r>
-      <w:proofErr w:type="spellStart"/>
-      <w:proofErr w:type="gramStart"/>
-      <w:r>
-        <w:rPr>
-          <w:sz w:val="28"/>
-        </w:rPr>
-        <w:t>runStep</w:t>
-      </w:r>
-      <w:proofErr w:type="spellEnd"/>
-      <w:r>
-        <w:rPr>
-          <w:sz w:val="28"/>
-        </w:rPr>
-        <w:t>(</w:t>
-      </w:r>
-      <w:proofErr w:type="gramEnd"/>
-      <w:r>
-        <w:rPr>
-          <w:sz w:val="28"/>
-        </w:rPr>
-        <w:t>) et des récompenses dans l’environnement.</w:t>
+        <w:t xml:space="preserve">On réalise que toute la suite de notre projet ne peut avancer sans une méthode « possibleActions » essentielle. On commence alors à implémenter cette méthode et on modélise les actions (Nord, Est, Sud et Ouest) par un couple (i,j) à ajouter à la position courante. </w:t>
+      </w:r>
+    </w:p>
+    <w:p>
+      <w:pPr>
+        <w:jc w:val="both"/>
+        <w:rPr>
+          <w:sz w:val="28"/>
+        </w:rPr>
+      </w:pPr>
+    </w:p>
+    <w:p>
+      <w:pPr>
+        <w:jc w:val="both"/>
+        <w:rPr>
+          <w:sz w:val="28"/>
+        </w:rPr>
+      </w:pPr>
+      <w:r>
+        <w:rPr>
+          <w:sz w:val="28"/>
+        </w:rPr>
+        <w:t>Implémentation de la méthode « show » afin de visualiser le labyrinthe. Détermination de la position de l’agent à l’aide de « current_position » et on affiche un A pour cet agent à la place.</w:t>
+      </w:r>
+    </w:p>
+    <w:p>
+      <w:pPr>
+        <w:jc w:val="both"/>
+        <w:rPr>
+          <w:sz w:val="28"/>
+        </w:rPr>
+      </w:pPr>
+    </w:p>
+    <w:p>
+      <w:pPr>
+        <w:jc w:val="both"/>
+        <w:rPr>
+          <w:sz w:val="28"/>
+        </w:rPr>
+      </w:pPr>
+      <w:r>
+        <w:rPr>
+          <w:sz w:val="28"/>
+        </w:rPr>
+        <w:t>Ajout de l’architecture de runStep() et des récompenses dans l’environnement.</w:t>
       </w:r>
     </w:p>
     <w:p>
@@ -2285,27 +2121,13 @@
         <w:rPr>
           <w:sz w:val="28"/>
         </w:rPr>
-        <w:t xml:space="preserve">Finalisation de </w:t>
-      </w:r>
-      <w:proofErr w:type="spellStart"/>
-      <w:r>
-        <w:rPr>
-          <w:sz w:val="28"/>
-        </w:rPr>
-        <w:t>create_random_</w:t>
-      </w:r>
-      <w:r>
-        <w:rPr>
-          <w:sz w:val="28"/>
-        </w:rPr>
-        <w:t>environment</w:t>
-      </w:r>
-      <w:proofErr w:type="spellEnd"/>
-      <w:r>
-        <w:rPr>
-          <w:sz w:val="28"/>
-        </w:rPr>
-        <w:t xml:space="preserve"> et implémentation du caractère aléatoire et avec</w:t>
+        <w:t>Finalisation de create_random_</w:t>
+      </w:r>
+      <w:r>
+        <w:rPr>
+          <w:sz w:val="28"/>
+        </w:rPr>
+        <w:t>environment et implémentation du caractère aléatoire et avec</w:t>
       </w:r>
       <w:r>
         <w:rPr>
@@ -2325,43 +2147,21 @@
         <w:rPr>
           <w:sz w:val="28"/>
         </w:rPr>
-        <w:t xml:space="preserve">Finalisation du premier Agent </w:t>
-      </w:r>
-      <w:proofErr w:type="spellStart"/>
-      <w:r>
-        <w:rPr>
-          <w:sz w:val="28"/>
-        </w:rPr>
-        <w:t>Random</w:t>
-      </w:r>
-      <w:proofErr w:type="spellEnd"/>
-      <w:r>
-        <w:rPr>
-          <w:sz w:val="28"/>
-        </w:rPr>
-        <w:t xml:space="preserve"> et tests sur l’environnement aléatoire.</w:t>
-      </w:r>
-    </w:p>
-    <w:p>
-      <w:pPr>
-        <w:jc w:val="both"/>
-        <w:rPr>
-          <w:sz w:val="28"/>
-        </w:rPr>
-      </w:pPr>
-      <w:proofErr w:type="spellStart"/>
-      <w:r>
-        <w:rPr>
-          <w:sz w:val="28"/>
-        </w:rPr>
-        <w:t>Debugging</w:t>
-      </w:r>
-      <w:proofErr w:type="spellEnd"/>
-      <w:r>
-        <w:rPr>
-          <w:sz w:val="28"/>
-        </w:rPr>
-        <w:t xml:space="preserve"> et tests de l’environnement et des récompenses.</w:t>
+        <w:t>Finalisation du premier Agent Random et tests sur l’environnement aléatoire.</w:t>
+      </w:r>
+    </w:p>
+    <w:p>
+      <w:pPr>
+        <w:jc w:val="both"/>
+        <w:rPr>
+          <w:sz w:val="28"/>
+        </w:rPr>
+      </w:pPr>
+      <w:r>
+        <w:rPr>
+          <w:sz w:val="28"/>
+        </w:rPr>
+        <w:t>Debugging et tests de l’environnement et des récompenses.</w:t>
       </w:r>
     </w:p>
     <w:p>
@@ -2458,35 +2258,7 @@
         <w:rPr>
           <w:sz w:val="28"/>
         </w:rPr>
-        <w:t xml:space="preserve">Construction d’une classe Agent en général. Révision de la structure de la matrice de qualité, il s’agit désormais d’une matrice </w:t>
-      </w:r>
-      <w:proofErr w:type="spellStart"/>
-      <w:r>
-        <w:rPr>
-          <w:sz w:val="28"/>
-        </w:rPr>
-        <w:t>numpy</w:t>
-      </w:r>
-      <w:proofErr w:type="spellEnd"/>
-      <w:r>
-        <w:rPr>
-          <w:sz w:val="28"/>
-        </w:rPr>
-        <w:t xml:space="preserve"> à 3 dimensions afin d’utiliser les performances de calculs de </w:t>
-      </w:r>
-      <w:proofErr w:type="spellStart"/>
-      <w:r>
-        <w:rPr>
-          <w:sz w:val="28"/>
-        </w:rPr>
-        <w:t>numpy</w:t>
-      </w:r>
-      <w:proofErr w:type="spellEnd"/>
-      <w:r>
-        <w:rPr>
-          <w:sz w:val="28"/>
-        </w:rPr>
-        <w:t>.</w:t>
+        <w:t>Construction d’une classe Agent en général. Révision de la structure de la matrice de qualité, il s’agit désormais d’une matrice numpy à 3 dimensions afin d’utiliser les performances de calculs de numpy.</w:t>
       </w:r>
       <w:r>
         <w:rPr>
@@ -2514,21 +2286,7 @@
         <w:rPr>
           <w:sz w:val="28"/>
         </w:rPr>
-        <w:t xml:space="preserve">Ajout des principales méthodes afin d’implémenter la classe </w:t>
-      </w:r>
-      <w:proofErr w:type="spellStart"/>
-      <w:r>
-        <w:rPr>
-          <w:sz w:val="28"/>
-        </w:rPr>
-        <w:t>AgentQLearning</w:t>
-      </w:r>
-      <w:proofErr w:type="spellEnd"/>
-      <w:r>
-        <w:rPr>
-          <w:sz w:val="28"/>
-        </w:rPr>
-        <w:t xml:space="preserve">, puis réalisation de quelques tests unitaires de ces méthodes pour vérifier leur validité. </w:t>
+        <w:t xml:space="preserve">Ajout des principales méthodes afin d’implémenter la classe AgentQLearning, puis réalisation de quelques tests unitaires de ces méthodes pour vérifier leur validité. </w:t>
       </w:r>
     </w:p>
     <w:p>
@@ -2563,21 +2321,7 @@
         <w:rPr>
           <w:sz w:val="28"/>
         </w:rPr>
-        <w:t>. Commencement des tests globaux sur des labyrinthes aléatoires ainsi qu’un labyrinthe fourni en .</w:t>
-      </w:r>
-      <w:proofErr w:type="spellStart"/>
-      <w:r>
-        <w:rPr>
-          <w:sz w:val="28"/>
-        </w:rPr>
-        <w:t>txt</w:t>
-      </w:r>
-      <w:proofErr w:type="spellEnd"/>
-      <w:r>
-        <w:rPr>
-          <w:sz w:val="28"/>
-        </w:rPr>
-        <w:t>, en implémentant une fonction qui permet de lire le fichier.</w:t>
+        <w:t>. Commencement des tests globaux sur des labyrinthes aléatoires ainsi qu’un labyrinthe fourni en .txt, en implémentant une fonction qui permet de lire le fichier.</w:t>
       </w:r>
     </w:p>
     <w:p>
@@ -2707,63 +2451,7 @@
         <w:rPr>
           <w:sz w:val="28"/>
         </w:rPr>
-        <w:t xml:space="preserve">git, nous avons décidé d’installer </w:t>
-      </w:r>
-      <w:proofErr w:type="spellStart"/>
-      <w:r>
-        <w:rPr>
-          <w:sz w:val="28"/>
-        </w:rPr>
-        <w:t>Atom</w:t>
-      </w:r>
-      <w:proofErr w:type="spellEnd"/>
-      <w:r>
-        <w:rPr>
-          <w:sz w:val="28"/>
-        </w:rPr>
-        <w:t xml:space="preserve"> ainsi que son Package « git-plus » qui permet d’utiliser git au sein même du logiciel à travers des touches « git pull », « git </w:t>
-      </w:r>
-      <w:proofErr w:type="spellStart"/>
-      <w:r>
-        <w:rPr>
-          <w:sz w:val="28"/>
-        </w:rPr>
-        <w:t>add</w:t>
-      </w:r>
-      <w:proofErr w:type="spellEnd"/>
-      <w:r>
-        <w:rPr>
-          <w:sz w:val="28"/>
-        </w:rPr>
-        <w:t xml:space="preserve"> + commit », « git </w:t>
-      </w:r>
-      <w:proofErr w:type="spellStart"/>
-      <w:r>
-        <w:rPr>
-          <w:sz w:val="28"/>
-        </w:rPr>
-        <w:t>add</w:t>
-      </w:r>
-      <w:proofErr w:type="spellEnd"/>
-      <w:r>
-        <w:rPr>
-          <w:sz w:val="28"/>
-        </w:rPr>
-        <w:t xml:space="preserve"> + commit + push » ou alors de régler très facilement les différents conflits rencontrés à l’aide de l’interface graphique. L’environnement fut un peu complexe à prendre en main au départ mais finalement tout s’est bien passé, nous avons pu faire de nombreux </w:t>
-      </w:r>
-      <w:proofErr w:type="spellStart"/>
-      <w:r>
-        <w:rPr>
-          <w:sz w:val="28"/>
-        </w:rPr>
-        <w:t>commits</w:t>
-      </w:r>
-      <w:proofErr w:type="spellEnd"/>
-      <w:r>
-        <w:rPr>
-          <w:sz w:val="28"/>
-        </w:rPr>
-        <w:t xml:space="preserve"> afin d’interagir entre nos codes.</w:t>
+        <w:t>git, nous avons décidé d’installer Atom ainsi que son Package « git-plus » qui permet d’utiliser git au sein même du logiciel à travers des touches « git pull », « git add + commit », « git add + commit + push » ou alors de régler très facilement les différents conflits rencontrés à l’aide de l’interface graphique. L’environnement fut un peu complexe à prendre en main au départ mais finalement tout s’est bien passé, nous avons pu faire de nombreux commits afin d’interagir entre nos codes.</w:t>
       </w:r>
     </w:p>
     <w:p>
@@ -2786,21 +2474,7 @@
           <w:sz w:val="28"/>
         </w:rPr>
         <w:lastRenderedPageBreak/>
-        <w:t xml:space="preserve">En reprenant les statistiques du </w:t>
-      </w:r>
-      <w:proofErr w:type="spellStart"/>
-      <w:r>
-        <w:rPr>
-          <w:sz w:val="28"/>
-        </w:rPr>
-        <w:t>GitLab</w:t>
-      </w:r>
-      <w:proofErr w:type="spellEnd"/>
-      <w:r>
-        <w:rPr>
-          <w:sz w:val="28"/>
-        </w:rPr>
-        <w:t xml:space="preserve"> on obtient les graphes suivants :</w:t>
+        <w:t>En reprenant les statistiques du GitLab on obtient les graphes suivants :</w:t>
       </w:r>
     </w:p>
     <w:p>
@@ -2955,49 +2629,7 @@
         <w:rPr>
           <w:sz w:val="28"/>
         </w:rPr>
-        <w:t xml:space="preserve">Nous remarquons bien entendu que le plus gros nombre de </w:t>
-      </w:r>
-      <w:proofErr w:type="spellStart"/>
-      <w:r>
-        <w:rPr>
-          <w:sz w:val="28"/>
-        </w:rPr>
-        <w:t>commits</w:t>
-      </w:r>
-      <w:proofErr w:type="spellEnd"/>
-      <w:r>
-        <w:rPr>
-          <w:sz w:val="28"/>
-        </w:rPr>
-        <w:t xml:space="preserve"> est effectué lors des heures de cours d’IN104 le mardi de 14h à 17h mais le nombre de </w:t>
-      </w:r>
-      <w:proofErr w:type="spellStart"/>
-      <w:r>
-        <w:rPr>
-          <w:sz w:val="28"/>
-        </w:rPr>
-        <w:t>commits</w:t>
-      </w:r>
-      <w:proofErr w:type="spellEnd"/>
-      <w:r>
-        <w:rPr>
-          <w:sz w:val="28"/>
-        </w:rPr>
-        <w:t xml:space="preserve"> est également important en soirée ou en weekend ce qui montre une certaine productivité et efficacité également lorsque le binôme n’est pas </w:t>
-      </w:r>
-      <w:proofErr w:type="gramStart"/>
-      <w:r>
-        <w:rPr>
-          <w:sz w:val="28"/>
-        </w:rPr>
-        <w:t>nécessairement</w:t>
-      </w:r>
-      <w:proofErr w:type="gramEnd"/>
-      <w:r>
-        <w:rPr>
-          <w:sz w:val="28"/>
-        </w:rPr>
-        <w:t xml:space="preserve"> ensemble. Il s’agit notamment du principal but de git, de pouvoir faire interagir et rassembler la programmation de deux (ou plus) personnes même lorsque ces dernières ne sont pas géographiquement proches.</w:t>
+        <w:t>Nous remarquons bien entendu que le plus gros nombre de commits est effectué lors des heures de cours d’IN104 le mardi de 14h à 17h mais le nombre de commits est également important en soirée ou en weekend ce qui montre une certaine productivité et efficacité également lorsque le binôme n’est pas nécessairement ensemble. Il s’agit notamment du principal but de git, de pouvoir faire interagir et rassembler la programmation de deux (ou plus) personnes même lorsque ces dernières ne sont pas géographiquement proches.</w:t>
       </w:r>
     </w:p>
     <w:p>
@@ -3032,7 +2664,7 @@
     </w:p>
     <w:p>
       <w:pPr>
-        <w:pStyle w:val="Pardeliste"/>
+        <w:pStyle w:val="Paragraphedeliste"/>
         <w:numPr>
           <w:ilvl w:val="0"/>
           <w:numId w:val="3"/>
@@ -3051,7 +2683,7 @@
     </w:p>
     <w:p>
       <w:pPr>
-        <w:pStyle w:val="Pardeliste"/>
+        <w:pStyle w:val="Paragraphedeliste"/>
         <w:numPr>
           <w:ilvl w:val="0"/>
           <w:numId w:val="3"/>
@@ -3065,34 +2697,20 @@
         <w:rPr>
           <w:sz w:val="28"/>
         </w:rPr>
-        <w:t xml:space="preserve">On peut travailler en parallèle, sur le même fichier ou non, en </w:t>
-      </w:r>
-      <w:proofErr w:type="gramStart"/>
-      <w:r>
-        <w:rPr>
-          <w:sz w:val="28"/>
-        </w:rPr>
-        <w:t>fusionnant</w:t>
-      </w:r>
-      <w:proofErr w:type="gramEnd"/>
-      <w:r>
-        <w:rPr>
-          <w:sz w:val="28"/>
-        </w:rPr>
-        <w:t xml:space="preserve"> les modifications effectuées.</w:t>
-      </w:r>
-    </w:p>
-    <w:p>
-      <w:pPr>
-        <w:jc w:val="both"/>
-        <w:rPr>
-          <w:sz w:val="28"/>
-        </w:rPr>
-      </w:pPr>
-    </w:p>
-    <w:p>
-      <w:pPr>
-        <w:pStyle w:val="Pardeliste"/>
+        <w:t>On peut travailler en parallèle, sur le même fichier ou non, en fusionnant les modifications effectuées.</w:t>
+      </w:r>
+    </w:p>
+    <w:p>
+      <w:pPr>
+        <w:jc w:val="both"/>
+        <w:rPr>
+          <w:sz w:val="28"/>
+        </w:rPr>
+      </w:pPr>
+    </w:p>
+    <w:p>
+      <w:pPr>
+        <w:pStyle w:val="Paragraphedeliste"/>
         <w:numPr>
           <w:ilvl w:val="0"/>
           <w:numId w:val="3"/>
@@ -3106,49 +2724,7 @@
         <w:rPr>
           <w:sz w:val="28"/>
         </w:rPr>
-        <w:t xml:space="preserve">Toutes les fonctionnalités de Git et </w:t>
-      </w:r>
-      <w:proofErr w:type="spellStart"/>
-      <w:r>
-        <w:rPr>
-          <w:sz w:val="28"/>
-        </w:rPr>
-        <w:t>Gitlab</w:t>
-      </w:r>
-      <w:proofErr w:type="spellEnd"/>
-      <w:r>
-        <w:rPr>
-          <w:sz w:val="28"/>
-        </w:rPr>
-        <w:t xml:space="preserve"> ont été utilisées de façon très simple, notamment la fusion ou </w:t>
-      </w:r>
-      <w:proofErr w:type="spellStart"/>
-      <w:r>
-        <w:rPr>
-          <w:sz w:val="28"/>
-        </w:rPr>
-        <w:t>merging</w:t>
-      </w:r>
-      <w:proofErr w:type="spellEnd"/>
-      <w:r>
-        <w:rPr>
-          <w:sz w:val="28"/>
-        </w:rPr>
-        <w:t>, via l’utilisation d’</w:t>
-      </w:r>
-      <w:proofErr w:type="spellStart"/>
-      <w:r>
-        <w:rPr>
-          <w:sz w:val="28"/>
-        </w:rPr>
-        <w:t>Atom</w:t>
-      </w:r>
-      <w:proofErr w:type="spellEnd"/>
-      <w:r>
-        <w:rPr>
-          <w:sz w:val="28"/>
-        </w:rPr>
-        <w:t>. Cela nous a évité des problèmes que d’autres groupes ont eu avec des commandes directement écrites sur le terminal.</w:t>
+        <w:t>Toutes les fonctionnalités de Git et Gitlab ont été utilisées de façon très simple, notamment la fusion ou merging, via l’utilisation d’Atom. Cela nous a évité des problèmes que d’autres groupes ont eu avec des commandes directement écrites sur le terminal.</w:t>
       </w:r>
     </w:p>
     <w:p>
@@ -3184,21 +2760,7 @@
         <w:rPr>
           <w:sz w:val="28"/>
         </w:rPr>
-        <w:t xml:space="preserve">On commence à entrevoir son utilité dans de grands projets d’entreprises, où plusieurs </w:t>
-      </w:r>
-      <w:proofErr w:type="gramStart"/>
-      <w:r>
-        <w:rPr>
-          <w:sz w:val="28"/>
-        </w:rPr>
-        <w:t>branches</w:t>
-      </w:r>
-      <w:proofErr w:type="gramEnd"/>
-      <w:r>
-        <w:rPr>
-          <w:sz w:val="28"/>
-        </w:rPr>
-        <w:t xml:space="preserve"> d’un projet avancent en parallèle, avec des deadlines, etc.</w:t>
+        <w:t>On commence à entrevoir son utilité dans de grands projets d’entreprises, où plusieurs branches d’un projet avancent en parallèle, avec des deadlines, etc.</w:t>
       </w:r>
     </w:p>
     <w:p>
@@ -3222,14 +2784,25 @@
         <w:jc w:val="both"/>
         <w:rPr>
           <w:b/>
-          <w:sz w:val="40"/>
+          <w:sz w:val="36"/>
+          <w:szCs w:val="36"/>
           <w:u w:val="single"/>
         </w:rPr>
       </w:pPr>
       <w:r>
         <w:rPr>
           <w:b/>
-          <w:sz w:val="40"/>
+          <w:sz w:val="36"/>
+          <w:szCs w:val="36"/>
+          <w:u w:val="single"/>
+        </w:rPr>
+        <w:t xml:space="preserve">Etude des </w:t>
+      </w:r>
+      <w:r>
+        <w:rPr>
+          <w:b/>
+          <w:sz w:val="36"/>
+          <w:szCs w:val="36"/>
           <w:u w:val="single"/>
         </w:rPr>
         <w:t>Performances</w:t>
@@ -3239,32 +2812,74 @@
       <w:pPr>
         <w:jc w:val="both"/>
         <w:rPr>
-          <w:sz w:val="28"/>
-        </w:rPr>
-      </w:pPr>
-    </w:p>
-    <w:p>
-      <w:pPr>
-        <w:jc w:val="both"/>
-        <w:rPr>
-          <w:sz w:val="28"/>
-        </w:rPr>
-      </w:pPr>
-      <w:r>
-        <w:rPr>
           <w:sz w:val="36"/>
           <w:u w:val="single"/>
         </w:rPr>
-        <w:t>Influence de Gamma</w:t>
-      </w:r>
-    </w:p>
-    <w:p>
-      <w:pPr>
-        <w:jc w:val="both"/>
-        <w:rPr>
-          <w:sz w:val="28"/>
-        </w:rPr>
-      </w:pPr>
+      </w:pPr>
+    </w:p>
+    <w:p>
+      <w:pPr>
+        <w:jc w:val="both"/>
+        <w:rPr>
+          <w:sz w:val="30"/>
+          <w:szCs w:val="30"/>
+          <w:u w:val="single"/>
+        </w:rPr>
+      </w:pPr>
+      <w:r>
+        <w:rPr>
+          <w:sz w:val="30"/>
+          <w:szCs w:val="30"/>
+          <w:u w:val="single"/>
+        </w:rPr>
+        <w:t xml:space="preserve">A) Un </w:t>
+      </w:r>
+      <w:r>
+        <w:rPr>
+          <w:sz w:val="30"/>
+          <w:szCs w:val="30"/>
+          <w:u w:val="single"/>
+        </w:rPr>
+        <w:t>quantificateur du succès de l’algorithme</w:t>
+      </w:r>
+      <w:r>
+        <w:rPr>
+          <w:sz w:val="30"/>
+          <w:szCs w:val="30"/>
+          <w:u w:val="single"/>
+        </w:rPr>
+        <w:t> : Ratio de victoires par nombre d’épisodes</w:t>
+      </w:r>
+      <w:r>
+        <w:rPr>
+          <w:sz w:val="30"/>
+          <w:szCs w:val="30"/>
+          <w:u w:val="single"/>
+        </w:rPr>
+        <w:t xml:space="preserve"> en fonction de Gamma</w:t>
+      </w:r>
+    </w:p>
+    <w:p>
+      <w:pPr>
+        <w:jc w:val="both"/>
+        <w:rPr>
+          <w:sz w:val="28"/>
+        </w:rPr>
+      </w:pPr>
+    </w:p>
+    <w:p>
+      <w:pPr>
+        <w:jc w:val="both"/>
+        <w:rPr>
+          <w:sz w:val="28"/>
+        </w:rPr>
+      </w:pPr>
+      <w:r>
+        <w:rPr>
+          <w:sz w:val="28"/>
+        </w:rPr>
+        <w:t xml:space="preserve">Conditions : </w:t>
+      </w:r>
       <w:r>
         <w:rPr>
           <w:sz w:val="28"/>
@@ -3279,6 +2894,14 @@
           <w:sz w:val="28"/>
         </w:rPr>
       </w:pPr>
+    </w:p>
+    <w:p>
+      <w:pPr>
+        <w:jc w:val="both"/>
+        <w:rPr>
+          <w:sz w:val="28"/>
+        </w:rPr>
+      </w:pPr>
       <w:r>
         <w:rPr>
           <w:sz w:val="28"/>
@@ -3299,6 +2922,7 @@
           <w:sz w:val="28"/>
           <w:lang w:eastAsia="fr-FR"/>
         </w:rPr>
+        <w:lastRenderedPageBreak/>
         <w:drawing>
           <wp:inline distT="0" distB="0" distL="0" distR="0" wp14:anchorId="58F3E1E6" wp14:editId="1F2E1A89">
             <wp:extent cx="5753735" cy="4107815"/>
@@ -3368,45 +2992,85 @@
         <w:rPr>
           <w:sz w:val="28"/>
         </w:rPr>
-        <w:t>Nous remarquons notamment une importante influence du paramètre Gamma, le facteur d’apprentissage. En effet, plus Gamma est élevé plus la matrice de Qualité change rapidement et s’adapte au labyrinthe qui lui est confié. C’est pourquoi on peut l’agent agit au mieux et trouve donc plus vite la sortie. Cela explique notamment un plus grand ratio de victoire. C’est la preuve que l’algorithme d’apprentissage par renforcement semble être un succès.</w:t>
-      </w:r>
-    </w:p>
-    <w:p>
-      <w:pPr>
-        <w:jc w:val="both"/>
-        <w:rPr>
-          <w:sz w:val="28"/>
-        </w:rPr>
-      </w:pPr>
-    </w:p>
-    <w:p>
-      <w:pPr>
-        <w:jc w:val="both"/>
-        <w:rPr>
-          <w:sz w:val="28"/>
-        </w:rPr>
-      </w:pPr>
-    </w:p>
-    <w:p>
-      <w:pPr>
-        <w:jc w:val="both"/>
-        <w:rPr>
-          <w:sz w:val="28"/>
-        </w:rPr>
-      </w:pPr>
-    </w:p>
-    <w:p>
-      <w:pPr>
-        <w:jc w:val="both"/>
-        <w:rPr>
-          <w:sz w:val="28"/>
-        </w:rPr>
-      </w:pPr>
-      <w:r>
-        <w:rPr>
-          <w:sz w:val="28"/>
-        </w:rPr>
-        <w:t xml:space="preserve">Commençons par afficher le nombre de déplacements dans un épisode, c’est-à-dire </w:t>
+        <w:t xml:space="preserve">Nous remarquons notamment une importante influence du paramètre Gamma, le facteur d’apprentissage. En effet, plus Gamma est élevé plus la matrice de Qualité change rapidement et s’adapte au labyrinthe qui lui est confié. C’est pourquoi l’agent agit au mieux et trouve donc plus vite la sortie. Cela explique notamment </w:t>
+      </w:r>
+      <w:r>
+        <w:rPr>
+          <w:sz w:val="28"/>
+        </w:rPr>
+        <w:t>un plus grand ratio de victoire</w:t>
+      </w:r>
+      <w:r>
+        <w:rPr>
+          <w:sz w:val="28"/>
+        </w:rPr>
+        <w:t>.</w:t>
+      </w:r>
+    </w:p>
+    <w:p>
+      <w:pPr>
+        <w:jc w:val="both"/>
+        <w:rPr>
+          <w:sz w:val="28"/>
+        </w:rPr>
+      </w:pPr>
+    </w:p>
+    <w:p>
+      <w:pPr>
+        <w:jc w:val="both"/>
+        <w:rPr>
+          <w:sz w:val="28"/>
+          <w:u w:val="single"/>
+        </w:rPr>
+      </w:pPr>
+      <w:r>
+        <w:rPr>
+          <w:sz w:val="28"/>
+          <w:u w:val="single"/>
+        </w:rPr>
+        <w:t xml:space="preserve">B) </w:t>
+      </w:r>
+      <w:r>
+        <w:rPr>
+          <w:sz w:val="28"/>
+          <w:u w:val="single"/>
+        </w:rPr>
+        <w:t xml:space="preserve">Un autre quantificateur : </w:t>
+      </w:r>
+      <w:r>
+        <w:rPr>
+          <w:sz w:val="28"/>
+          <w:u w:val="single"/>
+        </w:rPr>
+        <w:t>Nombre de déplacements pour sortir du labyrinthe, en fonction du numéro de l’épisode</w:t>
+      </w:r>
+    </w:p>
+    <w:p>
+      <w:pPr>
+        <w:jc w:val="both"/>
+        <w:rPr>
+          <w:sz w:val="28"/>
+        </w:rPr>
+      </w:pPr>
+    </w:p>
+    <w:p>
+      <w:pPr>
+        <w:jc w:val="both"/>
+        <w:rPr>
+          <w:sz w:val="28"/>
+        </w:rPr>
+      </w:pPr>
+      <w:r>
+        <w:rPr>
+          <w:sz w:val="28"/>
+        </w:rPr>
+        <w:t>On affiche</w:t>
+      </w:r>
+      <w:r>
+        <w:rPr>
+          <w:sz w:val="28"/>
+        </w:rPr>
+        <w:t xml:space="preserve"> le nombre de déplacements dans un épisode, c’est-à-dire </w:t>
       </w:r>
       <w:r>
         <w:rPr>
@@ -3442,6 +3106,85 @@
           <w:sz w:val="28"/>
         </w:rPr>
       </w:pPr>
+    </w:p>
+    <w:p>
+      <w:pPr>
+        <w:jc w:val="both"/>
+        <w:rPr>
+          <w:sz w:val="28"/>
+        </w:rPr>
+      </w:pPr>
+    </w:p>
+    <w:p>
+      <w:pPr>
+        <w:jc w:val="both"/>
+        <w:rPr>
+          <w:sz w:val="28"/>
+        </w:rPr>
+      </w:pPr>
+    </w:p>
+    <w:p>
+      <w:pPr>
+        <w:jc w:val="both"/>
+        <w:rPr>
+          <w:sz w:val="28"/>
+        </w:rPr>
+      </w:pPr>
+    </w:p>
+    <w:p>
+      <w:pPr>
+        <w:jc w:val="both"/>
+        <w:rPr>
+          <w:sz w:val="28"/>
+        </w:rPr>
+      </w:pPr>
+    </w:p>
+    <w:p>
+      <w:pPr>
+        <w:jc w:val="both"/>
+        <w:rPr>
+          <w:sz w:val="28"/>
+        </w:rPr>
+      </w:pPr>
+    </w:p>
+    <w:p>
+      <w:pPr>
+        <w:jc w:val="both"/>
+        <w:rPr>
+          <w:sz w:val="28"/>
+        </w:rPr>
+      </w:pPr>
+    </w:p>
+    <w:p>
+      <w:pPr>
+        <w:jc w:val="both"/>
+        <w:rPr>
+          <w:sz w:val="28"/>
+        </w:rPr>
+      </w:pPr>
+    </w:p>
+    <w:p>
+      <w:pPr>
+        <w:jc w:val="both"/>
+        <w:rPr>
+          <w:sz w:val="28"/>
+        </w:rPr>
+      </w:pPr>
+    </w:p>
+    <w:p>
+      <w:pPr>
+        <w:jc w:val="both"/>
+        <w:rPr>
+          <w:sz w:val="28"/>
+        </w:rPr>
+      </w:pPr>
+      <w:r>
+        <w:rPr>
+          <w:sz w:val="28"/>
+        </w:rPr>
+        <w:lastRenderedPageBreak/>
+        <w:t xml:space="preserve">Conditions : </w:t>
+      </w:r>
       <w:r>
         <w:rPr>
           <w:sz w:val="28"/>
@@ -3542,53 +3285,16 @@
           <w:sz w:val="28"/>
         </w:rPr>
       </w:pPr>
-    </w:p>
-    <w:p>
-      <w:pPr>
-        <w:jc w:val="both"/>
-        <w:rPr>
-          <w:sz w:val="28"/>
-        </w:rPr>
-      </w:pPr>
-    </w:p>
-    <w:p>
-      <w:pPr>
-        <w:jc w:val="both"/>
-        <w:rPr>
-          <w:sz w:val="28"/>
-        </w:rPr>
-      </w:pPr>
-    </w:p>
-    <w:p>
-      <w:pPr>
-        <w:jc w:val="both"/>
-        <w:rPr>
-          <w:sz w:val="28"/>
-        </w:rPr>
-      </w:pPr>
-    </w:p>
-    <w:p>
-      <w:pPr>
-        <w:jc w:val="both"/>
-        <w:rPr>
-          <w:sz w:val="28"/>
-        </w:rPr>
-      </w:pPr>
-      <w:bookmarkStart w:id="0" w:name="_GoBack"/>
-      <w:bookmarkEnd w:id="0"/>
-    </w:p>
-    <w:p>
-      <w:pPr>
-        <w:jc w:val="both"/>
-        <w:rPr>
-          <w:sz w:val="28"/>
-        </w:rPr>
-      </w:pPr>
-      <w:r>
-        <w:rPr>
-          <w:sz w:val="28"/>
-        </w:rPr>
-        <w:lastRenderedPageBreak/>
+      <w:r>
+        <w:rPr>
+          <w:sz w:val="28"/>
+        </w:rPr>
+        <w:t xml:space="preserve">Conditions : </w:t>
+      </w:r>
+      <w:r>
+        <w:rPr>
+          <w:sz w:val="28"/>
+        </w:rPr>
         <w:t>SIZE=10, Gamma=0.</w:t>
       </w:r>
       <w:r>
@@ -3673,6 +3379,13 @@
         <w:rPr>
           <w:sz w:val="28"/>
         </w:rPr>
+        <w:lastRenderedPageBreak/>
+        <w:t xml:space="preserve">Conditions : </w:t>
+      </w:r>
+      <w:r>
+        <w:rPr>
+          <w:sz w:val="28"/>
+        </w:rPr>
         <w:t>SIZE=10, Gamma=0.8</w:t>
       </w:r>
     </w:p>
@@ -3742,10 +3455,34 @@
     </w:p>
     <w:p>
       <w:pPr>
-        <w:pStyle w:val="Pardeliste"/>
+        <w:jc w:val="both"/>
+        <w:rPr>
+          <w:sz w:val="28"/>
+          <w:u w:val="single"/>
+        </w:rPr>
+      </w:pPr>
+      <w:r>
+        <w:rPr>
+          <w:sz w:val="28"/>
+          <w:u w:val="single"/>
+        </w:rPr>
+        <w:t>Interprétations :</w:t>
+      </w:r>
+    </w:p>
+    <w:p>
+      <w:pPr>
+        <w:jc w:val="both"/>
+        <w:rPr>
+          <w:sz w:val="28"/>
+        </w:rPr>
+      </w:pPr>
+    </w:p>
+    <w:p>
+      <w:pPr>
+        <w:pStyle w:val="Paragraphedeliste"/>
         <w:numPr>
           <w:ilvl w:val="0"/>
-          <w:numId w:val="4"/>
+          <w:numId w:val="3"/>
         </w:numPr>
         <w:jc w:val="both"/>
         <w:rPr>
@@ -3767,10 +3504,10 @@
     </w:p>
     <w:p>
       <w:pPr>
-        <w:pStyle w:val="Pardeliste"/>
+        <w:pStyle w:val="Paragraphedeliste"/>
         <w:numPr>
           <w:ilvl w:val="0"/>
-          <w:numId w:val="4"/>
+          <w:numId w:val="3"/>
         </w:numPr>
         <w:jc w:val="both"/>
         <w:rPr>
@@ -3793,14 +3530,7 @@
         <w:rPr>
           <w:sz w:val="28"/>
         </w:rPr>
-        <w:t xml:space="preserve">à chaque itération, il faut obtenir une bonne </w:t>
-      </w:r>
-      <w:r>
-        <w:rPr>
-          <w:sz w:val="28"/>
-        </w:rPr>
-        <w:lastRenderedPageBreak/>
-        <w:t xml:space="preserve">qualité </w:t>
+        <w:t xml:space="preserve">à chaque itération, il faut obtenir une bonne qualité </w:t>
       </w:r>
       <w:r>
         <w:rPr>
@@ -3818,10 +3548,10 @@
     </w:p>
     <w:p>
       <w:pPr>
-        <w:pStyle w:val="Pardeliste"/>
+        <w:pStyle w:val="Paragraphedeliste"/>
         <w:numPr>
           <w:ilvl w:val="0"/>
-          <w:numId w:val="4"/>
+          <w:numId w:val="3"/>
         </w:numPr>
         <w:jc w:val="both"/>
         <w:rPr>
@@ -3843,10 +3573,10 @@
     </w:p>
     <w:p>
       <w:pPr>
-        <w:pStyle w:val="Pardeliste"/>
+        <w:pStyle w:val="Paragraphedeliste"/>
         <w:numPr>
           <w:ilvl w:val="0"/>
-          <w:numId w:val="4"/>
+          <w:numId w:val="3"/>
         </w:numPr>
         <w:jc w:val="both"/>
         <w:rPr>
@@ -3859,6 +3589,488 @@
         </w:rPr>
         <w:t>Les « pics » apparaissant, même après un grand nombre d’épisodes, montrent que l’aléatoire est toujours présent : en effet, c’est parce qu’on réinitialise Epsilon à 1 à chaque épisode.</w:t>
       </w:r>
+    </w:p>
+    <w:p>
+      <w:pPr>
+        <w:jc w:val="both"/>
+        <w:rPr>
+          <w:sz w:val="28"/>
+        </w:rPr>
+      </w:pPr>
+    </w:p>
+    <w:p>
+      <w:pPr>
+        <w:jc w:val="both"/>
+        <w:rPr>
+          <w:sz w:val="28"/>
+          <w:u w:val="single"/>
+        </w:rPr>
+      </w:pPr>
+      <w:r>
+        <w:rPr>
+          <w:sz w:val="28"/>
+          <w:u w:val="single"/>
+        </w:rPr>
+        <w:t xml:space="preserve">C) </w:t>
+      </w:r>
+      <w:r>
+        <w:rPr>
+          <w:sz w:val="28"/>
+          <w:u w:val="single"/>
+        </w:rPr>
+        <w:t xml:space="preserve">Ouverture sur </w:t>
+      </w:r>
+      <w:r>
+        <w:rPr>
+          <w:sz w:val="28"/>
+          <w:u w:val="single"/>
+        </w:rPr>
+        <w:t>des améliorations possibles</w:t>
+      </w:r>
+    </w:p>
+    <w:p>
+      <w:pPr>
+        <w:jc w:val="both"/>
+        <w:rPr>
+          <w:sz w:val="28"/>
+        </w:rPr>
+      </w:pPr>
+    </w:p>
+    <w:p>
+      <w:pPr>
+        <w:pStyle w:val="Paragraphedeliste"/>
+        <w:numPr>
+          <w:ilvl w:val="0"/>
+          <w:numId w:val="3"/>
+        </w:numPr>
+        <w:jc w:val="both"/>
+        <w:rPr>
+          <w:sz w:val="28"/>
+          <w:u w:val="single"/>
+        </w:rPr>
+      </w:pPr>
+      <w:r>
+        <w:rPr>
+          <w:sz w:val="28"/>
+          <w:u w:val="single"/>
+        </w:rPr>
+        <w:t>Architecture</w:t>
+      </w:r>
+      <w:r>
+        <w:rPr>
+          <w:sz w:val="28"/>
+          <w:u w:val="single"/>
+        </w:rPr>
+        <w:t xml:space="preserve"> de l’environnement</w:t>
+      </w:r>
+    </w:p>
+    <w:p>
+      <w:pPr>
+        <w:jc w:val="both"/>
+        <w:rPr>
+          <w:sz w:val="28"/>
+        </w:rPr>
+      </w:pPr>
+    </w:p>
+    <w:p>
+      <w:pPr>
+        <w:jc w:val="both"/>
+        <w:rPr>
+          <w:sz w:val="28"/>
+        </w:rPr>
+      </w:pPr>
+      <w:r>
+        <w:rPr>
+          <w:sz w:val="28"/>
+        </w:rPr>
+        <w:t>Les calculs et graphes ont été effectués sur des labyrinthes de taille faible, ne dépassant que rarement une taille de 20x20.</w:t>
+      </w:r>
+    </w:p>
+    <w:p>
+      <w:pPr>
+        <w:jc w:val="both"/>
+        <w:rPr>
+          <w:sz w:val="28"/>
+        </w:rPr>
+      </w:pPr>
+    </w:p>
+    <w:p>
+      <w:pPr>
+        <w:jc w:val="both"/>
+        <w:rPr>
+          <w:sz w:val="28"/>
+        </w:rPr>
+      </w:pPr>
+      <w:r>
+        <w:rPr>
+          <w:sz w:val="28"/>
+        </w:rPr>
+        <w:t>En effet, le temps de calcul se rallonge considérablement dès lors que l’on impose un nombre maximal d’itérations et un nombre d’épisodes grands.</w:t>
+      </w:r>
+    </w:p>
+    <w:p>
+      <w:pPr>
+        <w:jc w:val="both"/>
+        <w:rPr>
+          <w:sz w:val="28"/>
+        </w:rPr>
+      </w:pPr>
+      <w:r>
+        <w:rPr>
+          <w:sz w:val="28"/>
+        </w:rPr>
+        <w:t>Certains groupes montrent des calculs sur des labyrinthes de taille plus grande : cela dépend de l’environnement qu’ils ont choisi. Nous avons choisi de créer notre propre environnement d’une certaine manière et il n’est bien entendu pas optimal.</w:t>
+      </w:r>
+    </w:p>
+    <w:p>
+      <w:pPr>
+        <w:jc w:val="both"/>
+        <w:rPr>
+          <w:sz w:val="28"/>
+        </w:rPr>
+      </w:pPr>
+    </w:p>
+    <w:p>
+      <w:pPr>
+        <w:pStyle w:val="Paragraphedeliste"/>
+        <w:numPr>
+          <w:ilvl w:val="0"/>
+          <w:numId w:val="3"/>
+        </w:numPr>
+        <w:jc w:val="both"/>
+        <w:rPr>
+          <w:sz w:val="28"/>
+          <w:u w:val="single"/>
+        </w:rPr>
+      </w:pPr>
+      <w:r>
+        <w:rPr>
+          <w:sz w:val="28"/>
+          <w:u w:val="single"/>
+        </w:rPr>
+        <w:t>Algorithme en lui-même</w:t>
+      </w:r>
+    </w:p>
+    <w:p>
+      <w:pPr>
+        <w:jc w:val="both"/>
+        <w:rPr>
+          <w:sz w:val="28"/>
+        </w:rPr>
+      </w:pPr>
+    </w:p>
+    <w:p>
+      <w:pPr>
+        <w:jc w:val="both"/>
+        <w:rPr>
+          <w:sz w:val="28"/>
+        </w:rPr>
+      </w:pPr>
+      <w:r>
+        <w:rPr>
+          <w:sz w:val="28"/>
+        </w:rPr>
+        <w:t>La taille de l’environnement a un autre défaut, c’est que la sortie est loin de l’entrée : un grand nombre d’actions (passage d’un état à un autre) sont nécessaires pour trouver la sortie.</w:t>
+      </w:r>
+    </w:p>
+    <w:p>
+      <w:pPr>
+        <w:jc w:val="both"/>
+        <w:rPr>
+          <w:sz w:val="28"/>
+        </w:rPr>
+      </w:pPr>
+    </w:p>
+    <w:p>
+      <w:pPr>
+        <w:jc w:val="both"/>
+        <w:rPr>
+          <w:sz w:val="28"/>
+        </w:rPr>
+      </w:pPr>
+      <w:r>
+        <w:rPr>
+          <w:sz w:val="28"/>
+        </w:rPr>
+        <w:t xml:space="preserve">Ainsi l’algorithme de QLearning utilisé ici ne modifie la matrice de qualité que dans un « rayon » 2 actions effectuées à partir de la position courante. Une amélioration possible serait de modifier cette matrice </w:t>
+      </w:r>
+      <w:r>
+        <w:rPr>
+          <w:sz w:val="28"/>
+        </w:rPr>
+        <w:t>dans un rayon plus grand. Par exemple, Q(a,s) =f(Q(a’,s’), Q(a’’,s’’)) où s’’ est un état obtenu après deux actions successives depuis s ; a’’ est une action amenant s’’ à s’’’ nouvel état.</w:t>
+      </w:r>
+    </w:p>
+    <w:p>
+      <w:pPr>
+        <w:jc w:val="both"/>
+        <w:rPr>
+          <w:sz w:val="28"/>
+        </w:rPr>
+      </w:pPr>
+    </w:p>
+    <w:p>
+      <w:pPr>
+        <w:jc w:val="both"/>
+        <w:rPr>
+          <w:sz w:val="28"/>
+        </w:rPr>
+      </w:pPr>
+      <w:r>
+        <w:rPr>
+          <w:sz w:val="28"/>
+        </w:rPr>
+        <w:t>L’algorithme ainsi créé pourrait alors mieux convenir à la taille des labyrinthes, et donc des grands labyrinthes.</w:t>
+      </w:r>
+    </w:p>
+    <w:p>
+      <w:pPr>
+        <w:jc w:val="both"/>
+        <w:rPr>
+          <w:sz w:val="28"/>
+        </w:rPr>
+      </w:pPr>
+    </w:p>
+    <w:p>
+      <w:pPr>
+        <w:jc w:val="both"/>
+        <w:rPr>
+          <w:b/>
+          <w:sz w:val="36"/>
+          <w:u w:val="single"/>
+        </w:rPr>
+      </w:pPr>
+      <w:r>
+        <w:rPr>
+          <w:b/>
+          <w:sz w:val="36"/>
+          <w:u w:val="single"/>
+        </w:rPr>
+        <w:t>Conclusion</w:t>
+      </w:r>
+    </w:p>
+    <w:p>
+      <w:pPr>
+        <w:jc w:val="both"/>
+        <w:rPr>
+          <w:sz w:val="28"/>
+        </w:rPr>
+      </w:pPr>
+    </w:p>
+    <w:p>
+      <w:pPr>
+        <w:jc w:val="both"/>
+        <w:rPr>
+          <w:sz w:val="28"/>
+        </w:rPr>
+      </w:pPr>
+      <w:r>
+        <w:rPr>
+          <w:sz w:val="28"/>
+        </w:rPr>
+        <w:t xml:space="preserve">La résolution d’un labyrinthe par apprentissage par renforcement a été l’occasion de tenir et construite un réel projet, assez conséquent, à partir de très peu de choses. </w:t>
+      </w:r>
+    </w:p>
+    <w:p>
+      <w:pPr>
+        <w:jc w:val="both"/>
+        <w:rPr>
+          <w:sz w:val="28"/>
+        </w:rPr>
+      </w:pPr>
+      <w:r>
+        <w:rPr>
+          <w:sz w:val="28"/>
+        </w:rPr>
+        <w:t>Il a été nécessaire de faire des recherches et de s’informer de manière autonome sur le sujet et de s’adapter aux codes et aux informations fournies par l’encadrant ici, mais qui sera plus tard nos supérieurs ou une équipe e</w:t>
+      </w:r>
+      <w:r>
+        <w:rPr>
+          <w:sz w:val="28"/>
+        </w:rPr>
+        <w:t>n charge d’un projet similaire.</w:t>
+      </w:r>
+    </w:p>
+    <w:p>
+      <w:pPr>
+        <w:jc w:val="both"/>
+        <w:rPr>
+          <w:sz w:val="28"/>
+        </w:rPr>
+      </w:pPr>
+      <w:r>
+        <w:rPr>
+          <w:sz w:val="28"/>
+        </w:rPr>
+        <w:t>On se rend rapidement compte de l’importance de l’organisation du projet, la répartition des tâches, la clarté de tout cela et du code.</w:t>
+      </w:r>
+    </w:p>
+    <w:p>
+      <w:pPr>
+        <w:jc w:val="both"/>
+        <w:rPr>
+          <w:sz w:val="28"/>
+        </w:rPr>
+      </w:pPr>
+    </w:p>
+    <w:p>
+      <w:pPr>
+        <w:jc w:val="both"/>
+        <w:rPr>
+          <w:sz w:val="28"/>
+        </w:rPr>
+      </w:pPr>
+      <w:r>
+        <w:rPr>
+          <w:sz w:val="28"/>
+        </w:rPr>
+        <w:t xml:space="preserve">Cela a été également l’occasion d’expérimenter réellement git et d’apprivoiser ce système. Git est en effet essentiel dans la vie de tout programmeur ou ingénieur « Software », et avoir un Git devient de plus en plus un avantage qui s’apparenterait à </w:t>
+      </w:r>
+      <w:r>
+        <w:rPr>
+          <w:sz w:val="28"/>
+        </w:rPr>
+        <w:t xml:space="preserve">avoir </w:t>
+      </w:r>
+      <w:r>
+        <w:rPr>
+          <w:sz w:val="28"/>
+        </w:rPr>
+        <w:t>un CV</w:t>
+      </w:r>
+      <w:r>
+        <w:rPr>
+          <w:sz w:val="28"/>
+        </w:rPr>
+        <w:t>. P</w:t>
+      </w:r>
+      <w:r>
+        <w:rPr>
+          <w:sz w:val="28"/>
+        </w:rPr>
+        <w:t xml:space="preserve">osséder un projet </w:t>
+      </w:r>
+      <w:r>
+        <w:rPr>
+          <w:sz w:val="28"/>
+        </w:rPr>
+        <w:t xml:space="preserve">Git </w:t>
+      </w:r>
+      <w:r>
+        <w:rPr>
+          <w:sz w:val="28"/>
+        </w:rPr>
+        <w:t xml:space="preserve">d’une </w:t>
+      </w:r>
+      <w:r>
+        <w:rPr>
+          <w:sz w:val="28"/>
+        </w:rPr>
+        <w:t>grande</w:t>
+      </w:r>
+      <w:r>
+        <w:rPr>
+          <w:sz w:val="28"/>
+        </w:rPr>
+        <w:t xml:space="preserve"> envergure est un point non négligeable.</w:t>
+      </w:r>
+    </w:p>
+    <w:p>
+      <w:pPr>
+        <w:jc w:val="both"/>
+        <w:rPr>
+          <w:sz w:val="28"/>
+        </w:rPr>
+      </w:pPr>
+      <w:r>
+        <w:rPr>
+          <w:sz w:val="28"/>
+        </w:rPr>
+        <w:lastRenderedPageBreak/>
+        <w:t xml:space="preserve">Au-delà de Git, il nous apparaît important d’avoir une façon de travailler et de coder similaire dans un même groupe : organisation, syntaxe, clarté, explications… </w:t>
+      </w:r>
+    </w:p>
+    <w:p>
+      <w:pPr>
+        <w:jc w:val="both"/>
+        <w:rPr>
+          <w:sz w:val="28"/>
+        </w:rPr>
+      </w:pPr>
+      <w:r>
+        <w:rPr>
+          <w:sz w:val="28"/>
+        </w:rPr>
+        <w:t xml:space="preserve">Tout cela est rendu possible par </w:t>
+      </w:r>
+      <w:r>
+        <w:rPr>
+          <w:sz w:val="28"/>
+        </w:rPr>
+        <w:t>des règles générales qui sont appliquées au quotidien par les (bons) professionnels</w:t>
+      </w:r>
+      <w:r>
+        <w:rPr>
+          <w:sz w:val="28"/>
+        </w:rPr>
+        <w:t xml:space="preserve"> mais aussi par </w:t>
+      </w:r>
+      <w:r>
+        <w:rPr>
+          <w:sz w:val="28"/>
+        </w:rPr>
+        <w:t>des règles communes à un même groupe de travail. Ces</w:t>
+      </w:r>
+      <w:r>
+        <w:rPr>
+          <w:sz w:val="28"/>
+        </w:rPr>
+        <w:t xml:space="preserve"> dernières</w:t>
+      </w:r>
+      <w:r>
+        <w:rPr>
+          <w:sz w:val="28"/>
+        </w:rPr>
+        <w:t xml:space="preserve"> règles sont établies et modulés à volonté par le biais, par exemple, de logiciel</w:t>
+      </w:r>
+      <w:r>
+        <w:rPr>
+          <w:sz w:val="28"/>
+        </w:rPr>
+        <w:t>s</w:t>
+      </w:r>
+      <w:r>
+        <w:rPr>
+          <w:sz w:val="28"/>
+        </w:rPr>
+        <w:t xml:space="preserve"> de codage tel</w:t>
+      </w:r>
+      <w:r>
+        <w:rPr>
+          <w:sz w:val="28"/>
+        </w:rPr>
+        <w:t>s</w:t>
+      </w:r>
+      <w:r>
+        <w:rPr>
+          <w:sz w:val="28"/>
+        </w:rPr>
+        <w:t xml:space="preserve"> qu</w:t>
+      </w:r>
+      <w:r>
+        <w:rPr>
+          <w:sz w:val="28"/>
+        </w:rPr>
+        <w:t>e ceux</w:t>
+      </w:r>
+      <w:r>
+        <w:rPr>
+          <w:sz w:val="28"/>
+        </w:rPr>
+        <w:t xml:space="preserve"> que nous avons utilisé.</w:t>
+      </w:r>
+      <w:bookmarkStart w:id="0" w:name="_GoBack"/>
+      <w:bookmarkEnd w:id="0"/>
     </w:p>
     <w:sectPr>
       <w:pgSz w:w="11900" w:h="16840"/>
@@ -3871,7 +4083,7 @@
 </file>
 
 <file path=word/endnotes.xml><?xml version="1.0" encoding="utf-8"?>
-<w:endnotes xmlns:wpc="http://schemas.microsoft.com/office/word/2010/wordprocessingCanvas" xmlns:mo="http://schemas.microsoft.com/office/mac/office/2008/main" xmlns:mc="http://schemas.openxmlformats.org/markup-compatibility/2006" xmlns:mv="urn:schemas-microsoft-com:mac:vml" xmlns:o="urn:schemas-microsoft-com:office:office" xmlns:r="http://schemas.openxmlformats.org/officeDocument/2006/relationships" xmlns:m="http://schemas.openxmlformats.org/officeDocument/2006/math" xmlns:v="urn:schemas-microsoft-com:vml" xmlns:wp14="http://schemas.microsoft.com/office/word/2010/wordprocessingDrawing" xmlns:wp="http://schemas.openxmlformats.org/drawingml/2006/wordprocessingDrawing" xmlns:w10="urn:schemas-microsoft-com:office:word" xmlns:w="http://schemas.openxmlformats.org/wordprocessingml/2006/main" xmlns:w14="http://schemas.microsoft.com/office/word/2010/wordml" xmlns:w15="http://schemas.microsoft.com/office/word/2012/wordml" xmlns:wpg="http://schemas.microsoft.com/office/word/2010/wordprocessingGroup" xmlns:wpi="http://schemas.microsoft.com/office/word/2010/wordprocessingInk" xmlns:wne="http://schemas.microsoft.com/office/word/2006/wordml" xmlns:wps="http://schemas.microsoft.com/office/word/2010/wordprocessingShape" mc:Ignorable="w14 w15 wp14">
+<w:endnotes xmlns:wpc="http://schemas.microsoft.com/office/word/2010/wordprocessingCanvas" xmlns:cx="http://schemas.microsoft.com/office/drawing/2014/chartex" xmlns:mc="http://schemas.openxmlformats.org/markup-compatibility/2006" xmlns:o="urn:schemas-microsoft-com:office:office" xmlns:r="http://schemas.openxmlformats.org/officeDocument/2006/relationships" xmlns:m="http://schemas.openxmlformats.org/officeDocument/2006/math" xmlns:v="urn:schemas-microsoft-com:vml" xmlns:wp14="http://schemas.microsoft.com/office/word/2010/wordprocessingDrawing" xmlns:wp="http://schemas.openxmlformats.org/drawingml/2006/wordprocessingDrawing" xmlns:w10="urn:schemas-microsoft-com:office:word" xmlns:w="http://schemas.openxmlformats.org/wordprocessingml/2006/main" xmlns:w14="http://schemas.microsoft.com/office/word/2010/wordml" xmlns:w15="http://schemas.microsoft.com/office/word/2012/wordml" xmlns:w16se="http://schemas.microsoft.com/office/word/2015/wordml/symex" xmlns:wpg="http://schemas.microsoft.com/office/word/2010/wordprocessingGroup" xmlns:wpi="http://schemas.microsoft.com/office/word/2010/wordprocessingInk" xmlns:wne="http://schemas.microsoft.com/office/word/2006/wordml" xmlns:wps="http://schemas.microsoft.com/office/word/2010/wordprocessingShape" mc:Ignorable="w14 w15 w16se wp14">
   <w:endnote w:type="separator" w:id="-1">
     <w:p>
       <w:r>
@@ -3890,7 +4102,7 @@
 </file>
 
 <file path=word/footnotes.xml><?xml version="1.0" encoding="utf-8"?>
-<w:footnotes xmlns:wpc="http://schemas.microsoft.com/office/word/2010/wordprocessingCanvas" xmlns:mo="http://schemas.microsoft.com/office/mac/office/2008/main" xmlns:mc="http://schemas.openxmlformats.org/markup-compatibility/2006" xmlns:mv="urn:schemas-microsoft-com:mac:vml" xmlns:o="urn:schemas-microsoft-com:office:office" xmlns:r="http://schemas.openxmlformats.org/officeDocument/2006/relationships" xmlns:m="http://schemas.openxmlformats.org/officeDocument/2006/math" xmlns:v="urn:schemas-microsoft-com:vml" xmlns:wp14="http://schemas.microsoft.com/office/word/2010/wordprocessingDrawing" xmlns:wp="http://schemas.openxmlformats.org/drawingml/2006/wordprocessingDrawing" xmlns:w10="urn:schemas-microsoft-com:office:word" xmlns:w="http://schemas.openxmlformats.org/wordprocessingml/2006/main" xmlns:w14="http://schemas.microsoft.com/office/word/2010/wordml" xmlns:w15="http://schemas.microsoft.com/office/word/2012/wordml" xmlns:wpg="http://schemas.microsoft.com/office/word/2010/wordprocessingGroup" xmlns:wpi="http://schemas.microsoft.com/office/word/2010/wordprocessingInk" xmlns:wne="http://schemas.microsoft.com/office/word/2006/wordml" xmlns:wps="http://schemas.microsoft.com/office/word/2010/wordprocessingShape" mc:Ignorable="w14 w15 wp14">
+<w:footnotes xmlns:wpc="http://schemas.microsoft.com/office/word/2010/wordprocessingCanvas" xmlns:cx="http://schemas.microsoft.com/office/drawing/2014/chartex" xmlns:mc="http://schemas.openxmlformats.org/markup-compatibility/2006" xmlns:o="urn:schemas-microsoft-com:office:office" xmlns:r="http://schemas.openxmlformats.org/officeDocument/2006/relationships" xmlns:m="http://schemas.openxmlformats.org/officeDocument/2006/math" xmlns:v="urn:schemas-microsoft-com:vml" xmlns:wp14="http://schemas.microsoft.com/office/word/2010/wordprocessingDrawing" xmlns:wp="http://schemas.openxmlformats.org/drawingml/2006/wordprocessingDrawing" xmlns:w10="urn:schemas-microsoft-com:office:word" xmlns:w="http://schemas.openxmlformats.org/wordprocessingml/2006/main" xmlns:w14="http://schemas.microsoft.com/office/word/2010/wordml" xmlns:w15="http://schemas.microsoft.com/office/word/2012/wordml" xmlns:w16se="http://schemas.microsoft.com/office/word/2015/wordml/symex" xmlns:wpg="http://schemas.microsoft.com/office/word/2010/wordprocessingGroup" xmlns:wpi="http://schemas.microsoft.com/office/word/2010/wordprocessingInk" xmlns:wne="http://schemas.microsoft.com/office/word/2006/wordml" xmlns:wps="http://schemas.microsoft.com/office/word/2010/wordprocessingShape" mc:Ignorable="w14 w15 w16se wp14">
   <w:footnote w:type="separator" w:id="-1">
     <w:p>
       <w:r>
@@ -3909,8 +4121,8 @@
 </file>
 
 <file path=word/numbering.xml><?xml version="1.0" encoding="utf-8"?>
-<w:numbering xmlns:wpc="http://schemas.microsoft.com/office/word/2010/wordprocessingCanvas" xmlns:mo="http://schemas.microsoft.com/office/mac/office/2008/main" xmlns:mc="http://schemas.openxmlformats.org/markup-compatibility/2006" xmlns:mv="urn:schemas-microsoft-com:mac:vml" xmlns:o="urn:schemas-microsoft-com:office:office" xmlns:r="http://schemas.openxmlformats.org/officeDocument/2006/relationships" xmlns:m="http://schemas.openxmlformats.org/officeDocument/2006/math" xmlns:v="urn:schemas-microsoft-com:vml" xmlns:wp14="http://schemas.microsoft.com/office/word/2010/wordprocessingDrawing" xmlns:wp="http://schemas.openxmlformats.org/drawingml/2006/wordprocessingDrawing" xmlns:w10="urn:schemas-microsoft-com:office:word" xmlns:w="http://schemas.openxmlformats.org/wordprocessingml/2006/main" xmlns:w14="http://schemas.microsoft.com/office/word/2010/wordml" xmlns:w15="http://schemas.microsoft.com/office/word/2012/wordml" xmlns:wpg="http://schemas.microsoft.com/office/word/2010/wordprocessingGroup" xmlns:wpi="http://schemas.microsoft.com/office/word/2010/wordprocessingInk" xmlns:wne="http://schemas.microsoft.com/office/word/2006/wordml" xmlns:wps="http://schemas.microsoft.com/office/word/2010/wordprocessingShape" mc:Ignorable="w14 w15 wp14">
-  <w:abstractNum w:abstractNumId="0">
+<w:numbering xmlns:wpc="http://schemas.microsoft.com/office/word/2010/wordprocessingCanvas" xmlns:cx="http://schemas.microsoft.com/office/drawing/2014/chartex" xmlns:mc="http://schemas.openxmlformats.org/markup-compatibility/2006" xmlns:o="urn:schemas-microsoft-com:office:office" xmlns:r="http://schemas.openxmlformats.org/officeDocument/2006/relationships" xmlns:m="http://schemas.openxmlformats.org/officeDocument/2006/math" xmlns:v="urn:schemas-microsoft-com:vml" xmlns:wp14="http://schemas.microsoft.com/office/word/2010/wordprocessingDrawing" xmlns:wp="http://schemas.openxmlformats.org/drawingml/2006/wordprocessingDrawing" xmlns:w10="urn:schemas-microsoft-com:office:word" xmlns:w="http://schemas.openxmlformats.org/wordprocessingml/2006/main" xmlns:w14="http://schemas.microsoft.com/office/word/2010/wordml" xmlns:w15="http://schemas.microsoft.com/office/word/2012/wordml" xmlns:w16se="http://schemas.microsoft.com/office/word/2015/wordml/symex" xmlns:wpg="http://schemas.microsoft.com/office/word/2010/wordprocessingGroup" xmlns:wpi="http://schemas.microsoft.com/office/word/2010/wordprocessingInk" xmlns:wne="http://schemas.microsoft.com/office/word/2006/wordml" xmlns:wps="http://schemas.microsoft.com/office/word/2010/wordprocessingShape" mc:Ignorable="w14 w15 w16se wp14">
+  <w:abstractNum w:abstractNumId="0" w15:restartNumberingAfterBreak="0">
     <w:nsid w:val="0F1C643A"/>
     <w:multiLevelType w:val="hybridMultilevel"/>
     <w:tmpl w:val="960A763A"/>
@@ -4020,7 +4232,7 @@
       </w:rPr>
     </w:lvl>
   </w:abstractNum>
-  <w:abstractNum w:abstractNumId="1">
+  <w:abstractNum w:abstractNumId="1" w15:restartNumberingAfterBreak="0">
     <w:nsid w:val="137E6AF2"/>
     <w:multiLevelType w:val="hybridMultilevel"/>
     <w:tmpl w:val="8064E0E8"/>
@@ -4132,7 +4344,7 @@
       </w:rPr>
     </w:lvl>
   </w:abstractNum>
-  <w:abstractNum w:abstractNumId="2">
+  <w:abstractNum w:abstractNumId="2" w15:restartNumberingAfterBreak="0">
     <w:nsid w:val="2AB9351B"/>
     <w:multiLevelType w:val="hybridMultilevel"/>
     <w:tmpl w:val="F0BE323E"/>
@@ -4244,7 +4456,7 @@
       </w:rPr>
     </w:lvl>
   </w:abstractNum>
-  <w:abstractNum w:abstractNumId="3">
+  <w:abstractNum w:abstractNumId="3" w15:restartNumberingAfterBreak="0">
     <w:nsid w:val="76E911BA"/>
     <w:multiLevelType w:val="hybridMultilevel"/>
     <w:tmpl w:val="C2BA0C98"/>
@@ -4372,7 +4584,7 @@
 </file>
 
 <file path=word/styles.xml><?xml version="1.0" encoding="utf-8"?>
-<w:styles xmlns:mc="http://schemas.openxmlformats.org/markup-compatibility/2006" xmlns:r="http://schemas.openxmlformats.org/officeDocument/2006/relationships" xmlns:w="http://schemas.openxmlformats.org/wordprocessingml/2006/main" xmlns:w14="http://schemas.microsoft.com/office/word/2010/wordml" xmlns:w15="http://schemas.microsoft.com/office/word/2012/wordml" mc:Ignorable="w14 w15">
+<w:styles xmlns:mc="http://schemas.openxmlformats.org/markup-compatibility/2006" xmlns:r="http://schemas.openxmlformats.org/officeDocument/2006/relationships" xmlns:w="http://schemas.openxmlformats.org/wordprocessingml/2006/main" xmlns:w14="http://schemas.microsoft.com/office/word/2010/wordml" xmlns:w15="http://schemas.microsoft.com/office/word/2012/wordml" xmlns:w16se="http://schemas.microsoft.com/office/word/2015/wordml/symex" mc:Ignorable="w14 w15 w16se">
   <w:docDefaults>
     <w:rPrDefault>
       <w:rPr>
@@ -4384,7 +4596,7 @@
     </w:rPrDefault>
     <w:pPrDefault/>
   </w:docDefaults>
-  <w:latentStyles w:defLockedState="0" w:defUIPriority="99" w:defSemiHidden="0" w:defUnhideWhenUsed="0" w:defQFormat="0" w:count="382">
+  <w:latentStyles w:defLockedState="0" w:defUIPriority="99" w:defSemiHidden="0" w:defUnhideWhenUsed="0" w:defQFormat="0" w:count="371">
     <w:lsdException w:name="Normal" w:uiPriority="0" w:qFormat="1"/>
     <w:lsdException w:name="heading 1" w:uiPriority="9" w:qFormat="1"/>
     <w:lsdException w:name="heading 2" w:semiHidden="1" w:uiPriority="9" w:unhideWhenUsed="1" w:qFormat="1"/>
@@ -4490,6 +4702,7 @@
     <w:lsdException w:name="HTML Sample" w:semiHidden="1" w:unhideWhenUsed="1"/>
     <w:lsdException w:name="HTML Typewriter" w:semiHidden="1" w:unhideWhenUsed="1"/>
     <w:lsdException w:name="HTML Variable" w:semiHidden="1" w:unhideWhenUsed="1"/>
+    <w:lsdException w:name="Normal Table" w:semiHidden="1" w:unhideWhenUsed="1"/>
     <w:lsdException w:name="annotation subject" w:semiHidden="1" w:unhideWhenUsed="1"/>
     <w:lsdException w:name="No List" w:semiHidden="1" w:unhideWhenUsed="1"/>
     <w:lsdException w:name="Outline List 1" w:semiHidden="1" w:unhideWhenUsed="1"/>
@@ -4535,9 +4748,11 @@
     <w:lsdException w:name="Table Subtle 1" w:semiHidden="1" w:unhideWhenUsed="1"/>
     <w:lsdException w:name="Table Subtle 2" w:semiHidden="1" w:unhideWhenUsed="1"/>
     <w:lsdException w:name="Table Web 1" w:semiHidden="1" w:unhideWhenUsed="1"/>
+    <w:lsdException w:name="Table Web 2" w:semiHidden="1" w:unhideWhenUsed="1"/>
     <w:lsdException w:name="Table Web 3" w:semiHidden="1" w:unhideWhenUsed="1"/>
     <w:lsdException w:name="Balloon Text" w:semiHidden="1" w:unhideWhenUsed="1"/>
     <w:lsdException w:name="Table Grid" w:uiPriority="39"/>
+    <w:lsdException w:name="Table Theme" w:semiHidden="1" w:unhideWhenUsed="1"/>
     <w:lsdException w:name="Placeholder Text" w:semiHidden="1"/>
     <w:lsdException w:name="No Spacing" w:uiPriority="1" w:qFormat="1"/>
     <w:lsdException w:name="Light Shading" w:uiPriority="60"/>
@@ -4753,8 +4968,6 @@
     <w:lsdException w:name="List Table 5 Dark Accent 6" w:uiPriority="50"/>
     <w:lsdException w:name="List Table 6 Colorful Accent 6" w:uiPriority="51"/>
     <w:lsdException w:name="List Table 7 Colorful Accent 6" w:uiPriority="52"/>
-    <w:lsdException w:name="Mention" w:semiHidden="1" w:unhideWhenUsed="1"/>
-    <w:lsdException w:name="Smart Hyperlink" w:semiHidden="1" w:unhideWhenUsed="1"/>
   </w:latentStyles>
   <w:style w:type="paragraph" w:default="1" w:styleId="Normal">
     <w:name w:val="Normal"/>
@@ -4787,7 +5000,7 @@
     <w:semiHidden/>
     <w:unhideWhenUsed/>
   </w:style>
-  <w:style w:type="paragraph" w:styleId="Normalweb">
+  <w:style w:type="paragraph" w:styleId="NormalWeb">
     <w:name w:val="Normal (Web)"/>
     <w:basedOn w:val="Normal"/>
     <w:uiPriority w:val="99"/>
@@ -4814,7 +5027,7 @@
       <w:u w:val="single"/>
     </w:rPr>
   </w:style>
-  <w:style w:type="paragraph" w:styleId="Pardeliste">
+  <w:style w:type="paragraph" w:styleId="Paragraphedeliste">
     <w:name w:val="List Paragraph"/>
     <w:basedOn w:val="Normal"/>
     <w:uiPriority w:val="34"/>
@@ -4831,7 +5044,6 @@
     <w:uiPriority w:val="39"/>
     <w:rsid w:val="00464B6A"/>
     <w:tblPr>
-      <w:tblInd w:w="0" w:type="dxa"/>
       <w:tblBorders>
         <w:top w:val="single" w:sz="4" w:space="0" w:color="auto"/>
         <w:left w:val="single" w:sz="4" w:space="0" w:color="auto"/>
@@ -4840,12 +5052,6 @@
         <w:insideH w:val="single" w:sz="4" w:space="0" w:color="auto"/>
         <w:insideV w:val="single" w:sz="4" w:space="0" w:color="auto"/>
       </w:tblBorders>
-      <w:tblCellMar>
-        <w:top w:w="0" w:type="dxa"/>
-        <w:left w:w="108" w:type="dxa"/>
-        <w:bottom w:w="0" w:type="dxa"/>
-        <w:right w:w="108" w:type="dxa"/>
-      </w:tblCellMar>
     </w:tblPr>
   </w:style>
   <w:style w:type="paragraph" w:styleId="En-tte">
@@ -4895,7 +5101,7 @@
     <w:basedOn w:val="Policepardfaut"/>
     <w:rsid w:val="00567324"/>
   </w:style>
-  <w:style w:type="character" w:styleId="Lienhypertextevisit">
+  <w:style w:type="character" w:styleId="Lienhypertextesuivivisit">
     <w:name w:val="FollowedHyperlink"/>
     <w:basedOn w:val="Policepardfaut"/>
     <w:uiPriority w:val="99"/>

</xml_diff>